<commit_message>
Add special "Caregiver" status + Start development of GUI to report paid vacation for previous years
</commit_message>
<xml_diff>
--- a/Docs/Workers Rights Upgrade - 2023 b - Work Notes.docx
+++ b/Docs/Workers Rights Upgrade - 2023 b - Work Notes.docx
@@ -51,6 +51,266 @@
         <w:rPr>
           <w:lang w:val="en-US"/>
         </w:rPr>
+        <w:t>Work on all new GUI – 2/8/23</w:t>
+      </w:r>
+    </w:p>
+    <w:p>
+      <w:pPr>
+        <w:pStyle w:val="ListParagraph"/>
+        <w:numPr>
+          <w:ilvl w:val="0"/>
+          <w:numId w:val="1"/>
+        </w:numPr>
+        <w:rPr>
+          <w:lang w:val="en-US"/>
+        </w:rPr>
+      </w:pPr>
+      <w:r>
+        <w:rPr>
+          <w:lang w:val="en-US"/>
+        </w:rPr>
+        <w:t>Add Caregiver Checkbox</w:t>
+      </w:r>
+      <w:r>
+        <w:rPr>
+          <w:lang w:val="en-US"/>
+        </w:rPr>
+        <w:t xml:space="preserve"> - Done</w:t>
+      </w:r>
+    </w:p>
+    <w:p>
+      <w:pPr>
+        <w:pStyle w:val="ListParagraph"/>
+        <w:numPr>
+          <w:ilvl w:val="0"/>
+          <w:numId w:val="1"/>
+        </w:numPr>
+        <w:rPr>
+          <w:lang w:val="en-US"/>
+        </w:rPr>
+      </w:pPr>
+      <w:r>
+        <w:rPr>
+          <w:lang w:val="en-US"/>
+        </w:rPr>
+        <w:t>Save/Restore Caregiver status</w:t>
+      </w:r>
+      <w:r>
+        <w:rPr>
+          <w:lang w:val="en-US"/>
+        </w:rPr>
+        <w:t xml:space="preserve"> - Done</w:t>
+      </w:r>
+    </w:p>
+    <w:p>
+      <w:pPr>
+        <w:pStyle w:val="ListParagraph"/>
+        <w:numPr>
+          <w:ilvl w:val="0"/>
+          <w:numId w:val="1"/>
+        </w:numPr>
+        <w:rPr>
+          <w:lang w:val="en-US"/>
+        </w:rPr>
+      </w:pPr>
+      <w:r>
+        <w:rPr>
+          <w:lang w:val="en-US"/>
+        </w:rPr>
+        <w:t xml:space="preserve">Hide </w:t>
+      </w:r>
+      <w:r>
+        <w:rPr>
+          <w:lang w:val="en-US"/>
+        </w:rPr>
+        <w:t>ir</w:t>
+      </w:r>
+      <w:r>
+        <w:rPr>
+          <w:lang w:val="en-US"/>
+        </w:rPr>
+        <w:t xml:space="preserve">relevant </w:t>
+      </w:r>
+      <w:r>
+        <w:rPr>
+          <w:lang w:val="en-US"/>
+        </w:rPr>
+        <w:t xml:space="preserve">“hourly” </w:t>
+      </w:r>
+      <w:r>
+        <w:rPr>
+          <w:lang w:val="en-US"/>
+        </w:rPr>
+        <w:t>fields</w:t>
+      </w:r>
+      <w:r>
+        <w:rPr>
+          <w:lang w:val="en-US"/>
+        </w:rPr>
+        <w:t xml:space="preserve"> for caregivers – Done</w:t>
+      </w:r>
+    </w:p>
+    <w:p>
+      <w:pPr>
+        <w:pStyle w:val="ListParagraph"/>
+        <w:numPr>
+          <w:ilvl w:val="0"/>
+          <w:numId w:val="1"/>
+        </w:numPr>
+        <w:rPr>
+          <w:lang w:val="en-US"/>
+        </w:rPr>
+      </w:pPr>
+      <w:r>
+        <w:rPr>
+          <w:lang w:val="en-US"/>
+        </w:rPr>
+        <w:t>Add button for “paid vacation in previous years”</w:t>
+      </w:r>
+    </w:p>
+    <w:p>
+      <w:pPr>
+        <w:pStyle w:val="ListParagraph"/>
+        <w:numPr>
+          <w:ilvl w:val="0"/>
+          <w:numId w:val="1"/>
+        </w:numPr>
+        <w:rPr>
+          <w:lang w:val="en-US"/>
+        </w:rPr>
+      </w:pPr>
+      <w:r>
+        <w:rPr>
+          <w:lang w:val="en-US"/>
+        </w:rPr>
+        <w:t>Add new Dialog to defining paid vacation in previous years – up to 3 previous + last</w:t>
+      </w:r>
+    </w:p>
+    <w:p>
+      <w:pPr>
+        <w:rPr>
+          <w:lang w:val="en-US"/>
+        </w:rPr>
+      </w:pPr>
+    </w:p>
+    <w:p>
+      <w:pPr>
+        <w:pStyle w:val="Heading2"/>
+        <w:rPr>
+          <w:lang w:val="en-US"/>
+        </w:rPr>
+      </w:pPr>
+      <w:r>
+        <w:rPr>
+          <w:lang w:val="en-US"/>
+        </w:rPr>
+        <w:t>Bug Corrected – 2/8/23</w:t>
+      </w:r>
+    </w:p>
+    <w:p>
+      <w:pPr>
+        <w:rPr>
+          <w:lang w:val="en-US"/>
+        </w:rPr>
+      </w:pPr>
+      <w:r>
+        <w:rPr>
+          <w:lang w:val="en-US"/>
+        </w:rPr>
+        <w:t>The live in checkbox was not restored correctly on load case!</w:t>
+      </w:r>
+    </w:p>
+    <w:p>
+      <w:pPr>
+        <w:pStyle w:val="Heading2"/>
+        <w:rPr>
+          <w:lang w:val="en-US"/>
+        </w:rPr>
+      </w:pPr>
+      <w:r>
+        <w:rPr>
+          <w:lang w:val="en-US"/>
+        </w:rPr>
+        <w:t>Version functionality changes – 1/8/23</w:t>
+      </w:r>
+    </w:p>
+    <w:p>
+      <w:pPr>
+        <w:rPr>
+          <w:lang w:val="en-US"/>
+        </w:rPr>
+      </w:pPr>
+      <w:r>
+        <w:rPr>
+          <w:lang w:val="en-US"/>
+        </w:rPr>
+        <w:t>Going with Iris over all the requirements – updates are in the doc.</w:t>
+      </w:r>
+    </w:p>
+    <w:p>
+      <w:pPr>
+        <w:rPr>
+          <w:lang w:val="en-US"/>
+        </w:rPr>
+      </w:pPr>
+      <w:r>
+        <w:rPr>
+          <w:lang w:val="en-US"/>
+        </w:rPr>
+        <w:t>Major decisions:</w:t>
+      </w:r>
+    </w:p>
+    <w:p>
+      <w:pPr>
+        <w:rPr>
+          <w:lang w:val="en-US"/>
+        </w:rPr>
+      </w:pPr>
+      <w:r>
+        <w:rPr>
+          <w:lang w:val="en-US"/>
+        </w:rPr>
+        <w:t>The next version will only include changes that are required for caregivers.</w:t>
+      </w:r>
+    </w:p>
+    <w:p>
+      <w:pPr>
+        <w:rPr>
+          <w:lang w:val="en-US"/>
+        </w:rPr>
+      </w:pPr>
+      <w:r>
+        <w:rPr>
+          <w:lang w:val="en-US"/>
+        </w:rPr>
+        <w:t>There will be “caregiver” checkbox in the main Dialog.</w:t>
+      </w:r>
+    </w:p>
+    <w:p>
+      <w:pPr>
+        <w:rPr>
+          <w:lang w:val="en-US"/>
+        </w:rPr>
+      </w:pPr>
+      <w:r>
+        <w:rPr>
+          <w:lang w:val="en-US"/>
+        </w:rPr>
+        <w:t>For caregivers – all the fields that relate to hourly workers will not be displayed.</w:t>
+      </w:r>
+    </w:p>
+    <w:p>
+      <w:pPr>
+        <w:pStyle w:val="Heading2"/>
+        <w:rPr>
+          <w:rtl/>
+          <w:lang w:val="en-US"/>
+        </w:rPr>
+      </w:pPr>
+      <w:r>
+        <w:rPr>
+          <w:lang w:val="en-US"/>
+        </w:rPr>
         <w:t>Open saved files by Drag and Drop – 30/7/23</w:t>
       </w:r>
     </w:p>
@@ -60,13 +320,12 @@
           <w:lang w:val="en-US"/>
         </w:rPr>
       </w:pPr>
-    </w:p>
-    <w:p>
-      <w:pPr>
-        <w:rPr>
-          <w:lang w:val="en-US"/>
-        </w:rPr>
-      </w:pPr>
+      <w:r>
+        <w:rPr>
+          <w:lang w:val="en-US"/>
+        </w:rPr>
+        <w:t>It seems to be working…</w:t>
+      </w:r>
     </w:p>
     <w:p>
       <w:pPr>
@@ -138,7 +397,6 @@
         </w:rPr>
         <w:t xml:space="preserve"> </w:t>
       </w:r>
-      <w:proofErr w:type="spellStart"/>
       <w:r>
         <w:rPr>
           <w:rFonts w:ascii="Consolas" w:hAnsi="Consolas" w:cs="Consolas"/>
@@ -149,7 +407,6 @@
         </w:rPr>
         <w:t>CWorkPeriod</w:t>
       </w:r>
-      <w:proofErr w:type="spellEnd"/>
       <w:r>
         <w:rPr>
           <w:rFonts w:ascii="Consolas" w:hAnsi="Consolas" w:cs="Consolas"/>
@@ -158,9 +415,18 @@
           <w:sz w:val="19"/>
           <w:szCs w:val="19"/>
         </w:rPr>
-        <w:t>::</w:t>
-      </w:r>
-      <w:proofErr w:type="spellStart"/>
+        <w:t>::ComputeFamilyPartLastMonths(</w:t>
+      </w:r>
+      <w:r>
+        <w:rPr>
+          <w:rFonts w:ascii="Consolas" w:hAnsi="Consolas" w:cs="Consolas"/>
+          <w:color w:val="0000FF"/>
+          <w:kern w:val="0"/>
+          <w:sz w:val="19"/>
+          <w:szCs w:val="19"/>
+        </w:rPr>
+        <w:t>int</w:t>
+      </w:r>
       <w:r>
         <w:rPr>
           <w:rFonts w:ascii="Consolas" w:hAnsi="Consolas" w:cs="Consolas"/>
@@ -169,40 +435,8 @@
           <w:sz w:val="19"/>
           <w:szCs w:val="19"/>
         </w:rPr>
-        <w:t>ComputeFamilyPartLastMonths</w:t>
-      </w:r>
-      <w:proofErr w:type="spellEnd"/>
-      <w:r>
-        <w:rPr>
-          <w:rFonts w:ascii="Consolas" w:hAnsi="Consolas" w:cs="Consolas"/>
-          <w:color w:val="000000"/>
-          <w:kern w:val="0"/>
-          <w:sz w:val="19"/>
-          <w:szCs w:val="19"/>
-        </w:rPr>
-        <w:t>(</w:t>
-      </w:r>
-      <w:r>
-        <w:rPr>
-          <w:rFonts w:ascii="Consolas" w:hAnsi="Consolas" w:cs="Consolas"/>
-          <w:color w:val="0000FF"/>
-          <w:kern w:val="0"/>
-          <w:sz w:val="19"/>
-          <w:szCs w:val="19"/>
-        </w:rPr>
-        <w:t>int</w:t>
-      </w:r>
-      <w:r>
-        <w:rPr>
-          <w:rFonts w:ascii="Consolas" w:hAnsi="Consolas" w:cs="Consolas"/>
-          <w:color w:val="000000"/>
-          <w:kern w:val="0"/>
-          <w:sz w:val="19"/>
-          <w:szCs w:val="19"/>
-        </w:rPr>
         <w:t xml:space="preserve"> </w:t>
       </w:r>
-      <w:proofErr w:type="spellStart"/>
       <w:r>
         <w:rPr>
           <w:rFonts w:ascii="Consolas" w:hAnsi="Consolas" w:cs="Consolas"/>
@@ -213,7 +447,6 @@
         </w:rPr>
         <w:t>nMonthsWanted</w:t>
       </w:r>
-      <w:proofErr w:type="spellEnd"/>
       <w:r>
         <w:rPr>
           <w:rFonts w:ascii="Consolas" w:hAnsi="Consolas" w:cs="Consolas"/>
@@ -270,6 +503,100 @@
     </w:sectPr>
   </w:body>
 </w:document>
+</file>
+
+<file path=word/numbering.xml><?xml version="1.0" encoding="utf-8"?>
+<w:numbering xmlns:wpc="http://schemas.microsoft.com/office/word/2010/wordprocessingCanvas" xmlns:cx="http://schemas.microsoft.com/office/drawing/2014/chartex" xmlns:cx1="http://schemas.microsoft.com/office/drawing/2015/9/8/chartex" xmlns:cx2="http://schemas.microsoft.com/office/drawing/2015/10/21/chartex" xmlns:cx3="http://schemas.microsoft.com/office/drawing/2016/5/9/chartex" xmlns:cx4="http://schemas.microsoft.com/office/drawing/2016/5/10/chartex" xmlns:cx5="http://schemas.microsoft.com/office/drawing/2016/5/11/chartex" xmlns:cx6="http://schemas.microsoft.com/office/drawing/2016/5/12/chartex" xmlns:cx7="http://schemas.microsoft.com/office/drawing/2016/5/13/chartex" xmlns:cx8="http://schemas.microsoft.com/office/drawing/2016/5/14/chartex" xmlns:mc="http://schemas.openxmlformats.org/markup-compatibility/2006" xmlns:aink="http://schemas.microsoft.com/office/drawing/2016/ink" xmlns:am3d="http://schemas.microsoft.com/office/drawing/2017/model3d" xmlns:o="urn:schemas-microsoft-com:office:office" xmlns:oel="http://schemas.microsoft.com/office/2019/extlst" xmlns:r="http://schemas.openxmlformats.org/officeDocument/2006/relationships" xmlns:m="http://schemas.openxmlformats.org/officeDocument/2006/math" xmlns:v="urn:schemas-microsoft-com:vml" xmlns:wp14="http://schemas.microsoft.com/office/word/2010/wordprocessingDrawing" xmlns:wp="http://schemas.openxmlformats.org/drawingml/2006/wordprocessingDrawing" xmlns:w10="urn:schemas-microsoft-com:office:word" xmlns:w="http://schemas.openxmlformats.org/wordprocessingml/2006/main" xmlns:w14="http://schemas.microsoft.com/office/word/2010/wordml" xmlns:w15="http://schemas.microsoft.com/office/word/2012/wordml" xmlns:w16cex="http://schemas.microsoft.com/office/word/2018/wordml/cex" xmlns:w16cid="http://schemas.microsoft.com/office/word/2016/wordml/cid" xmlns:w16="http://schemas.microsoft.com/office/word/2018/wordml" xmlns:w16sdtdh="http://schemas.microsoft.com/office/word/2020/wordml/sdtdatahash" xmlns:w16se="http://schemas.microsoft.com/office/word/2015/wordml/symex" xmlns:wpg="http://schemas.microsoft.com/office/word/2010/wordprocessingGroup" xmlns:wpi="http://schemas.microsoft.com/office/word/2010/wordprocessingInk" xmlns:wne="http://schemas.microsoft.com/office/word/2006/wordml" xmlns:wps="http://schemas.microsoft.com/office/word/2010/wordprocessingShape" mc:Ignorable="w14 w15 w16se w16cid w16 w16cex w16sdtdh wp14">
+  <w:abstractNum w:abstractNumId="0" w15:restartNumberingAfterBreak="0">
+    <w:nsid w:val="0C2B74B5"/>
+    <w:multiLevelType w:val="hybridMultilevel"/>
+    <w:tmpl w:val="38D846A2"/>
+    <w:lvl w:ilvl="0" w:tplc="2000000F">
+      <w:start w:val="1"/>
+      <w:numFmt w:val="decimal"/>
+      <w:lvlText w:val="%1."/>
+      <w:lvlJc w:val="left"/>
+      <w:pPr>
+        <w:ind w:left="720" w:hanging="360"/>
+      </w:pPr>
+    </w:lvl>
+    <w:lvl w:ilvl="1" w:tplc="20000019" w:tentative="1">
+      <w:start w:val="1"/>
+      <w:numFmt w:val="lowerLetter"/>
+      <w:lvlText w:val="%2."/>
+      <w:lvlJc w:val="left"/>
+      <w:pPr>
+        <w:ind w:left="1440" w:hanging="360"/>
+      </w:pPr>
+    </w:lvl>
+    <w:lvl w:ilvl="2" w:tplc="2000001B" w:tentative="1">
+      <w:start w:val="1"/>
+      <w:numFmt w:val="lowerRoman"/>
+      <w:lvlText w:val="%3."/>
+      <w:lvlJc w:val="right"/>
+      <w:pPr>
+        <w:ind w:left="2160" w:hanging="180"/>
+      </w:pPr>
+    </w:lvl>
+    <w:lvl w:ilvl="3" w:tplc="2000000F" w:tentative="1">
+      <w:start w:val="1"/>
+      <w:numFmt w:val="decimal"/>
+      <w:lvlText w:val="%4."/>
+      <w:lvlJc w:val="left"/>
+      <w:pPr>
+        <w:ind w:left="2880" w:hanging="360"/>
+      </w:pPr>
+    </w:lvl>
+    <w:lvl w:ilvl="4" w:tplc="20000019" w:tentative="1">
+      <w:start w:val="1"/>
+      <w:numFmt w:val="lowerLetter"/>
+      <w:lvlText w:val="%5."/>
+      <w:lvlJc w:val="left"/>
+      <w:pPr>
+        <w:ind w:left="3600" w:hanging="360"/>
+      </w:pPr>
+    </w:lvl>
+    <w:lvl w:ilvl="5" w:tplc="2000001B" w:tentative="1">
+      <w:start w:val="1"/>
+      <w:numFmt w:val="lowerRoman"/>
+      <w:lvlText w:val="%6."/>
+      <w:lvlJc w:val="right"/>
+      <w:pPr>
+        <w:ind w:left="4320" w:hanging="180"/>
+      </w:pPr>
+    </w:lvl>
+    <w:lvl w:ilvl="6" w:tplc="2000000F" w:tentative="1">
+      <w:start w:val="1"/>
+      <w:numFmt w:val="decimal"/>
+      <w:lvlText w:val="%7."/>
+      <w:lvlJc w:val="left"/>
+      <w:pPr>
+        <w:ind w:left="5040" w:hanging="360"/>
+      </w:pPr>
+    </w:lvl>
+    <w:lvl w:ilvl="7" w:tplc="20000019" w:tentative="1">
+      <w:start w:val="1"/>
+      <w:numFmt w:val="lowerLetter"/>
+      <w:lvlText w:val="%8."/>
+      <w:lvlJc w:val="left"/>
+      <w:pPr>
+        <w:ind w:left="5760" w:hanging="360"/>
+      </w:pPr>
+    </w:lvl>
+    <w:lvl w:ilvl="8" w:tplc="2000001B" w:tentative="1">
+      <w:start w:val="1"/>
+      <w:numFmt w:val="lowerRoman"/>
+      <w:lvlText w:val="%9."/>
+      <w:lvlJc w:val="right"/>
+      <w:pPr>
+        <w:ind w:left="6480" w:hanging="180"/>
+      </w:pPr>
+    </w:lvl>
+  </w:abstractNum>
+  <w:num w:numId="1" w16cid:durableId="1981299105">
+    <w:abstractNumId w:val="0"/>
+  </w:num>
+</w:numbering>
 </file>
 
 <file path=word/styles.xml><?xml version="1.0" encoding="utf-8"?>
@@ -844,6 +1171,17 @@
       <w:color w:val="2F5496" w:themeColor="accent1" w:themeShade="BF"/>
     </w:rPr>
   </w:style>
+  <w:style w:type="paragraph" w:styleId="ListParagraph">
+    <w:name w:val="List Paragraph"/>
+    <w:basedOn w:val="Normal"/>
+    <w:uiPriority w:val="34"/>
+    <w:qFormat/>
+    <w:rsid w:val="00032928"/>
+    <w:pPr>
+      <w:ind w:left="720"/>
+      <w:contextualSpacing/>
+    </w:pPr>
+  </w:style>
 </w:styles>
 </file>
 

</xml_diff>

<commit_message>
Add GUI for maternity leave and monthly bonus, add common base for wage definition
</commit_message>
<xml_diff>
--- a/Docs/Workers Rights Upgrade - 2023 b - Work Notes.docx
+++ b/Docs/Workers Rights Upgrade - 2023 b - Work Notes.docx
@@ -35,6 +35,219 @@
     <w:p>
       <w:pPr>
         <w:pStyle w:val="Heading2"/>
+        <w:rPr>
+          <w:lang w:val="en-US"/>
+        </w:rPr>
+      </w:pPr>
+    </w:p>
+    <w:p>
+      <w:pPr>
+        <w:pStyle w:val="Heading2"/>
+        <w:rPr>
+          <w:lang w:val="en-US"/>
+        </w:rPr>
+      </w:pPr>
+      <w:r>
+        <w:rPr>
+          <w:lang w:val="en-US"/>
+        </w:rPr>
+        <w:t>New GUI for Maternity Leave (ML) – 4/8/23</w:t>
+      </w:r>
+    </w:p>
+    <w:p>
+      <w:pPr>
+        <w:pStyle w:val="ListParagraph"/>
+        <w:numPr>
+          <w:ilvl w:val="0"/>
+          <w:numId w:val="2"/>
+        </w:numPr>
+        <w:rPr>
+          <w:lang w:val="en-US"/>
+        </w:rPr>
+      </w:pPr>
+      <w:r>
+        <w:rPr>
+          <w:lang w:val="en-US"/>
+        </w:rPr>
+        <w:t>New line in vacations dialog</w:t>
+      </w:r>
+    </w:p>
+    <w:p>
+      <w:pPr>
+        <w:pStyle w:val="ListParagraph"/>
+        <w:numPr>
+          <w:ilvl w:val="1"/>
+          <w:numId w:val="2"/>
+        </w:numPr>
+        <w:rPr>
+          <w:lang w:val="en-US"/>
+        </w:rPr>
+      </w:pPr>
+      <w:r>
+        <w:rPr>
+          <w:lang w:val="en-US"/>
+        </w:rPr>
+        <w:t>Maternity leave checkbox</w:t>
+      </w:r>
+    </w:p>
+    <w:p>
+      <w:pPr>
+        <w:pStyle w:val="ListParagraph"/>
+        <w:numPr>
+          <w:ilvl w:val="1"/>
+          <w:numId w:val="2"/>
+        </w:numPr>
+        <w:rPr>
+          <w:lang w:val="en-US"/>
+        </w:rPr>
+      </w:pPr>
+      <w:r>
+        <w:rPr>
+          <w:lang w:val="en-US"/>
+        </w:rPr>
+        <w:t>Other options appear only when ML is checked</w:t>
+      </w:r>
+    </w:p>
+    <w:p>
+      <w:pPr>
+        <w:pStyle w:val="ListParagraph"/>
+        <w:numPr>
+          <w:ilvl w:val="2"/>
+          <w:numId w:val="2"/>
+        </w:numPr>
+        <w:rPr>
+          <w:lang w:val="en-US"/>
+        </w:rPr>
+      </w:pPr>
+      <w:r>
+        <w:rPr>
+          <w:lang w:val="en-US"/>
+        </w:rPr>
+        <w:t>Number of paid weeks</w:t>
+      </w:r>
+    </w:p>
+    <w:p>
+      <w:pPr>
+        <w:pStyle w:val="ListParagraph"/>
+        <w:numPr>
+          <w:ilvl w:val="3"/>
+          <w:numId w:val="2"/>
+        </w:numPr>
+        <w:rPr>
+          <w:lang w:val="en-US"/>
+        </w:rPr>
+      </w:pPr>
+      <w:r>
+        <w:rPr>
+          <w:lang w:val="en-US"/>
+        </w:rPr>
+        <w:t>Default is 15</w:t>
+      </w:r>
+    </w:p>
+    <w:p>
+      <w:pPr>
+        <w:pStyle w:val="ListParagraph"/>
+        <w:numPr>
+          <w:ilvl w:val="3"/>
+          <w:numId w:val="2"/>
+        </w:numPr>
+        <w:rPr>
+          <w:lang w:val="en-US"/>
+        </w:rPr>
+      </w:pPr>
+      <w:r>
+        <w:rPr>
+          <w:lang w:val="en-US"/>
+        </w:rPr>
+        <w:t>Out of total number of weeks</w:t>
+      </w:r>
+    </w:p>
+    <w:p>
+      <w:pPr>
+        <w:pStyle w:val="ListParagraph"/>
+        <w:numPr>
+          <w:ilvl w:val="3"/>
+          <w:numId w:val="2"/>
+        </w:numPr>
+        <w:rPr>
+          <w:lang w:val="en-US"/>
+        </w:rPr>
+      </w:pPr>
+      <w:r>
+        <w:rPr>
+          <w:lang w:val="en-US"/>
+        </w:rPr>
+        <w:t>Not allowed to exceed number of real weeks</w:t>
+      </w:r>
+    </w:p>
+    <w:p>
+      <w:pPr>
+        <w:pStyle w:val="ListParagraph"/>
+        <w:numPr>
+          <w:ilvl w:val="2"/>
+          <w:numId w:val="2"/>
+        </w:numPr>
+        <w:rPr>
+          <w:lang w:val="en-US"/>
+        </w:rPr>
+      </w:pPr>
+      <w:r>
+        <w:rPr>
+          <w:lang w:val="en-US"/>
+        </w:rPr>
+        <w:t xml:space="preserve">Checkbox for </w:t>
+      </w:r>
+      <w:r>
+        <w:rPr>
+          <w:lang w:val="en-US"/>
+        </w:rPr>
+        <w:t>“</w:t>
+      </w:r>
+      <w:r>
+        <w:rPr>
+          <w:lang w:val="en-US"/>
+        </w:rPr>
+        <w:t>Paid maternity leave deserve pension”.</w:t>
+      </w:r>
+    </w:p>
+    <w:p>
+      <w:pPr>
+        <w:pStyle w:val="ListParagraph"/>
+        <w:numPr>
+          <w:ilvl w:val="0"/>
+          <w:numId w:val="2"/>
+        </w:numPr>
+        <w:rPr>
+          <w:lang w:val="en-US"/>
+        </w:rPr>
+      </w:pPr>
+      <w:r>
+        <w:rPr>
+          <w:lang w:val="en-US"/>
+        </w:rPr>
+        <w:t>Display ML data in description box</w:t>
+      </w:r>
+    </w:p>
+    <w:p>
+      <w:pPr>
+        <w:pStyle w:val="ListParagraph"/>
+        <w:numPr>
+          <w:ilvl w:val="0"/>
+          <w:numId w:val="2"/>
+        </w:numPr>
+        <w:rPr>
+          <w:lang w:val="en-US"/>
+        </w:rPr>
+      </w:pPr>
+      <w:r>
+        <w:rPr>
+          <w:lang w:val="en-US"/>
+        </w:rPr>
+        <w:t>Save and Restore ML</w:t>
+      </w:r>
+    </w:p>
+    <w:p>
+      <w:pPr>
         <w:rPr>
           <w:lang w:val="en-US"/>
         </w:rPr>
@@ -167,6 +380,12 @@
         </w:rPr>
         <w:t>Add button for “paid vacation in previous years”</w:t>
       </w:r>
+      <w:r>
+        <w:rPr>
+          <w:lang w:val="en-US"/>
+        </w:rPr>
+        <w:t xml:space="preserve"> - Done</w:t>
+      </w:r>
     </w:p>
     <w:p>
       <w:pPr>
@@ -185,6 +404,12 @@
         </w:rPr>
         <w:t>Add new Dialog to defining paid vacation in previous years – up to 3 previous + last</w:t>
       </w:r>
+      <w:r>
+        <w:rPr>
+          <w:lang w:val="en-US"/>
+        </w:rPr>
+        <w:t xml:space="preserve"> - Pending</w:t>
+      </w:r>
     </w:p>
     <w:p>
       <w:pPr>
@@ -397,6 +622,7 @@
         </w:rPr>
         <w:t xml:space="preserve"> </w:t>
       </w:r>
+      <w:proofErr w:type="spellStart"/>
       <w:r>
         <w:rPr>
           <w:rFonts w:ascii="Consolas" w:hAnsi="Consolas" w:cs="Consolas"/>
@@ -407,6 +633,7 @@
         </w:rPr>
         <w:t>CWorkPeriod</w:t>
       </w:r>
+      <w:proofErr w:type="spellEnd"/>
       <w:r>
         <w:rPr>
           <w:rFonts w:ascii="Consolas" w:hAnsi="Consolas" w:cs="Consolas"/>
@@ -415,7 +642,29 @@
           <w:sz w:val="19"/>
           <w:szCs w:val="19"/>
         </w:rPr>
-        <w:t>::ComputeFamilyPartLastMonths(</w:t>
+        <w:t>::</w:t>
+      </w:r>
+      <w:proofErr w:type="spellStart"/>
+      <w:r>
+        <w:rPr>
+          <w:rFonts w:ascii="Consolas" w:hAnsi="Consolas" w:cs="Consolas"/>
+          <w:color w:val="000000"/>
+          <w:kern w:val="0"/>
+          <w:sz w:val="19"/>
+          <w:szCs w:val="19"/>
+        </w:rPr>
+        <w:t>ComputeFamilyPartLastMonths</w:t>
+      </w:r>
+      <w:proofErr w:type="spellEnd"/>
+      <w:r>
+        <w:rPr>
+          <w:rFonts w:ascii="Consolas" w:hAnsi="Consolas" w:cs="Consolas"/>
+          <w:color w:val="000000"/>
+          <w:kern w:val="0"/>
+          <w:sz w:val="19"/>
+          <w:szCs w:val="19"/>
+        </w:rPr>
+        <w:t>(</w:t>
       </w:r>
       <w:r>
         <w:rPr>
@@ -437,6 +686,7 @@
         </w:rPr>
         <w:t xml:space="preserve"> </w:t>
       </w:r>
+      <w:proofErr w:type="spellStart"/>
       <w:r>
         <w:rPr>
           <w:rFonts w:ascii="Consolas" w:hAnsi="Consolas" w:cs="Consolas"/>
@@ -447,6 +697,7 @@
         </w:rPr>
         <w:t>nMonthsWanted</w:t>
       </w:r>
+      <w:proofErr w:type="spellEnd"/>
       <w:r>
         <w:rPr>
           <w:rFonts w:ascii="Consolas" w:hAnsi="Consolas" w:cs="Consolas"/>
@@ -593,8 +844,100 @@
       </w:pPr>
     </w:lvl>
   </w:abstractNum>
+  <w:abstractNum w:abstractNumId="1" w15:restartNumberingAfterBreak="0">
+    <w:nsid w:val="742B6E7B"/>
+    <w:multiLevelType w:val="hybridMultilevel"/>
+    <w:tmpl w:val="B53C52E2"/>
+    <w:lvl w:ilvl="0" w:tplc="2000000F">
+      <w:start w:val="1"/>
+      <w:numFmt w:val="decimal"/>
+      <w:lvlText w:val="%1."/>
+      <w:lvlJc w:val="left"/>
+      <w:pPr>
+        <w:ind w:left="720" w:hanging="360"/>
+      </w:pPr>
+      <w:rPr>
+        <w:rFonts w:hint="default"/>
+      </w:rPr>
+    </w:lvl>
+    <w:lvl w:ilvl="1" w:tplc="20000019">
+      <w:start w:val="1"/>
+      <w:numFmt w:val="lowerLetter"/>
+      <w:lvlText w:val="%2."/>
+      <w:lvlJc w:val="left"/>
+      <w:pPr>
+        <w:ind w:left="1440" w:hanging="360"/>
+      </w:pPr>
+    </w:lvl>
+    <w:lvl w:ilvl="2" w:tplc="2000001B">
+      <w:start w:val="1"/>
+      <w:numFmt w:val="lowerRoman"/>
+      <w:lvlText w:val="%3."/>
+      <w:lvlJc w:val="right"/>
+      <w:pPr>
+        <w:ind w:left="2160" w:hanging="180"/>
+      </w:pPr>
+    </w:lvl>
+    <w:lvl w:ilvl="3" w:tplc="2000000F">
+      <w:start w:val="1"/>
+      <w:numFmt w:val="decimal"/>
+      <w:lvlText w:val="%4."/>
+      <w:lvlJc w:val="left"/>
+      <w:pPr>
+        <w:ind w:left="2880" w:hanging="360"/>
+      </w:pPr>
+    </w:lvl>
+    <w:lvl w:ilvl="4" w:tplc="20000019" w:tentative="1">
+      <w:start w:val="1"/>
+      <w:numFmt w:val="lowerLetter"/>
+      <w:lvlText w:val="%5."/>
+      <w:lvlJc w:val="left"/>
+      <w:pPr>
+        <w:ind w:left="3600" w:hanging="360"/>
+      </w:pPr>
+    </w:lvl>
+    <w:lvl w:ilvl="5" w:tplc="2000001B" w:tentative="1">
+      <w:start w:val="1"/>
+      <w:numFmt w:val="lowerRoman"/>
+      <w:lvlText w:val="%6."/>
+      <w:lvlJc w:val="right"/>
+      <w:pPr>
+        <w:ind w:left="4320" w:hanging="180"/>
+      </w:pPr>
+    </w:lvl>
+    <w:lvl w:ilvl="6" w:tplc="2000000F" w:tentative="1">
+      <w:start w:val="1"/>
+      <w:numFmt w:val="decimal"/>
+      <w:lvlText w:val="%7."/>
+      <w:lvlJc w:val="left"/>
+      <w:pPr>
+        <w:ind w:left="5040" w:hanging="360"/>
+      </w:pPr>
+    </w:lvl>
+    <w:lvl w:ilvl="7" w:tplc="20000019" w:tentative="1">
+      <w:start w:val="1"/>
+      <w:numFmt w:val="lowerLetter"/>
+      <w:lvlText w:val="%8."/>
+      <w:lvlJc w:val="left"/>
+      <w:pPr>
+        <w:ind w:left="5760" w:hanging="360"/>
+      </w:pPr>
+    </w:lvl>
+    <w:lvl w:ilvl="8" w:tplc="2000001B" w:tentative="1">
+      <w:start w:val="1"/>
+      <w:numFmt w:val="lowerRoman"/>
+      <w:lvlText w:val="%9."/>
+      <w:lvlJc w:val="right"/>
+      <w:pPr>
+        <w:ind w:left="6480" w:hanging="180"/>
+      </w:pPr>
+    </w:lvl>
+  </w:abstractNum>
   <w:num w:numId="1" w16cid:durableId="1981299105">
     <w:abstractNumId w:val="0"/>
+  </w:num>
+  <w:num w:numId="2" w16cid:durableId="1048802387">
+    <w:abstractNumId w:val="1"/>
   </w:num>
 </w:numbering>
 </file>

</xml_diff>

<commit_message>
Maternity leave descriptive text fixed
</commit_message>
<xml_diff>
--- a/Docs/Workers Rights Upgrade - 2023 b - Work Notes.docx
+++ b/Docs/Workers Rights Upgrade - 2023 b - Work Notes.docx
@@ -35,6 +35,123 @@
     <w:p>
       <w:pPr>
         <w:pStyle w:val="Heading2"/>
+        <w:rPr>
+          <w:lang w:val="en-US"/>
+        </w:rPr>
+      </w:pPr>
+    </w:p>
+    <w:p>
+      <w:pPr>
+        <w:pStyle w:val="Heading2"/>
+        <w:rPr>
+          <w:lang w:val="en-US"/>
+        </w:rPr>
+      </w:pPr>
+      <w:r>
+        <w:rPr>
+          <w:lang w:val="en-US"/>
+        </w:rPr>
+        <w:t>More GUI improving – 6/8/23</w:t>
+      </w:r>
+    </w:p>
+    <w:p>
+      <w:pPr>
+        <w:pStyle w:val="ListParagraph"/>
+        <w:numPr>
+          <w:ilvl w:val="0"/>
+          <w:numId w:val="3"/>
+        </w:numPr>
+        <w:rPr>
+          <w:lang w:val="en-US"/>
+        </w:rPr>
+      </w:pPr>
+      <w:r>
+        <w:rPr>
+          <w:lang w:val="en-US"/>
+        </w:rPr>
+        <w:t>In main menu – clear number of paid vacation days when relevant radio is changed.</w:t>
+      </w:r>
+    </w:p>
+    <w:p>
+      <w:pPr>
+        <w:pStyle w:val="ListParagraph"/>
+        <w:numPr>
+          <w:ilvl w:val="0"/>
+          <w:numId w:val="3"/>
+        </w:numPr>
+        <w:rPr>
+          <w:lang w:val="en-US"/>
+        </w:rPr>
+      </w:pPr>
+      <w:r>
+        <w:rPr>
+          <w:lang w:val="en-US"/>
+        </w:rPr>
+        <w:t>In work period dialog – Show only relevant times by order: start, end, notice</w:t>
+      </w:r>
+    </w:p>
+    <w:p>
+      <w:pPr>
+        <w:pStyle w:val="ListParagraph"/>
+        <w:numPr>
+          <w:ilvl w:val="1"/>
+          <w:numId w:val="3"/>
+        </w:numPr>
+        <w:rPr>
+          <w:lang w:val="en-US"/>
+        </w:rPr>
+      </w:pPr>
+      <w:r>
+        <w:rPr>
+          <w:lang w:val="en-US"/>
+        </w:rPr>
+        <w:t>Init notice to last day</w:t>
+      </w:r>
+    </w:p>
+    <w:p>
+      <w:pPr>
+        <w:pStyle w:val="ListParagraph"/>
+        <w:numPr>
+          <w:ilvl w:val="0"/>
+          <w:numId w:val="3"/>
+        </w:numPr>
+        <w:rPr>
+          <w:lang w:val="en-US"/>
+        </w:rPr>
+      </w:pPr>
+      <w:r>
+        <w:rPr>
+          <w:lang w:val="en-US"/>
+        </w:rPr>
+        <w:t>In vacations/maternity – adjust description to type</w:t>
+      </w:r>
+    </w:p>
+    <w:p>
+      <w:pPr>
+        <w:pStyle w:val="ListParagraph"/>
+        <w:numPr>
+          <w:ilvl w:val="0"/>
+          <w:numId w:val="3"/>
+        </w:numPr>
+        <w:rPr>
+          <w:lang w:val="en-US"/>
+        </w:rPr>
+      </w:pPr>
+      <w:r>
+        <w:rPr>
+          <w:lang w:val="en-US"/>
+        </w:rPr>
+        <w:t>In vacations/maternity –</w:t>
+      </w:r>
+      <w:r>
+        <w:rPr>
+          <w:lang w:val="en-US"/>
+        </w:rPr>
+        <w:t xml:space="preserve"> initialize last time to first</w:t>
+      </w:r>
+    </w:p>
+    <w:p>
+      <w:pPr>
         <w:rPr>
           <w:lang w:val="en-US"/>
         </w:rPr>
@@ -207,7 +324,19 @@
         <w:rPr>
           <w:lang w:val="en-US"/>
         </w:rPr>
-        <w:t>Paid maternity leave deserve pension”.</w:t>
+        <w:t>Paid maternity leave deserve</w:t>
+      </w:r>
+      <w:r>
+        <w:rPr>
+          <w:lang w:val="en-US"/>
+        </w:rPr>
+        <w:t>s</w:t>
+      </w:r>
+      <w:r>
+        <w:rPr>
+          <w:lang w:val="en-US"/>
+        </w:rPr>
+        <w:t xml:space="preserve"> pension”.</w:t>
       </w:r>
     </w:p>
     <w:p>
@@ -622,7 +751,6 @@
         </w:rPr>
         <w:t xml:space="preserve"> </w:t>
       </w:r>
-      <w:proofErr w:type="spellStart"/>
       <w:r>
         <w:rPr>
           <w:rFonts w:ascii="Consolas" w:hAnsi="Consolas" w:cs="Consolas"/>
@@ -633,7 +761,6 @@
         </w:rPr>
         <w:t>CWorkPeriod</w:t>
       </w:r>
-      <w:proofErr w:type="spellEnd"/>
       <w:r>
         <w:rPr>
           <w:rFonts w:ascii="Consolas" w:hAnsi="Consolas" w:cs="Consolas"/>
@@ -642,9 +769,18 @@
           <w:sz w:val="19"/>
           <w:szCs w:val="19"/>
         </w:rPr>
-        <w:t>::</w:t>
-      </w:r>
-      <w:proofErr w:type="spellStart"/>
+        <w:t>::ComputeFamilyPartLastMonths(</w:t>
+      </w:r>
+      <w:r>
+        <w:rPr>
+          <w:rFonts w:ascii="Consolas" w:hAnsi="Consolas" w:cs="Consolas"/>
+          <w:color w:val="0000FF"/>
+          <w:kern w:val="0"/>
+          <w:sz w:val="19"/>
+          <w:szCs w:val="19"/>
+        </w:rPr>
+        <w:t>int</w:t>
+      </w:r>
       <w:r>
         <w:rPr>
           <w:rFonts w:ascii="Consolas" w:hAnsi="Consolas" w:cs="Consolas"/>
@@ -653,40 +789,8 @@
           <w:sz w:val="19"/>
           <w:szCs w:val="19"/>
         </w:rPr>
-        <w:t>ComputeFamilyPartLastMonths</w:t>
-      </w:r>
-      <w:proofErr w:type="spellEnd"/>
-      <w:r>
-        <w:rPr>
-          <w:rFonts w:ascii="Consolas" w:hAnsi="Consolas" w:cs="Consolas"/>
-          <w:color w:val="000000"/>
-          <w:kern w:val="0"/>
-          <w:sz w:val="19"/>
-          <w:szCs w:val="19"/>
-        </w:rPr>
-        <w:t>(</w:t>
-      </w:r>
-      <w:r>
-        <w:rPr>
-          <w:rFonts w:ascii="Consolas" w:hAnsi="Consolas" w:cs="Consolas"/>
-          <w:color w:val="0000FF"/>
-          <w:kern w:val="0"/>
-          <w:sz w:val="19"/>
-          <w:szCs w:val="19"/>
-        </w:rPr>
-        <w:t>int</w:t>
-      </w:r>
-      <w:r>
-        <w:rPr>
-          <w:rFonts w:ascii="Consolas" w:hAnsi="Consolas" w:cs="Consolas"/>
-          <w:color w:val="000000"/>
-          <w:kern w:val="0"/>
-          <w:sz w:val="19"/>
-          <w:szCs w:val="19"/>
-        </w:rPr>
         <w:t xml:space="preserve"> </w:t>
       </w:r>
-      <w:proofErr w:type="spellStart"/>
       <w:r>
         <w:rPr>
           <w:rFonts w:ascii="Consolas" w:hAnsi="Consolas" w:cs="Consolas"/>
@@ -697,7 +801,6 @@
         </w:rPr>
         <w:t>nMonthsWanted</w:t>
       </w:r>
-      <w:proofErr w:type="spellEnd"/>
       <w:r>
         <w:rPr>
           <w:rFonts w:ascii="Consolas" w:hAnsi="Consolas" w:cs="Consolas"/>
@@ -845,6 +948,92 @@
     </w:lvl>
   </w:abstractNum>
   <w:abstractNum w:abstractNumId="1" w15:restartNumberingAfterBreak="0">
+    <w:nsid w:val="333231A0"/>
+    <w:multiLevelType w:val="hybridMultilevel"/>
+    <w:tmpl w:val="256E2FF2"/>
+    <w:lvl w:ilvl="0" w:tplc="2000000F">
+      <w:start w:val="1"/>
+      <w:numFmt w:val="decimal"/>
+      <w:lvlText w:val="%1."/>
+      <w:lvlJc w:val="left"/>
+      <w:pPr>
+        <w:ind w:left="720" w:hanging="360"/>
+      </w:pPr>
+    </w:lvl>
+    <w:lvl w:ilvl="1" w:tplc="20000019">
+      <w:start w:val="1"/>
+      <w:numFmt w:val="lowerLetter"/>
+      <w:lvlText w:val="%2."/>
+      <w:lvlJc w:val="left"/>
+      <w:pPr>
+        <w:ind w:left="1440" w:hanging="360"/>
+      </w:pPr>
+    </w:lvl>
+    <w:lvl w:ilvl="2" w:tplc="2000001B" w:tentative="1">
+      <w:start w:val="1"/>
+      <w:numFmt w:val="lowerRoman"/>
+      <w:lvlText w:val="%3."/>
+      <w:lvlJc w:val="right"/>
+      <w:pPr>
+        <w:ind w:left="2160" w:hanging="180"/>
+      </w:pPr>
+    </w:lvl>
+    <w:lvl w:ilvl="3" w:tplc="2000000F" w:tentative="1">
+      <w:start w:val="1"/>
+      <w:numFmt w:val="decimal"/>
+      <w:lvlText w:val="%4."/>
+      <w:lvlJc w:val="left"/>
+      <w:pPr>
+        <w:ind w:left="2880" w:hanging="360"/>
+      </w:pPr>
+    </w:lvl>
+    <w:lvl w:ilvl="4" w:tplc="20000019" w:tentative="1">
+      <w:start w:val="1"/>
+      <w:numFmt w:val="lowerLetter"/>
+      <w:lvlText w:val="%5."/>
+      <w:lvlJc w:val="left"/>
+      <w:pPr>
+        <w:ind w:left="3600" w:hanging="360"/>
+      </w:pPr>
+    </w:lvl>
+    <w:lvl w:ilvl="5" w:tplc="2000001B" w:tentative="1">
+      <w:start w:val="1"/>
+      <w:numFmt w:val="lowerRoman"/>
+      <w:lvlText w:val="%6."/>
+      <w:lvlJc w:val="right"/>
+      <w:pPr>
+        <w:ind w:left="4320" w:hanging="180"/>
+      </w:pPr>
+    </w:lvl>
+    <w:lvl w:ilvl="6" w:tplc="2000000F" w:tentative="1">
+      <w:start w:val="1"/>
+      <w:numFmt w:val="decimal"/>
+      <w:lvlText w:val="%7."/>
+      <w:lvlJc w:val="left"/>
+      <w:pPr>
+        <w:ind w:left="5040" w:hanging="360"/>
+      </w:pPr>
+    </w:lvl>
+    <w:lvl w:ilvl="7" w:tplc="20000019" w:tentative="1">
+      <w:start w:val="1"/>
+      <w:numFmt w:val="lowerLetter"/>
+      <w:lvlText w:val="%8."/>
+      <w:lvlJc w:val="left"/>
+      <w:pPr>
+        <w:ind w:left="5760" w:hanging="360"/>
+      </w:pPr>
+    </w:lvl>
+    <w:lvl w:ilvl="8" w:tplc="2000001B" w:tentative="1">
+      <w:start w:val="1"/>
+      <w:numFmt w:val="lowerRoman"/>
+      <w:lvlText w:val="%9."/>
+      <w:lvlJc w:val="right"/>
+      <w:pPr>
+        <w:ind w:left="6480" w:hanging="180"/>
+      </w:pPr>
+    </w:lvl>
+  </w:abstractNum>
+  <w:abstractNum w:abstractNumId="2" w15:restartNumberingAfterBreak="0">
     <w:nsid w:val="742B6E7B"/>
     <w:multiLevelType w:val="hybridMultilevel"/>
     <w:tmpl w:val="B53C52E2"/>
@@ -937,6 +1126,9 @@
     <w:abstractNumId w:val="0"/>
   </w:num>
   <w:num w:numId="2" w16cid:durableId="1048802387">
+    <w:abstractNumId w:val="2"/>
+  </w:num>
+  <w:num w:numId="3" w16cid:durableId="1623338798">
     <w:abstractNumId w:val="1"/>
   </w:num>
 </w:numbering>

</xml_diff>

<commit_message>
Replace Yearly Rates with Monthly Rates - defined by XML. Support new recuperation rate from July 2023.
</commit_message>
<xml_diff>
--- a/Docs/Workers Rights Upgrade - 2023 b - Work Notes.docx
+++ b/Docs/Workers Rights Upgrade - 2023 b - Work Notes.docx
@@ -39,6 +39,182 @@
           <w:lang w:val="en-US"/>
         </w:rPr>
       </w:pPr>
+    </w:p>
+    <w:p>
+      <w:pPr>
+        <w:pStyle w:val="Heading2"/>
+        <w:rPr>
+          <w:lang w:val="en-US"/>
+        </w:rPr>
+      </w:pPr>
+      <w:r>
+        <w:rPr>
+          <w:lang w:val="en-US"/>
+        </w:rPr>
+        <w:t>New definition of recuperation payment – start in mid-year – 15/9/23</w:t>
+      </w:r>
+    </w:p>
+    <w:p>
+      <w:pPr>
+        <w:rPr>
+          <w:lang w:val="en-US"/>
+        </w:rPr>
+      </w:pPr>
+      <w:r>
+        <w:rPr>
+          <w:lang w:val="en-US"/>
+        </w:rPr>
+        <w:t>From iris:</w:t>
+      </w:r>
+    </w:p>
+    <w:p>
+      <w:pPr>
+        <w:ind w:firstLine="720"/>
+        <w:rPr>
+          <w:lang w:val="en-US"/>
+        </w:rPr>
+      </w:pPr>
+      <w:r>
+        <w:rPr>
+          <w:lang w:val="en-US"/>
+        </w:rPr>
+        <w:t>From July 2023 – the value of recuperation day is 418</w:t>
+      </w:r>
+    </w:p>
+    <w:p>
+      <w:pPr>
+        <w:rPr>
+          <w:lang w:val="en-US"/>
+        </w:rPr>
+      </w:pPr>
+      <w:r>
+        <w:rPr>
+          <w:lang w:val="en-US"/>
+        </w:rPr>
+        <w:t>Current recuperation data is in:</w:t>
+      </w:r>
+    </w:p>
+    <w:p>
+      <w:pPr>
+        <w:rPr>
+          <w:lang w:val="en-US"/>
+        </w:rPr>
+      </w:pPr>
+      <w:r>
+        <w:rPr>
+          <w:lang w:val="en-US"/>
+        </w:rPr>
+        <w:t>D:\SW\WorkersRightsComputer\WorkersRights_v\Input</w:t>
+      </w:r>
+      <w:r>
+        <w:rPr>
+          <w:lang w:val="en-US"/>
+        </w:rPr>
+        <w:t>\</w:t>
+      </w:r>
+      <w:r>
+        <w:rPr>
+          <w:lang w:val="en-US"/>
+        </w:rPr>
+        <w:t>RatesRecuperation.txt</w:t>
+      </w:r>
+    </w:p>
+    <w:p>
+      <w:pPr>
+        <w:rPr>
+          <w:lang w:val="en-US"/>
+        </w:rPr>
+      </w:pPr>
+      <w:r>
+        <w:rPr>
+          <w:lang w:val="en-US"/>
+        </w:rPr>
+        <w:t xml:space="preserve">Convert it to </w:t>
+      </w:r>
+    </w:p>
+    <w:p>
+      <w:pPr>
+        <w:rPr>
+          <w:lang w:val="en-US"/>
+        </w:rPr>
+      </w:pPr>
+      <w:r>
+        <w:rPr>
+          <w:lang w:val="en-US"/>
+        </w:rPr>
+        <w:t>“</w:t>
+      </w:r>
+      <w:r>
+        <w:rPr>
+          <w:lang w:val="en-US"/>
+        </w:rPr>
+        <w:t>D:\SW\WorkersRightsComputer\WorkersRights_v\Input</w:t>
+      </w:r>
+      <w:r>
+        <w:rPr>
+          <w:lang w:val="en-US"/>
+        </w:rPr>
+        <w:t>\</w:t>
+      </w:r>
+      <w:r>
+        <w:rPr>
+          <w:lang w:val="en-US"/>
+        </w:rPr>
+        <w:t>RecuperationRates.</w:t>
+      </w:r>
+      <w:r>
+        <w:rPr>
+          <w:lang w:val="en-US"/>
+        </w:rPr>
+        <w:t>xml”</w:t>
+      </w:r>
+    </w:p>
+    <w:p>
+      <w:pPr>
+        <w:rPr>
+          <w:lang w:val="en-US"/>
+        </w:rPr>
+      </w:pPr>
+    </w:p>
+    <w:p>
+      <w:pPr>
+        <w:rPr>
+          <w:lang w:val="en-US"/>
+        </w:rPr>
+      </w:pPr>
+    </w:p>
+    <w:p>
+      <w:pPr>
+        <w:pStyle w:val="Heading2"/>
+        <w:rPr>
+          <w:lang w:val="en-US"/>
+        </w:rPr>
+      </w:pPr>
+      <w:r>
+        <w:rPr>
+          <w:lang w:val="en-US"/>
+        </w:rPr>
+        <w:t>Considering</w:t>
+      </w:r>
+      <w:r>
+        <w:rPr>
+          <w:lang w:val="en-US"/>
+        </w:rPr>
+        <w:t xml:space="preserve"> maternity leave where applicable – 7/8/23</w:t>
+      </w:r>
+    </w:p>
+    <w:p>
+      <w:pPr>
+        <w:rPr>
+          <w:lang w:val="en-US"/>
+        </w:rPr>
+      </w:pPr>
+      <w:r>
+        <w:rPr>
+          <w:lang w:val="en-US"/>
+        </w:rPr>
+        <w:t>Need re-organization of work-span!</w:t>
+      </w:r>
     </w:p>
     <w:p>
       <w:pPr>
@@ -141,13 +317,7 @@
         <w:rPr>
           <w:lang w:val="en-US"/>
         </w:rPr>
-        <w:t>In vacations/maternity –</w:t>
-      </w:r>
-      <w:r>
-        <w:rPr>
-          <w:lang w:val="en-US"/>
-        </w:rPr>
-        <w:t xml:space="preserve"> initialize last time to first</w:t>
+        <w:t>In vacations/maternity – initialize last time to first</w:t>
       </w:r>
     </w:p>
     <w:p>
@@ -318,13 +488,7 @@
         <w:rPr>
           <w:lang w:val="en-US"/>
         </w:rPr>
-        <w:t>“</w:t>
-      </w:r>
-      <w:r>
-        <w:rPr>
-          <w:lang w:val="en-US"/>
-        </w:rPr>
-        <w:t>Paid maternity leave deserve</w:t>
+        <w:t>“Paid maternity leave deserve</w:t>
       </w:r>
       <w:r>
         <w:rPr>
@@ -611,6 +775,7 @@
         <w:rPr>
           <w:lang w:val="en-US"/>
         </w:rPr>
+        <w:lastRenderedPageBreak/>
         <w:t>Major decisions:</w:t>
       </w:r>
     </w:p>
@@ -751,6 +916,7 @@
         </w:rPr>
         <w:t xml:space="preserve"> </w:t>
       </w:r>
+      <w:proofErr w:type="spellStart"/>
       <w:r>
         <w:rPr>
           <w:rFonts w:ascii="Consolas" w:hAnsi="Consolas" w:cs="Consolas"/>
@@ -761,6 +927,7 @@
         </w:rPr>
         <w:t>CWorkPeriod</w:t>
       </w:r>
+      <w:proofErr w:type="spellEnd"/>
       <w:r>
         <w:rPr>
           <w:rFonts w:ascii="Consolas" w:hAnsi="Consolas" w:cs="Consolas"/>
@@ -769,7 +936,29 @@
           <w:sz w:val="19"/>
           <w:szCs w:val="19"/>
         </w:rPr>
-        <w:t>::ComputeFamilyPartLastMonths(</w:t>
+        <w:t>::</w:t>
+      </w:r>
+      <w:proofErr w:type="spellStart"/>
+      <w:r>
+        <w:rPr>
+          <w:rFonts w:ascii="Consolas" w:hAnsi="Consolas" w:cs="Consolas"/>
+          <w:color w:val="000000"/>
+          <w:kern w:val="0"/>
+          <w:sz w:val="19"/>
+          <w:szCs w:val="19"/>
+        </w:rPr>
+        <w:t>ComputeFamilyPartLastMonths</w:t>
+      </w:r>
+      <w:proofErr w:type="spellEnd"/>
+      <w:r>
+        <w:rPr>
+          <w:rFonts w:ascii="Consolas" w:hAnsi="Consolas" w:cs="Consolas"/>
+          <w:color w:val="000000"/>
+          <w:kern w:val="0"/>
+          <w:sz w:val="19"/>
+          <w:szCs w:val="19"/>
+        </w:rPr>
+        <w:t>(</w:t>
       </w:r>
       <w:r>
         <w:rPr>
@@ -791,6 +980,7 @@
         </w:rPr>
         <w:t xml:space="preserve"> </w:t>
       </w:r>
+      <w:proofErr w:type="spellStart"/>
       <w:r>
         <w:rPr>
           <w:rFonts w:ascii="Consolas" w:hAnsi="Consolas" w:cs="Consolas"/>
@@ -801,6 +991,7 @@
         </w:rPr>
         <w:t>nMonthsWanted</w:t>
       </w:r>
+      <w:proofErr w:type="spellEnd"/>
       <w:r>
         <w:rPr>
           <w:rFonts w:ascii="Consolas" w:hAnsi="Consolas" w:cs="Consolas"/>

</xml_diff>

<commit_message>
Vacation SW revamped before initial testing
</commit_message>
<xml_diff>
--- a/Docs/Workers Rights Upgrade - 2023 b - Work Notes.docx
+++ b/Docs/Workers Rights Upgrade - 2023 b - Work Notes.docx
@@ -35,6 +35,586 @@
     <w:p>
       <w:pPr>
         <w:pStyle w:val="Heading2"/>
+        <w:rPr>
+          <w:lang w:val="en-US"/>
+        </w:rPr>
+      </w:pPr>
+    </w:p>
+    <w:p>
+      <w:pPr>
+        <w:pStyle w:val="Heading2"/>
+        <w:rPr>
+          <w:lang w:val="en-US"/>
+        </w:rPr>
+      </w:pPr>
+      <w:r>
+        <w:rPr>
+          <w:lang w:val="en-US"/>
+        </w:rPr>
+        <w:t>First test Unpaid Vacation – 16/9/23</w:t>
+      </w:r>
+    </w:p>
+    <w:p>
+      <w:pPr>
+        <w:rPr>
+          <w:lang w:val="en-US"/>
+        </w:rPr>
+      </w:pPr>
+      <w:r>
+        <w:rPr>
+          <w:lang w:val="en-US"/>
+        </w:rPr>
+        <w:t>See how a vacation is split between different years.</w:t>
+      </w:r>
+    </w:p>
+    <w:p>
+      <w:pPr>
+        <w:rPr>
+          <w:lang w:val="en-US"/>
+        </w:rPr>
+      </w:pPr>
+      <w:r>
+        <w:rPr>
+          <w:lang w:val="en-US"/>
+        </w:rPr>
+        <w:t>Check influence of vacation on all computations.</w:t>
+      </w:r>
+    </w:p>
+    <w:p>
+      <w:pPr>
+        <w:rPr>
+          <w:lang w:val="en-US"/>
+        </w:rPr>
+      </w:pPr>
+    </w:p>
+    <w:p>
+      <w:pPr>
+        <w:pStyle w:val="Heading2"/>
+        <w:rPr>
+          <w:lang w:val="en-US"/>
+        </w:rPr>
+      </w:pPr>
+      <w:r>
+        <w:rPr>
+          <w:lang w:val="en-US"/>
+        </w:rPr>
+        <w:t>Reorganization of the work-spans definition – 16/9/23</w:t>
+      </w:r>
+    </w:p>
+    <w:p>
+      <w:pPr>
+        <w:pStyle w:val="Heading4"/>
+        <w:rPr>
+          <w:lang w:val="en-US"/>
+        </w:rPr>
+      </w:pPr>
+      <w:r>
+        <w:rPr>
+          <w:lang w:val="en-US"/>
+        </w:rPr>
+        <w:t>Unpaid or Partially Paid Vacations and Maternity Leaves Database</w:t>
+      </w:r>
+    </w:p>
+    <w:p>
+      <w:pPr>
+        <w:rPr>
+          <w:lang w:val="en-US"/>
+        </w:rPr>
+      </w:pPr>
+      <w:r>
+        <w:rPr>
+          <w:lang w:val="en-US"/>
+        </w:rPr>
+        <w:t xml:space="preserve">Class </w:t>
+      </w:r>
+      <w:proofErr w:type="spellStart"/>
+      <w:r>
+        <w:rPr>
+          <w:rFonts w:ascii="Consolas" w:hAnsi="Consolas" w:cs="Consolas"/>
+          <w:color w:val="2B91AF"/>
+          <w:kern w:val="0"/>
+          <w:sz w:val="19"/>
+          <w:szCs w:val="19"/>
+        </w:rPr>
+        <w:t>CUsedVacations</w:t>
+      </w:r>
+      <w:proofErr w:type="spellEnd"/>
+      <w:r>
+        <w:rPr>
+          <w:rFonts w:ascii="Consolas" w:hAnsi="Consolas" w:cs="Consolas"/>
+          <w:color w:val="2B91AF"/>
+          <w:kern w:val="0"/>
+          <w:sz w:val="19"/>
+          <w:szCs w:val="19"/>
+          <w:lang w:val="en-US"/>
+        </w:rPr>
+        <w:t xml:space="preserve"> </w:t>
+      </w:r>
+      <w:r>
+        <w:rPr>
+          <w:lang w:val="en-US"/>
+        </w:rPr>
+        <w:t xml:space="preserve">contains a list of </w:t>
+      </w:r>
+      <w:r>
+        <w:rPr>
+          <w:lang w:val="en-US"/>
+        </w:rPr>
+        <w:t>pointers to objects of class “</w:t>
+      </w:r>
+      <w:proofErr w:type="spellStart"/>
+      <w:r>
+        <w:rPr>
+          <w:rFonts w:ascii="Consolas" w:hAnsi="Consolas" w:cs="Consolas"/>
+          <w:color w:val="2B91AF"/>
+          <w:kern w:val="0"/>
+          <w:sz w:val="19"/>
+          <w:szCs w:val="19"/>
+        </w:rPr>
+        <w:t>CVacationUsed</w:t>
+      </w:r>
+      <w:proofErr w:type="spellEnd"/>
+      <w:r>
+        <w:rPr>
+          <w:lang w:val="en-US"/>
+        </w:rPr>
+        <w:t>”</w:t>
+      </w:r>
+      <w:r>
+        <w:rPr>
+          <w:lang w:val="en-US"/>
+        </w:rPr>
+        <w:t>.</w:t>
+      </w:r>
+    </w:p>
+    <w:p>
+      <w:pPr>
+        <w:rPr>
+          <w:lang w:val="en-US"/>
+        </w:rPr>
+      </w:pPr>
+      <w:r>
+        <w:rPr>
+          <w:lang w:val="en-US"/>
+        </w:rPr>
+        <w:t>Class “</w:t>
+      </w:r>
+      <w:proofErr w:type="spellStart"/>
+      <w:r>
+        <w:rPr>
+          <w:rFonts w:ascii="Consolas" w:hAnsi="Consolas" w:cs="Consolas"/>
+          <w:color w:val="2B91AF"/>
+          <w:kern w:val="0"/>
+          <w:sz w:val="19"/>
+          <w:szCs w:val="19"/>
+        </w:rPr>
+        <w:t>CMaternityLeave</w:t>
+      </w:r>
+      <w:proofErr w:type="spellEnd"/>
+      <w:r>
+        <w:rPr>
+          <w:lang w:val="en-US"/>
+        </w:rPr>
+        <w:t xml:space="preserve">” inherits </w:t>
+      </w:r>
+      <w:r>
+        <w:rPr>
+          <w:lang w:val="en-US"/>
+        </w:rPr>
+        <w:t>“</w:t>
+      </w:r>
+      <w:proofErr w:type="spellStart"/>
+      <w:r>
+        <w:rPr>
+          <w:rFonts w:ascii="Consolas" w:hAnsi="Consolas" w:cs="Consolas"/>
+          <w:color w:val="2B91AF"/>
+          <w:kern w:val="0"/>
+          <w:sz w:val="19"/>
+          <w:szCs w:val="19"/>
+        </w:rPr>
+        <w:t>CVacationUsed</w:t>
+      </w:r>
+      <w:proofErr w:type="spellEnd"/>
+      <w:r>
+        <w:rPr>
+          <w:lang w:val="en-US"/>
+        </w:rPr>
+        <w:t>”.</w:t>
+      </w:r>
+    </w:p>
+    <w:p>
+      <w:pPr>
+        <w:rPr>
+          <w:lang w:val="en-US"/>
+        </w:rPr>
+      </w:pPr>
+      <w:r>
+        <w:rPr>
+          <w:lang w:val="en-US"/>
+        </w:rPr>
+        <w:t>A vacation is characterized by “first day” and “last day”</w:t>
+      </w:r>
+      <w:r>
+        <w:rPr>
+          <w:lang w:val="en-US"/>
+        </w:rPr>
+        <w:t>, and many more details about paid</w:t>
+      </w:r>
+      <w:r>
+        <w:rPr>
+          <w:lang w:val="en-US"/>
+        </w:rPr>
+        <w:t>.</w:t>
+      </w:r>
+    </w:p>
+    <w:p>
+      <w:pPr>
+        <w:pStyle w:val="Heading4"/>
+        <w:rPr>
+          <w:lang w:val="en-US"/>
+        </w:rPr>
+      </w:pPr>
+      <w:r>
+        <w:rPr>
+          <w:lang w:val="en-US"/>
+        </w:rPr>
+        <w:t>Work Spans Database</w:t>
+      </w:r>
+    </w:p>
+    <w:p>
+      <w:pPr>
+        <w:rPr>
+          <w:lang w:val="en-US"/>
+        </w:rPr>
+      </w:pPr>
+      <w:r>
+        <w:rPr>
+          <w:lang w:val="en-US"/>
+        </w:rPr>
+        <w:t>The class “</w:t>
+      </w:r>
+      <w:proofErr w:type="spellStart"/>
+      <w:r>
+        <w:rPr>
+          <w:rFonts w:ascii="Consolas" w:hAnsi="Consolas" w:cs="Consolas"/>
+          <w:color w:val="2B91AF"/>
+          <w:kern w:val="0"/>
+          <w:sz w:val="19"/>
+          <w:szCs w:val="19"/>
+        </w:rPr>
+        <w:t>CWorkSpan</w:t>
+      </w:r>
+      <w:proofErr w:type="spellEnd"/>
+      <w:r>
+        <w:rPr>
+          <w:lang w:val="en-US"/>
+        </w:rPr>
+        <w:t>” is a general-purpose class. Where is it used:</w:t>
+      </w:r>
+    </w:p>
+    <w:p>
+      <w:pPr>
+        <w:pStyle w:val="ListParagraph"/>
+        <w:numPr>
+          <w:ilvl w:val="0"/>
+          <w:numId w:val="4"/>
+        </w:numPr>
+        <w:rPr>
+          <w:lang w:val="en-US"/>
+        </w:rPr>
+      </w:pPr>
+      <w:r>
+        <w:rPr>
+          <w:lang w:val="en-US"/>
+        </w:rPr>
+        <w:t>The class “</w:t>
+      </w:r>
+      <w:proofErr w:type="spellStart"/>
+      <w:r>
+        <w:rPr>
+          <w:rFonts w:ascii="Consolas" w:hAnsi="Consolas" w:cs="Consolas"/>
+          <w:color w:val="2B91AF"/>
+          <w:kern w:val="0"/>
+          <w:sz w:val="19"/>
+          <w:szCs w:val="19"/>
+        </w:rPr>
+        <w:t>CWorkYear</w:t>
+      </w:r>
+      <w:proofErr w:type="spellEnd"/>
+      <w:r>
+        <w:rPr>
+          <w:lang w:val="en-US"/>
+        </w:rPr>
+        <w:t>” inherits “</w:t>
+      </w:r>
+      <w:proofErr w:type="spellStart"/>
+      <w:r>
+        <w:rPr>
+          <w:rFonts w:ascii="Consolas" w:hAnsi="Consolas" w:cs="Consolas"/>
+          <w:color w:val="2B91AF"/>
+          <w:kern w:val="0"/>
+          <w:sz w:val="19"/>
+          <w:szCs w:val="19"/>
+        </w:rPr>
+        <w:t>CWorkSpan</w:t>
+      </w:r>
+      <w:proofErr w:type="spellEnd"/>
+      <w:r>
+        <w:rPr>
+          <w:lang w:val="en-US"/>
+        </w:rPr>
+        <w:t>” – years from the start of employment.</w:t>
+      </w:r>
+    </w:p>
+    <w:p>
+      <w:pPr>
+        <w:pStyle w:val="ListParagraph"/>
+        <w:numPr>
+          <w:ilvl w:val="0"/>
+          <w:numId w:val="4"/>
+        </w:numPr>
+        <w:rPr>
+          <w:lang w:val="en-US"/>
+        </w:rPr>
+      </w:pPr>
+      <w:r>
+        <w:rPr>
+          <w:lang w:val="en-US"/>
+        </w:rPr>
+        <w:t>“</w:t>
+      </w:r>
+      <w:proofErr w:type="spellStart"/>
+      <w:r>
+        <w:rPr>
+          <w:rFonts w:ascii="Consolas" w:hAnsi="Consolas" w:cs="Consolas"/>
+          <w:color w:val="2B91AF"/>
+          <w:kern w:val="0"/>
+          <w:sz w:val="19"/>
+          <w:szCs w:val="19"/>
+        </w:rPr>
+        <w:t>CWorkSpan</w:t>
+      </w:r>
+      <w:proofErr w:type="spellEnd"/>
+      <w:r>
+        <w:rPr>
+          <w:lang w:val="en-US"/>
+        </w:rPr>
+        <w:t>” is used in “</w:t>
+      </w:r>
+      <w:proofErr w:type="spellStart"/>
+      <w:r>
+        <w:rPr>
+          <w:rFonts w:ascii="Consolas" w:hAnsi="Consolas" w:cs="Consolas"/>
+          <w:color w:val="2B91AF"/>
+          <w:kern w:val="0"/>
+          <w:sz w:val="19"/>
+          <w:szCs w:val="19"/>
+        </w:rPr>
+        <w:t>CPension</w:t>
+      </w:r>
+      <w:proofErr w:type="spellEnd"/>
+      <w:r>
+        <w:rPr>
+          <w:rFonts w:ascii="Consolas" w:hAnsi="Consolas" w:cs="Consolas"/>
+          <w:color w:val="000000"/>
+          <w:kern w:val="0"/>
+          <w:sz w:val="19"/>
+          <w:szCs w:val="19"/>
+        </w:rPr>
+        <w:t>::</w:t>
+      </w:r>
+      <w:proofErr w:type="spellStart"/>
+      <w:r>
+        <w:rPr>
+          <w:rFonts w:ascii="Consolas" w:hAnsi="Consolas" w:cs="Consolas"/>
+          <w:color w:val="000000"/>
+          <w:kern w:val="0"/>
+          <w:sz w:val="19"/>
+          <w:szCs w:val="19"/>
+        </w:rPr>
+        <w:t>UpdateStartDateForPension</w:t>
+      </w:r>
+      <w:proofErr w:type="spellEnd"/>
+      <w:r>
+        <w:rPr>
+          <w:rFonts w:ascii="Consolas" w:hAnsi="Consolas" w:cs="Consolas"/>
+          <w:color w:val="000000"/>
+          <w:kern w:val="0"/>
+          <w:sz w:val="19"/>
+          <w:szCs w:val="19"/>
+        </w:rPr>
+        <w:t>()</w:t>
+      </w:r>
+      <w:r>
+        <w:rPr>
+          <w:lang w:val="en-US"/>
+        </w:rPr>
+        <w:t xml:space="preserve">” – is it </w:t>
+      </w:r>
+      <w:r>
+        <w:rPr>
+          <w:highlight w:val="yellow"/>
+          <w:lang w:val="en-US"/>
+        </w:rPr>
+        <w:t>BUGGED</w:t>
+      </w:r>
+      <w:r>
+        <w:rPr>
+          <w:lang w:val="en-US"/>
+        </w:rPr>
+        <w:t>?</w:t>
+      </w:r>
+    </w:p>
+    <w:p>
+      <w:pPr>
+        <w:rPr>
+          <w:lang w:val="en-US"/>
+        </w:rPr>
+      </w:pPr>
+      <w:r>
+        <w:rPr>
+          <w:lang w:val="en-US"/>
+        </w:rPr>
+        <w:t>It is used only twice…</w:t>
+      </w:r>
+    </w:p>
+    <w:p>
+      <w:pPr>
+        <w:rPr>
+          <w:lang w:val="en-US"/>
+        </w:rPr>
+      </w:pPr>
+      <w:r>
+        <w:rPr>
+          <w:lang w:val="en-US"/>
+        </w:rPr>
+        <w:t>Apparently, it can be “almost” united with “</w:t>
+      </w:r>
+      <w:proofErr w:type="spellStart"/>
+      <w:r>
+        <w:rPr>
+          <w:rFonts w:ascii="Consolas" w:hAnsi="Consolas" w:cs="Consolas"/>
+          <w:color w:val="2B91AF"/>
+          <w:kern w:val="0"/>
+          <w:sz w:val="19"/>
+          <w:szCs w:val="19"/>
+        </w:rPr>
+        <w:t>CWorkYear</w:t>
+      </w:r>
+      <w:proofErr w:type="spellEnd"/>
+      <w:r>
+        <w:rPr>
+          <w:lang w:val="en-US"/>
+        </w:rPr>
+        <w:t>”.</w:t>
+      </w:r>
+    </w:p>
+    <w:p>
+      <w:pPr>
+        <w:pStyle w:val="Heading4"/>
+        <w:rPr>
+          <w:lang w:val="en-US"/>
+        </w:rPr>
+      </w:pPr>
+      <w:r>
+        <w:rPr>
+          <w:lang w:val="en-US"/>
+        </w:rPr>
+        <w:t xml:space="preserve">Adding Unpaid Vacations and Maternity Leaves to Work Spans (i.e., work years) </w:t>
+      </w:r>
+    </w:p>
+    <w:p>
+      <w:pPr>
+        <w:rPr>
+          <w:lang w:val="en-US"/>
+        </w:rPr>
+      </w:pPr>
+      <w:r>
+        <w:rPr>
+          <w:lang w:val="en-US"/>
+        </w:rPr>
+        <w:t>From “used vacations” we only must count the relevant unpaid calendar days.</w:t>
+      </w:r>
+    </w:p>
+    <w:p>
+      <w:pPr>
+        <w:rPr>
+          <w:lang w:val="en-US"/>
+        </w:rPr>
+      </w:pPr>
+      <w:r>
+        <w:rPr>
+          <w:lang w:val="en-US"/>
+        </w:rPr>
+        <w:t>From “maternity leave” –</w:t>
+      </w:r>
+    </w:p>
+    <w:p>
+      <w:pPr>
+        <w:pStyle w:val="ListParagraph"/>
+        <w:numPr>
+          <w:ilvl w:val="0"/>
+          <w:numId w:val="5"/>
+        </w:numPr>
+        <w:rPr>
+          <w:lang w:val="en-US"/>
+        </w:rPr>
+      </w:pPr>
+      <w:r>
+        <w:rPr>
+          <w:lang w:val="en-US"/>
+        </w:rPr>
+        <w:t>The unpaid part is just like any other unpaid vacation</w:t>
+      </w:r>
+    </w:p>
+    <w:p>
+      <w:pPr>
+        <w:pStyle w:val="ListParagraph"/>
+        <w:numPr>
+          <w:ilvl w:val="0"/>
+          <w:numId w:val="5"/>
+        </w:numPr>
+        <w:rPr>
+          <w:lang w:val="en-US"/>
+        </w:rPr>
+      </w:pPr>
+      <w:r>
+        <w:rPr>
+          <w:lang w:val="en-US"/>
+        </w:rPr>
+        <w:t xml:space="preserve">The paid part should be accumulated separately – </w:t>
+      </w:r>
+      <w:r>
+        <w:rPr>
+          <w:highlight w:val="yellow"/>
+          <w:lang w:val="en-US"/>
+        </w:rPr>
+        <w:t>with pension flag</w:t>
+      </w:r>
+      <w:r>
+        <w:rPr>
+          <w:highlight w:val="yellow"/>
+          <w:lang w:val="en-US"/>
+        </w:rPr>
+        <w:t>(s?)</w:t>
+      </w:r>
+    </w:p>
+    <w:p>
+      <w:pPr>
+        <w:rPr>
+          <w:lang w:val="en-US"/>
+        </w:rPr>
+      </w:pPr>
+    </w:p>
+    <w:p>
+      <w:pPr>
+        <w:rPr>
+          <w:lang w:val="en-US"/>
+        </w:rPr>
+      </w:pPr>
+    </w:p>
+    <w:p>
+      <w:pPr>
         <w:rPr>
           <w:lang w:val="en-US"/>
         </w:rPr>
@@ -775,7 +1355,6 @@
         <w:rPr>
           <w:lang w:val="en-US"/>
         </w:rPr>
-        <w:lastRenderedPageBreak/>
         <w:t>Major decisions:</w:t>
       </w:r>
     </w:p>
@@ -1225,6 +1804,92 @@
     </w:lvl>
   </w:abstractNum>
   <w:abstractNum w:abstractNumId="2" w15:restartNumberingAfterBreak="0">
+    <w:nsid w:val="41B33BD0"/>
+    <w:multiLevelType w:val="hybridMultilevel"/>
+    <w:tmpl w:val="A322BC1E"/>
+    <w:lvl w:ilvl="0" w:tplc="2000000F">
+      <w:start w:val="1"/>
+      <w:numFmt w:val="decimal"/>
+      <w:lvlText w:val="%1."/>
+      <w:lvlJc w:val="left"/>
+      <w:pPr>
+        <w:ind w:left="720" w:hanging="360"/>
+      </w:pPr>
+    </w:lvl>
+    <w:lvl w:ilvl="1" w:tplc="20000019" w:tentative="1">
+      <w:start w:val="1"/>
+      <w:numFmt w:val="lowerLetter"/>
+      <w:lvlText w:val="%2."/>
+      <w:lvlJc w:val="left"/>
+      <w:pPr>
+        <w:ind w:left="1440" w:hanging="360"/>
+      </w:pPr>
+    </w:lvl>
+    <w:lvl w:ilvl="2" w:tplc="2000001B" w:tentative="1">
+      <w:start w:val="1"/>
+      <w:numFmt w:val="lowerRoman"/>
+      <w:lvlText w:val="%3."/>
+      <w:lvlJc w:val="right"/>
+      <w:pPr>
+        <w:ind w:left="2160" w:hanging="180"/>
+      </w:pPr>
+    </w:lvl>
+    <w:lvl w:ilvl="3" w:tplc="2000000F" w:tentative="1">
+      <w:start w:val="1"/>
+      <w:numFmt w:val="decimal"/>
+      <w:lvlText w:val="%4."/>
+      <w:lvlJc w:val="left"/>
+      <w:pPr>
+        <w:ind w:left="2880" w:hanging="360"/>
+      </w:pPr>
+    </w:lvl>
+    <w:lvl w:ilvl="4" w:tplc="20000019" w:tentative="1">
+      <w:start w:val="1"/>
+      <w:numFmt w:val="lowerLetter"/>
+      <w:lvlText w:val="%5."/>
+      <w:lvlJc w:val="left"/>
+      <w:pPr>
+        <w:ind w:left="3600" w:hanging="360"/>
+      </w:pPr>
+    </w:lvl>
+    <w:lvl w:ilvl="5" w:tplc="2000001B" w:tentative="1">
+      <w:start w:val="1"/>
+      <w:numFmt w:val="lowerRoman"/>
+      <w:lvlText w:val="%6."/>
+      <w:lvlJc w:val="right"/>
+      <w:pPr>
+        <w:ind w:left="4320" w:hanging="180"/>
+      </w:pPr>
+    </w:lvl>
+    <w:lvl w:ilvl="6" w:tplc="2000000F" w:tentative="1">
+      <w:start w:val="1"/>
+      <w:numFmt w:val="decimal"/>
+      <w:lvlText w:val="%7."/>
+      <w:lvlJc w:val="left"/>
+      <w:pPr>
+        <w:ind w:left="5040" w:hanging="360"/>
+      </w:pPr>
+    </w:lvl>
+    <w:lvl w:ilvl="7" w:tplc="20000019" w:tentative="1">
+      <w:start w:val="1"/>
+      <w:numFmt w:val="lowerLetter"/>
+      <w:lvlText w:val="%8."/>
+      <w:lvlJc w:val="left"/>
+      <w:pPr>
+        <w:ind w:left="5760" w:hanging="360"/>
+      </w:pPr>
+    </w:lvl>
+    <w:lvl w:ilvl="8" w:tplc="2000001B" w:tentative="1">
+      <w:start w:val="1"/>
+      <w:numFmt w:val="lowerRoman"/>
+      <w:lvlText w:val="%9."/>
+      <w:lvlJc w:val="right"/>
+      <w:pPr>
+        <w:ind w:left="6480" w:hanging="180"/>
+      </w:pPr>
+    </w:lvl>
+  </w:abstractNum>
+  <w:abstractNum w:abstractNumId="3" w15:restartNumberingAfterBreak="0">
     <w:nsid w:val="742B6E7B"/>
     <w:multiLevelType w:val="hybridMultilevel"/>
     <w:tmpl w:val="B53C52E2"/>
@@ -1259,6 +1924,95 @@
       </w:pPr>
     </w:lvl>
     <w:lvl w:ilvl="3" w:tplc="2000000F">
+      <w:start w:val="1"/>
+      <w:numFmt w:val="decimal"/>
+      <w:lvlText w:val="%4."/>
+      <w:lvlJc w:val="left"/>
+      <w:pPr>
+        <w:ind w:left="2880" w:hanging="360"/>
+      </w:pPr>
+    </w:lvl>
+    <w:lvl w:ilvl="4" w:tplc="20000019" w:tentative="1">
+      <w:start w:val="1"/>
+      <w:numFmt w:val="lowerLetter"/>
+      <w:lvlText w:val="%5."/>
+      <w:lvlJc w:val="left"/>
+      <w:pPr>
+        <w:ind w:left="3600" w:hanging="360"/>
+      </w:pPr>
+    </w:lvl>
+    <w:lvl w:ilvl="5" w:tplc="2000001B" w:tentative="1">
+      <w:start w:val="1"/>
+      <w:numFmt w:val="lowerRoman"/>
+      <w:lvlText w:val="%6."/>
+      <w:lvlJc w:val="right"/>
+      <w:pPr>
+        <w:ind w:left="4320" w:hanging="180"/>
+      </w:pPr>
+    </w:lvl>
+    <w:lvl w:ilvl="6" w:tplc="2000000F" w:tentative="1">
+      <w:start w:val="1"/>
+      <w:numFmt w:val="decimal"/>
+      <w:lvlText w:val="%7."/>
+      <w:lvlJc w:val="left"/>
+      <w:pPr>
+        <w:ind w:left="5040" w:hanging="360"/>
+      </w:pPr>
+    </w:lvl>
+    <w:lvl w:ilvl="7" w:tplc="20000019" w:tentative="1">
+      <w:start w:val="1"/>
+      <w:numFmt w:val="lowerLetter"/>
+      <w:lvlText w:val="%8."/>
+      <w:lvlJc w:val="left"/>
+      <w:pPr>
+        <w:ind w:left="5760" w:hanging="360"/>
+      </w:pPr>
+    </w:lvl>
+    <w:lvl w:ilvl="8" w:tplc="2000001B" w:tentative="1">
+      <w:start w:val="1"/>
+      <w:numFmt w:val="lowerRoman"/>
+      <w:lvlText w:val="%9."/>
+      <w:lvlJc w:val="right"/>
+      <w:pPr>
+        <w:ind w:left="6480" w:hanging="180"/>
+      </w:pPr>
+    </w:lvl>
+  </w:abstractNum>
+  <w:abstractNum w:abstractNumId="4" w15:restartNumberingAfterBreak="0">
+    <w:nsid w:val="7C2979C2"/>
+    <w:multiLevelType w:val="hybridMultilevel"/>
+    <w:tmpl w:val="6BE003E4"/>
+    <w:lvl w:ilvl="0" w:tplc="20000011">
+      <w:start w:val="1"/>
+      <w:numFmt w:val="decimal"/>
+      <w:lvlText w:val="%1)"/>
+      <w:lvlJc w:val="left"/>
+      <w:pPr>
+        <w:ind w:left="720" w:hanging="360"/>
+      </w:pPr>
+      <w:rPr>
+        <w:rFonts w:hint="default"/>
+      </w:rPr>
+    </w:lvl>
+    <w:lvl w:ilvl="1" w:tplc="20000019" w:tentative="1">
+      <w:start w:val="1"/>
+      <w:numFmt w:val="lowerLetter"/>
+      <w:lvlText w:val="%2."/>
+      <w:lvlJc w:val="left"/>
+      <w:pPr>
+        <w:ind w:left="1440" w:hanging="360"/>
+      </w:pPr>
+    </w:lvl>
+    <w:lvl w:ilvl="2" w:tplc="2000001B" w:tentative="1">
+      <w:start w:val="1"/>
+      <w:numFmt w:val="lowerRoman"/>
+      <w:lvlText w:val="%3."/>
+      <w:lvlJc w:val="right"/>
+      <w:pPr>
+        <w:ind w:left="2160" w:hanging="180"/>
+      </w:pPr>
+    </w:lvl>
+    <w:lvl w:ilvl="3" w:tplc="2000000F" w:tentative="1">
       <w:start w:val="1"/>
       <w:numFmt w:val="decimal"/>
       <w:lvlText w:val="%4."/>
@@ -1317,10 +2071,16 @@
     <w:abstractNumId w:val="0"/>
   </w:num>
   <w:num w:numId="2" w16cid:durableId="1048802387">
-    <w:abstractNumId w:val="2"/>
+    <w:abstractNumId w:val="3"/>
   </w:num>
   <w:num w:numId="3" w16cid:durableId="1623338798">
     <w:abstractNumId w:val="1"/>
+  </w:num>
+  <w:num w:numId="4" w16cid:durableId="623388622">
+    <w:abstractNumId w:val="2"/>
+  </w:num>
+  <w:num w:numId="5" w16cid:durableId="595989005">
+    <w:abstractNumId w:val="4"/>
   </w:num>
 </w:numbering>
 </file>

</xml_diff>

<commit_message>
Unpaid vacations extend work period + consider vacations before pension
</commit_message>
<xml_diff>
--- a/Docs/Workers Rights Upgrade - 2023 b - Work Notes.docx
+++ b/Docs/Workers Rights Upgrade - 2023 b - Work Notes.docx
@@ -48,6 +48,1287 @@
         </w:rPr>
       </w:pPr>
       <w:r>
+        <w:t>NOTICE</w:t>
+      </w:r>
+      <w:r>
+        <w:rPr>
+          <w:lang w:val="en-US"/>
+        </w:rPr>
+        <w:t>: An unpaid vacation can only affect a single work-year!</w:t>
+      </w:r>
+    </w:p>
+    <w:p>
+      <w:pPr>
+        <w:rPr>
+          <w:lang w:val="en-US"/>
+        </w:rPr>
+      </w:pPr>
+      <w:r>
+        <w:rPr>
+          <w:lang w:val="en-US"/>
+        </w:rPr>
+        <w:t>As work years represent seniority (“</w:t>
+      </w:r>
+      <w:proofErr w:type="spellStart"/>
+      <w:r>
+        <w:rPr>
+          <w:lang w:val="en-US"/>
+        </w:rPr>
+        <w:t>vetek</w:t>
+      </w:r>
+      <w:proofErr w:type="spellEnd"/>
+      <w:r>
+        <w:rPr>
+          <w:lang w:val="en-US"/>
+        </w:rPr>
+        <w:t>”), they are frozen at unpaid vacations.</w:t>
+      </w:r>
+    </w:p>
+    <w:p>
+      <w:pPr>
+        <w:rPr>
+          <w:lang w:val="en-US"/>
+        </w:rPr>
+      </w:pPr>
+      <w:r>
+        <w:rPr>
+          <w:lang w:val="en-US"/>
+        </w:rPr>
+        <w:t>Unpaid vacations can never expand to next year!</w:t>
+      </w:r>
+    </w:p>
+    <w:p>
+      <w:pPr>
+        <w:pStyle w:val="Heading4"/>
+        <w:rPr>
+          <w:lang w:val="en-US"/>
+        </w:rPr>
+      </w:pPr>
+      <w:r>
+        <w:rPr>
+          <w:lang w:val="en-US"/>
+        </w:rPr>
+        <w:t>Resume Single-Work-Year unpaid vacations</w:t>
+      </w:r>
+    </w:p>
+    <w:p>
+      <w:pPr>
+        <w:pStyle w:val="ListParagraph"/>
+        <w:numPr>
+          <w:ilvl w:val="0"/>
+          <w:numId w:val="6"/>
+        </w:numPr>
+        <w:rPr>
+          <w:lang w:val="en-US"/>
+        </w:rPr>
+      </w:pPr>
+      <w:r>
+        <w:rPr>
+          <w:lang w:val="en-US"/>
+        </w:rPr>
+        <w:t>Vacation is full added to the year where it first unpaid day falls</w:t>
+      </w:r>
+    </w:p>
+    <w:p>
+      <w:pPr>
+        <w:pStyle w:val="ListParagraph"/>
+        <w:numPr>
+          <w:ilvl w:val="0"/>
+          <w:numId w:val="6"/>
+        </w:numPr>
+        <w:rPr>
+          <w:lang w:val="en-US"/>
+        </w:rPr>
+      </w:pPr>
+      <w:r>
+        <w:rPr>
+          <w:lang w:val="en-US"/>
+        </w:rPr>
+        <w:t>Year is extended b number of calendar day</w:t>
+      </w:r>
+    </w:p>
+    <w:p>
+      <w:pPr>
+        <w:pStyle w:val="ListParagraph"/>
+        <w:numPr>
+          <w:ilvl w:val="0"/>
+          <w:numId w:val="6"/>
+        </w:numPr>
+        <w:rPr>
+          <w:lang w:val="en-US"/>
+        </w:rPr>
+      </w:pPr>
+      <w:r>
+        <w:rPr>
+          <w:lang w:val="en-US"/>
+        </w:rPr>
+        <w:t>Next year starts accordingly</w:t>
+      </w:r>
+    </w:p>
+    <w:p>
+      <w:pPr>
+        <w:rPr>
+          <w:lang w:val="en-US"/>
+        </w:rPr>
+      </w:pPr>
+    </w:p>
+    <w:p>
+      <w:pPr>
+        <w:rPr>
+          <w:lang w:val="en-US"/>
+        </w:rPr>
+      </w:pPr>
+    </w:p>
+    <w:p>
+      <w:pPr>
+        <w:pStyle w:val="Heading2"/>
+        <w:rPr>
+          <w:lang w:val="en-US"/>
+        </w:rPr>
+      </w:pPr>
+      <w:r>
+        <w:rPr>
+          <w:lang w:val="en-US"/>
+        </w:rPr>
+        <w:t>Start Date for Pension – from Iris</w:t>
+      </w:r>
+    </w:p>
+    <w:p>
+      <w:pPr>
+        <w:rPr>
+          <w:lang w:val="en-US"/>
+        </w:rPr>
+      </w:pPr>
+      <w:r>
+        <w:rPr>
+          <w:lang w:val="en-US"/>
+        </w:rPr>
+        <w:t>If there is an active pension fund</w:t>
+      </w:r>
+    </w:p>
+    <w:p>
+      <w:pPr>
+        <w:rPr>
+          <w:lang w:val="en-US"/>
+        </w:rPr>
+      </w:pPr>
+      <w:r>
+        <w:rPr>
+          <w:lang w:val="en-US"/>
+        </w:rPr>
+        <w:tab/>
+        <w:t>AND the worker worked more than 3 months</w:t>
+      </w:r>
+    </w:p>
+    <w:p>
+      <w:pPr>
+        <w:rPr>
+          <w:lang w:val="en-US"/>
+        </w:rPr>
+      </w:pPr>
+      <w:r>
+        <w:rPr>
+          <w:lang w:val="en-US"/>
+        </w:rPr>
+        <w:tab/>
+      </w:r>
+      <w:r>
+        <w:rPr>
+          <w:lang w:val="en-US"/>
+        </w:rPr>
+        <w:tab/>
+        <w:t>Start for pension is start of employment</w:t>
+      </w:r>
+    </w:p>
+    <w:p>
+      <w:pPr>
+        <w:rPr>
+          <w:lang w:val="en-US"/>
+        </w:rPr>
+      </w:pPr>
+      <w:r>
+        <w:rPr>
+          <w:lang w:val="en-US"/>
+        </w:rPr>
+        <w:t>Otherwise</w:t>
+      </w:r>
+    </w:p>
+    <w:p>
+      <w:pPr>
+        <w:rPr>
+          <w:lang w:val="en-US"/>
+        </w:rPr>
+      </w:pPr>
+      <w:r>
+        <w:rPr>
+          <w:lang w:val="en-US"/>
+        </w:rPr>
+        <w:tab/>
+        <w:t>Pension starts from the beginning of the 7</w:t>
+      </w:r>
+      <w:r>
+        <w:rPr>
+          <w:vertAlign w:val="superscript"/>
+          <w:lang w:val="en-US"/>
+        </w:rPr>
+        <w:t>th</w:t>
+      </w:r>
+      <w:r>
+        <w:rPr>
+          <w:lang w:val="en-US"/>
+        </w:rPr>
+        <w:t xml:space="preserve"> month</w:t>
+      </w:r>
+    </w:p>
+    <w:p>
+      <w:pPr>
+        <w:rPr>
+          <w:lang w:val="en-US"/>
+        </w:rPr>
+      </w:pPr>
+    </w:p>
+    <w:p>
+      <w:pPr>
+        <w:pStyle w:val="Heading2"/>
+        <w:rPr>
+          <w:lang w:val="en-US"/>
+        </w:rPr>
+      </w:pPr>
+      <w:r>
+        <w:rPr>
+          <w:highlight w:val="yellow"/>
+          <w:lang w:val="en-US"/>
+        </w:rPr>
+        <w:t>OLD BUG in pension computations – condition never true!</w:t>
+      </w:r>
+    </w:p>
+    <w:p>
+      <w:pPr>
+        <w:autoSpaceDE w:val="0"/>
+        <w:autoSpaceDN w:val="0"/>
+        <w:adjustRightInd w:val="0"/>
+        <w:spacing w:after="0"/>
+        <w:jc w:val="left"/>
+        <w:rPr>
+          <w:rFonts w:ascii="Consolas" w:hAnsi="Consolas" w:cs="Consolas"/>
+          <w:color w:val="000000"/>
+          <w:kern w:val="0"/>
+          <w:sz w:val="19"/>
+          <w:szCs w:val="19"/>
+        </w:rPr>
+      </w:pPr>
+      <w:r>
+        <w:rPr>
+          <w:rFonts w:ascii="Consolas" w:hAnsi="Consolas" w:cs="Consolas"/>
+          <w:color w:val="0000FF"/>
+          <w:kern w:val="0"/>
+          <w:sz w:val="19"/>
+          <w:szCs w:val="19"/>
+        </w:rPr>
+        <w:t>bool</w:t>
+      </w:r>
+      <w:r>
+        <w:rPr>
+          <w:rFonts w:ascii="Consolas" w:hAnsi="Consolas" w:cs="Consolas"/>
+          <w:color w:val="000000"/>
+          <w:kern w:val="0"/>
+          <w:sz w:val="19"/>
+          <w:szCs w:val="19"/>
+        </w:rPr>
+        <w:t xml:space="preserve"> </w:t>
+      </w:r>
+      <w:proofErr w:type="spellStart"/>
+      <w:proofErr w:type="gramStart"/>
+      <w:r>
+        <w:rPr>
+          <w:rFonts w:ascii="Consolas" w:hAnsi="Consolas" w:cs="Consolas"/>
+          <w:color w:val="2B91AF"/>
+          <w:kern w:val="0"/>
+          <w:sz w:val="19"/>
+          <w:szCs w:val="19"/>
+        </w:rPr>
+        <w:t>CPension</w:t>
+      </w:r>
+      <w:proofErr w:type="spellEnd"/>
+      <w:r>
+        <w:rPr>
+          <w:rFonts w:ascii="Consolas" w:hAnsi="Consolas" w:cs="Consolas"/>
+          <w:color w:val="000000"/>
+          <w:kern w:val="0"/>
+          <w:sz w:val="19"/>
+          <w:szCs w:val="19"/>
+        </w:rPr>
+        <w:t>::</w:t>
+      </w:r>
+      <w:proofErr w:type="spellStart"/>
+      <w:proofErr w:type="gramEnd"/>
+      <w:r>
+        <w:rPr>
+          <w:rFonts w:ascii="Consolas" w:hAnsi="Consolas" w:cs="Consolas"/>
+          <w:color w:val="000000"/>
+          <w:kern w:val="0"/>
+          <w:sz w:val="19"/>
+          <w:szCs w:val="19"/>
+        </w:rPr>
+        <w:t>UpdateStartDateForPension</w:t>
+      </w:r>
+      <w:proofErr w:type="spellEnd"/>
+      <w:r>
+        <w:rPr>
+          <w:rFonts w:ascii="Consolas" w:hAnsi="Consolas" w:cs="Consolas"/>
+          <w:color w:val="000000"/>
+          <w:kern w:val="0"/>
+          <w:sz w:val="19"/>
+          <w:szCs w:val="19"/>
+        </w:rPr>
+        <w:t>()</w:t>
+      </w:r>
+    </w:p>
+    <w:p>
+      <w:pPr>
+        <w:autoSpaceDE w:val="0"/>
+        <w:autoSpaceDN w:val="0"/>
+        <w:adjustRightInd w:val="0"/>
+        <w:spacing w:after="0"/>
+        <w:jc w:val="left"/>
+        <w:rPr>
+          <w:rFonts w:ascii="Consolas" w:hAnsi="Consolas" w:cs="Consolas"/>
+          <w:color w:val="000000"/>
+          <w:kern w:val="0"/>
+          <w:sz w:val="19"/>
+          <w:szCs w:val="19"/>
+        </w:rPr>
+      </w:pPr>
+      <w:r>
+        <w:rPr>
+          <w:rFonts w:ascii="Consolas" w:hAnsi="Consolas" w:cs="Consolas"/>
+          <w:color w:val="000000"/>
+          <w:kern w:val="0"/>
+          <w:sz w:val="19"/>
+          <w:szCs w:val="19"/>
+        </w:rPr>
+        <w:t>{</w:t>
+      </w:r>
+    </w:p>
+    <w:p>
+      <w:pPr>
+        <w:autoSpaceDE w:val="0"/>
+        <w:autoSpaceDN w:val="0"/>
+        <w:adjustRightInd w:val="0"/>
+        <w:spacing w:after="0"/>
+        <w:jc w:val="left"/>
+        <w:rPr>
+          <w:rFonts w:ascii="Consolas" w:hAnsi="Consolas" w:cs="Consolas"/>
+          <w:color w:val="000000"/>
+          <w:kern w:val="0"/>
+          <w:sz w:val="19"/>
+          <w:szCs w:val="19"/>
+        </w:rPr>
+      </w:pPr>
+      <w:r>
+        <w:rPr>
+          <w:rFonts w:ascii="Consolas" w:hAnsi="Consolas" w:cs="Consolas"/>
+          <w:color w:val="000000"/>
+          <w:kern w:val="0"/>
+          <w:sz w:val="19"/>
+          <w:szCs w:val="19"/>
+        </w:rPr>
+        <w:tab/>
+      </w:r>
+      <w:r>
+        <w:rPr>
+          <w:rFonts w:ascii="Consolas" w:hAnsi="Consolas" w:cs="Consolas"/>
+          <w:color w:val="0000FF"/>
+          <w:kern w:val="0"/>
+          <w:sz w:val="19"/>
+          <w:szCs w:val="19"/>
+        </w:rPr>
+        <w:t>if</w:t>
+      </w:r>
+      <w:r>
+        <w:rPr>
+          <w:rFonts w:ascii="Consolas" w:hAnsi="Consolas" w:cs="Consolas"/>
+          <w:color w:val="000000"/>
+          <w:kern w:val="0"/>
+          <w:sz w:val="19"/>
+          <w:szCs w:val="19"/>
+        </w:rPr>
+        <w:t xml:space="preserve"> (</w:t>
+      </w:r>
+      <w:proofErr w:type="spellStart"/>
+      <w:r>
+        <w:rPr>
+          <w:rFonts w:ascii="Consolas" w:hAnsi="Consolas" w:cs="Consolas"/>
+          <w:color w:val="000000"/>
+          <w:kern w:val="0"/>
+          <w:sz w:val="19"/>
+          <w:szCs w:val="19"/>
+        </w:rPr>
+        <w:t>mStartDateForPension</w:t>
+      </w:r>
+      <w:proofErr w:type="spellEnd"/>
+      <w:r>
+        <w:rPr>
+          <w:rFonts w:ascii="Consolas" w:hAnsi="Consolas" w:cs="Consolas"/>
+          <w:color w:val="000000"/>
+          <w:kern w:val="0"/>
+          <w:sz w:val="19"/>
+          <w:szCs w:val="19"/>
+        </w:rPr>
+        <w:t xml:space="preserve"> </w:t>
+      </w:r>
+      <w:r>
+        <w:rPr>
+          <w:rFonts w:ascii="Consolas" w:hAnsi="Consolas" w:cs="Consolas"/>
+          <w:color w:val="008080"/>
+          <w:kern w:val="0"/>
+          <w:sz w:val="19"/>
+          <w:szCs w:val="19"/>
+        </w:rPr>
+        <w:t>&lt;=</w:t>
+      </w:r>
+      <w:r>
+        <w:rPr>
+          <w:rFonts w:ascii="Consolas" w:hAnsi="Consolas" w:cs="Consolas"/>
+          <w:color w:val="000000"/>
+          <w:kern w:val="0"/>
+          <w:sz w:val="19"/>
+          <w:szCs w:val="19"/>
+        </w:rPr>
+        <w:t xml:space="preserve"> </w:t>
+      </w:r>
+      <w:proofErr w:type="spellStart"/>
+      <w:r>
+        <w:rPr>
+          <w:rFonts w:ascii="Consolas" w:hAnsi="Consolas" w:cs="Consolas"/>
+          <w:color w:val="000000"/>
+          <w:kern w:val="0"/>
+          <w:sz w:val="19"/>
+          <w:szCs w:val="19"/>
+        </w:rPr>
+        <w:t>gWorkPeriod.mFirst</w:t>
+      </w:r>
+      <w:proofErr w:type="spellEnd"/>
+      <w:r>
+        <w:rPr>
+          <w:rFonts w:ascii="Consolas" w:hAnsi="Consolas" w:cs="Consolas"/>
+          <w:color w:val="000000"/>
+          <w:kern w:val="0"/>
+          <w:sz w:val="19"/>
+          <w:szCs w:val="19"/>
+        </w:rPr>
+        <w:t>)</w:t>
+      </w:r>
+    </w:p>
+    <w:p>
+      <w:pPr>
+        <w:autoSpaceDE w:val="0"/>
+        <w:autoSpaceDN w:val="0"/>
+        <w:adjustRightInd w:val="0"/>
+        <w:spacing w:after="0"/>
+        <w:jc w:val="left"/>
+        <w:rPr>
+          <w:rFonts w:ascii="Consolas" w:hAnsi="Consolas" w:cs="Consolas"/>
+          <w:color w:val="000000"/>
+          <w:kern w:val="0"/>
+          <w:sz w:val="19"/>
+          <w:szCs w:val="19"/>
+        </w:rPr>
+      </w:pPr>
+      <w:r>
+        <w:rPr>
+          <w:rFonts w:ascii="Consolas" w:hAnsi="Consolas" w:cs="Consolas"/>
+          <w:color w:val="000000"/>
+          <w:kern w:val="0"/>
+          <w:sz w:val="19"/>
+          <w:szCs w:val="19"/>
+        </w:rPr>
+        <w:tab/>
+      </w:r>
+      <w:r>
+        <w:rPr>
+          <w:rFonts w:ascii="Consolas" w:hAnsi="Consolas" w:cs="Consolas"/>
+          <w:color w:val="000000"/>
+          <w:kern w:val="0"/>
+          <w:sz w:val="19"/>
+          <w:szCs w:val="19"/>
+        </w:rPr>
+        <w:tab/>
+      </w:r>
+      <w:r>
+        <w:rPr>
+          <w:rFonts w:ascii="Consolas" w:hAnsi="Consolas" w:cs="Consolas"/>
+          <w:color w:val="0000FF"/>
+          <w:kern w:val="0"/>
+          <w:sz w:val="19"/>
+          <w:szCs w:val="19"/>
+        </w:rPr>
+        <w:t>return</w:t>
+      </w:r>
+      <w:r>
+        <w:rPr>
+          <w:rFonts w:ascii="Consolas" w:hAnsi="Consolas" w:cs="Consolas"/>
+          <w:color w:val="000000"/>
+          <w:kern w:val="0"/>
+          <w:sz w:val="19"/>
+          <w:szCs w:val="19"/>
+        </w:rPr>
+        <w:t xml:space="preserve"> </w:t>
+      </w:r>
+      <w:r>
+        <w:rPr>
+          <w:rFonts w:ascii="Consolas" w:hAnsi="Consolas" w:cs="Consolas"/>
+          <w:color w:val="0000FF"/>
+          <w:kern w:val="0"/>
+          <w:sz w:val="19"/>
+          <w:szCs w:val="19"/>
+        </w:rPr>
+        <w:t>false</w:t>
+      </w:r>
+      <w:r>
+        <w:rPr>
+          <w:rFonts w:ascii="Consolas" w:hAnsi="Consolas" w:cs="Consolas"/>
+          <w:color w:val="000000"/>
+          <w:kern w:val="0"/>
+          <w:sz w:val="19"/>
+          <w:szCs w:val="19"/>
+        </w:rPr>
+        <w:t>;</w:t>
+      </w:r>
+    </w:p>
+    <w:p>
+      <w:pPr>
+        <w:autoSpaceDE w:val="0"/>
+        <w:autoSpaceDN w:val="0"/>
+        <w:adjustRightInd w:val="0"/>
+        <w:spacing w:after="0"/>
+        <w:jc w:val="left"/>
+        <w:rPr>
+          <w:rFonts w:ascii="Consolas" w:hAnsi="Consolas" w:cs="Consolas"/>
+          <w:color w:val="000000"/>
+          <w:kern w:val="0"/>
+          <w:sz w:val="19"/>
+          <w:szCs w:val="19"/>
+        </w:rPr>
+      </w:pPr>
+    </w:p>
+    <w:p>
+      <w:pPr>
+        <w:autoSpaceDE w:val="0"/>
+        <w:autoSpaceDN w:val="0"/>
+        <w:adjustRightInd w:val="0"/>
+        <w:spacing w:after="0"/>
+        <w:jc w:val="left"/>
+        <w:rPr>
+          <w:rFonts w:ascii="Consolas" w:hAnsi="Consolas" w:cs="Consolas"/>
+          <w:color w:val="000000"/>
+          <w:kern w:val="0"/>
+          <w:sz w:val="19"/>
+          <w:szCs w:val="19"/>
+        </w:rPr>
+      </w:pPr>
+      <w:r>
+        <w:rPr>
+          <w:rFonts w:ascii="Consolas" w:hAnsi="Consolas" w:cs="Consolas"/>
+          <w:color w:val="000000"/>
+          <w:kern w:val="0"/>
+          <w:sz w:val="19"/>
+          <w:szCs w:val="19"/>
+        </w:rPr>
+        <w:tab/>
+      </w:r>
+      <w:proofErr w:type="spellStart"/>
+      <w:r>
+        <w:rPr>
+          <w:rFonts w:ascii="Consolas" w:hAnsi="Consolas" w:cs="Consolas"/>
+          <w:color w:val="2B91AF"/>
+          <w:kern w:val="0"/>
+          <w:sz w:val="19"/>
+          <w:szCs w:val="19"/>
+        </w:rPr>
+        <w:t>CWorkSpan</w:t>
+      </w:r>
+      <w:proofErr w:type="spellEnd"/>
+      <w:r>
+        <w:rPr>
+          <w:rFonts w:ascii="Consolas" w:hAnsi="Consolas" w:cs="Consolas"/>
+          <w:color w:val="000000"/>
+          <w:kern w:val="0"/>
+          <w:sz w:val="19"/>
+          <w:szCs w:val="19"/>
+        </w:rPr>
+        <w:t xml:space="preserve"> </w:t>
+      </w:r>
+      <w:proofErr w:type="spellStart"/>
+      <w:proofErr w:type="gramStart"/>
+      <w:r>
+        <w:rPr>
+          <w:rFonts w:ascii="Consolas" w:hAnsi="Consolas" w:cs="Consolas"/>
+          <w:color w:val="000000"/>
+          <w:kern w:val="0"/>
+          <w:sz w:val="19"/>
+          <w:szCs w:val="19"/>
+        </w:rPr>
+        <w:t>workBeforePension</w:t>
+      </w:r>
+      <w:proofErr w:type="spellEnd"/>
+      <w:r>
+        <w:rPr>
+          <w:rFonts w:ascii="Consolas" w:hAnsi="Consolas" w:cs="Consolas"/>
+          <w:color w:val="000000"/>
+          <w:kern w:val="0"/>
+          <w:sz w:val="19"/>
+          <w:szCs w:val="19"/>
+        </w:rPr>
+        <w:t>(</w:t>
+      </w:r>
+      <w:proofErr w:type="spellStart"/>
+      <w:proofErr w:type="gramEnd"/>
+      <w:r>
+        <w:rPr>
+          <w:rFonts w:ascii="Consolas" w:hAnsi="Consolas" w:cs="Consolas"/>
+          <w:color w:val="000000"/>
+          <w:kern w:val="0"/>
+          <w:sz w:val="19"/>
+          <w:szCs w:val="19"/>
+        </w:rPr>
+        <w:t>gWorkPeriod.mFirst</w:t>
+      </w:r>
+      <w:proofErr w:type="spellEnd"/>
+      <w:r>
+        <w:rPr>
+          <w:rFonts w:ascii="Consolas" w:hAnsi="Consolas" w:cs="Consolas"/>
+          <w:color w:val="000000"/>
+          <w:kern w:val="0"/>
+          <w:sz w:val="19"/>
+          <w:szCs w:val="19"/>
+        </w:rPr>
+        <w:t xml:space="preserve">, </w:t>
+      </w:r>
+      <w:proofErr w:type="spellStart"/>
+      <w:r>
+        <w:rPr>
+          <w:rFonts w:ascii="Consolas" w:hAnsi="Consolas" w:cs="Consolas"/>
+          <w:color w:val="000000"/>
+          <w:kern w:val="0"/>
+          <w:sz w:val="19"/>
+          <w:szCs w:val="19"/>
+        </w:rPr>
+        <w:t>mStartDateForPension</w:t>
+      </w:r>
+      <w:proofErr w:type="spellEnd"/>
+      <w:r>
+        <w:rPr>
+          <w:rFonts w:ascii="Consolas" w:hAnsi="Consolas" w:cs="Consolas"/>
+          <w:color w:val="000000"/>
+          <w:kern w:val="0"/>
+          <w:sz w:val="19"/>
+          <w:szCs w:val="19"/>
+        </w:rPr>
+        <w:t>);</w:t>
+      </w:r>
+    </w:p>
+    <w:p>
+      <w:pPr>
+        <w:autoSpaceDE w:val="0"/>
+        <w:autoSpaceDN w:val="0"/>
+        <w:adjustRightInd w:val="0"/>
+        <w:spacing w:after="0"/>
+        <w:jc w:val="left"/>
+        <w:rPr>
+          <w:rFonts w:ascii="Consolas" w:hAnsi="Consolas" w:cs="Consolas"/>
+          <w:color w:val="000000"/>
+          <w:kern w:val="0"/>
+          <w:sz w:val="19"/>
+          <w:szCs w:val="19"/>
+        </w:rPr>
+      </w:pPr>
+      <w:r>
+        <w:rPr>
+          <w:rFonts w:ascii="Consolas" w:hAnsi="Consolas" w:cs="Consolas"/>
+          <w:color w:val="000000"/>
+          <w:kern w:val="0"/>
+          <w:sz w:val="19"/>
+          <w:szCs w:val="19"/>
+        </w:rPr>
+        <w:tab/>
+      </w:r>
+      <w:r>
+        <w:rPr>
+          <w:rFonts w:ascii="Consolas" w:hAnsi="Consolas" w:cs="Consolas"/>
+          <w:color w:val="0000FF"/>
+          <w:kern w:val="0"/>
+          <w:sz w:val="19"/>
+          <w:szCs w:val="19"/>
+        </w:rPr>
+        <w:t>if</w:t>
+      </w:r>
+      <w:r>
+        <w:rPr>
+          <w:rFonts w:ascii="Consolas" w:hAnsi="Consolas" w:cs="Consolas"/>
+          <w:color w:val="000000"/>
+          <w:kern w:val="0"/>
+          <w:sz w:val="19"/>
+          <w:szCs w:val="19"/>
+        </w:rPr>
+        <w:t xml:space="preserve"> (</w:t>
+      </w:r>
+      <w:proofErr w:type="spellStart"/>
+      <w:r>
+        <w:rPr>
+          <w:rFonts w:ascii="Consolas" w:hAnsi="Consolas" w:cs="Consolas"/>
+          <w:color w:val="000000"/>
+          <w:kern w:val="0"/>
+          <w:sz w:val="19"/>
+          <w:szCs w:val="19"/>
+        </w:rPr>
+        <w:t>workBeforePension.mDayAfter</w:t>
+      </w:r>
+      <w:proofErr w:type="spellEnd"/>
+      <w:r>
+        <w:rPr>
+          <w:rFonts w:ascii="Consolas" w:hAnsi="Consolas" w:cs="Consolas"/>
+          <w:color w:val="000000"/>
+          <w:kern w:val="0"/>
+          <w:sz w:val="19"/>
+          <w:szCs w:val="19"/>
+        </w:rPr>
+        <w:t xml:space="preserve"> </w:t>
+      </w:r>
+      <w:r>
+        <w:rPr>
+          <w:rFonts w:ascii="Consolas" w:hAnsi="Consolas" w:cs="Consolas"/>
+          <w:color w:val="008080"/>
+          <w:kern w:val="0"/>
+          <w:sz w:val="19"/>
+          <w:szCs w:val="19"/>
+        </w:rPr>
+        <w:t>&gt;</w:t>
+      </w:r>
+      <w:r>
+        <w:rPr>
+          <w:rFonts w:ascii="Consolas" w:hAnsi="Consolas" w:cs="Consolas"/>
+          <w:color w:val="000000"/>
+          <w:kern w:val="0"/>
+          <w:sz w:val="19"/>
+          <w:szCs w:val="19"/>
+        </w:rPr>
+        <w:t xml:space="preserve"> </w:t>
+      </w:r>
+      <w:proofErr w:type="spellStart"/>
+      <w:r>
+        <w:rPr>
+          <w:rFonts w:ascii="Consolas" w:hAnsi="Consolas" w:cs="Consolas"/>
+          <w:color w:val="000000"/>
+          <w:kern w:val="0"/>
+          <w:sz w:val="19"/>
+          <w:szCs w:val="19"/>
+        </w:rPr>
+        <w:t>mStartDateForPension</w:t>
+      </w:r>
+      <w:proofErr w:type="spellEnd"/>
+      <w:r>
+        <w:rPr>
+          <w:rFonts w:ascii="Consolas" w:hAnsi="Consolas" w:cs="Consolas"/>
+          <w:color w:val="000000"/>
+          <w:kern w:val="0"/>
+          <w:sz w:val="19"/>
+          <w:szCs w:val="19"/>
+        </w:rPr>
+        <w:t>)</w:t>
+      </w:r>
+    </w:p>
+    <w:p>
+      <w:pPr>
+        <w:autoSpaceDE w:val="0"/>
+        <w:autoSpaceDN w:val="0"/>
+        <w:adjustRightInd w:val="0"/>
+        <w:spacing w:after="0"/>
+        <w:jc w:val="left"/>
+        <w:rPr>
+          <w:rFonts w:ascii="Consolas" w:hAnsi="Consolas" w:cs="Consolas"/>
+          <w:color w:val="000000"/>
+          <w:kern w:val="0"/>
+          <w:sz w:val="19"/>
+          <w:szCs w:val="19"/>
+        </w:rPr>
+      </w:pPr>
+      <w:r>
+        <w:rPr>
+          <w:rFonts w:ascii="Consolas" w:hAnsi="Consolas" w:cs="Consolas"/>
+          <w:color w:val="000000"/>
+          <w:kern w:val="0"/>
+          <w:sz w:val="19"/>
+          <w:szCs w:val="19"/>
+        </w:rPr>
+        <w:tab/>
+        <w:t>{</w:t>
+      </w:r>
+    </w:p>
+    <w:p>
+      <w:pPr>
+        <w:autoSpaceDE w:val="0"/>
+        <w:autoSpaceDN w:val="0"/>
+        <w:adjustRightInd w:val="0"/>
+        <w:spacing w:after="0"/>
+        <w:jc w:val="left"/>
+        <w:rPr>
+          <w:rFonts w:ascii="Consolas" w:hAnsi="Consolas" w:cs="Consolas"/>
+          <w:color w:val="000000"/>
+          <w:kern w:val="0"/>
+          <w:sz w:val="19"/>
+          <w:szCs w:val="19"/>
+        </w:rPr>
+      </w:pPr>
+      <w:r>
+        <w:rPr>
+          <w:rFonts w:ascii="Consolas" w:hAnsi="Consolas" w:cs="Consolas"/>
+          <w:color w:val="000000"/>
+          <w:kern w:val="0"/>
+          <w:sz w:val="19"/>
+          <w:szCs w:val="19"/>
+        </w:rPr>
+        <w:tab/>
+      </w:r>
+      <w:r>
+        <w:rPr>
+          <w:rFonts w:ascii="Consolas" w:hAnsi="Consolas" w:cs="Consolas"/>
+          <w:color w:val="000000"/>
+          <w:kern w:val="0"/>
+          <w:sz w:val="19"/>
+          <w:szCs w:val="19"/>
+        </w:rPr>
+        <w:tab/>
+      </w:r>
+      <w:proofErr w:type="spellStart"/>
+      <w:r>
+        <w:rPr>
+          <w:rFonts w:ascii="Consolas" w:hAnsi="Consolas" w:cs="Consolas"/>
+          <w:color w:val="000000"/>
+          <w:kern w:val="0"/>
+          <w:sz w:val="19"/>
+          <w:szCs w:val="19"/>
+        </w:rPr>
+        <w:t>mStartDateForPension</w:t>
+      </w:r>
+      <w:proofErr w:type="spellEnd"/>
+      <w:r>
+        <w:rPr>
+          <w:rFonts w:ascii="Consolas" w:hAnsi="Consolas" w:cs="Consolas"/>
+          <w:color w:val="000000"/>
+          <w:kern w:val="0"/>
+          <w:sz w:val="19"/>
+          <w:szCs w:val="19"/>
+        </w:rPr>
+        <w:t xml:space="preserve"> </w:t>
+      </w:r>
+      <w:r>
+        <w:rPr>
+          <w:rFonts w:ascii="Consolas" w:hAnsi="Consolas" w:cs="Consolas"/>
+          <w:color w:val="008080"/>
+          <w:kern w:val="0"/>
+          <w:sz w:val="19"/>
+          <w:szCs w:val="19"/>
+        </w:rPr>
+        <w:t>=</w:t>
+      </w:r>
+      <w:r>
+        <w:rPr>
+          <w:rFonts w:ascii="Consolas" w:hAnsi="Consolas" w:cs="Consolas"/>
+          <w:color w:val="000000"/>
+          <w:kern w:val="0"/>
+          <w:sz w:val="19"/>
+          <w:szCs w:val="19"/>
+        </w:rPr>
+        <w:t xml:space="preserve"> </w:t>
+      </w:r>
+      <w:proofErr w:type="spellStart"/>
+      <w:r>
+        <w:rPr>
+          <w:rFonts w:ascii="Consolas" w:hAnsi="Consolas" w:cs="Consolas"/>
+          <w:color w:val="000000"/>
+          <w:kern w:val="0"/>
+          <w:sz w:val="19"/>
+          <w:szCs w:val="19"/>
+        </w:rPr>
+        <w:t>workBeforePension.mDayAfter</w:t>
+      </w:r>
+      <w:proofErr w:type="spellEnd"/>
+      <w:r>
+        <w:rPr>
+          <w:rFonts w:ascii="Consolas" w:hAnsi="Consolas" w:cs="Consolas"/>
+          <w:color w:val="000000"/>
+          <w:kern w:val="0"/>
+          <w:sz w:val="19"/>
+          <w:szCs w:val="19"/>
+        </w:rPr>
+        <w:t>;</w:t>
+      </w:r>
+    </w:p>
+    <w:p>
+      <w:pPr>
+        <w:autoSpaceDE w:val="0"/>
+        <w:autoSpaceDN w:val="0"/>
+        <w:adjustRightInd w:val="0"/>
+        <w:spacing w:after="0"/>
+        <w:jc w:val="left"/>
+        <w:rPr>
+          <w:rFonts w:ascii="Consolas" w:hAnsi="Consolas" w:cs="Consolas"/>
+          <w:color w:val="000000"/>
+          <w:kern w:val="0"/>
+          <w:sz w:val="19"/>
+          <w:szCs w:val="19"/>
+        </w:rPr>
+      </w:pPr>
+      <w:r>
+        <w:rPr>
+          <w:rFonts w:ascii="Consolas" w:hAnsi="Consolas" w:cs="Consolas"/>
+          <w:color w:val="000000"/>
+          <w:kern w:val="0"/>
+          <w:sz w:val="19"/>
+          <w:szCs w:val="19"/>
+        </w:rPr>
+        <w:tab/>
+      </w:r>
+      <w:r>
+        <w:rPr>
+          <w:rFonts w:ascii="Consolas" w:hAnsi="Consolas" w:cs="Consolas"/>
+          <w:color w:val="000000"/>
+          <w:kern w:val="0"/>
+          <w:sz w:val="19"/>
+          <w:szCs w:val="19"/>
+        </w:rPr>
+        <w:tab/>
+      </w:r>
+      <w:proofErr w:type="spellStart"/>
+      <w:proofErr w:type="gramStart"/>
+      <w:r>
+        <w:rPr>
+          <w:rFonts w:ascii="Consolas" w:hAnsi="Consolas" w:cs="Consolas"/>
+          <w:color w:val="000000"/>
+          <w:kern w:val="0"/>
+          <w:sz w:val="19"/>
+          <w:szCs w:val="19"/>
+        </w:rPr>
+        <w:t>LogLine</w:t>
+      </w:r>
+      <w:proofErr w:type="spellEnd"/>
+      <w:r>
+        <w:rPr>
+          <w:rFonts w:ascii="Consolas" w:hAnsi="Consolas" w:cs="Consolas"/>
+          <w:color w:val="000000"/>
+          <w:kern w:val="0"/>
+          <w:sz w:val="19"/>
+          <w:szCs w:val="19"/>
+        </w:rPr>
+        <w:t>(</w:t>
+      </w:r>
+      <w:proofErr w:type="spellStart"/>
+      <w:proofErr w:type="gramEnd"/>
+      <w:r>
+        <w:rPr>
+          <w:rFonts w:ascii="Consolas" w:hAnsi="Consolas" w:cs="Consolas"/>
+          <w:color w:val="A31515"/>
+          <w:kern w:val="0"/>
+          <w:sz w:val="19"/>
+          <w:szCs w:val="19"/>
+        </w:rPr>
+        <w:t>L"Start</w:t>
+      </w:r>
+      <w:proofErr w:type="spellEnd"/>
+      <w:r>
+        <w:rPr>
+          <w:rFonts w:ascii="Consolas" w:hAnsi="Consolas" w:cs="Consolas"/>
+          <w:color w:val="A31515"/>
+          <w:kern w:val="0"/>
+          <w:sz w:val="19"/>
+          <w:szCs w:val="19"/>
+        </w:rPr>
+        <w:t xml:space="preserve"> day for pension updated due to vacations"</w:t>
+      </w:r>
+      <w:r>
+        <w:rPr>
+          <w:rFonts w:ascii="Consolas" w:hAnsi="Consolas" w:cs="Consolas"/>
+          <w:color w:val="000000"/>
+          <w:kern w:val="0"/>
+          <w:sz w:val="19"/>
+          <w:szCs w:val="19"/>
+        </w:rPr>
+        <w:t xml:space="preserve">, </w:t>
+      </w:r>
+      <w:proofErr w:type="spellStart"/>
+      <w:r>
+        <w:rPr>
+          <w:rFonts w:ascii="Consolas" w:hAnsi="Consolas" w:cs="Consolas"/>
+          <w:color w:val="000000"/>
+          <w:kern w:val="0"/>
+          <w:sz w:val="19"/>
+          <w:szCs w:val="19"/>
+        </w:rPr>
+        <w:t>mStartDateForPension</w:t>
+      </w:r>
+      <w:proofErr w:type="spellEnd"/>
+      <w:r>
+        <w:rPr>
+          <w:rFonts w:ascii="Consolas" w:hAnsi="Consolas" w:cs="Consolas"/>
+          <w:color w:val="000000"/>
+          <w:kern w:val="0"/>
+          <w:sz w:val="19"/>
+          <w:szCs w:val="19"/>
+        </w:rPr>
+        <w:t>);</w:t>
+      </w:r>
+    </w:p>
+    <w:p>
+      <w:pPr>
+        <w:autoSpaceDE w:val="0"/>
+        <w:autoSpaceDN w:val="0"/>
+        <w:adjustRightInd w:val="0"/>
+        <w:spacing w:after="0"/>
+        <w:jc w:val="left"/>
+        <w:rPr>
+          <w:rFonts w:ascii="Consolas" w:hAnsi="Consolas" w:cs="Consolas"/>
+          <w:color w:val="000000"/>
+          <w:kern w:val="0"/>
+          <w:sz w:val="19"/>
+          <w:szCs w:val="19"/>
+        </w:rPr>
+      </w:pPr>
+      <w:r>
+        <w:rPr>
+          <w:rFonts w:ascii="Consolas" w:hAnsi="Consolas" w:cs="Consolas"/>
+          <w:color w:val="000000"/>
+          <w:kern w:val="0"/>
+          <w:sz w:val="19"/>
+          <w:szCs w:val="19"/>
+        </w:rPr>
+        <w:tab/>
+      </w:r>
+      <w:r>
+        <w:rPr>
+          <w:rFonts w:ascii="Consolas" w:hAnsi="Consolas" w:cs="Consolas"/>
+          <w:color w:val="000000"/>
+          <w:kern w:val="0"/>
+          <w:sz w:val="19"/>
+          <w:szCs w:val="19"/>
+        </w:rPr>
+        <w:tab/>
+      </w:r>
+      <w:r>
+        <w:rPr>
+          <w:rFonts w:ascii="Consolas" w:hAnsi="Consolas" w:cs="Consolas"/>
+          <w:color w:val="0000FF"/>
+          <w:kern w:val="0"/>
+          <w:sz w:val="19"/>
+          <w:szCs w:val="19"/>
+        </w:rPr>
+        <w:t>return</w:t>
+      </w:r>
+      <w:r>
+        <w:rPr>
+          <w:rFonts w:ascii="Consolas" w:hAnsi="Consolas" w:cs="Consolas"/>
+          <w:color w:val="000000"/>
+          <w:kern w:val="0"/>
+          <w:sz w:val="19"/>
+          <w:szCs w:val="19"/>
+        </w:rPr>
+        <w:t xml:space="preserve"> </w:t>
+      </w:r>
+      <w:r>
+        <w:rPr>
+          <w:rFonts w:ascii="Consolas" w:hAnsi="Consolas" w:cs="Consolas"/>
+          <w:color w:val="0000FF"/>
+          <w:kern w:val="0"/>
+          <w:sz w:val="19"/>
+          <w:szCs w:val="19"/>
+        </w:rPr>
+        <w:t>true</w:t>
+      </w:r>
+      <w:r>
+        <w:rPr>
+          <w:rFonts w:ascii="Consolas" w:hAnsi="Consolas" w:cs="Consolas"/>
+          <w:color w:val="000000"/>
+          <w:kern w:val="0"/>
+          <w:sz w:val="19"/>
+          <w:szCs w:val="19"/>
+        </w:rPr>
+        <w:t>;</w:t>
+      </w:r>
+    </w:p>
+    <w:p>
+      <w:pPr>
+        <w:autoSpaceDE w:val="0"/>
+        <w:autoSpaceDN w:val="0"/>
+        <w:adjustRightInd w:val="0"/>
+        <w:spacing w:after="0"/>
+        <w:jc w:val="left"/>
+        <w:rPr>
+          <w:rFonts w:ascii="Consolas" w:hAnsi="Consolas" w:cs="Consolas"/>
+          <w:color w:val="000000"/>
+          <w:kern w:val="0"/>
+          <w:sz w:val="19"/>
+          <w:szCs w:val="19"/>
+        </w:rPr>
+      </w:pPr>
+      <w:r>
+        <w:rPr>
+          <w:rFonts w:ascii="Consolas" w:hAnsi="Consolas" w:cs="Consolas"/>
+          <w:color w:val="000000"/>
+          <w:kern w:val="0"/>
+          <w:sz w:val="19"/>
+          <w:szCs w:val="19"/>
+        </w:rPr>
+        <w:tab/>
+        <w:t>}</w:t>
+      </w:r>
+    </w:p>
+    <w:p>
+      <w:pPr>
+        <w:autoSpaceDE w:val="0"/>
+        <w:autoSpaceDN w:val="0"/>
+        <w:adjustRightInd w:val="0"/>
+        <w:spacing w:after="0"/>
+        <w:jc w:val="left"/>
+        <w:rPr>
+          <w:rFonts w:ascii="Consolas" w:hAnsi="Consolas" w:cs="Consolas"/>
+          <w:color w:val="000000"/>
+          <w:kern w:val="0"/>
+          <w:sz w:val="19"/>
+          <w:szCs w:val="19"/>
+        </w:rPr>
+      </w:pPr>
+      <w:r>
+        <w:rPr>
+          <w:rFonts w:ascii="Consolas" w:hAnsi="Consolas" w:cs="Consolas"/>
+          <w:color w:val="000000"/>
+          <w:kern w:val="0"/>
+          <w:sz w:val="19"/>
+          <w:szCs w:val="19"/>
+        </w:rPr>
+        <w:tab/>
+      </w:r>
+      <w:r>
+        <w:rPr>
+          <w:rFonts w:ascii="Consolas" w:hAnsi="Consolas" w:cs="Consolas"/>
+          <w:color w:val="0000FF"/>
+          <w:kern w:val="0"/>
+          <w:sz w:val="19"/>
+          <w:szCs w:val="19"/>
+        </w:rPr>
+        <w:t>return</w:t>
+      </w:r>
+      <w:r>
+        <w:rPr>
+          <w:rFonts w:ascii="Consolas" w:hAnsi="Consolas" w:cs="Consolas"/>
+          <w:color w:val="000000"/>
+          <w:kern w:val="0"/>
+          <w:sz w:val="19"/>
+          <w:szCs w:val="19"/>
+        </w:rPr>
+        <w:t xml:space="preserve"> </w:t>
+      </w:r>
+      <w:r>
+        <w:rPr>
+          <w:rFonts w:ascii="Consolas" w:hAnsi="Consolas" w:cs="Consolas"/>
+          <w:color w:val="0000FF"/>
+          <w:kern w:val="0"/>
+          <w:sz w:val="19"/>
+          <w:szCs w:val="19"/>
+        </w:rPr>
+        <w:t>false</w:t>
+      </w:r>
+      <w:r>
+        <w:rPr>
+          <w:rFonts w:ascii="Consolas" w:hAnsi="Consolas" w:cs="Consolas"/>
+          <w:color w:val="000000"/>
+          <w:kern w:val="0"/>
+          <w:sz w:val="19"/>
+          <w:szCs w:val="19"/>
+        </w:rPr>
+        <w:t>;</w:t>
+      </w:r>
+    </w:p>
+    <w:p>
+      <w:pPr>
+        <w:autoSpaceDE w:val="0"/>
+        <w:autoSpaceDN w:val="0"/>
+        <w:adjustRightInd w:val="0"/>
+        <w:spacing w:after="0"/>
+        <w:jc w:val="left"/>
+        <w:rPr>
+          <w:rFonts w:ascii="Consolas" w:hAnsi="Consolas" w:cs="Consolas"/>
+          <w:color w:val="000000"/>
+          <w:kern w:val="0"/>
+          <w:sz w:val="19"/>
+          <w:szCs w:val="19"/>
+        </w:rPr>
+      </w:pPr>
+      <w:r>
+        <w:rPr>
+          <w:rFonts w:ascii="Consolas" w:hAnsi="Consolas" w:cs="Consolas"/>
+          <w:color w:val="000000"/>
+          <w:kern w:val="0"/>
+          <w:sz w:val="19"/>
+          <w:szCs w:val="19"/>
+        </w:rPr>
+        <w:t>}</w:t>
+      </w:r>
+    </w:p>
+    <w:p>
+      <w:pPr>
+        <w:pStyle w:val="Heading4"/>
+        <w:rPr>
+          <w:lang w:val="en-US"/>
+        </w:rPr>
+      </w:pPr>
+      <w:r>
+        <w:rPr>
+          <w:lang w:val="en-US"/>
+        </w:rPr>
+        <w:t>Understanding the bug</w:t>
+      </w:r>
+    </w:p>
+    <w:p>
+      <w:pPr>
+        <w:rPr>
+          <w:lang w:val="en-US"/>
+        </w:rPr>
+      </w:pPr>
+      <w:r>
+        <w:rPr>
+          <w:lang w:val="en-US"/>
+        </w:rPr>
+        <w:t>The correction was intended to accommodate for unpaid vacations at the beginning of the employment period.</w:t>
+      </w:r>
+    </w:p>
+    <w:p>
+      <w:pPr>
+        <w:rPr>
+          <w:lang w:val="en-US"/>
+        </w:rPr>
+      </w:pPr>
+      <w:r>
+        <w:rPr>
+          <w:lang w:val="en-US"/>
+        </w:rPr>
+        <w:t>It is not working.</w:t>
+      </w:r>
+    </w:p>
+    <w:p>
+      <w:pPr>
+        <w:rPr>
+          <w:lang w:val="en-US"/>
+        </w:rPr>
+      </w:pPr>
+    </w:p>
+    <w:p>
+      <w:pPr>
+        <w:pStyle w:val="Heading2"/>
+        <w:rPr>
+          <w:lang w:val="en-US"/>
+        </w:rPr>
+      </w:pPr>
+      <w:r>
         <w:rPr>
           <w:lang w:val="en-US"/>
         </w:rPr>
@@ -174,6 +1455,7 @@
         <w:t>CVacationUsed</w:t>
       </w:r>
       <w:proofErr w:type="spellEnd"/>
+      <w:proofErr w:type="gramStart"/>
       <w:r>
         <w:rPr>
           <w:lang w:val="en-US"/>
@@ -186,17 +1468,19 @@
         </w:rPr>
         <w:t>.</w:t>
       </w:r>
-    </w:p>
-    <w:p>
-      <w:pPr>
-        <w:rPr>
-          <w:lang w:val="en-US"/>
-        </w:rPr>
-      </w:pPr>
-      <w:r>
-        <w:rPr>
-          <w:lang w:val="en-US"/>
-        </w:rPr>
+      <w:proofErr w:type="gramEnd"/>
+    </w:p>
+    <w:p>
+      <w:pPr>
+        <w:rPr>
+          <w:lang w:val="en-US"/>
+        </w:rPr>
+      </w:pPr>
+      <w:r>
+        <w:rPr>
+          <w:lang w:val="en-US"/>
+        </w:rPr>
+        <w:lastRenderedPageBreak/>
         <w:t>Class “</w:t>
       </w:r>
       <w:proofErr w:type="spellStart"/>
@@ -215,13 +1499,7 @@
         <w:rPr>
           <w:lang w:val="en-US"/>
         </w:rPr>
-        <w:t xml:space="preserve">” inherits </w:t>
-      </w:r>
-      <w:r>
-        <w:rPr>
-          <w:lang w:val="en-US"/>
-        </w:rPr>
-        <w:t>“</w:t>
+        <w:t>” inherits “</w:t>
       </w:r>
       <w:proofErr w:type="spellStart"/>
       <w:r>
@@ -235,30 +1513,46 @@
         <w:t>CVacationUsed</w:t>
       </w:r>
       <w:proofErr w:type="spellEnd"/>
+      <w:proofErr w:type="gramStart"/>
       <w:r>
         <w:rPr>
           <w:lang w:val="en-US"/>
         </w:rPr>
         <w:t>”.</w:t>
       </w:r>
-    </w:p>
-    <w:p>
-      <w:pPr>
-        <w:rPr>
-          <w:lang w:val="en-US"/>
-        </w:rPr>
-      </w:pPr>
-      <w:r>
-        <w:rPr>
-          <w:lang w:val="en-US"/>
-        </w:rPr>
-        <w:t>A vacation is characterized by “first day” and “last day”</w:t>
-      </w:r>
-      <w:r>
-        <w:rPr>
-          <w:lang w:val="en-US"/>
-        </w:rPr>
-        <w:t>, and many more details about paid</w:t>
+      <w:proofErr w:type="gramEnd"/>
+    </w:p>
+    <w:p>
+      <w:pPr>
+        <w:rPr>
+          <w:lang w:val="en-US"/>
+        </w:rPr>
+      </w:pPr>
+      <w:r>
+        <w:rPr>
+          <w:lang w:val="en-US"/>
+        </w:rPr>
+        <w:t>A vacation is characterized by “first day” and “last day</w:t>
+      </w:r>
+      <w:proofErr w:type="gramStart"/>
+      <w:r>
+        <w:rPr>
+          <w:lang w:val="en-US"/>
+        </w:rPr>
+        <w:t>”</w:t>
+      </w:r>
+      <w:r>
+        <w:rPr>
+          <w:lang w:val="en-US"/>
+        </w:rPr>
+        <w:t>,</w:t>
+      </w:r>
+      <w:proofErr w:type="gramEnd"/>
+      <w:r>
+        <w:rPr>
+          <w:lang w:val="en-US"/>
+        </w:rPr>
+        <w:t xml:space="preserve"> and many more details about paid</w:t>
       </w:r>
       <w:r>
         <w:rPr>
@@ -402,6 +1696,7 @@
         <w:t>” is used in “</w:t>
       </w:r>
       <w:proofErr w:type="spellStart"/>
+      <w:proofErr w:type="gramStart"/>
       <w:r>
         <w:rPr>
           <w:rFonts w:ascii="Consolas" w:hAnsi="Consolas" w:cs="Consolas"/>
@@ -424,6 +1719,7 @@
         <w:t>::</w:t>
       </w:r>
       <w:proofErr w:type="spellStart"/>
+      <w:proofErr w:type="gramEnd"/>
       <w:r>
         <w:rPr>
           <w:rFonts w:ascii="Consolas" w:hAnsi="Consolas" w:cs="Consolas"/>
@@ -502,12 +1798,14 @@
         <w:t>CWorkYear</w:t>
       </w:r>
       <w:proofErr w:type="spellEnd"/>
+      <w:proofErr w:type="gramStart"/>
       <w:r>
         <w:rPr>
           <w:lang w:val="en-US"/>
         </w:rPr>
         <w:t>”.</w:t>
       </w:r>
+      <w:proofErr w:type="gramEnd"/>
     </w:p>
     <w:p>
       <w:pPr>
@@ -1080,8 +2378,16 @@
         <w:rPr>
           <w:lang w:val="en-US"/>
         </w:rPr>
-        <w:t xml:space="preserve"> pension”.</w:t>
-      </w:r>
+        <w:t xml:space="preserve"> pension</w:t>
+      </w:r>
+      <w:proofErr w:type="gramStart"/>
+      <w:r>
+        <w:rPr>
+          <w:lang w:val="en-US"/>
+        </w:rPr>
+        <w:t>”.</w:t>
+      </w:r>
+      <w:proofErr w:type="gramEnd"/>
     </w:p>
     <w:p>
       <w:pPr>
@@ -1449,7 +2755,21 @@
         <w:rPr>
           <w:lang w:val="en-US"/>
         </w:rPr>
-        <w:t>Should take into account that in some months there was only partial employment!</w:t>
+        <w:t xml:space="preserve">Should </w:t>
+      </w:r>
+      <w:proofErr w:type="gramStart"/>
+      <w:r>
+        <w:rPr>
+          <w:lang w:val="en-US"/>
+        </w:rPr>
+        <w:t>take into account</w:t>
+      </w:r>
+      <w:proofErr w:type="gramEnd"/>
+      <w:r>
+        <w:rPr>
+          <w:lang w:val="en-US"/>
+        </w:rPr>
+        <w:t xml:space="preserve"> that in some months there was only partial employment!</w:t>
       </w:r>
     </w:p>
     <w:p>
@@ -1496,6 +2816,7 @@
         <w:t xml:space="preserve"> </w:t>
       </w:r>
       <w:proofErr w:type="spellStart"/>
+      <w:proofErr w:type="gramStart"/>
       <w:r>
         <w:rPr>
           <w:rFonts w:ascii="Consolas" w:hAnsi="Consolas" w:cs="Consolas"/>
@@ -1518,6 +2839,7 @@
         <w:t>::</w:t>
       </w:r>
       <w:proofErr w:type="spellStart"/>
+      <w:proofErr w:type="gramEnd"/>
       <w:r>
         <w:rPr>
           <w:rFonts w:ascii="Consolas" w:hAnsi="Consolas" w:cs="Consolas"/>
@@ -1890,6 +3212,95 @@
     </w:lvl>
   </w:abstractNum>
   <w:abstractNum w:abstractNumId="3" w15:restartNumberingAfterBreak="0">
+    <w:nsid w:val="6F584C68"/>
+    <w:multiLevelType w:val="hybridMultilevel"/>
+    <w:tmpl w:val="56E60CBC"/>
+    <w:lvl w:ilvl="0" w:tplc="20000011">
+      <w:start w:val="1"/>
+      <w:numFmt w:val="decimal"/>
+      <w:lvlText w:val="%1)"/>
+      <w:lvlJc w:val="left"/>
+      <w:pPr>
+        <w:ind w:left="720" w:hanging="360"/>
+      </w:pPr>
+      <w:rPr>
+        <w:rFonts w:hint="default"/>
+      </w:rPr>
+    </w:lvl>
+    <w:lvl w:ilvl="1" w:tplc="20000019" w:tentative="1">
+      <w:start w:val="1"/>
+      <w:numFmt w:val="lowerLetter"/>
+      <w:lvlText w:val="%2."/>
+      <w:lvlJc w:val="left"/>
+      <w:pPr>
+        <w:ind w:left="1440" w:hanging="360"/>
+      </w:pPr>
+    </w:lvl>
+    <w:lvl w:ilvl="2" w:tplc="2000001B" w:tentative="1">
+      <w:start w:val="1"/>
+      <w:numFmt w:val="lowerRoman"/>
+      <w:lvlText w:val="%3."/>
+      <w:lvlJc w:val="right"/>
+      <w:pPr>
+        <w:ind w:left="2160" w:hanging="180"/>
+      </w:pPr>
+    </w:lvl>
+    <w:lvl w:ilvl="3" w:tplc="2000000F" w:tentative="1">
+      <w:start w:val="1"/>
+      <w:numFmt w:val="decimal"/>
+      <w:lvlText w:val="%4."/>
+      <w:lvlJc w:val="left"/>
+      <w:pPr>
+        <w:ind w:left="2880" w:hanging="360"/>
+      </w:pPr>
+    </w:lvl>
+    <w:lvl w:ilvl="4" w:tplc="20000019" w:tentative="1">
+      <w:start w:val="1"/>
+      <w:numFmt w:val="lowerLetter"/>
+      <w:lvlText w:val="%5."/>
+      <w:lvlJc w:val="left"/>
+      <w:pPr>
+        <w:ind w:left="3600" w:hanging="360"/>
+      </w:pPr>
+    </w:lvl>
+    <w:lvl w:ilvl="5" w:tplc="2000001B" w:tentative="1">
+      <w:start w:val="1"/>
+      <w:numFmt w:val="lowerRoman"/>
+      <w:lvlText w:val="%6."/>
+      <w:lvlJc w:val="right"/>
+      <w:pPr>
+        <w:ind w:left="4320" w:hanging="180"/>
+      </w:pPr>
+    </w:lvl>
+    <w:lvl w:ilvl="6" w:tplc="2000000F" w:tentative="1">
+      <w:start w:val="1"/>
+      <w:numFmt w:val="decimal"/>
+      <w:lvlText w:val="%7."/>
+      <w:lvlJc w:val="left"/>
+      <w:pPr>
+        <w:ind w:left="5040" w:hanging="360"/>
+      </w:pPr>
+    </w:lvl>
+    <w:lvl w:ilvl="7" w:tplc="20000019" w:tentative="1">
+      <w:start w:val="1"/>
+      <w:numFmt w:val="lowerLetter"/>
+      <w:lvlText w:val="%8."/>
+      <w:lvlJc w:val="left"/>
+      <w:pPr>
+        <w:ind w:left="5760" w:hanging="360"/>
+      </w:pPr>
+    </w:lvl>
+    <w:lvl w:ilvl="8" w:tplc="2000001B" w:tentative="1">
+      <w:start w:val="1"/>
+      <w:numFmt w:val="lowerRoman"/>
+      <w:lvlText w:val="%9."/>
+      <w:lvlJc w:val="right"/>
+      <w:pPr>
+        <w:ind w:left="6480" w:hanging="180"/>
+      </w:pPr>
+    </w:lvl>
+  </w:abstractNum>
+  <w:abstractNum w:abstractNumId="4" w15:restartNumberingAfterBreak="0">
     <w:nsid w:val="742B6E7B"/>
     <w:multiLevelType w:val="hybridMultilevel"/>
     <w:tmpl w:val="B53C52E2"/>
@@ -1978,7 +3389,7 @@
       </w:pPr>
     </w:lvl>
   </w:abstractNum>
-  <w:abstractNum w:abstractNumId="4" w15:restartNumberingAfterBreak="0">
+  <w:abstractNum w:abstractNumId="5" w15:restartNumberingAfterBreak="0">
     <w:nsid w:val="7C2979C2"/>
     <w:multiLevelType w:val="hybridMultilevel"/>
     <w:tmpl w:val="6BE003E4"/>
@@ -2071,7 +3482,7 @@
     <w:abstractNumId w:val="0"/>
   </w:num>
   <w:num w:numId="2" w16cid:durableId="1048802387">
-    <w:abstractNumId w:val="3"/>
+    <w:abstractNumId w:val="4"/>
   </w:num>
   <w:num w:numId="3" w16cid:durableId="1623338798">
     <w:abstractNumId w:val="1"/>
@@ -2080,7 +3491,10 @@
     <w:abstractNumId w:val="2"/>
   </w:num>
   <w:num w:numId="5" w16cid:durableId="595989005">
-    <w:abstractNumId w:val="4"/>
+    <w:abstractNumId w:val="5"/>
+  </w:num>
+  <w:num w:numId="6" w16cid:durableId="1626765491">
+    <w:abstractNumId w:val="3"/>
   </w:num>
 </w:numbering>
 </file>

</xml_diff>

<commit_message>
Many bugs corrected - unpaid vacations seem to be OK
</commit_message>
<xml_diff>
--- a/Docs/Workers Rights Upgrade - 2023 b - Work Notes.docx
+++ b/Docs/Workers Rights Upgrade - 2023 b - Work Notes.docx
@@ -39,6 +39,306 @@
           <w:lang w:val="en-US"/>
         </w:rPr>
       </w:pPr>
+    </w:p>
+    <w:p>
+      <w:pPr>
+        <w:pStyle w:val="Heading2"/>
+        <w:rPr>
+          <w:lang w:val="en-US"/>
+        </w:rPr>
+      </w:pPr>
+      <w:r>
+        <w:rPr>
+          <w:lang w:val="en-US"/>
+        </w:rPr>
+        <w:t>Rethink vacation computation – 17/9/23</w:t>
+      </w:r>
+    </w:p>
+    <w:p>
+      <w:pPr>
+        <w:rPr>
+          <w:lang w:val="en-US"/>
+        </w:rPr>
+      </w:pPr>
+      <w:r>
+        <w:rPr>
+          <w:lang w:val="en-US"/>
+        </w:rPr>
+        <w:t>Spec: “ML does</w:t>
+      </w:r>
+      <w:r>
+        <w:rPr>
+          <w:lang w:val="en-US"/>
+        </w:rPr>
+        <w:t xml:space="preserve"> not deserve vacation. Accumulate seniority for vacation</w:t>
+      </w:r>
+      <w:proofErr w:type="gramStart"/>
+      <w:r>
+        <w:rPr>
+          <w:lang w:val="en-US"/>
+        </w:rPr>
+        <w:t>”.</w:t>
+      </w:r>
+      <w:proofErr w:type="gramEnd"/>
+    </w:p>
+    <w:p>
+      <w:pPr>
+        <w:pStyle w:val="Heading4"/>
+        <w:rPr>
+          <w:lang w:val="en-US"/>
+        </w:rPr>
+      </w:pPr>
+      <w:r>
+        <w:rPr>
+          <w:lang w:val="en-US"/>
+        </w:rPr>
+        <w:t>Proposed solution:</w:t>
+      </w:r>
+    </w:p>
+    <w:p>
+      <w:pPr>
+        <w:pStyle w:val="ListParagraph"/>
+        <w:numPr>
+          <w:ilvl w:val="0"/>
+          <w:numId w:val="8"/>
+        </w:numPr>
+        <w:rPr>
+          <w:lang w:val="en-US"/>
+        </w:rPr>
+      </w:pPr>
+      <w:r>
+        <w:rPr>
+          <w:lang w:val="en-US"/>
+        </w:rPr>
+        <w:t>Hold number of paid ML days in yearly span</w:t>
+      </w:r>
+    </w:p>
+    <w:p>
+      <w:pPr>
+        <w:pStyle w:val="ListParagraph"/>
+        <w:numPr>
+          <w:ilvl w:val="1"/>
+          <w:numId w:val="8"/>
+        </w:numPr>
+        <w:rPr>
+          <w:lang w:val="en-US"/>
+        </w:rPr>
+      </w:pPr>
+      <w:r>
+        <w:rPr>
+          <w:lang w:val="en-US"/>
+        </w:rPr>
+        <w:t>ML can be divided over 2 years</w:t>
+      </w:r>
+    </w:p>
+    <w:p>
+      <w:pPr>
+        <w:pStyle w:val="ListParagraph"/>
+        <w:numPr>
+          <w:ilvl w:val="0"/>
+          <w:numId w:val="8"/>
+        </w:numPr>
+        <w:rPr>
+          <w:lang w:val="en-US"/>
+        </w:rPr>
+      </w:pPr>
+      <w:r>
+        <w:rPr>
+          <w:lang w:val="en-US"/>
+        </w:rPr>
+        <w:t>Reduce due vacation proportionally to ML days from total</w:t>
+      </w:r>
+    </w:p>
+    <w:p>
+      <w:pPr>
+        <w:pStyle w:val="Heading4"/>
+        <w:rPr>
+          <w:lang w:val="en-US"/>
+        </w:rPr>
+      </w:pPr>
+      <w:r>
+        <w:rPr>
+          <w:lang w:val="en-US"/>
+        </w:rPr>
+        <w:t>Paradigm Change?</w:t>
+      </w:r>
+    </w:p>
+    <w:p>
+      <w:pPr>
+        <w:rPr>
+          <w:lang w:val="en-US"/>
+        </w:rPr>
+      </w:pPr>
+      <w:r>
+        <w:rPr>
+          <w:lang w:val="en-US"/>
+        </w:rPr>
+        <w:t>Currently vacation is computed back “per month</w:t>
+      </w:r>
+      <w:proofErr w:type="gramStart"/>
+      <w:r>
+        <w:rPr>
+          <w:lang w:val="en-US"/>
+        </w:rPr>
+        <w:t>”.</w:t>
+      </w:r>
+      <w:proofErr w:type="gramEnd"/>
+      <w:r>
+        <w:rPr>
+          <w:lang w:val="en-US"/>
+        </w:rPr>
+        <w:t xml:space="preserve"> WHY?</w:t>
+      </w:r>
+    </w:p>
+    <w:p>
+      <w:pPr>
+        <w:rPr>
+          <w:lang w:val="en-US"/>
+        </w:rPr>
+      </w:pPr>
+      <w:r>
+        <w:rPr>
+          <w:lang w:val="en-US"/>
+        </w:rPr>
+        <w:t>May it be computed per year?</w:t>
+      </w:r>
+    </w:p>
+    <w:p>
+      <w:pPr>
+        <w:rPr>
+          <w:lang w:val="en-US"/>
+        </w:rPr>
+      </w:pPr>
+    </w:p>
+    <w:p>
+      <w:pPr>
+        <w:pStyle w:val="Heading2"/>
+        <w:rPr>
+          <w:lang w:val="en-US"/>
+        </w:rPr>
+      </w:pPr>
+      <w:r>
+        <w:rPr>
+          <w:lang w:val="en-US"/>
+        </w:rPr>
+        <w:t>Start working on Maternity Leave (ML) computations – 17/9/23</w:t>
+      </w:r>
+    </w:p>
+    <w:p>
+      <w:pPr>
+        <w:rPr>
+          <w:lang w:val="en-US"/>
+        </w:rPr>
+      </w:pPr>
+      <w:r>
+        <w:rPr>
+          <w:lang w:val="en-US"/>
+        </w:rPr>
+        <w:t>Firs compute unpaid span to ML – and add it to work span.</w:t>
+      </w:r>
+    </w:p>
+    <w:p>
+      <w:pPr>
+        <w:rPr>
+          <w:lang w:val="en-US"/>
+        </w:rPr>
+      </w:pPr>
+      <w:r>
+        <w:rPr>
+          <w:lang w:val="en-US"/>
+        </w:rPr>
+        <w:t xml:space="preserve">Unpaid maternity leave span was added to years – </w:t>
+      </w:r>
+    </w:p>
+    <w:p>
+      <w:pPr>
+        <w:pStyle w:val="ListParagraph"/>
+        <w:numPr>
+          <w:ilvl w:val="0"/>
+          <w:numId w:val="7"/>
+        </w:numPr>
+        <w:rPr>
+          <w:lang w:val="en-US"/>
+        </w:rPr>
+      </w:pPr>
+      <w:r>
+        <w:rPr>
+          <w:lang w:val="en-US"/>
+        </w:rPr>
+        <w:t>Years are extended</w:t>
+      </w:r>
+    </w:p>
+    <w:p>
+      <w:pPr>
+        <w:rPr>
+          <w:lang w:val="en-US"/>
+        </w:rPr>
+      </w:pPr>
+      <w:r>
+        <w:rPr>
+          <w:lang w:val="en-US"/>
+        </w:rPr>
+        <w:t>Unpaid spans are logged in “</w:t>
+      </w:r>
+      <w:r>
+        <w:rPr>
+          <w:lang w:val="en-US"/>
+        </w:rPr>
+        <w:t>WorkYears.log</w:t>
+      </w:r>
+      <w:r>
+        <w:rPr>
+          <w:lang w:val="en-US"/>
+        </w:rPr>
+        <w:t>”</w:t>
+      </w:r>
+    </w:p>
+    <w:p>
+      <w:pPr>
+        <w:rPr>
+          <w:lang w:val="en-US"/>
+        </w:rPr>
+      </w:pPr>
+    </w:p>
+    <w:p>
+      <w:pPr>
+        <w:pStyle w:val="Heading2"/>
+        <w:rPr>
+          <w:lang w:val="en-US"/>
+        </w:rPr>
+      </w:pPr>
+      <w:r>
+        <w:rPr>
+          <w:lang w:val="en-US"/>
+        </w:rPr>
+        <w:t>Check renovated code for unpaid vacation – 17/9/23</w:t>
+      </w:r>
+    </w:p>
+    <w:p>
+      <w:pPr>
+        <w:rPr>
+          <w:lang w:val="en-US"/>
+        </w:rPr>
+      </w:pPr>
+      <w:r>
+        <w:rPr>
+          <w:lang w:val="en-US"/>
+        </w:rPr>
+        <w:t>Create example case “Yoav WRC …”</w:t>
+      </w:r>
+    </w:p>
+    <w:p>
+      <w:pPr>
+        <w:rPr>
+          <w:lang w:val="en-US"/>
+        </w:rPr>
+      </w:pPr>
+      <w:r>
+        <w:rPr>
+          <w:lang w:val="en-US"/>
+        </w:rPr>
+        <w:t>Check logs for work years + used vacations – it seems OK.</w:t>
+      </w:r>
     </w:p>
     <w:p>
       <w:pPr>
@@ -635,6 +935,7 @@
           <w:sz w:val="19"/>
           <w:szCs w:val="19"/>
         </w:rPr>
+        <w:lastRenderedPageBreak/>
         <w:tab/>
       </w:r>
       <w:proofErr w:type="spellStart"/>
@@ -1480,7 +1781,6 @@
         <w:rPr>
           <w:lang w:val="en-US"/>
         </w:rPr>
-        <w:lastRenderedPageBreak/>
         <w:t>Class “</w:t>
       </w:r>
       <w:proofErr w:type="spellStart"/>
@@ -2072,6 +2372,7 @@
         <w:rPr>
           <w:lang w:val="en-US"/>
         </w:rPr>
+        <w:lastRenderedPageBreak/>
         <w:t>Considering</w:t>
       </w:r>
       <w:r>
@@ -3212,6 +3513,119 @@
     </w:lvl>
   </w:abstractNum>
   <w:abstractNum w:abstractNumId="3" w15:restartNumberingAfterBreak="0">
+    <w:nsid w:val="62F10FFC"/>
+    <w:multiLevelType w:val="hybridMultilevel"/>
+    <w:tmpl w:val="D9B48888"/>
+    <w:lvl w:ilvl="0" w:tplc="20000001">
+      <w:start w:val="1"/>
+      <w:numFmt w:val="bullet"/>
+      <w:lvlText w:val=""/>
+      <w:lvlJc w:val="left"/>
+      <w:pPr>
+        <w:ind w:left="720" w:hanging="360"/>
+      </w:pPr>
+      <w:rPr>
+        <w:rFonts w:ascii="Symbol" w:hAnsi="Symbol" w:hint="default"/>
+      </w:rPr>
+    </w:lvl>
+    <w:lvl w:ilvl="1" w:tplc="20000003">
+      <w:start w:val="1"/>
+      <w:numFmt w:val="bullet"/>
+      <w:lvlText w:val="o"/>
+      <w:lvlJc w:val="left"/>
+      <w:pPr>
+        <w:ind w:left="1440" w:hanging="360"/>
+      </w:pPr>
+      <w:rPr>
+        <w:rFonts w:ascii="Courier New" w:hAnsi="Courier New" w:cs="Courier New" w:hint="default"/>
+      </w:rPr>
+    </w:lvl>
+    <w:lvl w:ilvl="2" w:tplc="20000005" w:tentative="1">
+      <w:start w:val="1"/>
+      <w:numFmt w:val="bullet"/>
+      <w:lvlText w:val=""/>
+      <w:lvlJc w:val="left"/>
+      <w:pPr>
+        <w:ind w:left="2160" w:hanging="360"/>
+      </w:pPr>
+      <w:rPr>
+        <w:rFonts w:ascii="Wingdings" w:hAnsi="Wingdings" w:hint="default"/>
+      </w:rPr>
+    </w:lvl>
+    <w:lvl w:ilvl="3" w:tplc="20000001" w:tentative="1">
+      <w:start w:val="1"/>
+      <w:numFmt w:val="bullet"/>
+      <w:lvlText w:val=""/>
+      <w:lvlJc w:val="left"/>
+      <w:pPr>
+        <w:ind w:left="2880" w:hanging="360"/>
+      </w:pPr>
+      <w:rPr>
+        <w:rFonts w:ascii="Symbol" w:hAnsi="Symbol" w:hint="default"/>
+      </w:rPr>
+    </w:lvl>
+    <w:lvl w:ilvl="4" w:tplc="20000003" w:tentative="1">
+      <w:start w:val="1"/>
+      <w:numFmt w:val="bullet"/>
+      <w:lvlText w:val="o"/>
+      <w:lvlJc w:val="left"/>
+      <w:pPr>
+        <w:ind w:left="3600" w:hanging="360"/>
+      </w:pPr>
+      <w:rPr>
+        <w:rFonts w:ascii="Courier New" w:hAnsi="Courier New" w:cs="Courier New" w:hint="default"/>
+      </w:rPr>
+    </w:lvl>
+    <w:lvl w:ilvl="5" w:tplc="20000005" w:tentative="1">
+      <w:start w:val="1"/>
+      <w:numFmt w:val="bullet"/>
+      <w:lvlText w:val=""/>
+      <w:lvlJc w:val="left"/>
+      <w:pPr>
+        <w:ind w:left="4320" w:hanging="360"/>
+      </w:pPr>
+      <w:rPr>
+        <w:rFonts w:ascii="Wingdings" w:hAnsi="Wingdings" w:hint="default"/>
+      </w:rPr>
+    </w:lvl>
+    <w:lvl w:ilvl="6" w:tplc="20000001" w:tentative="1">
+      <w:start w:val="1"/>
+      <w:numFmt w:val="bullet"/>
+      <w:lvlText w:val=""/>
+      <w:lvlJc w:val="left"/>
+      <w:pPr>
+        <w:ind w:left="5040" w:hanging="360"/>
+      </w:pPr>
+      <w:rPr>
+        <w:rFonts w:ascii="Symbol" w:hAnsi="Symbol" w:hint="default"/>
+      </w:rPr>
+    </w:lvl>
+    <w:lvl w:ilvl="7" w:tplc="20000003" w:tentative="1">
+      <w:start w:val="1"/>
+      <w:numFmt w:val="bullet"/>
+      <w:lvlText w:val="o"/>
+      <w:lvlJc w:val="left"/>
+      <w:pPr>
+        <w:ind w:left="5760" w:hanging="360"/>
+      </w:pPr>
+      <w:rPr>
+        <w:rFonts w:ascii="Courier New" w:hAnsi="Courier New" w:cs="Courier New" w:hint="default"/>
+      </w:rPr>
+    </w:lvl>
+    <w:lvl w:ilvl="8" w:tplc="20000005" w:tentative="1">
+      <w:start w:val="1"/>
+      <w:numFmt w:val="bullet"/>
+      <w:lvlText w:val=""/>
+      <w:lvlJc w:val="left"/>
+      <w:pPr>
+        <w:ind w:left="6480" w:hanging="360"/>
+      </w:pPr>
+      <w:rPr>
+        <w:rFonts w:ascii="Wingdings" w:hAnsi="Wingdings" w:hint="default"/>
+      </w:rPr>
+    </w:lvl>
+  </w:abstractNum>
+  <w:abstractNum w:abstractNumId="4" w15:restartNumberingAfterBreak="0">
     <w:nsid w:val="6F584C68"/>
     <w:multiLevelType w:val="hybridMultilevel"/>
     <w:tmpl w:val="56E60CBC"/>
@@ -3300,7 +3714,120 @@
       </w:pPr>
     </w:lvl>
   </w:abstractNum>
-  <w:abstractNum w:abstractNumId="4" w15:restartNumberingAfterBreak="0">
+  <w:abstractNum w:abstractNumId="5" w15:restartNumberingAfterBreak="0">
+    <w:nsid w:val="732649B8"/>
+    <w:multiLevelType w:val="hybridMultilevel"/>
+    <w:tmpl w:val="A580B9BA"/>
+    <w:lvl w:ilvl="0" w:tplc="20000001">
+      <w:start w:val="1"/>
+      <w:numFmt w:val="bullet"/>
+      <w:lvlText w:val=""/>
+      <w:lvlJc w:val="left"/>
+      <w:pPr>
+        <w:ind w:left="720" w:hanging="360"/>
+      </w:pPr>
+      <w:rPr>
+        <w:rFonts w:ascii="Symbol" w:hAnsi="Symbol" w:hint="default"/>
+      </w:rPr>
+    </w:lvl>
+    <w:lvl w:ilvl="1" w:tplc="20000003" w:tentative="1">
+      <w:start w:val="1"/>
+      <w:numFmt w:val="bullet"/>
+      <w:lvlText w:val="o"/>
+      <w:lvlJc w:val="left"/>
+      <w:pPr>
+        <w:ind w:left="1440" w:hanging="360"/>
+      </w:pPr>
+      <w:rPr>
+        <w:rFonts w:ascii="Courier New" w:hAnsi="Courier New" w:cs="Courier New" w:hint="default"/>
+      </w:rPr>
+    </w:lvl>
+    <w:lvl w:ilvl="2" w:tplc="20000005" w:tentative="1">
+      <w:start w:val="1"/>
+      <w:numFmt w:val="bullet"/>
+      <w:lvlText w:val=""/>
+      <w:lvlJc w:val="left"/>
+      <w:pPr>
+        <w:ind w:left="2160" w:hanging="360"/>
+      </w:pPr>
+      <w:rPr>
+        <w:rFonts w:ascii="Wingdings" w:hAnsi="Wingdings" w:hint="default"/>
+      </w:rPr>
+    </w:lvl>
+    <w:lvl w:ilvl="3" w:tplc="20000001" w:tentative="1">
+      <w:start w:val="1"/>
+      <w:numFmt w:val="bullet"/>
+      <w:lvlText w:val=""/>
+      <w:lvlJc w:val="left"/>
+      <w:pPr>
+        <w:ind w:left="2880" w:hanging="360"/>
+      </w:pPr>
+      <w:rPr>
+        <w:rFonts w:ascii="Symbol" w:hAnsi="Symbol" w:hint="default"/>
+      </w:rPr>
+    </w:lvl>
+    <w:lvl w:ilvl="4" w:tplc="20000003" w:tentative="1">
+      <w:start w:val="1"/>
+      <w:numFmt w:val="bullet"/>
+      <w:lvlText w:val="o"/>
+      <w:lvlJc w:val="left"/>
+      <w:pPr>
+        <w:ind w:left="3600" w:hanging="360"/>
+      </w:pPr>
+      <w:rPr>
+        <w:rFonts w:ascii="Courier New" w:hAnsi="Courier New" w:cs="Courier New" w:hint="default"/>
+      </w:rPr>
+    </w:lvl>
+    <w:lvl w:ilvl="5" w:tplc="20000005" w:tentative="1">
+      <w:start w:val="1"/>
+      <w:numFmt w:val="bullet"/>
+      <w:lvlText w:val=""/>
+      <w:lvlJc w:val="left"/>
+      <w:pPr>
+        <w:ind w:left="4320" w:hanging="360"/>
+      </w:pPr>
+      <w:rPr>
+        <w:rFonts w:ascii="Wingdings" w:hAnsi="Wingdings" w:hint="default"/>
+      </w:rPr>
+    </w:lvl>
+    <w:lvl w:ilvl="6" w:tplc="20000001" w:tentative="1">
+      <w:start w:val="1"/>
+      <w:numFmt w:val="bullet"/>
+      <w:lvlText w:val=""/>
+      <w:lvlJc w:val="left"/>
+      <w:pPr>
+        <w:ind w:left="5040" w:hanging="360"/>
+      </w:pPr>
+      <w:rPr>
+        <w:rFonts w:ascii="Symbol" w:hAnsi="Symbol" w:hint="default"/>
+      </w:rPr>
+    </w:lvl>
+    <w:lvl w:ilvl="7" w:tplc="20000003" w:tentative="1">
+      <w:start w:val="1"/>
+      <w:numFmt w:val="bullet"/>
+      <w:lvlText w:val="o"/>
+      <w:lvlJc w:val="left"/>
+      <w:pPr>
+        <w:ind w:left="5760" w:hanging="360"/>
+      </w:pPr>
+      <w:rPr>
+        <w:rFonts w:ascii="Courier New" w:hAnsi="Courier New" w:cs="Courier New" w:hint="default"/>
+      </w:rPr>
+    </w:lvl>
+    <w:lvl w:ilvl="8" w:tplc="20000005" w:tentative="1">
+      <w:start w:val="1"/>
+      <w:numFmt w:val="bullet"/>
+      <w:lvlText w:val=""/>
+      <w:lvlJc w:val="left"/>
+      <w:pPr>
+        <w:ind w:left="6480" w:hanging="360"/>
+      </w:pPr>
+      <w:rPr>
+        <w:rFonts w:ascii="Wingdings" w:hAnsi="Wingdings" w:hint="default"/>
+      </w:rPr>
+    </w:lvl>
+  </w:abstractNum>
+  <w:abstractNum w:abstractNumId="6" w15:restartNumberingAfterBreak="0">
     <w:nsid w:val="742B6E7B"/>
     <w:multiLevelType w:val="hybridMultilevel"/>
     <w:tmpl w:val="B53C52E2"/>
@@ -3389,7 +3916,7 @@
       </w:pPr>
     </w:lvl>
   </w:abstractNum>
-  <w:abstractNum w:abstractNumId="5" w15:restartNumberingAfterBreak="0">
+  <w:abstractNum w:abstractNumId="7" w15:restartNumberingAfterBreak="0">
     <w:nsid w:val="7C2979C2"/>
     <w:multiLevelType w:val="hybridMultilevel"/>
     <w:tmpl w:val="6BE003E4"/>
@@ -3482,7 +4009,7 @@
     <w:abstractNumId w:val="0"/>
   </w:num>
   <w:num w:numId="2" w16cid:durableId="1048802387">
-    <w:abstractNumId w:val="4"/>
+    <w:abstractNumId w:val="6"/>
   </w:num>
   <w:num w:numId="3" w16cid:durableId="1623338798">
     <w:abstractNumId w:val="1"/>
@@ -3491,9 +4018,15 @@
     <w:abstractNumId w:val="2"/>
   </w:num>
   <w:num w:numId="5" w16cid:durableId="595989005">
+    <w:abstractNumId w:val="7"/>
+  </w:num>
+  <w:num w:numId="6" w16cid:durableId="1626765491">
+    <w:abstractNumId w:val="4"/>
+  </w:num>
+  <w:num w:numId="7" w16cid:durableId="1170946888">
     <w:abstractNumId w:val="5"/>
   </w:num>
-  <w:num w:numId="6" w16cid:durableId="1626765491">
+  <w:num w:numId="8" w16cid:durableId="1794206262">
     <w:abstractNumId w:val="3"/>
   </w:num>
 </w:numbering>

</xml_diff>

<commit_message>
Compute recuperation when there is full year with due notice.
</commit_message>
<xml_diff>
--- a/Docs/Workers Rights Upgrade - 2023 b - Work Notes.docx
+++ b/Docs/Workers Rights Upgrade - 2023 b - Work Notes.docx
@@ -35,6 +35,317 @@
     <w:p>
       <w:pPr>
         <w:pStyle w:val="Heading2"/>
+        <w:rPr>
+          <w:lang w:val="en-US"/>
+        </w:rPr>
+      </w:pPr>
+    </w:p>
+    <w:p>
+      <w:pPr>
+        <w:pStyle w:val="Heading2"/>
+        <w:rPr>
+          <w:lang w:val="en-US"/>
+        </w:rPr>
+      </w:pPr>
+      <w:r>
+        <w:rPr>
+          <w:lang w:val="en-US"/>
+        </w:rPr>
+        <w:t>Feedback after first runs – 22/9/23</w:t>
+      </w:r>
+    </w:p>
+    <w:p>
+      <w:pPr>
+        <w:rPr>
+          <w:lang w:val="en-US"/>
+        </w:rPr>
+      </w:pPr>
+      <w:r>
+        <w:rPr>
+          <w:lang w:val="en-US"/>
+        </w:rPr>
+        <w:t>1)</w:t>
+      </w:r>
+    </w:p>
+    <w:p>
+      <w:pPr>
+        <w:bidi/>
+        <w:rPr>
+          <w:rFonts w:ascii="Calibri" w:hAnsi="Calibri" w:cs="Calibri"/>
+          <w:color w:val="000000"/>
+          <w:shd w:val="clear" w:color="auto" w:fill="FFFFFF"/>
+          <w:lang w:bidi="he-IL"/>
+        </w:rPr>
+      </w:pPr>
+      <w:r>
+        <w:rPr>
+          <w:rFonts w:ascii="Calibri" w:hAnsi="Calibri" w:cs="Calibri"/>
+          <w:color w:val="000000"/>
+          <w:shd w:val="clear" w:color="auto" w:fill="FFFFFF"/>
+          <w:rtl/>
+          <w:lang w:bidi="he-IL"/>
+        </w:rPr>
+        <w:t>הטקסט מעל מס' שעות המשפחה צריך להיות "שעות המשפחה" ולא "משפחה" בלבד</w:t>
+      </w:r>
+    </w:p>
+    <w:p>
+      <w:pPr>
+        <w:rPr>
+          <w:lang w:val="en-US"/>
+        </w:rPr>
+      </w:pPr>
+      <w:r>
+        <w:rPr>
+          <w:lang w:val="en-US"/>
+        </w:rPr>
+        <w:t>2)</w:t>
+      </w:r>
+    </w:p>
+    <w:p>
+      <w:pPr>
+        <w:bidi/>
+        <w:rPr>
+          <w:rFonts w:ascii="Calibri" w:hAnsi="Calibri" w:cs="Calibri"/>
+          <w:color w:val="000000"/>
+          <w:shd w:val="clear" w:color="auto" w:fill="FFFFFF"/>
+        </w:rPr>
+      </w:pPr>
+      <w:r>
+        <w:rPr>
+          <w:rFonts w:ascii="Calibri" w:hAnsi="Calibri" w:cs="Calibri"/>
+          <w:color w:val="000000"/>
+          <w:shd w:val="clear" w:color="auto" w:fill="FFFFFF"/>
+          <w:rtl/>
+          <w:lang w:bidi="he-IL"/>
+        </w:rPr>
+        <w:t>תשלום דמי הבראה</w:t>
+      </w:r>
+      <w:r>
+        <w:rPr>
+          <w:rFonts w:ascii="Calibri" w:hAnsi="Calibri" w:cs="Calibri"/>
+          <w:color w:val="000000"/>
+          <w:shd w:val="clear" w:color="auto" w:fill="FFFFFF"/>
+        </w:rPr>
+        <w:t>.</w:t>
+      </w:r>
+    </w:p>
+    <w:p>
+      <w:pPr>
+        <w:bidi/>
+        <w:rPr>
+          <w:rFonts w:ascii="Calibri" w:hAnsi="Calibri" w:cs="Calibri"/>
+          <w:color w:val="000000"/>
+          <w:shd w:val="clear" w:color="auto" w:fill="FFFFFF"/>
+          <w:lang w:bidi="he-IL"/>
+        </w:rPr>
+      </w:pPr>
+      <w:r>
+        <w:rPr>
+          <w:rFonts w:ascii="Calibri" w:hAnsi="Calibri" w:cs="Calibri"/>
+          <w:color w:val="000000"/>
+          <w:shd w:val="clear" w:color="auto" w:fill="FFFFFF"/>
+          <w:rtl/>
+          <w:lang w:bidi="he-IL"/>
+        </w:rPr>
+        <w:t>אם העובדת פוטרה ללא הודעה מוקדמת לפני סוף שנת עבודה,</w:t>
+      </w:r>
+    </w:p>
+    <w:p>
+      <w:pPr>
+        <w:bidi/>
+        <w:rPr>
+          <w:rFonts w:ascii="Calibri" w:hAnsi="Calibri" w:cs="Calibri"/>
+          <w:color w:val="000000"/>
+          <w:shd w:val="clear" w:color="auto" w:fill="FFFFFF"/>
+          <w:lang w:bidi="he-IL"/>
+        </w:rPr>
+      </w:pPr>
+      <w:r>
+        <w:rPr>
+          <w:rFonts w:ascii="Calibri" w:hAnsi="Calibri" w:cs="Calibri"/>
+          <w:color w:val="000000"/>
+          <w:shd w:val="clear" w:color="auto" w:fill="FFFFFF"/>
+          <w:rtl/>
+          <w:lang w:bidi="he-IL"/>
+        </w:rPr>
+        <w:t xml:space="preserve"> אך לו הייתה ניתנת לה הודעה מוקדמת החוק הייתה עוברת את השנה</w:t>
+      </w:r>
+    </w:p>
+    <w:p>
+      <w:pPr>
+        <w:bidi/>
+        <w:rPr>
+          <w:rFonts w:ascii="Calibri" w:hAnsi="Calibri" w:cs="Calibri"/>
+          <w:color w:val="000000"/>
+          <w:shd w:val="clear" w:color="auto" w:fill="FFFFFF"/>
+        </w:rPr>
+      </w:pPr>
+      <w:r>
+        <w:rPr>
+          <w:rFonts w:ascii="Calibri" w:hAnsi="Calibri" w:cs="Calibri"/>
+          <w:color w:val="000000"/>
+          <w:shd w:val="clear" w:color="auto" w:fill="FFFFFF"/>
+          <w:rtl/>
+          <w:lang w:bidi="he-IL"/>
+        </w:rPr>
+        <w:t xml:space="preserve"> - היא זכאית לדמי הבראה</w:t>
+      </w:r>
+      <w:r>
+        <w:rPr>
+          <w:rFonts w:ascii="Calibri" w:hAnsi="Calibri" w:cs="Calibri"/>
+          <w:color w:val="000000"/>
+          <w:shd w:val="clear" w:color="auto" w:fill="FFFFFF"/>
+        </w:rPr>
+        <w:t>.</w:t>
+      </w:r>
+    </w:p>
+    <w:p>
+      <w:pPr>
+        <w:rPr>
+          <w:rFonts w:ascii="Calibri" w:hAnsi="Calibri" w:cs="Calibri"/>
+          <w:color w:val="000000"/>
+          <w:shd w:val="clear" w:color="auto" w:fill="FFFFFF"/>
+          <w:lang w:val="en-US"/>
+        </w:rPr>
+      </w:pPr>
+      <w:r>
+        <w:rPr>
+          <w:rFonts w:ascii="Calibri" w:hAnsi="Calibri" w:cs="Calibri"/>
+          <w:color w:val="000000"/>
+          <w:shd w:val="clear" w:color="auto" w:fill="FFFFFF"/>
+          <w:lang w:val="en-US"/>
+        </w:rPr>
+        <w:t>3)</w:t>
+      </w:r>
+    </w:p>
+    <w:p>
+      <w:pPr>
+        <w:shd w:val="clear" w:color="auto" w:fill="FFFFFF"/>
+        <w:bidi/>
+        <w:spacing w:after="0"/>
+        <w:jc w:val="left"/>
+        <w:rPr>
+          <w:rFonts w:ascii="Aptos" w:eastAsia="Times New Roman" w:hAnsi="Aptos" w:cs="Times New Roman"/>
+          <w:color w:val="000000"/>
+          <w:kern w:val="0"/>
+          <w:sz w:val="24"/>
+          <w:szCs w:val="24"/>
+          <w:lang w:eastAsia="en-IL"/>
+          <w14:ligatures w14:val="none"/>
+        </w:rPr>
+      </w:pPr>
+      <w:r>
+        <w:rPr>
+          <w:rFonts w:ascii="Aptos" w:eastAsia="Times New Roman" w:hAnsi="Aptos" w:cs="Times New Roman"/>
+          <w:color w:val="000000"/>
+          <w:kern w:val="0"/>
+          <w:sz w:val="24"/>
+          <w:szCs w:val="24"/>
+          <w:rtl/>
+          <w:lang w:eastAsia="en-IL" w:bidi="he-IL"/>
+          <w14:ligatures w14:val="none"/>
+        </w:rPr>
+        <w:t xml:space="preserve">שדה </w:t>
+      </w:r>
+      <w:r>
+        <w:rPr>
+          <w:rFonts w:ascii="Aptos" w:eastAsia="Times New Roman" w:hAnsi="Aptos" w:cs="Times New Roman"/>
+          <w:color w:val="000000"/>
+          <w:kern w:val="0"/>
+          <w:sz w:val="24"/>
+          <w:szCs w:val="24"/>
+          <w:lang w:eastAsia="en-IL"/>
+          <w14:ligatures w14:val="none"/>
+        </w:rPr>
+        <w:t>demand vacation for previous year</w:t>
+      </w:r>
+      <w:r>
+        <w:rPr>
+          <w:rFonts w:ascii="Aptos" w:eastAsia="Times New Roman" w:hAnsi="Aptos" w:cs="Times New Roman"/>
+          <w:color w:val="000000"/>
+          <w:kern w:val="0"/>
+          <w:sz w:val="24"/>
+          <w:szCs w:val="24"/>
+          <w:rtl/>
+          <w:lang w:eastAsia="en-IL" w:bidi="he-IL"/>
+          <w14:ligatures w14:val="none"/>
+        </w:rPr>
+        <w:t>:</w:t>
+      </w:r>
+    </w:p>
+    <w:p>
+      <w:pPr>
+        <w:shd w:val="clear" w:color="auto" w:fill="FFFFFF"/>
+        <w:bidi/>
+        <w:spacing w:after="0"/>
+        <w:jc w:val="left"/>
+        <w:rPr>
+          <w:rFonts w:ascii="Aptos" w:eastAsia="Times New Roman" w:hAnsi="Aptos" w:cs="Times New Roman"/>
+          <w:color w:val="000000"/>
+          <w:kern w:val="0"/>
+          <w:sz w:val="24"/>
+          <w:szCs w:val="24"/>
+          <w:lang w:eastAsia="en-IL" w:bidi="he-IL"/>
+          <w14:ligatures w14:val="none"/>
+        </w:rPr>
+      </w:pPr>
+      <w:r>
+        <w:rPr>
+          <w:rFonts w:ascii="Aptos" w:eastAsia="Times New Roman" w:hAnsi="Aptos" w:cs="Times New Roman"/>
+          <w:color w:val="000000"/>
+          <w:kern w:val="0"/>
+          <w:sz w:val="24"/>
+          <w:szCs w:val="24"/>
+          <w:rtl/>
+          <w:lang w:eastAsia="en-IL" w:bidi="he-IL"/>
+          <w14:ligatures w14:val="none"/>
+        </w:rPr>
+        <w:t>אם מגדירים את מספר השנים אחורה אחרי שמסנים את הצ'ק בוקס, הנתון לא משפיע.</w:t>
+      </w:r>
+    </w:p>
+    <w:p>
+      <w:pPr>
+        <w:shd w:val="clear" w:color="auto" w:fill="FFFFFF"/>
+        <w:bidi/>
+        <w:spacing w:after="0"/>
+        <w:jc w:val="left"/>
+        <w:rPr>
+          <w:rFonts w:ascii="Aptos" w:eastAsia="Times New Roman" w:hAnsi="Aptos" w:cs="Times New Roman"/>
+          <w:color w:val="000000"/>
+          <w:kern w:val="0"/>
+          <w:sz w:val="24"/>
+          <w:szCs w:val="24"/>
+          <w:rtl/>
+          <w:lang w:eastAsia="en-IL"/>
+          <w14:ligatures w14:val="none"/>
+        </w:rPr>
+      </w:pPr>
+      <w:r>
+        <w:rPr>
+          <w:rFonts w:ascii="Aptos" w:eastAsia="Times New Roman" w:hAnsi="Aptos" w:cs="Times New Roman"/>
+          <w:color w:val="000000"/>
+          <w:kern w:val="0"/>
+          <w:sz w:val="24"/>
+          <w:szCs w:val="24"/>
+          <w:rtl/>
+          <w:lang w:eastAsia="en-IL" w:bidi="he-IL"/>
+          <w14:ligatures w14:val="none"/>
+        </w:rPr>
+        <w:t>יש להכניס ערך ורק אח"כ לסמן את הצ'ק בוקס.</w:t>
+      </w:r>
+    </w:p>
+    <w:p>
+      <w:pPr>
+        <w:rPr>
+          <w:rFonts w:ascii="Calibri" w:hAnsi="Calibri" w:cs="Calibri"/>
+          <w:color w:val="000000"/>
+          <w:shd w:val="clear" w:color="auto" w:fill="FFFFFF"/>
+          <w:lang w:val="en-US"/>
+        </w:rPr>
+      </w:pPr>
+    </w:p>
+    <w:p>
+      <w:pPr>
         <w:rPr>
           <w:lang w:val="en-US"/>
         </w:rPr>
@@ -935,7 +1246,6 @@
           <w:sz w:val="19"/>
           <w:szCs w:val="19"/>
         </w:rPr>
-        <w:lastRenderedPageBreak/>
         <w:tab/>
       </w:r>
       <w:proofErr w:type="spellStart"/>
@@ -2162,6 +2472,7 @@
         <w:rPr>
           <w:lang w:val="en-US"/>
         </w:rPr>
+        <w:lastRenderedPageBreak/>
         <w:t>The unpaid part is just like any other unpaid vacation</w:t>
       </w:r>
     </w:p>
@@ -2372,7 +2683,6 @@
         <w:rPr>
           <w:lang w:val="en-US"/>
         </w:rPr>
-        <w:lastRenderedPageBreak/>
         <w:t>Considering</w:t>
       </w:r>
       <w:r>
@@ -2962,6 +3272,7 @@
         <w:rPr>
           <w:lang w:val="en-US"/>
         </w:rPr>
+        <w:lastRenderedPageBreak/>
         <w:t>Major decisions:</w:t>
       </w:r>
     </w:p>

</xml_diff>

<commit_message>
Vacation is computed by year and takes into account Maternity Leave
</commit_message>
<xml_diff>
--- a/Docs/Workers Rights Upgrade - 2023 b - Work Notes.docx
+++ b/Docs/Workers Rights Upgrade - 2023 b - Work Notes.docx
@@ -35,6 +35,118 @@
     <w:p>
       <w:pPr>
         <w:pStyle w:val="Heading2"/>
+        <w:rPr>
+          <w:lang w:val="en-US"/>
+        </w:rPr>
+      </w:pPr>
+    </w:p>
+    <w:p>
+      <w:pPr>
+        <w:pStyle w:val="Heading2"/>
+        <w:rPr>
+          <w:lang w:val="en-US"/>
+        </w:rPr>
+      </w:pPr>
+      <w:r>
+        <w:rPr>
+          <w:lang w:val="en-US"/>
+        </w:rPr>
+        <w:t>Back to Maternity Leave (ML) computations – 23/9/23</w:t>
+      </w:r>
+    </w:p>
+    <w:p>
+      <w:pPr>
+        <w:rPr>
+          <w:lang w:val="en-US"/>
+        </w:rPr>
+      </w:pPr>
+      <w:r>
+        <w:rPr>
+          <w:lang w:val="en-US"/>
+        </w:rPr>
+        <w:t>Check computation of vacation – what factors are involved?</w:t>
+      </w:r>
+    </w:p>
+    <w:p>
+      <w:pPr>
+        <w:rPr>
+          <w:lang w:val="en-US"/>
+        </w:rPr>
+      </w:pPr>
+      <w:r>
+        <w:rPr>
+          <w:lang w:val="en-US"/>
+        </w:rPr>
+        <w:t xml:space="preserve">Conclusion: </w:t>
+      </w:r>
+    </w:p>
+    <w:p>
+      <w:pPr>
+        <w:rPr>
+          <w:lang w:val="en-US"/>
+        </w:rPr>
+      </w:pPr>
+      <w:r>
+        <w:rPr>
+          <w:lang w:val="en-US"/>
+        </w:rPr>
+        <w:t xml:space="preserve">As last change in seniority was in 2017, </w:t>
+      </w:r>
+    </w:p>
+    <w:p>
+      <w:pPr>
+        <w:rPr>
+          <w:lang w:val="en-US"/>
+        </w:rPr>
+      </w:pPr>
+      <w:r>
+        <w:rPr>
+          <w:lang w:val="en-US"/>
+        </w:rPr>
+        <w:t>Now, effectively, vacation for seniority is constant (per 5 and 6 days).</w:t>
+      </w:r>
+    </w:p>
+    <w:p>
+      <w:pPr>
+        <w:rPr>
+          <w:lang w:val="en-US"/>
+        </w:rPr>
+      </w:pPr>
+      <w:r>
+        <w:rPr>
+          <w:lang w:val="en-US"/>
+        </w:rPr>
+        <w:t>This is because vacation can be requested only 3 years back.</w:t>
+      </w:r>
+    </w:p>
+    <w:p>
+      <w:pPr>
+        <w:rPr>
+          <w:lang w:val="en-US"/>
+        </w:rPr>
+      </w:pPr>
+      <w:r>
+        <w:rPr>
+          <w:lang w:val="en-US"/>
+        </w:rPr>
+        <w:t>This allows us to compute vacation by year (instead of by month).</w:t>
+      </w:r>
+    </w:p>
+    <w:p>
+      <w:pPr>
+        <w:rPr>
+          <w:lang w:val="en-US"/>
+        </w:rPr>
+      </w:pPr>
+      <w:r>
+        <w:rPr>
+          <w:lang w:val="en-US"/>
+        </w:rPr>
+        <w:t>Paid maternity leave is subtracted from due vacation.</w:t>
+      </w:r>
+    </w:p>
+    <w:p>
+      <w:pPr>
         <w:rPr>
           <w:lang w:val="en-US"/>
         </w:rPr>
@@ -350,6 +462,20 @@
           <w:lang w:val="en-US"/>
         </w:rPr>
       </w:pPr>
+      <w:r>
+        <w:rPr>
+          <w:highlight w:val="yellow"/>
+          <w:lang w:val="en-US"/>
+        </w:rPr>
+        <w:t>All Done – 23/9/23</w:t>
+      </w:r>
+    </w:p>
+    <w:p>
+      <w:pPr>
+        <w:rPr>
+          <w:lang w:val="en-US"/>
+        </w:rPr>
+      </w:pPr>
     </w:p>
     <w:p>
       <w:pPr>
@@ -375,22 +501,8 @@
         <w:rPr>
           <w:lang w:val="en-US"/>
         </w:rPr>
-        <w:t>Spec: “ML does</w:t>
-      </w:r>
-      <w:r>
-        <w:rPr>
-          <w:lang w:val="en-US"/>
-        </w:rPr>
-        <w:t xml:space="preserve"> not deserve vacation. Accumulate seniority for vacation</w:t>
-      </w:r>
-      <w:proofErr w:type="gramStart"/>
-      <w:r>
-        <w:rPr>
-          <w:lang w:val="en-US"/>
-        </w:rPr>
-        <w:t>”.</w:t>
-      </w:r>
-      <w:proofErr w:type="gramEnd"/>
+        <w:t>Spec: “ML does not deserve vacation. Accumulate seniority for vacation”.</w:t>
+      </w:r>
     </w:p>
     <w:p>
       <w:pPr>
@@ -484,21 +596,7 @@
         <w:rPr>
           <w:lang w:val="en-US"/>
         </w:rPr>
-        <w:t>Currently vacation is computed back “per month</w:t>
-      </w:r>
-      <w:proofErr w:type="gramStart"/>
-      <w:r>
-        <w:rPr>
-          <w:lang w:val="en-US"/>
-        </w:rPr>
-        <w:t>”.</w:t>
-      </w:r>
-      <w:proofErr w:type="gramEnd"/>
-      <w:r>
-        <w:rPr>
-          <w:lang w:val="en-US"/>
-        </w:rPr>
-        <w:t xml:space="preserve"> WHY?</w:t>
+        <w:t>Currently vacation is computed back “per month”. WHY?</w:t>
       </w:r>
     </w:p>
     <w:p>
@@ -678,21 +776,7 @@
         <w:rPr>
           <w:lang w:val="en-US"/>
         </w:rPr>
-        <w:t>As work years represent seniority (“</w:t>
-      </w:r>
-      <w:proofErr w:type="spellStart"/>
-      <w:r>
-        <w:rPr>
-          <w:lang w:val="en-US"/>
-        </w:rPr>
-        <w:t>vetek</w:t>
-      </w:r>
-      <w:proofErr w:type="spellEnd"/>
-      <w:r>
-        <w:rPr>
-          <w:lang w:val="en-US"/>
-        </w:rPr>
-        <w:t>”), they are frozen at unpaid vacations.</w:t>
+        <w:t>As work years represent seniority (“vetek”), they are frozen at unpaid vacations.</w:t>
       </w:r>
     </w:p>
     <w:p>
@@ -948,8 +1032,6 @@
         </w:rPr>
         <w:t xml:space="preserve"> </w:t>
       </w:r>
-      <w:proofErr w:type="spellStart"/>
-      <w:proofErr w:type="gramStart"/>
       <w:r>
         <w:rPr>
           <w:rFonts w:ascii="Consolas" w:hAnsi="Consolas" w:cs="Consolas"/>
@@ -960,39 +1042,15 @@
         </w:rPr>
         <w:t>CPension</w:t>
       </w:r>
-      <w:proofErr w:type="spellEnd"/>
-      <w:r>
-        <w:rPr>
-          <w:rFonts w:ascii="Consolas" w:hAnsi="Consolas" w:cs="Consolas"/>
-          <w:color w:val="000000"/>
-          <w:kern w:val="0"/>
-          <w:sz w:val="19"/>
-          <w:szCs w:val="19"/>
-        </w:rPr>
-        <w:t>::</w:t>
-      </w:r>
-      <w:proofErr w:type="spellStart"/>
-      <w:proofErr w:type="gramEnd"/>
-      <w:r>
-        <w:rPr>
-          <w:rFonts w:ascii="Consolas" w:hAnsi="Consolas" w:cs="Consolas"/>
-          <w:color w:val="000000"/>
-          <w:kern w:val="0"/>
-          <w:sz w:val="19"/>
-          <w:szCs w:val="19"/>
-        </w:rPr>
-        <w:t>UpdateStartDateForPension</w:t>
-      </w:r>
-      <w:proofErr w:type="spellEnd"/>
-      <w:r>
-        <w:rPr>
-          <w:rFonts w:ascii="Consolas" w:hAnsi="Consolas" w:cs="Consolas"/>
-          <w:color w:val="000000"/>
-          <w:kern w:val="0"/>
-          <w:sz w:val="19"/>
-          <w:szCs w:val="19"/>
-        </w:rPr>
-        <w:t>()</w:t>
+      <w:r>
+        <w:rPr>
+          <w:rFonts w:ascii="Consolas" w:hAnsi="Consolas" w:cs="Consolas"/>
+          <w:color w:val="000000"/>
+          <w:kern w:val="0"/>
+          <w:sz w:val="19"/>
+          <w:szCs w:val="19"/>
+        </w:rPr>
+        <w:t>::UpdateStartDateForPension()</w:t>
       </w:r>
     </w:p>
     <w:p>
@@ -1064,29 +1122,7 @@
           <w:sz w:val="19"/>
           <w:szCs w:val="19"/>
         </w:rPr>
-        <w:t xml:space="preserve"> (</w:t>
-      </w:r>
-      <w:proofErr w:type="spellStart"/>
-      <w:r>
-        <w:rPr>
-          <w:rFonts w:ascii="Consolas" w:hAnsi="Consolas" w:cs="Consolas"/>
-          <w:color w:val="000000"/>
-          <w:kern w:val="0"/>
-          <w:sz w:val="19"/>
-          <w:szCs w:val="19"/>
-        </w:rPr>
-        <w:t>mStartDateForPension</w:t>
-      </w:r>
-      <w:proofErr w:type="spellEnd"/>
-      <w:r>
-        <w:rPr>
-          <w:rFonts w:ascii="Consolas" w:hAnsi="Consolas" w:cs="Consolas"/>
-          <w:color w:val="000000"/>
-          <w:kern w:val="0"/>
-          <w:sz w:val="19"/>
-          <w:szCs w:val="19"/>
-        </w:rPr>
-        <w:t xml:space="preserve"> </w:t>
+        <w:t xml:space="preserve"> (mStartDateForPension </w:t>
       </w:r>
       <w:r>
         <w:rPr>
@@ -1106,29 +1142,7 @@
           <w:sz w:val="19"/>
           <w:szCs w:val="19"/>
         </w:rPr>
-        <w:t xml:space="preserve"> </w:t>
-      </w:r>
-      <w:proofErr w:type="spellStart"/>
-      <w:r>
-        <w:rPr>
-          <w:rFonts w:ascii="Consolas" w:hAnsi="Consolas" w:cs="Consolas"/>
-          <w:color w:val="000000"/>
-          <w:kern w:val="0"/>
-          <w:sz w:val="19"/>
-          <w:szCs w:val="19"/>
-        </w:rPr>
-        <w:t>gWorkPeriod.mFirst</w:t>
-      </w:r>
-      <w:proofErr w:type="spellEnd"/>
-      <w:r>
-        <w:rPr>
-          <w:rFonts w:ascii="Consolas" w:hAnsi="Consolas" w:cs="Consolas"/>
-          <w:color w:val="000000"/>
-          <w:kern w:val="0"/>
-          <w:sz w:val="19"/>
-          <w:szCs w:val="19"/>
-        </w:rPr>
-        <w:t>)</w:t>
+        <w:t xml:space="preserve"> gWorkPeriod.mFirst)</w:t>
       </w:r>
     </w:p>
     <w:p>
@@ -1248,7 +1262,6 @@
         </w:rPr>
         <w:tab/>
       </w:r>
-      <w:proofErr w:type="spellStart"/>
       <w:r>
         <w:rPr>
           <w:rFonts w:ascii="Consolas" w:hAnsi="Consolas" w:cs="Consolas"/>
@@ -1259,84 +1272,15 @@
         </w:rPr>
         <w:t>CWorkSpan</w:t>
       </w:r>
-      <w:proofErr w:type="spellEnd"/>
-      <w:r>
-        <w:rPr>
-          <w:rFonts w:ascii="Consolas" w:hAnsi="Consolas" w:cs="Consolas"/>
-          <w:color w:val="000000"/>
-          <w:kern w:val="0"/>
-          <w:sz w:val="19"/>
-          <w:szCs w:val="19"/>
-        </w:rPr>
-        <w:t xml:space="preserve"> </w:t>
-      </w:r>
-      <w:proofErr w:type="spellStart"/>
-      <w:proofErr w:type="gramStart"/>
-      <w:r>
-        <w:rPr>
-          <w:rFonts w:ascii="Consolas" w:hAnsi="Consolas" w:cs="Consolas"/>
-          <w:color w:val="000000"/>
-          <w:kern w:val="0"/>
-          <w:sz w:val="19"/>
-          <w:szCs w:val="19"/>
-        </w:rPr>
-        <w:t>workBeforePension</w:t>
-      </w:r>
-      <w:proofErr w:type="spellEnd"/>
-      <w:r>
-        <w:rPr>
-          <w:rFonts w:ascii="Consolas" w:hAnsi="Consolas" w:cs="Consolas"/>
-          <w:color w:val="000000"/>
-          <w:kern w:val="0"/>
-          <w:sz w:val="19"/>
-          <w:szCs w:val="19"/>
-        </w:rPr>
-        <w:t>(</w:t>
-      </w:r>
-      <w:proofErr w:type="spellStart"/>
-      <w:proofErr w:type="gramEnd"/>
-      <w:r>
-        <w:rPr>
-          <w:rFonts w:ascii="Consolas" w:hAnsi="Consolas" w:cs="Consolas"/>
-          <w:color w:val="000000"/>
-          <w:kern w:val="0"/>
-          <w:sz w:val="19"/>
-          <w:szCs w:val="19"/>
-        </w:rPr>
-        <w:t>gWorkPeriod.mFirst</w:t>
-      </w:r>
-      <w:proofErr w:type="spellEnd"/>
-      <w:r>
-        <w:rPr>
-          <w:rFonts w:ascii="Consolas" w:hAnsi="Consolas" w:cs="Consolas"/>
-          <w:color w:val="000000"/>
-          <w:kern w:val="0"/>
-          <w:sz w:val="19"/>
-          <w:szCs w:val="19"/>
-        </w:rPr>
-        <w:t xml:space="preserve">, </w:t>
-      </w:r>
-      <w:proofErr w:type="spellStart"/>
-      <w:r>
-        <w:rPr>
-          <w:rFonts w:ascii="Consolas" w:hAnsi="Consolas" w:cs="Consolas"/>
-          <w:color w:val="000000"/>
-          <w:kern w:val="0"/>
-          <w:sz w:val="19"/>
-          <w:szCs w:val="19"/>
-        </w:rPr>
-        <w:t>mStartDateForPension</w:t>
-      </w:r>
-      <w:proofErr w:type="spellEnd"/>
-      <w:r>
-        <w:rPr>
-          <w:rFonts w:ascii="Consolas" w:hAnsi="Consolas" w:cs="Consolas"/>
-          <w:color w:val="000000"/>
-          <w:kern w:val="0"/>
-          <w:sz w:val="19"/>
-          <w:szCs w:val="19"/>
-        </w:rPr>
-        <w:t>);</w:t>
+      <w:r>
+        <w:rPr>
+          <w:rFonts w:ascii="Consolas" w:hAnsi="Consolas" w:cs="Consolas"/>
+          <w:color w:val="000000"/>
+          <w:kern w:val="0"/>
+          <w:sz w:val="19"/>
+          <w:szCs w:val="19"/>
+        </w:rPr>
+        <w:t xml:space="preserve"> workBeforePension(gWorkPeriod.mFirst, mStartDateForPension);</w:t>
       </w:r>
     </w:p>
     <w:p>
@@ -1382,29 +1326,7 @@
           <w:sz w:val="19"/>
           <w:szCs w:val="19"/>
         </w:rPr>
-        <w:t xml:space="preserve"> (</w:t>
-      </w:r>
-      <w:proofErr w:type="spellStart"/>
-      <w:r>
-        <w:rPr>
-          <w:rFonts w:ascii="Consolas" w:hAnsi="Consolas" w:cs="Consolas"/>
-          <w:color w:val="000000"/>
-          <w:kern w:val="0"/>
-          <w:sz w:val="19"/>
-          <w:szCs w:val="19"/>
-        </w:rPr>
-        <w:t>workBeforePension.mDayAfter</w:t>
-      </w:r>
-      <w:proofErr w:type="spellEnd"/>
-      <w:r>
-        <w:rPr>
-          <w:rFonts w:ascii="Consolas" w:hAnsi="Consolas" w:cs="Consolas"/>
-          <w:color w:val="000000"/>
-          <w:kern w:val="0"/>
-          <w:sz w:val="19"/>
-          <w:szCs w:val="19"/>
-        </w:rPr>
-        <w:t xml:space="preserve"> </w:t>
+        <w:t xml:space="preserve"> (workBeforePension.mDayAfter </w:t>
       </w:r>
       <w:r>
         <w:rPr>
@@ -1424,29 +1346,7 @@
           <w:sz w:val="19"/>
           <w:szCs w:val="19"/>
         </w:rPr>
-        <w:t xml:space="preserve"> </w:t>
-      </w:r>
-      <w:proofErr w:type="spellStart"/>
-      <w:r>
-        <w:rPr>
-          <w:rFonts w:ascii="Consolas" w:hAnsi="Consolas" w:cs="Consolas"/>
-          <w:color w:val="000000"/>
-          <w:kern w:val="0"/>
-          <w:sz w:val="19"/>
-          <w:szCs w:val="19"/>
-        </w:rPr>
-        <w:t>mStartDateForPension</w:t>
-      </w:r>
-      <w:proofErr w:type="spellEnd"/>
-      <w:r>
-        <w:rPr>
-          <w:rFonts w:ascii="Consolas" w:hAnsi="Consolas" w:cs="Consolas"/>
-          <w:color w:val="000000"/>
-          <w:kern w:val="0"/>
-          <w:sz w:val="19"/>
-          <w:szCs w:val="19"/>
-        </w:rPr>
-        <w:t>)</w:t>
+        <w:t xml:space="preserve"> mStartDateForPension)</w:t>
       </w:r>
     </w:p>
     <w:p>
@@ -1510,28 +1410,7 @@
           <w:szCs w:val="19"/>
         </w:rPr>
         <w:tab/>
-      </w:r>
-      <w:proofErr w:type="spellStart"/>
-      <w:r>
-        <w:rPr>
-          <w:rFonts w:ascii="Consolas" w:hAnsi="Consolas" w:cs="Consolas"/>
-          <w:color w:val="000000"/>
-          <w:kern w:val="0"/>
-          <w:sz w:val="19"/>
-          <w:szCs w:val="19"/>
-        </w:rPr>
-        <w:t>mStartDateForPension</w:t>
-      </w:r>
-      <w:proofErr w:type="spellEnd"/>
-      <w:r>
-        <w:rPr>
-          <w:rFonts w:ascii="Consolas" w:hAnsi="Consolas" w:cs="Consolas"/>
-          <w:color w:val="000000"/>
-          <w:kern w:val="0"/>
-          <w:sz w:val="19"/>
-          <w:szCs w:val="19"/>
-        </w:rPr>
-        <w:t xml:space="preserve"> </w:t>
+        <w:t xml:space="preserve">mStartDateForPension </w:t>
       </w:r>
       <w:r>
         <w:rPr>
@@ -1551,29 +1430,7 @@
           <w:sz w:val="19"/>
           <w:szCs w:val="19"/>
         </w:rPr>
-        <w:t xml:space="preserve"> </w:t>
-      </w:r>
-      <w:proofErr w:type="spellStart"/>
-      <w:r>
-        <w:rPr>
-          <w:rFonts w:ascii="Consolas" w:hAnsi="Consolas" w:cs="Consolas"/>
-          <w:color w:val="000000"/>
-          <w:kern w:val="0"/>
-          <w:sz w:val="19"/>
-          <w:szCs w:val="19"/>
-        </w:rPr>
-        <w:t>workBeforePension.mDayAfter</w:t>
-      </w:r>
-      <w:proofErr w:type="spellEnd"/>
-      <w:r>
-        <w:rPr>
-          <w:rFonts w:ascii="Consolas" w:hAnsi="Consolas" w:cs="Consolas"/>
-          <w:color w:val="000000"/>
-          <w:kern w:val="0"/>
-          <w:sz w:val="19"/>
-          <w:szCs w:val="19"/>
-        </w:rPr>
-        <w:t>;</w:t>
+        <w:t xml:space="preserve"> workBeforePension.mDayAfter;</w:t>
       </w:r>
     </w:p>
     <w:p>
@@ -1610,32 +1467,8 @@
           <w:szCs w:val="19"/>
         </w:rPr>
         <w:tab/>
-      </w:r>
-      <w:proofErr w:type="spellStart"/>
-      <w:proofErr w:type="gramStart"/>
-      <w:r>
-        <w:rPr>
-          <w:rFonts w:ascii="Consolas" w:hAnsi="Consolas" w:cs="Consolas"/>
-          <w:color w:val="000000"/>
-          <w:kern w:val="0"/>
-          <w:sz w:val="19"/>
-          <w:szCs w:val="19"/>
-        </w:rPr>
-        <w:t>LogLine</w:t>
-      </w:r>
-      <w:proofErr w:type="spellEnd"/>
-      <w:r>
-        <w:rPr>
-          <w:rFonts w:ascii="Consolas" w:hAnsi="Consolas" w:cs="Consolas"/>
-          <w:color w:val="000000"/>
-          <w:kern w:val="0"/>
-          <w:sz w:val="19"/>
-          <w:szCs w:val="19"/>
-        </w:rPr>
-        <w:t>(</w:t>
-      </w:r>
-      <w:proofErr w:type="spellStart"/>
-      <w:proofErr w:type="gramEnd"/>
+        <w:t>LogLine(</w:t>
+      </w:r>
       <w:r>
         <w:rPr>
           <w:rFonts w:ascii="Consolas" w:hAnsi="Consolas" w:cs="Consolas"/>
@@ -1644,50 +1477,17 @@
           <w:sz w:val="19"/>
           <w:szCs w:val="19"/>
         </w:rPr>
-        <w:t>L"Start</w:t>
-      </w:r>
-      <w:proofErr w:type="spellEnd"/>
-      <w:r>
-        <w:rPr>
-          <w:rFonts w:ascii="Consolas" w:hAnsi="Consolas" w:cs="Consolas"/>
-          <w:color w:val="A31515"/>
-          <w:kern w:val="0"/>
-          <w:sz w:val="19"/>
-          <w:szCs w:val="19"/>
-        </w:rPr>
-        <w:t xml:space="preserve"> day for pension updated due to vacations"</w:t>
-      </w:r>
-      <w:r>
-        <w:rPr>
-          <w:rFonts w:ascii="Consolas" w:hAnsi="Consolas" w:cs="Consolas"/>
-          <w:color w:val="000000"/>
-          <w:kern w:val="0"/>
-          <w:sz w:val="19"/>
-          <w:szCs w:val="19"/>
-        </w:rPr>
-        <w:t xml:space="preserve">, </w:t>
-      </w:r>
-      <w:proofErr w:type="spellStart"/>
-      <w:r>
-        <w:rPr>
-          <w:rFonts w:ascii="Consolas" w:hAnsi="Consolas" w:cs="Consolas"/>
-          <w:color w:val="000000"/>
-          <w:kern w:val="0"/>
-          <w:sz w:val="19"/>
-          <w:szCs w:val="19"/>
-        </w:rPr>
-        <w:t>mStartDateForPension</w:t>
-      </w:r>
-      <w:proofErr w:type="spellEnd"/>
-      <w:r>
-        <w:rPr>
-          <w:rFonts w:ascii="Consolas" w:hAnsi="Consolas" w:cs="Consolas"/>
-          <w:color w:val="000000"/>
-          <w:kern w:val="0"/>
-          <w:sz w:val="19"/>
-          <w:szCs w:val="19"/>
-        </w:rPr>
-        <w:t>);</w:t>
+        <w:t>L"Start day for pension updated due to vacations"</w:t>
+      </w:r>
+      <w:r>
+        <w:rPr>
+          <w:rFonts w:ascii="Consolas" w:hAnsi="Consolas" w:cs="Consolas"/>
+          <w:color w:val="000000"/>
+          <w:kern w:val="0"/>
+          <w:sz w:val="19"/>
+          <w:szCs w:val="19"/>
+        </w:rPr>
+        <w:t>, mStartDateForPension);</w:t>
       </w:r>
     </w:p>
     <w:p>
@@ -2019,7 +1819,6 @@
         </w:rPr>
         <w:t xml:space="preserve">Class </w:t>
       </w:r>
-      <w:proofErr w:type="spellStart"/>
       <w:r>
         <w:rPr>
           <w:rFonts w:ascii="Consolas" w:hAnsi="Consolas" w:cs="Consolas"/>
@@ -2030,7 +1829,6 @@
         </w:rPr>
         <w:t>CUsedVacations</w:t>
       </w:r>
-      <w:proofErr w:type="spellEnd"/>
       <w:r>
         <w:rPr>
           <w:rFonts w:ascii="Consolas" w:hAnsi="Consolas" w:cs="Consolas"/>
@@ -2054,7 +1852,6 @@
         </w:rPr>
         <w:t>pointers to objects of class “</w:t>
       </w:r>
-      <w:proofErr w:type="spellStart"/>
       <w:r>
         <w:rPr>
           <w:rFonts w:ascii="Consolas" w:hAnsi="Consolas" w:cs="Consolas"/>
@@ -2065,8 +1862,6 @@
         </w:rPr>
         <w:t>CVacationUsed</w:t>
       </w:r>
-      <w:proofErr w:type="spellEnd"/>
-      <w:proofErr w:type="gramStart"/>
       <w:r>
         <w:rPr>
           <w:lang w:val="en-US"/>
@@ -2079,21 +1874,20 @@
         </w:rPr>
         <w:t>.</w:t>
       </w:r>
-      <w:proofErr w:type="gramEnd"/>
-    </w:p>
-    <w:p>
-      <w:pPr>
-        <w:rPr>
-          <w:lang w:val="en-US"/>
-        </w:rPr>
-      </w:pPr>
-      <w:r>
-        <w:rPr>
-          <w:lang w:val="en-US"/>
-        </w:rPr>
+    </w:p>
+    <w:p>
+      <w:pPr>
+        <w:rPr>
+          <w:lang w:val="en-US"/>
+        </w:rPr>
+      </w:pPr>
+      <w:r>
+        <w:rPr>
+          <w:lang w:val="en-US"/>
+        </w:rPr>
+        <w:lastRenderedPageBreak/>
         <w:t>Class “</w:t>
       </w:r>
-      <w:proofErr w:type="spellStart"/>
       <w:r>
         <w:rPr>
           <w:rFonts w:ascii="Consolas" w:hAnsi="Consolas" w:cs="Consolas"/>
@@ -2104,14 +1898,12 @@
         </w:rPr>
         <w:t>CMaternityLeave</w:t>
       </w:r>
-      <w:proofErr w:type="spellEnd"/>
       <w:r>
         <w:rPr>
           <w:lang w:val="en-US"/>
         </w:rPr>
         <w:t>” inherits “</w:t>
       </w:r>
-      <w:proofErr w:type="spellStart"/>
       <w:r>
         <w:rPr>
           <w:rFonts w:ascii="Consolas" w:hAnsi="Consolas" w:cs="Consolas"/>
@@ -2122,47 +1914,30 @@
         </w:rPr>
         <w:t>CVacationUsed</w:t>
       </w:r>
-      <w:proofErr w:type="spellEnd"/>
-      <w:proofErr w:type="gramStart"/>
       <w:r>
         <w:rPr>
           <w:lang w:val="en-US"/>
         </w:rPr>
         <w:t>”.</w:t>
       </w:r>
-      <w:proofErr w:type="gramEnd"/>
-    </w:p>
-    <w:p>
-      <w:pPr>
-        <w:rPr>
-          <w:lang w:val="en-US"/>
-        </w:rPr>
-      </w:pPr>
-      <w:r>
-        <w:rPr>
-          <w:lang w:val="en-US"/>
-        </w:rPr>
-        <w:t>A vacation is characterized by “first day” and “last day</w:t>
-      </w:r>
-      <w:proofErr w:type="gramStart"/>
-      <w:r>
-        <w:rPr>
-          <w:lang w:val="en-US"/>
-        </w:rPr>
-        <w:t>”</w:t>
-      </w:r>
-      <w:r>
-        <w:rPr>
-          <w:lang w:val="en-US"/>
-        </w:rPr>
-        <w:t>,</w:t>
-      </w:r>
-      <w:proofErr w:type="gramEnd"/>
-      <w:r>
-        <w:rPr>
-          <w:lang w:val="en-US"/>
-        </w:rPr>
-        <w:t xml:space="preserve"> and many more details about paid</w:t>
+    </w:p>
+    <w:p>
+      <w:pPr>
+        <w:rPr>
+          <w:lang w:val="en-US"/>
+        </w:rPr>
+      </w:pPr>
+      <w:r>
+        <w:rPr>
+          <w:lang w:val="en-US"/>
+        </w:rPr>
+        <w:t>A vacation is characterized by “first day” and “last day”</w:t>
+      </w:r>
+      <w:r>
+        <w:rPr>
+          <w:lang w:val="en-US"/>
+        </w:rPr>
+        <w:t>, and many more details about paid</w:t>
       </w:r>
       <w:r>
         <w:rPr>
@@ -2197,7 +1972,6 @@
         </w:rPr>
         <w:t>The class “</w:t>
       </w:r>
-      <w:proofErr w:type="spellStart"/>
       <w:r>
         <w:rPr>
           <w:rFonts w:ascii="Consolas" w:hAnsi="Consolas" w:cs="Consolas"/>
@@ -2208,7 +1982,6 @@
         </w:rPr>
         <w:t>CWorkSpan</w:t>
       </w:r>
-      <w:proofErr w:type="spellEnd"/>
       <w:r>
         <w:rPr>
           <w:lang w:val="en-US"/>
@@ -2233,7 +2006,6 @@
         </w:rPr>
         <w:t>The class “</w:t>
       </w:r>
-      <w:proofErr w:type="spellStart"/>
       <w:r>
         <w:rPr>
           <w:rFonts w:ascii="Consolas" w:hAnsi="Consolas" w:cs="Consolas"/>
@@ -2244,14 +2016,12 @@
         </w:rPr>
         <w:t>CWorkYear</w:t>
       </w:r>
-      <w:proofErr w:type="spellEnd"/>
       <w:r>
         <w:rPr>
           <w:lang w:val="en-US"/>
         </w:rPr>
         <w:t>” inherits “</w:t>
       </w:r>
-      <w:proofErr w:type="spellStart"/>
       <w:r>
         <w:rPr>
           <w:rFonts w:ascii="Consolas" w:hAnsi="Consolas" w:cs="Consolas"/>
@@ -2262,7 +2032,6 @@
         </w:rPr>
         <w:t>CWorkSpan</w:t>
       </w:r>
-      <w:proofErr w:type="spellEnd"/>
       <w:r>
         <w:rPr>
           <w:lang w:val="en-US"/>
@@ -2287,7 +2056,6 @@
         </w:rPr>
         <w:t>“</w:t>
       </w:r>
-      <w:proofErr w:type="spellStart"/>
       <w:r>
         <w:rPr>
           <w:rFonts w:ascii="Consolas" w:hAnsi="Consolas" w:cs="Consolas"/>
@@ -2298,15 +2066,12 @@
         </w:rPr>
         <w:t>CWorkSpan</w:t>
       </w:r>
-      <w:proofErr w:type="spellEnd"/>
       <w:r>
         <w:rPr>
           <w:lang w:val="en-US"/>
         </w:rPr>
         <w:t>” is used in “</w:t>
       </w:r>
-      <w:proofErr w:type="spellStart"/>
-      <w:proofErr w:type="gramStart"/>
       <w:r>
         <w:rPr>
           <w:rFonts w:ascii="Consolas" w:hAnsi="Consolas" w:cs="Consolas"/>
@@ -2317,39 +2082,15 @@
         </w:rPr>
         <w:t>CPension</w:t>
       </w:r>
-      <w:proofErr w:type="spellEnd"/>
-      <w:r>
-        <w:rPr>
-          <w:rFonts w:ascii="Consolas" w:hAnsi="Consolas" w:cs="Consolas"/>
-          <w:color w:val="000000"/>
-          <w:kern w:val="0"/>
-          <w:sz w:val="19"/>
-          <w:szCs w:val="19"/>
-        </w:rPr>
-        <w:t>::</w:t>
-      </w:r>
-      <w:proofErr w:type="spellStart"/>
-      <w:proofErr w:type="gramEnd"/>
-      <w:r>
-        <w:rPr>
-          <w:rFonts w:ascii="Consolas" w:hAnsi="Consolas" w:cs="Consolas"/>
-          <w:color w:val="000000"/>
-          <w:kern w:val="0"/>
-          <w:sz w:val="19"/>
-          <w:szCs w:val="19"/>
-        </w:rPr>
-        <w:t>UpdateStartDateForPension</w:t>
-      </w:r>
-      <w:proofErr w:type="spellEnd"/>
-      <w:r>
-        <w:rPr>
-          <w:rFonts w:ascii="Consolas" w:hAnsi="Consolas" w:cs="Consolas"/>
-          <w:color w:val="000000"/>
-          <w:kern w:val="0"/>
-          <w:sz w:val="19"/>
-          <w:szCs w:val="19"/>
-        </w:rPr>
-        <w:t>()</w:t>
+      <w:r>
+        <w:rPr>
+          <w:rFonts w:ascii="Consolas" w:hAnsi="Consolas" w:cs="Consolas"/>
+          <w:color w:val="000000"/>
+          <w:kern w:val="0"/>
+          <w:sz w:val="19"/>
+          <w:szCs w:val="19"/>
+        </w:rPr>
+        <w:t>::UpdateStartDateForPension()</w:t>
       </w:r>
       <w:r>
         <w:rPr>
@@ -2396,7 +2137,6 @@
         </w:rPr>
         <w:t>Apparently, it can be “almost” united with “</w:t>
       </w:r>
-      <w:proofErr w:type="spellStart"/>
       <w:r>
         <w:rPr>
           <w:rFonts w:ascii="Consolas" w:hAnsi="Consolas" w:cs="Consolas"/>
@@ -2407,15 +2147,12 @@
         </w:rPr>
         <w:t>CWorkYear</w:t>
       </w:r>
-      <w:proofErr w:type="spellEnd"/>
-      <w:proofErr w:type="gramStart"/>
       <w:r>
         <w:rPr>
           <w:lang w:val="en-US"/>
         </w:rPr>
         <w:t>”.</w:t>
       </w:r>
-      <w:proofErr w:type="gramEnd"/>
     </w:p>
     <w:p>
       <w:pPr>
@@ -2472,7 +2209,6 @@
         <w:rPr>
           <w:lang w:val="en-US"/>
         </w:rPr>
-        <w:lastRenderedPageBreak/>
         <w:t>The unpaid part is just like any other unpaid vacation</w:t>
       </w:r>
     </w:p>
@@ -2989,16 +2725,8 @@
         <w:rPr>
           <w:lang w:val="en-US"/>
         </w:rPr>
-        <w:t xml:space="preserve"> pension</w:t>
-      </w:r>
-      <w:proofErr w:type="gramStart"/>
-      <w:r>
-        <w:rPr>
-          <w:lang w:val="en-US"/>
-        </w:rPr>
-        <w:t>”.</w:t>
-      </w:r>
-      <w:proofErr w:type="gramEnd"/>
+        <w:t xml:space="preserve"> pension”.</w:t>
+      </w:r>
     </w:p>
     <w:p>
       <w:pPr>
@@ -3272,7 +3000,6 @@
         <w:rPr>
           <w:lang w:val="en-US"/>
         </w:rPr>
-        <w:lastRenderedPageBreak/>
         <w:t>Major decisions:</w:t>
       </w:r>
     </w:p>
@@ -3367,21 +3094,7 @@
         <w:rPr>
           <w:lang w:val="en-US"/>
         </w:rPr>
-        <w:t xml:space="preserve">Should </w:t>
-      </w:r>
-      <w:proofErr w:type="gramStart"/>
-      <w:r>
-        <w:rPr>
-          <w:lang w:val="en-US"/>
-        </w:rPr>
-        <w:t>take into account</w:t>
-      </w:r>
-      <w:proofErr w:type="gramEnd"/>
-      <w:r>
-        <w:rPr>
-          <w:lang w:val="en-US"/>
-        </w:rPr>
-        <w:t xml:space="preserve"> that in some months there was only partial employment!</w:t>
+        <w:t>Should take into account that in some months there was only partial employment!</w:t>
       </w:r>
     </w:p>
     <w:p>
@@ -3427,8 +3140,6 @@
         </w:rPr>
         <w:t xml:space="preserve"> </w:t>
       </w:r>
-      <w:proofErr w:type="spellStart"/>
-      <w:proofErr w:type="gramStart"/>
       <w:r>
         <w:rPr>
           <w:rFonts w:ascii="Consolas" w:hAnsi="Consolas" w:cs="Consolas"/>
@@ -3439,39 +3150,15 @@
         </w:rPr>
         <w:t>CWorkPeriod</w:t>
       </w:r>
-      <w:proofErr w:type="spellEnd"/>
-      <w:r>
-        <w:rPr>
-          <w:rFonts w:ascii="Consolas" w:hAnsi="Consolas" w:cs="Consolas"/>
-          <w:color w:val="000000"/>
-          <w:kern w:val="0"/>
-          <w:sz w:val="19"/>
-          <w:szCs w:val="19"/>
-        </w:rPr>
-        <w:t>::</w:t>
-      </w:r>
-      <w:proofErr w:type="spellStart"/>
-      <w:proofErr w:type="gramEnd"/>
-      <w:r>
-        <w:rPr>
-          <w:rFonts w:ascii="Consolas" w:hAnsi="Consolas" w:cs="Consolas"/>
-          <w:color w:val="000000"/>
-          <w:kern w:val="0"/>
-          <w:sz w:val="19"/>
-          <w:szCs w:val="19"/>
-        </w:rPr>
-        <w:t>ComputeFamilyPartLastMonths</w:t>
-      </w:r>
-      <w:proofErr w:type="spellEnd"/>
-      <w:r>
-        <w:rPr>
-          <w:rFonts w:ascii="Consolas" w:hAnsi="Consolas" w:cs="Consolas"/>
-          <w:color w:val="000000"/>
-          <w:kern w:val="0"/>
-          <w:sz w:val="19"/>
-          <w:szCs w:val="19"/>
-        </w:rPr>
-        <w:t>(</w:t>
+      <w:r>
+        <w:rPr>
+          <w:rFonts w:ascii="Consolas" w:hAnsi="Consolas" w:cs="Consolas"/>
+          <w:color w:val="000000"/>
+          <w:kern w:val="0"/>
+          <w:sz w:val="19"/>
+          <w:szCs w:val="19"/>
+        </w:rPr>
+        <w:t>::ComputeFamilyPartLastMonths(</w:t>
       </w:r>
       <w:r>
         <w:rPr>
@@ -3493,7 +3180,6 @@
         </w:rPr>
         <w:t xml:space="preserve"> </w:t>
       </w:r>
-      <w:proofErr w:type="spellStart"/>
       <w:r>
         <w:rPr>
           <w:rFonts w:ascii="Consolas" w:hAnsi="Consolas" w:cs="Consolas"/>
@@ -3504,7 +3190,6 @@
         </w:rPr>
         <w:t>nMonthsWanted</w:t>
       </w:r>
-      <w:proofErr w:type="spellEnd"/>
       <w:r>
         <w:rPr>
           <w:rFonts w:ascii="Consolas" w:hAnsi="Consolas" w:cs="Consolas"/>

</xml_diff>

<commit_message>
Check holidays against vacations and maternity leaves - coded but not yet tested
</commit_message>
<xml_diff>
--- a/Docs/Workers Rights Upgrade - 2023 b - Work Notes.docx
+++ b/Docs/Workers Rights Upgrade - 2023 b - Work Notes.docx
@@ -51,7 +51,77 @@
         <w:rPr>
           <w:lang w:val="en-US"/>
         </w:rPr>
-        <w:t>Back to Maternity Leave (ML) computations – 23/9/23</w:t>
+        <w:t xml:space="preserve">Maternity Leave (ML) computations for </w:t>
+      </w:r>
+      <w:r>
+        <w:rPr>
+          <w:lang w:val="en-US"/>
+        </w:rPr>
+        <w:t>Holidays</w:t>
+      </w:r>
+      <w:r>
+        <w:rPr>
+          <w:lang w:val="en-US"/>
+        </w:rPr>
+        <w:t xml:space="preserve"> – 2</w:t>
+      </w:r>
+      <w:r>
+        <w:rPr>
+          <w:lang w:val="en-US"/>
+        </w:rPr>
+        <w:t>4</w:t>
+      </w:r>
+      <w:r>
+        <w:rPr>
+          <w:lang w:val="en-US"/>
+        </w:rPr>
+        <w:t>/9/23</w:t>
+      </w:r>
+    </w:p>
+    <w:p>
+      <w:pPr>
+        <w:rPr>
+          <w:lang w:val="en-US"/>
+        </w:rPr>
+      </w:pPr>
+      <w:r>
+        <w:rPr>
+          <w:lang w:val="en-US"/>
+        </w:rPr>
+        <w:t>Do not pay for holidays that fall in ML!</w:t>
+      </w:r>
+    </w:p>
+    <w:p>
+      <w:pPr>
+        <w:rPr>
+          <w:lang w:val="en-US"/>
+        </w:rPr>
+      </w:pPr>
+    </w:p>
+    <w:p>
+      <w:pPr>
+        <w:pStyle w:val="Heading2"/>
+        <w:rPr>
+          <w:lang w:val="en-US"/>
+        </w:rPr>
+      </w:pPr>
+      <w:r>
+        <w:rPr>
+          <w:lang w:val="en-US"/>
+        </w:rPr>
+        <w:t>Back to Maternity Leave (ML) computations</w:t>
+      </w:r>
+      <w:r>
+        <w:rPr>
+          <w:lang w:val="en-US"/>
+        </w:rPr>
+        <w:t xml:space="preserve"> for Vacation</w:t>
+      </w:r>
+      <w:r>
+        <w:rPr>
+          <w:lang w:val="en-US"/>
+        </w:rPr>
+        <w:t xml:space="preserve"> – 23/9/23</w:t>
       </w:r>
     </w:p>
     <w:p>
@@ -656,6 +726,7 @@
         <w:rPr>
           <w:lang w:val="en-US"/>
         </w:rPr>
+        <w:lastRenderedPageBreak/>
         <w:t xml:space="preserve">Unpaid maternity leave span was added to years – </w:t>
       </w:r>
     </w:p>
@@ -776,7 +847,21 @@
         <w:rPr>
           <w:lang w:val="en-US"/>
         </w:rPr>
-        <w:t>As work years represent seniority (“vetek”), they are frozen at unpaid vacations.</w:t>
+        <w:t>As work years represent seniority (“</w:t>
+      </w:r>
+      <w:proofErr w:type="spellStart"/>
+      <w:r>
+        <w:rPr>
+          <w:lang w:val="en-US"/>
+        </w:rPr>
+        <w:t>vetek</w:t>
+      </w:r>
+      <w:proofErr w:type="spellEnd"/>
+      <w:r>
+        <w:rPr>
+          <w:lang w:val="en-US"/>
+        </w:rPr>
+        <w:t>”), they are frozen at unpaid vacations.</w:t>
       </w:r>
     </w:p>
     <w:p>
@@ -1032,6 +1117,7 @@
         </w:rPr>
         <w:t xml:space="preserve"> </w:t>
       </w:r>
+      <w:proofErr w:type="spellStart"/>
       <w:r>
         <w:rPr>
           <w:rFonts w:ascii="Consolas" w:hAnsi="Consolas" w:cs="Consolas"/>
@@ -1042,15 +1128,38 @@
         </w:rPr>
         <w:t>CPension</w:t>
       </w:r>
-      <w:r>
-        <w:rPr>
-          <w:rFonts w:ascii="Consolas" w:hAnsi="Consolas" w:cs="Consolas"/>
-          <w:color w:val="000000"/>
-          <w:kern w:val="0"/>
-          <w:sz w:val="19"/>
-          <w:szCs w:val="19"/>
-        </w:rPr>
-        <w:t>::UpdateStartDateForPension()</w:t>
+      <w:proofErr w:type="spellEnd"/>
+      <w:r>
+        <w:rPr>
+          <w:rFonts w:ascii="Consolas" w:hAnsi="Consolas" w:cs="Consolas"/>
+          <w:color w:val="000000"/>
+          <w:kern w:val="0"/>
+          <w:sz w:val="19"/>
+          <w:szCs w:val="19"/>
+        </w:rPr>
+        <w:t>::</w:t>
+      </w:r>
+      <w:proofErr w:type="spellStart"/>
+      <w:r>
+        <w:rPr>
+          <w:rFonts w:ascii="Consolas" w:hAnsi="Consolas" w:cs="Consolas"/>
+          <w:color w:val="000000"/>
+          <w:kern w:val="0"/>
+          <w:sz w:val="19"/>
+          <w:szCs w:val="19"/>
+        </w:rPr>
+        <w:t>UpdateStartDateForPension</w:t>
+      </w:r>
+      <w:proofErr w:type="spellEnd"/>
+      <w:r>
+        <w:rPr>
+          <w:rFonts w:ascii="Consolas" w:hAnsi="Consolas" w:cs="Consolas"/>
+          <w:color w:val="000000"/>
+          <w:kern w:val="0"/>
+          <w:sz w:val="19"/>
+          <w:szCs w:val="19"/>
+        </w:rPr>
+        <w:t>()</w:t>
       </w:r>
     </w:p>
     <w:p>
@@ -1122,7 +1231,29 @@
           <w:sz w:val="19"/>
           <w:szCs w:val="19"/>
         </w:rPr>
-        <w:t xml:space="preserve"> (mStartDateForPension </w:t>
+        <w:t xml:space="preserve"> (</w:t>
+      </w:r>
+      <w:proofErr w:type="spellStart"/>
+      <w:r>
+        <w:rPr>
+          <w:rFonts w:ascii="Consolas" w:hAnsi="Consolas" w:cs="Consolas"/>
+          <w:color w:val="000000"/>
+          <w:kern w:val="0"/>
+          <w:sz w:val="19"/>
+          <w:szCs w:val="19"/>
+        </w:rPr>
+        <w:t>mStartDateForPension</w:t>
+      </w:r>
+      <w:proofErr w:type="spellEnd"/>
+      <w:r>
+        <w:rPr>
+          <w:rFonts w:ascii="Consolas" w:hAnsi="Consolas" w:cs="Consolas"/>
+          <w:color w:val="000000"/>
+          <w:kern w:val="0"/>
+          <w:sz w:val="19"/>
+          <w:szCs w:val="19"/>
+        </w:rPr>
+        <w:t xml:space="preserve"> </w:t>
       </w:r>
       <w:r>
         <w:rPr>
@@ -1142,7 +1273,29 @@
           <w:sz w:val="19"/>
           <w:szCs w:val="19"/>
         </w:rPr>
-        <w:t xml:space="preserve"> gWorkPeriod.mFirst)</w:t>
+        <w:t xml:space="preserve"> </w:t>
+      </w:r>
+      <w:proofErr w:type="spellStart"/>
+      <w:r>
+        <w:rPr>
+          <w:rFonts w:ascii="Consolas" w:hAnsi="Consolas" w:cs="Consolas"/>
+          <w:color w:val="000000"/>
+          <w:kern w:val="0"/>
+          <w:sz w:val="19"/>
+          <w:szCs w:val="19"/>
+        </w:rPr>
+        <w:t>gWorkPeriod.mFirst</w:t>
+      </w:r>
+      <w:proofErr w:type="spellEnd"/>
+      <w:r>
+        <w:rPr>
+          <w:rFonts w:ascii="Consolas" w:hAnsi="Consolas" w:cs="Consolas"/>
+          <w:color w:val="000000"/>
+          <w:kern w:val="0"/>
+          <w:sz w:val="19"/>
+          <w:szCs w:val="19"/>
+        </w:rPr>
+        <w:t>)</w:t>
       </w:r>
     </w:p>
     <w:p>
@@ -1262,6 +1415,7 @@
         </w:rPr>
         <w:tab/>
       </w:r>
+      <w:proofErr w:type="spellStart"/>
       <w:r>
         <w:rPr>
           <w:rFonts w:ascii="Consolas" w:hAnsi="Consolas" w:cs="Consolas"/>
@@ -1272,15 +1426,82 @@
         </w:rPr>
         <w:t>CWorkSpan</w:t>
       </w:r>
-      <w:r>
-        <w:rPr>
-          <w:rFonts w:ascii="Consolas" w:hAnsi="Consolas" w:cs="Consolas"/>
-          <w:color w:val="000000"/>
-          <w:kern w:val="0"/>
-          <w:sz w:val="19"/>
-          <w:szCs w:val="19"/>
-        </w:rPr>
-        <w:t xml:space="preserve"> workBeforePension(gWorkPeriod.mFirst, mStartDateForPension);</w:t>
+      <w:proofErr w:type="spellEnd"/>
+      <w:r>
+        <w:rPr>
+          <w:rFonts w:ascii="Consolas" w:hAnsi="Consolas" w:cs="Consolas"/>
+          <w:color w:val="000000"/>
+          <w:kern w:val="0"/>
+          <w:sz w:val="19"/>
+          <w:szCs w:val="19"/>
+        </w:rPr>
+        <w:t xml:space="preserve"> </w:t>
+      </w:r>
+      <w:proofErr w:type="spellStart"/>
+      <w:r>
+        <w:rPr>
+          <w:rFonts w:ascii="Consolas" w:hAnsi="Consolas" w:cs="Consolas"/>
+          <w:color w:val="000000"/>
+          <w:kern w:val="0"/>
+          <w:sz w:val="19"/>
+          <w:szCs w:val="19"/>
+        </w:rPr>
+        <w:t>workBeforePension</w:t>
+      </w:r>
+      <w:proofErr w:type="spellEnd"/>
+      <w:r>
+        <w:rPr>
+          <w:rFonts w:ascii="Consolas" w:hAnsi="Consolas" w:cs="Consolas"/>
+          <w:color w:val="000000"/>
+          <w:kern w:val="0"/>
+          <w:sz w:val="19"/>
+          <w:szCs w:val="19"/>
+        </w:rPr>
+        <w:t>(</w:t>
+      </w:r>
+      <w:proofErr w:type="spellStart"/>
+      <w:r>
+        <w:rPr>
+          <w:rFonts w:ascii="Consolas" w:hAnsi="Consolas" w:cs="Consolas"/>
+          <w:color w:val="000000"/>
+          <w:kern w:val="0"/>
+          <w:sz w:val="19"/>
+          <w:szCs w:val="19"/>
+        </w:rPr>
+        <w:t>gWorkPeriod.mFirst</w:t>
+      </w:r>
+      <w:proofErr w:type="spellEnd"/>
+      <w:r>
+        <w:rPr>
+          <w:rFonts w:ascii="Consolas" w:hAnsi="Consolas" w:cs="Consolas"/>
+          <w:color w:val="000000"/>
+          <w:kern w:val="0"/>
+          <w:sz w:val="19"/>
+          <w:szCs w:val="19"/>
+        </w:rPr>
+        <w:t xml:space="preserve">, </w:t>
+      </w:r>
+      <w:proofErr w:type="spellStart"/>
+      <w:r>
+        <w:rPr>
+          <w:rFonts w:ascii="Consolas" w:hAnsi="Consolas" w:cs="Consolas"/>
+          <w:color w:val="000000"/>
+          <w:kern w:val="0"/>
+          <w:sz w:val="19"/>
+          <w:szCs w:val="19"/>
+        </w:rPr>
+        <w:t>mStartDateForPension</w:t>
+      </w:r>
+      <w:proofErr w:type="spellEnd"/>
+      <w:r>
+        <w:rPr>
+          <w:rFonts w:ascii="Consolas" w:hAnsi="Consolas" w:cs="Consolas"/>
+          <w:color w:val="000000"/>
+          <w:kern w:val="0"/>
+          <w:sz w:val="19"/>
+          <w:szCs w:val="19"/>
+        </w:rPr>
+        <w:t>);</w:t>
       </w:r>
     </w:p>
     <w:p>
@@ -1326,7 +1547,29 @@
           <w:sz w:val="19"/>
           <w:szCs w:val="19"/>
         </w:rPr>
-        <w:t xml:space="preserve"> (workBeforePension.mDayAfter </w:t>
+        <w:t xml:space="preserve"> (</w:t>
+      </w:r>
+      <w:proofErr w:type="spellStart"/>
+      <w:r>
+        <w:rPr>
+          <w:rFonts w:ascii="Consolas" w:hAnsi="Consolas" w:cs="Consolas"/>
+          <w:color w:val="000000"/>
+          <w:kern w:val="0"/>
+          <w:sz w:val="19"/>
+          <w:szCs w:val="19"/>
+        </w:rPr>
+        <w:t>workBeforePension.mDayAfter</w:t>
+      </w:r>
+      <w:proofErr w:type="spellEnd"/>
+      <w:r>
+        <w:rPr>
+          <w:rFonts w:ascii="Consolas" w:hAnsi="Consolas" w:cs="Consolas"/>
+          <w:color w:val="000000"/>
+          <w:kern w:val="0"/>
+          <w:sz w:val="19"/>
+          <w:szCs w:val="19"/>
+        </w:rPr>
+        <w:t xml:space="preserve"> </w:t>
       </w:r>
       <w:r>
         <w:rPr>
@@ -1346,7 +1589,29 @@
           <w:sz w:val="19"/>
           <w:szCs w:val="19"/>
         </w:rPr>
-        <w:t xml:space="preserve"> mStartDateForPension)</w:t>
+        <w:t xml:space="preserve"> </w:t>
+      </w:r>
+      <w:proofErr w:type="spellStart"/>
+      <w:r>
+        <w:rPr>
+          <w:rFonts w:ascii="Consolas" w:hAnsi="Consolas" w:cs="Consolas"/>
+          <w:color w:val="000000"/>
+          <w:kern w:val="0"/>
+          <w:sz w:val="19"/>
+          <w:szCs w:val="19"/>
+        </w:rPr>
+        <w:t>mStartDateForPension</w:t>
+      </w:r>
+      <w:proofErr w:type="spellEnd"/>
+      <w:r>
+        <w:rPr>
+          <w:rFonts w:ascii="Consolas" w:hAnsi="Consolas" w:cs="Consolas"/>
+          <w:color w:val="000000"/>
+          <w:kern w:val="0"/>
+          <w:sz w:val="19"/>
+          <w:szCs w:val="19"/>
+        </w:rPr>
+        <w:t>)</w:t>
       </w:r>
     </w:p>
     <w:p>
@@ -1410,7 +1675,28 @@
           <w:szCs w:val="19"/>
         </w:rPr>
         <w:tab/>
-        <w:t xml:space="preserve">mStartDateForPension </w:t>
+      </w:r>
+      <w:proofErr w:type="spellStart"/>
+      <w:r>
+        <w:rPr>
+          <w:rFonts w:ascii="Consolas" w:hAnsi="Consolas" w:cs="Consolas"/>
+          <w:color w:val="000000"/>
+          <w:kern w:val="0"/>
+          <w:sz w:val="19"/>
+          <w:szCs w:val="19"/>
+        </w:rPr>
+        <w:t>mStartDateForPension</w:t>
+      </w:r>
+      <w:proofErr w:type="spellEnd"/>
+      <w:r>
+        <w:rPr>
+          <w:rFonts w:ascii="Consolas" w:hAnsi="Consolas" w:cs="Consolas"/>
+          <w:color w:val="000000"/>
+          <w:kern w:val="0"/>
+          <w:sz w:val="19"/>
+          <w:szCs w:val="19"/>
+        </w:rPr>
+        <w:t xml:space="preserve"> </w:t>
       </w:r>
       <w:r>
         <w:rPr>
@@ -1430,7 +1716,29 @@
           <w:sz w:val="19"/>
           <w:szCs w:val="19"/>
         </w:rPr>
-        <w:t xml:space="preserve"> workBeforePension.mDayAfter;</w:t>
+        <w:t xml:space="preserve"> </w:t>
+      </w:r>
+      <w:proofErr w:type="spellStart"/>
+      <w:r>
+        <w:rPr>
+          <w:rFonts w:ascii="Consolas" w:hAnsi="Consolas" w:cs="Consolas"/>
+          <w:color w:val="000000"/>
+          <w:kern w:val="0"/>
+          <w:sz w:val="19"/>
+          <w:szCs w:val="19"/>
+        </w:rPr>
+        <w:t>workBeforePension.mDayAfter</w:t>
+      </w:r>
+      <w:proofErr w:type="spellEnd"/>
+      <w:r>
+        <w:rPr>
+          <w:rFonts w:ascii="Consolas" w:hAnsi="Consolas" w:cs="Consolas"/>
+          <w:color w:val="000000"/>
+          <w:kern w:val="0"/>
+          <w:sz w:val="19"/>
+          <w:szCs w:val="19"/>
+        </w:rPr>
+        <w:t>;</w:t>
       </w:r>
     </w:p>
     <w:p>
@@ -1467,8 +1775,30 @@
           <w:szCs w:val="19"/>
         </w:rPr>
         <w:tab/>
-        <w:t>LogLine(</w:t>
-      </w:r>
+      </w:r>
+      <w:proofErr w:type="spellStart"/>
+      <w:r>
+        <w:rPr>
+          <w:rFonts w:ascii="Consolas" w:hAnsi="Consolas" w:cs="Consolas"/>
+          <w:color w:val="000000"/>
+          <w:kern w:val="0"/>
+          <w:sz w:val="19"/>
+          <w:szCs w:val="19"/>
+        </w:rPr>
+        <w:t>LogLine</w:t>
+      </w:r>
+      <w:proofErr w:type="spellEnd"/>
+      <w:r>
+        <w:rPr>
+          <w:rFonts w:ascii="Consolas" w:hAnsi="Consolas" w:cs="Consolas"/>
+          <w:color w:val="000000"/>
+          <w:kern w:val="0"/>
+          <w:sz w:val="19"/>
+          <w:szCs w:val="19"/>
+        </w:rPr>
+        <w:t>(</w:t>
+      </w:r>
+      <w:proofErr w:type="spellStart"/>
       <w:r>
         <w:rPr>
           <w:rFonts w:ascii="Consolas" w:hAnsi="Consolas" w:cs="Consolas"/>
@@ -1477,17 +1807,50 @@
           <w:sz w:val="19"/>
           <w:szCs w:val="19"/>
         </w:rPr>
-        <w:t>L"Start day for pension updated due to vacations"</w:t>
-      </w:r>
-      <w:r>
-        <w:rPr>
-          <w:rFonts w:ascii="Consolas" w:hAnsi="Consolas" w:cs="Consolas"/>
-          <w:color w:val="000000"/>
-          <w:kern w:val="0"/>
-          <w:sz w:val="19"/>
-          <w:szCs w:val="19"/>
-        </w:rPr>
-        <w:t>, mStartDateForPension);</w:t>
+        <w:t>L"Start</w:t>
+      </w:r>
+      <w:proofErr w:type="spellEnd"/>
+      <w:r>
+        <w:rPr>
+          <w:rFonts w:ascii="Consolas" w:hAnsi="Consolas" w:cs="Consolas"/>
+          <w:color w:val="A31515"/>
+          <w:kern w:val="0"/>
+          <w:sz w:val="19"/>
+          <w:szCs w:val="19"/>
+        </w:rPr>
+        <w:t xml:space="preserve"> day for pension updated due to vacations"</w:t>
+      </w:r>
+      <w:r>
+        <w:rPr>
+          <w:rFonts w:ascii="Consolas" w:hAnsi="Consolas" w:cs="Consolas"/>
+          <w:color w:val="000000"/>
+          <w:kern w:val="0"/>
+          <w:sz w:val="19"/>
+          <w:szCs w:val="19"/>
+        </w:rPr>
+        <w:t xml:space="preserve">, </w:t>
+      </w:r>
+      <w:proofErr w:type="spellStart"/>
+      <w:r>
+        <w:rPr>
+          <w:rFonts w:ascii="Consolas" w:hAnsi="Consolas" w:cs="Consolas"/>
+          <w:color w:val="000000"/>
+          <w:kern w:val="0"/>
+          <w:sz w:val="19"/>
+          <w:szCs w:val="19"/>
+        </w:rPr>
+        <w:t>mStartDateForPension</w:t>
+      </w:r>
+      <w:proofErr w:type="spellEnd"/>
+      <w:r>
+        <w:rPr>
+          <w:rFonts w:ascii="Consolas" w:hAnsi="Consolas" w:cs="Consolas"/>
+          <w:color w:val="000000"/>
+          <w:kern w:val="0"/>
+          <w:sz w:val="19"/>
+          <w:szCs w:val="19"/>
+        </w:rPr>
+        <w:t>);</w:t>
       </w:r>
     </w:p>
     <w:p>
@@ -1790,6 +2153,7 @@
         <w:rPr>
           <w:lang w:val="en-US"/>
         </w:rPr>
+        <w:lastRenderedPageBreak/>
         <w:t>Reorganization of the work-spans definition – 16/9/23</w:t>
       </w:r>
     </w:p>
@@ -1819,6 +2183,7 @@
         </w:rPr>
         <w:t xml:space="preserve">Class </w:t>
       </w:r>
+      <w:proofErr w:type="spellStart"/>
       <w:r>
         <w:rPr>
           <w:rFonts w:ascii="Consolas" w:hAnsi="Consolas" w:cs="Consolas"/>
@@ -1829,6 +2194,7 @@
         </w:rPr>
         <w:t>CUsedVacations</w:t>
       </w:r>
+      <w:proofErr w:type="spellEnd"/>
       <w:r>
         <w:rPr>
           <w:rFonts w:ascii="Consolas" w:hAnsi="Consolas" w:cs="Consolas"/>
@@ -1852,6 +2218,7 @@
         </w:rPr>
         <w:t>pointers to objects of class “</w:t>
       </w:r>
+      <w:proofErr w:type="spellStart"/>
       <w:r>
         <w:rPr>
           <w:rFonts w:ascii="Consolas" w:hAnsi="Consolas" w:cs="Consolas"/>
@@ -1862,6 +2229,7 @@
         </w:rPr>
         <w:t>CVacationUsed</w:t>
       </w:r>
+      <w:proofErr w:type="spellEnd"/>
       <w:r>
         <w:rPr>
           <w:lang w:val="en-US"/>
@@ -1885,9 +2253,9 @@
         <w:rPr>
           <w:lang w:val="en-US"/>
         </w:rPr>
-        <w:lastRenderedPageBreak/>
         <w:t>Class “</w:t>
       </w:r>
+      <w:proofErr w:type="spellStart"/>
       <w:r>
         <w:rPr>
           <w:rFonts w:ascii="Consolas" w:hAnsi="Consolas" w:cs="Consolas"/>
@@ -1898,12 +2266,14 @@
         </w:rPr>
         <w:t>CMaternityLeave</w:t>
       </w:r>
+      <w:proofErr w:type="spellEnd"/>
       <w:r>
         <w:rPr>
           <w:lang w:val="en-US"/>
         </w:rPr>
         <w:t>” inherits “</w:t>
       </w:r>
+      <w:proofErr w:type="spellStart"/>
       <w:r>
         <w:rPr>
           <w:rFonts w:ascii="Consolas" w:hAnsi="Consolas" w:cs="Consolas"/>
@@ -1914,6 +2284,7 @@
         </w:rPr>
         <w:t>CVacationUsed</w:t>
       </w:r>
+      <w:proofErr w:type="spellEnd"/>
       <w:r>
         <w:rPr>
           <w:lang w:val="en-US"/>
@@ -1972,6 +2343,7 @@
         </w:rPr>
         <w:t>The class “</w:t>
       </w:r>
+      <w:proofErr w:type="spellStart"/>
       <w:r>
         <w:rPr>
           <w:rFonts w:ascii="Consolas" w:hAnsi="Consolas" w:cs="Consolas"/>
@@ -1982,6 +2354,7 @@
         </w:rPr>
         <w:t>CWorkSpan</w:t>
       </w:r>
+      <w:proofErr w:type="spellEnd"/>
       <w:r>
         <w:rPr>
           <w:lang w:val="en-US"/>
@@ -2006,6 +2379,7 @@
         </w:rPr>
         <w:t>The class “</w:t>
       </w:r>
+      <w:proofErr w:type="spellStart"/>
       <w:r>
         <w:rPr>
           <w:rFonts w:ascii="Consolas" w:hAnsi="Consolas" w:cs="Consolas"/>
@@ -2016,12 +2390,14 @@
         </w:rPr>
         <w:t>CWorkYear</w:t>
       </w:r>
+      <w:proofErr w:type="spellEnd"/>
       <w:r>
         <w:rPr>
           <w:lang w:val="en-US"/>
         </w:rPr>
         <w:t>” inherits “</w:t>
       </w:r>
+      <w:proofErr w:type="spellStart"/>
       <w:r>
         <w:rPr>
           <w:rFonts w:ascii="Consolas" w:hAnsi="Consolas" w:cs="Consolas"/>
@@ -2032,6 +2408,7 @@
         </w:rPr>
         <w:t>CWorkSpan</w:t>
       </w:r>
+      <w:proofErr w:type="spellEnd"/>
       <w:r>
         <w:rPr>
           <w:lang w:val="en-US"/>
@@ -2056,6 +2433,7 @@
         </w:rPr>
         <w:t>“</w:t>
       </w:r>
+      <w:proofErr w:type="spellStart"/>
       <w:r>
         <w:rPr>
           <w:rFonts w:ascii="Consolas" w:hAnsi="Consolas" w:cs="Consolas"/>
@@ -2066,12 +2444,14 @@
         </w:rPr>
         <w:t>CWorkSpan</w:t>
       </w:r>
+      <w:proofErr w:type="spellEnd"/>
       <w:r>
         <w:rPr>
           <w:lang w:val="en-US"/>
         </w:rPr>
         <w:t>” is used in “</w:t>
       </w:r>
+      <w:proofErr w:type="spellStart"/>
       <w:r>
         <w:rPr>
           <w:rFonts w:ascii="Consolas" w:hAnsi="Consolas" w:cs="Consolas"/>
@@ -2082,15 +2462,38 @@
         </w:rPr>
         <w:t>CPension</w:t>
       </w:r>
-      <w:r>
-        <w:rPr>
-          <w:rFonts w:ascii="Consolas" w:hAnsi="Consolas" w:cs="Consolas"/>
-          <w:color w:val="000000"/>
-          <w:kern w:val="0"/>
-          <w:sz w:val="19"/>
-          <w:szCs w:val="19"/>
-        </w:rPr>
-        <w:t>::UpdateStartDateForPension()</w:t>
+      <w:proofErr w:type="spellEnd"/>
+      <w:r>
+        <w:rPr>
+          <w:rFonts w:ascii="Consolas" w:hAnsi="Consolas" w:cs="Consolas"/>
+          <w:color w:val="000000"/>
+          <w:kern w:val="0"/>
+          <w:sz w:val="19"/>
+          <w:szCs w:val="19"/>
+        </w:rPr>
+        <w:t>::</w:t>
+      </w:r>
+      <w:proofErr w:type="spellStart"/>
+      <w:r>
+        <w:rPr>
+          <w:rFonts w:ascii="Consolas" w:hAnsi="Consolas" w:cs="Consolas"/>
+          <w:color w:val="000000"/>
+          <w:kern w:val="0"/>
+          <w:sz w:val="19"/>
+          <w:szCs w:val="19"/>
+        </w:rPr>
+        <w:t>UpdateStartDateForPension</w:t>
+      </w:r>
+      <w:proofErr w:type="spellEnd"/>
+      <w:r>
+        <w:rPr>
+          <w:rFonts w:ascii="Consolas" w:hAnsi="Consolas" w:cs="Consolas"/>
+          <w:color w:val="000000"/>
+          <w:kern w:val="0"/>
+          <w:sz w:val="19"/>
+          <w:szCs w:val="19"/>
+        </w:rPr>
+        <w:t>()</w:t>
       </w:r>
       <w:r>
         <w:rPr>
@@ -2137,6 +2540,7 @@
         </w:rPr>
         <w:t>Apparently, it can be “almost” united with “</w:t>
       </w:r>
+      <w:proofErr w:type="spellStart"/>
       <w:r>
         <w:rPr>
           <w:rFonts w:ascii="Consolas" w:hAnsi="Consolas" w:cs="Consolas"/>
@@ -2147,6 +2551,7 @@
         </w:rPr>
         <w:t>CWorkYear</w:t>
       </w:r>
+      <w:proofErr w:type="spellEnd"/>
       <w:r>
         <w:rPr>
           <w:lang w:val="en-US"/>
@@ -2707,6 +3112,7 @@
         <w:rPr>
           <w:lang w:val="en-US"/>
         </w:rPr>
+        <w:lastRenderedPageBreak/>
         <w:t xml:space="preserve">Checkbox for </w:t>
       </w:r>
       <w:r>
@@ -3140,6 +3546,7 @@
         </w:rPr>
         <w:t xml:space="preserve"> </w:t>
       </w:r>
+      <w:proofErr w:type="spellStart"/>
       <w:r>
         <w:rPr>
           <w:rFonts w:ascii="Consolas" w:hAnsi="Consolas" w:cs="Consolas"/>
@@ -3150,15 +3557,38 @@
         </w:rPr>
         <w:t>CWorkPeriod</w:t>
       </w:r>
-      <w:r>
-        <w:rPr>
-          <w:rFonts w:ascii="Consolas" w:hAnsi="Consolas" w:cs="Consolas"/>
-          <w:color w:val="000000"/>
-          <w:kern w:val="0"/>
-          <w:sz w:val="19"/>
-          <w:szCs w:val="19"/>
-        </w:rPr>
-        <w:t>::ComputeFamilyPartLastMonths(</w:t>
+      <w:proofErr w:type="spellEnd"/>
+      <w:r>
+        <w:rPr>
+          <w:rFonts w:ascii="Consolas" w:hAnsi="Consolas" w:cs="Consolas"/>
+          <w:color w:val="000000"/>
+          <w:kern w:val="0"/>
+          <w:sz w:val="19"/>
+          <w:szCs w:val="19"/>
+        </w:rPr>
+        <w:t>::</w:t>
+      </w:r>
+      <w:proofErr w:type="spellStart"/>
+      <w:r>
+        <w:rPr>
+          <w:rFonts w:ascii="Consolas" w:hAnsi="Consolas" w:cs="Consolas"/>
+          <w:color w:val="000000"/>
+          <w:kern w:val="0"/>
+          <w:sz w:val="19"/>
+          <w:szCs w:val="19"/>
+        </w:rPr>
+        <w:t>ComputeFamilyPartLastMonths</w:t>
+      </w:r>
+      <w:proofErr w:type="spellEnd"/>
+      <w:r>
+        <w:rPr>
+          <w:rFonts w:ascii="Consolas" w:hAnsi="Consolas" w:cs="Consolas"/>
+          <w:color w:val="000000"/>
+          <w:kern w:val="0"/>
+          <w:sz w:val="19"/>
+          <w:szCs w:val="19"/>
+        </w:rPr>
+        <w:t>(</w:t>
       </w:r>
       <w:r>
         <w:rPr>
@@ -3180,6 +3610,7 @@
         </w:rPr>
         <w:t xml:space="preserve"> </w:t>
       </w:r>
+      <w:proofErr w:type="spellStart"/>
       <w:r>
         <w:rPr>
           <w:rFonts w:ascii="Consolas" w:hAnsi="Consolas" w:cs="Consolas"/>
@@ -3190,6 +3621,7 @@
         </w:rPr>
         <w:t>nMonthsWanted</w:t>
       </w:r>
+      <w:proofErr w:type="spellEnd"/>
       <w:r>
         <w:rPr>
           <w:rFonts w:ascii="Consolas" w:hAnsi="Consolas" w:cs="Consolas"/>

</xml_diff>

<commit_message>
Support for computing pension with maternity (monthly fraction) was coded - not tested yet
</commit_message>
<xml_diff>
--- a/Docs/Workers Rights Upgrade - 2023 b - Work Notes.docx
+++ b/Docs/Workers Rights Upgrade - 2023 b - Work Notes.docx
@@ -51,6 +51,838 @@
         <w:rPr>
           <w:lang w:val="en-US"/>
         </w:rPr>
+        <w:t>Maternity and Unpaid Vacations for Pension 0 24/9/23</w:t>
+      </w:r>
+    </w:p>
+    <w:p>
+      <w:pPr>
+        <w:rPr>
+          <w:lang w:val="en-US"/>
+        </w:rPr>
+      </w:pPr>
+      <w:r>
+        <w:rPr>
+          <w:lang w:val="en-US"/>
+        </w:rPr>
+        <w:t>Check how pension is computed.</w:t>
+      </w:r>
+    </w:p>
+    <w:p>
+      <w:pPr>
+        <w:rPr>
+          <w:lang w:val="en-US"/>
+        </w:rPr>
+      </w:pPr>
+      <w:r>
+        <w:rPr>
+          <w:lang w:val="en-US"/>
+        </w:rPr>
+        <w:t>First there is computation for when pension should start.</w:t>
+      </w:r>
+    </w:p>
+    <w:p>
+      <w:pPr>
+        <w:rPr>
+          <w:lang w:val="en-US"/>
+        </w:rPr>
+      </w:pPr>
+      <w:r>
+        <w:rPr>
+          <w:lang w:val="en-US"/>
+        </w:rPr>
+        <w:t>Usually pension start is 6 months after start of work –</w:t>
+      </w:r>
+    </w:p>
+    <w:p>
+      <w:pPr>
+        <w:rPr>
+          <w:lang w:val="en-US"/>
+        </w:rPr>
+      </w:pPr>
+      <w:r>
+        <w:rPr>
+          <w:lang w:val="en-US"/>
+        </w:rPr>
+        <w:t>This 6 month period is inflated by all unpaid vacations and by paid maternity leave(?).</w:t>
+      </w:r>
+    </w:p>
+    <w:p>
+      <w:pPr>
+        <w:rPr>
+          <w:lang w:val="en-US"/>
+        </w:rPr>
+      </w:pPr>
+      <w:r>
+        <w:rPr>
+          <w:highlight w:val="green"/>
+          <w:lang w:val="en-US"/>
+        </w:rPr>
+        <w:t>Pension computation bug</w:t>
+      </w:r>
+      <w:r>
+        <w:rPr>
+          <w:lang w:val="en-US"/>
+        </w:rPr>
+        <w:t xml:space="preserve">: </w:t>
+      </w:r>
+      <w:r>
+        <w:rPr>
+          <w:lang w:val="en-US"/>
+        </w:rPr>
+        <w:t>“p</w:t>
+      </w:r>
+      <w:r>
+        <w:rPr>
+          <w:lang w:val="en-US"/>
+        </w:rPr>
+        <w:t>art</w:t>
+      </w:r>
+      <w:r>
+        <w:rPr>
+          <w:lang w:val="en-US"/>
+        </w:rPr>
+        <w:t>”</w:t>
+      </w:r>
+      <w:r>
+        <w:rPr>
+          <w:lang w:val="en-US"/>
+        </w:rPr>
+        <w:t xml:space="preserve"> is not true if first month is February</w:t>
+      </w:r>
+    </w:p>
+    <w:p>
+      <w:pPr>
+        <w:pStyle w:val="ListParagraph"/>
+        <w:numPr>
+          <w:ilvl w:val="0"/>
+          <w:numId w:val="9"/>
+        </w:numPr>
+        <w:rPr>
+          <w:lang w:val="en-US"/>
+        </w:rPr>
+      </w:pPr>
+      <w:r>
+        <w:rPr>
+          <w:lang w:val="en-US"/>
+        </w:rPr>
+        <w:t>Should correct it</w:t>
+      </w:r>
+    </w:p>
+    <w:p>
+      <w:pPr>
+        <w:rPr>
+          <w:lang w:val="en-US"/>
+        </w:rPr>
+      </w:pPr>
+      <w:r>
+        <w:rPr>
+          <w:lang w:val="en-US"/>
+        </w:rPr>
+        <w:t>All relevant information of partiality should be in “monthly info”</w:t>
+      </w:r>
+    </w:p>
+    <w:p>
+      <w:pPr>
+        <w:rPr>
+          <w:lang w:val="en-US"/>
+        </w:rPr>
+      </w:pPr>
+      <w:r>
+        <w:rPr>
+          <w:lang w:val="en-US"/>
+        </w:rPr>
+        <w:t>“</w:t>
+      </w:r>
+      <w:proofErr w:type="spellStart"/>
+      <w:r>
+        <w:rPr>
+          <w:rFonts w:ascii="Consolas" w:hAnsi="Consolas" w:cs="Consolas"/>
+          <w:color w:val="2B91AF"/>
+          <w:kern w:val="0"/>
+          <w:sz w:val="19"/>
+          <w:szCs w:val="19"/>
+        </w:rPr>
+        <w:t>CMonthInfo</w:t>
+      </w:r>
+      <w:proofErr w:type="spellEnd"/>
+      <w:r>
+        <w:rPr>
+          <w:rFonts w:ascii="Consolas" w:hAnsi="Consolas" w:cs="Consolas"/>
+          <w:color w:val="000000"/>
+          <w:kern w:val="0"/>
+          <w:sz w:val="19"/>
+          <w:szCs w:val="19"/>
+        </w:rPr>
+        <w:t xml:space="preserve"> *</w:t>
+      </w:r>
+      <w:proofErr w:type="spellStart"/>
+      <w:r>
+        <w:rPr>
+          <w:rFonts w:ascii="Consolas" w:hAnsi="Consolas" w:cs="Consolas"/>
+          <w:color w:val="2B91AF"/>
+          <w:kern w:val="0"/>
+          <w:sz w:val="19"/>
+          <w:szCs w:val="19"/>
+        </w:rPr>
+        <w:t>CWorkPeriod</w:t>
+      </w:r>
+      <w:proofErr w:type="spellEnd"/>
+      <w:r>
+        <w:rPr>
+          <w:rFonts w:ascii="Consolas" w:hAnsi="Consolas" w:cs="Consolas"/>
+          <w:color w:val="000000"/>
+          <w:kern w:val="0"/>
+          <w:sz w:val="19"/>
+          <w:szCs w:val="19"/>
+        </w:rPr>
+        <w:t>::</w:t>
+      </w:r>
+      <w:proofErr w:type="spellStart"/>
+      <w:r>
+        <w:rPr>
+          <w:rFonts w:ascii="Consolas" w:hAnsi="Consolas" w:cs="Consolas"/>
+          <w:color w:val="000000"/>
+          <w:kern w:val="0"/>
+          <w:sz w:val="19"/>
+          <w:szCs w:val="19"/>
+        </w:rPr>
+        <w:t>GetMonthInfoFor</w:t>
+      </w:r>
+      <w:proofErr w:type="spellEnd"/>
+      <w:r>
+        <w:rPr>
+          <w:rFonts w:ascii="Consolas" w:hAnsi="Consolas" w:cs="Consolas"/>
+          <w:color w:val="000000"/>
+          <w:kern w:val="0"/>
+          <w:sz w:val="19"/>
+          <w:szCs w:val="19"/>
+        </w:rPr>
+        <w:t>(</w:t>
+      </w:r>
+      <w:r>
+        <w:rPr>
+          <w:rFonts w:ascii="Consolas" w:hAnsi="Consolas" w:cs="Consolas"/>
+          <w:color w:val="0000FF"/>
+          <w:kern w:val="0"/>
+          <w:sz w:val="19"/>
+          <w:szCs w:val="19"/>
+        </w:rPr>
+        <w:t>int</w:t>
+      </w:r>
+      <w:r>
+        <w:rPr>
+          <w:rFonts w:ascii="Consolas" w:hAnsi="Consolas" w:cs="Consolas"/>
+          <w:color w:val="000000"/>
+          <w:kern w:val="0"/>
+          <w:sz w:val="19"/>
+          <w:szCs w:val="19"/>
+        </w:rPr>
+        <w:t xml:space="preserve"> </w:t>
+      </w:r>
+      <w:r>
+        <w:rPr>
+          <w:rFonts w:ascii="Consolas" w:hAnsi="Consolas" w:cs="Consolas"/>
+          <w:color w:val="808080"/>
+          <w:kern w:val="0"/>
+          <w:sz w:val="19"/>
+          <w:szCs w:val="19"/>
+        </w:rPr>
+        <w:t>year</w:t>
+      </w:r>
+      <w:r>
+        <w:rPr>
+          <w:rFonts w:ascii="Consolas" w:hAnsi="Consolas" w:cs="Consolas"/>
+          <w:color w:val="000000"/>
+          <w:kern w:val="0"/>
+          <w:sz w:val="19"/>
+          <w:szCs w:val="19"/>
+        </w:rPr>
+        <w:t xml:space="preserve">, </w:t>
+      </w:r>
+      <w:r>
+        <w:rPr>
+          <w:rFonts w:ascii="Consolas" w:hAnsi="Consolas" w:cs="Consolas"/>
+          <w:color w:val="0000FF"/>
+          <w:kern w:val="0"/>
+          <w:sz w:val="19"/>
+          <w:szCs w:val="19"/>
+        </w:rPr>
+        <w:t>int</w:t>
+      </w:r>
+      <w:r>
+        <w:rPr>
+          <w:rFonts w:ascii="Consolas" w:hAnsi="Consolas" w:cs="Consolas"/>
+          <w:color w:val="000000"/>
+          <w:kern w:val="0"/>
+          <w:sz w:val="19"/>
+          <w:szCs w:val="19"/>
+        </w:rPr>
+        <w:t xml:space="preserve"> </w:t>
+      </w:r>
+      <w:r>
+        <w:rPr>
+          <w:rFonts w:ascii="Consolas" w:hAnsi="Consolas" w:cs="Consolas"/>
+          <w:color w:val="808080"/>
+          <w:kern w:val="0"/>
+          <w:sz w:val="19"/>
+          <w:szCs w:val="19"/>
+        </w:rPr>
+        <w:t>month</w:t>
+      </w:r>
+      <w:r>
+        <w:rPr>
+          <w:rFonts w:ascii="Consolas" w:hAnsi="Consolas" w:cs="Consolas"/>
+          <w:color w:val="000000"/>
+          <w:kern w:val="0"/>
+          <w:sz w:val="19"/>
+          <w:szCs w:val="19"/>
+        </w:rPr>
+        <w:t>)</w:t>
+      </w:r>
+      <w:r>
+        <w:rPr>
+          <w:lang w:val="en-US"/>
+        </w:rPr>
+        <w:t>”</w:t>
+      </w:r>
+    </w:p>
+    <w:p>
+      <w:pPr>
+        <w:pStyle w:val="Heading4"/>
+        <w:rPr>
+          <w:lang w:val="en-US"/>
+        </w:rPr>
+      </w:pPr>
+      <w:r>
+        <w:rPr>
+          <w:lang w:val="en-US"/>
+        </w:rPr>
+        <w:t>Usage of monthly fraction</w:t>
+      </w:r>
+    </w:p>
+    <w:p>
+      <w:pPr>
+        <w:rPr>
+          <w:lang w:val="en-US"/>
+        </w:rPr>
+      </w:pPr>
+      <w:r>
+        <w:rPr>
+          <w:lang w:val="en-US"/>
+        </w:rPr>
+        <w:t>It is used for different purposes – do they all need the same fraction?</w:t>
+      </w:r>
+    </w:p>
+    <w:p>
+      <w:pPr>
+        <w:pStyle w:val="ListParagraph"/>
+        <w:numPr>
+          <w:ilvl w:val="0"/>
+          <w:numId w:val="10"/>
+        </w:numPr>
+        <w:rPr>
+          <w:lang w:val="en-US"/>
+        </w:rPr>
+      </w:pPr>
+      <w:r>
+        <w:rPr>
+          <w:lang w:val="en-US"/>
+        </w:rPr>
+        <w:t>Accumulating pension by month – should check special flag for maternity pension</w:t>
+      </w:r>
+    </w:p>
+    <w:p>
+      <w:pPr>
+        <w:pStyle w:val="ListParagraph"/>
+        <w:numPr>
+          <w:ilvl w:val="0"/>
+          <w:numId w:val="10"/>
+        </w:numPr>
+        <w:rPr>
+          <w:lang w:val="en-US"/>
+        </w:rPr>
+      </w:pPr>
+      <w:r>
+        <w:rPr>
+          <w:lang w:val="en-US"/>
+        </w:rPr>
+        <w:t>Vacation Table – compute due vacation</w:t>
+      </w:r>
+    </w:p>
+    <w:p>
+      <w:pPr>
+        <w:pStyle w:val="ListParagraph"/>
+        <w:numPr>
+          <w:ilvl w:val="0"/>
+          <w:numId w:val="10"/>
+        </w:numPr>
+        <w:rPr>
+          <w:lang w:val="en-US"/>
+        </w:rPr>
+      </w:pPr>
+      <w:r>
+        <w:rPr>
+          <w:lang w:val="en-US"/>
+        </w:rPr>
+        <w:t>Compute family part over last period – should not include paid maternity</w:t>
+      </w:r>
+    </w:p>
+    <w:p>
+      <w:pPr>
+        <w:pStyle w:val="ListParagraph"/>
+        <w:numPr>
+          <w:ilvl w:val="0"/>
+          <w:numId w:val="10"/>
+        </w:numPr>
+        <w:rPr>
+          <w:lang w:val="en-US"/>
+        </w:rPr>
+      </w:pPr>
+      <w:r>
+        <w:rPr>
+          <w:lang w:val="en-US"/>
+        </w:rPr>
+        <w:t>Compute family part</w:t>
+      </w:r>
+      <w:r>
+        <w:rPr>
+          <w:lang w:val="en-US"/>
+        </w:rPr>
+        <w:t xml:space="preserve"> </w:t>
+      </w:r>
+      <w:r>
+        <w:rPr>
+          <w:lang w:val="en-US"/>
+        </w:rPr>
+        <w:t>– should not include paid maternity</w:t>
+      </w:r>
+    </w:p>
+    <w:p>
+      <w:pPr>
+        <w:pStyle w:val="Heading4"/>
+        <w:rPr>
+          <w:lang w:val="en-US"/>
+        </w:rPr>
+      </w:pPr>
+      <w:r>
+        <w:rPr>
+          <w:lang w:val="en-US"/>
+        </w:rPr>
+        <w:t>Looking at the SW that compute monthly fraction</w:t>
+      </w:r>
+    </w:p>
+    <w:p>
+      <w:pPr>
+        <w:rPr>
+          <w:lang w:val="en-US"/>
+        </w:rPr>
+      </w:pPr>
+      <w:r>
+        <w:rPr>
+          <w:lang w:val="en-US"/>
+        </w:rPr>
+        <w:t>The main function is “</w:t>
+      </w:r>
+      <w:r>
+        <w:rPr>
+          <w:rFonts w:ascii="Consolas" w:hAnsi="Consolas" w:cs="Consolas"/>
+          <w:color w:val="0000FF"/>
+          <w:kern w:val="0"/>
+          <w:sz w:val="19"/>
+          <w:szCs w:val="19"/>
+        </w:rPr>
+        <w:t>void</w:t>
+      </w:r>
+      <w:r>
+        <w:rPr>
+          <w:rFonts w:ascii="Consolas" w:hAnsi="Consolas" w:cs="Consolas"/>
+          <w:color w:val="000000"/>
+          <w:kern w:val="0"/>
+          <w:sz w:val="19"/>
+          <w:szCs w:val="19"/>
+        </w:rPr>
+        <w:t xml:space="preserve"> </w:t>
+      </w:r>
+      <w:proofErr w:type="spellStart"/>
+      <w:r>
+        <w:rPr>
+          <w:rFonts w:ascii="Consolas" w:hAnsi="Consolas" w:cs="Consolas"/>
+          <w:color w:val="2B91AF"/>
+          <w:kern w:val="0"/>
+          <w:sz w:val="19"/>
+          <w:szCs w:val="19"/>
+        </w:rPr>
+        <w:t>CUsedVacations</w:t>
+      </w:r>
+      <w:proofErr w:type="spellEnd"/>
+      <w:r>
+        <w:rPr>
+          <w:rFonts w:ascii="Consolas" w:hAnsi="Consolas" w:cs="Consolas"/>
+          <w:color w:val="000000"/>
+          <w:kern w:val="0"/>
+          <w:sz w:val="19"/>
+          <w:szCs w:val="19"/>
+        </w:rPr>
+        <w:t>::Compute()</w:t>
+      </w:r>
+      <w:r>
+        <w:rPr>
+          <w:lang w:val="en-US"/>
+        </w:rPr>
+        <w:t>”</w:t>
+      </w:r>
+    </w:p>
+    <w:p>
+      <w:pPr>
+        <w:rPr>
+          <w:lang w:val="en-US"/>
+        </w:rPr>
+      </w:pPr>
+      <w:r>
+        <w:rPr>
+          <w:lang w:val="en-US"/>
+        </w:rPr>
+        <w:t>For each vacation it calls “</w:t>
+      </w:r>
+      <w:proofErr w:type="spellStart"/>
+      <w:r>
+        <w:rPr>
+          <w:rFonts w:ascii="Consolas" w:hAnsi="Consolas" w:cs="Consolas"/>
+          <w:color w:val="000000"/>
+          <w:kern w:val="0"/>
+          <w:sz w:val="19"/>
+          <w:szCs w:val="19"/>
+        </w:rPr>
+        <w:t>gVacationTable.ComputeNextVacation</w:t>
+      </w:r>
+      <w:proofErr w:type="spellEnd"/>
+      <w:r>
+        <w:rPr>
+          <w:rFonts w:ascii="Consolas" w:hAnsi="Consolas" w:cs="Consolas"/>
+          <w:color w:val="000000"/>
+          <w:kern w:val="0"/>
+          <w:sz w:val="19"/>
+          <w:szCs w:val="19"/>
+        </w:rPr>
+        <w:t>(*</w:t>
+      </w:r>
+      <w:proofErr w:type="spellStart"/>
+      <w:r>
+        <w:rPr>
+          <w:rFonts w:ascii="Consolas" w:hAnsi="Consolas" w:cs="Consolas"/>
+          <w:color w:val="000000"/>
+          <w:kern w:val="0"/>
+          <w:sz w:val="19"/>
+          <w:szCs w:val="19"/>
+        </w:rPr>
+        <w:t>pVac</w:t>
+      </w:r>
+      <w:proofErr w:type="spellEnd"/>
+      <w:r>
+        <w:rPr>
+          <w:rFonts w:ascii="Consolas" w:hAnsi="Consolas" w:cs="Consolas"/>
+          <w:color w:val="000000"/>
+          <w:kern w:val="0"/>
+          <w:sz w:val="19"/>
+          <w:szCs w:val="19"/>
+        </w:rPr>
+        <w:t>);</w:t>
+      </w:r>
+      <w:r>
+        <w:rPr>
+          <w:lang w:val="en-US"/>
+        </w:rPr>
+        <w:t>”</w:t>
+      </w:r>
+    </w:p>
+    <w:p>
+      <w:pPr>
+        <w:pStyle w:val="Heading4"/>
+        <w:rPr>
+          <w:lang w:val="en-US"/>
+        </w:rPr>
+      </w:pPr>
+      <w:r>
+        <w:rPr>
+          <w:lang w:val="en-US"/>
+        </w:rPr>
+        <w:t>This function is oriented to used vacations</w:t>
+      </w:r>
+    </w:p>
+    <w:p>
+      <w:pPr>
+        <w:rPr>
+          <w:lang w:val="en-US"/>
+        </w:rPr>
+      </w:pPr>
+      <w:r>
+        <w:rPr>
+          <w:lang w:val="en-US"/>
+        </w:rPr>
+        <w:t>Its focus is to decide how many due vacation days there are and set partial unpaid vacation by</w:t>
+      </w:r>
+    </w:p>
+    <w:p>
+      <w:pPr>
+        <w:rPr>
+          <w:lang w:val="en-US"/>
+        </w:rPr>
+      </w:pPr>
+      <w:r>
+        <w:rPr>
+          <w:lang w:val="en-US"/>
+        </w:rPr>
+        <w:t>“</w:t>
+      </w:r>
+      <w:proofErr w:type="spellStart"/>
+      <w:r>
+        <w:rPr>
+          <w:rFonts w:ascii="Consolas" w:hAnsi="Consolas" w:cs="Consolas"/>
+          <w:color w:val="808080"/>
+          <w:kern w:val="0"/>
+          <w:sz w:val="19"/>
+          <w:szCs w:val="19"/>
+        </w:rPr>
+        <w:t>vacation</w:t>
+      </w:r>
+      <w:r>
+        <w:rPr>
+          <w:rFonts w:ascii="Consolas" w:hAnsi="Consolas" w:cs="Consolas"/>
+          <w:color w:val="000000"/>
+          <w:kern w:val="0"/>
+          <w:sz w:val="19"/>
+          <w:szCs w:val="19"/>
+        </w:rPr>
+        <w:t>.SetPartiallyPaid</w:t>
+      </w:r>
+      <w:proofErr w:type="spellEnd"/>
+      <w:r>
+        <w:rPr>
+          <w:rFonts w:ascii="Consolas" w:hAnsi="Consolas" w:cs="Consolas"/>
+          <w:color w:val="000000"/>
+          <w:kern w:val="0"/>
+          <w:sz w:val="19"/>
+          <w:szCs w:val="19"/>
+        </w:rPr>
+        <w:t>((</w:t>
+      </w:r>
+      <w:r>
+        <w:rPr>
+          <w:rFonts w:ascii="Consolas" w:hAnsi="Consolas" w:cs="Consolas"/>
+          <w:color w:val="0000FF"/>
+          <w:kern w:val="0"/>
+          <w:sz w:val="19"/>
+          <w:szCs w:val="19"/>
+        </w:rPr>
+        <w:t>int</w:t>
+      </w:r>
+      <w:r>
+        <w:rPr>
+          <w:rFonts w:ascii="Consolas" w:hAnsi="Consolas" w:cs="Consolas"/>
+          <w:color w:val="000000"/>
+          <w:kern w:val="0"/>
+          <w:sz w:val="19"/>
+          <w:szCs w:val="19"/>
+        </w:rPr>
+        <w:t>)</w:t>
+      </w:r>
+      <w:proofErr w:type="spellStart"/>
+      <w:r>
+        <w:rPr>
+          <w:rFonts w:ascii="Consolas" w:hAnsi="Consolas" w:cs="Consolas"/>
+          <w:color w:val="000000"/>
+          <w:kern w:val="0"/>
+          <w:sz w:val="19"/>
+          <w:szCs w:val="19"/>
+        </w:rPr>
+        <w:t>mDueVacationLeft</w:t>
+      </w:r>
+      <w:proofErr w:type="spellEnd"/>
+      <w:r>
+        <w:rPr>
+          <w:rFonts w:ascii="Consolas" w:hAnsi="Consolas" w:cs="Consolas"/>
+          <w:color w:val="000000"/>
+          <w:kern w:val="0"/>
+          <w:sz w:val="19"/>
+          <w:szCs w:val="19"/>
+        </w:rPr>
+        <w:t>)</w:t>
+      </w:r>
+      <w:r>
+        <w:rPr>
+          <w:lang w:val="en-US"/>
+        </w:rPr>
+        <w:t>”</w:t>
+      </w:r>
+    </w:p>
+    <w:p>
+      <w:pPr>
+        <w:autoSpaceDE w:val="0"/>
+        <w:autoSpaceDN w:val="0"/>
+        <w:adjustRightInd w:val="0"/>
+        <w:spacing w:after="0"/>
+        <w:jc w:val="left"/>
+        <w:rPr>
+          <w:lang w:val="en-US"/>
+        </w:rPr>
+      </w:pPr>
+      <w:r>
+        <w:rPr>
+          <w:lang w:val="en-US"/>
+        </w:rPr>
+        <w:t xml:space="preserve">The vacation computes unpaid period and for every month calls </w:t>
+      </w:r>
+    </w:p>
+    <w:p>
+      <w:pPr>
+        <w:autoSpaceDE w:val="0"/>
+        <w:autoSpaceDN w:val="0"/>
+        <w:adjustRightInd w:val="0"/>
+        <w:spacing w:after="0"/>
+        <w:jc w:val="left"/>
+        <w:rPr>
+          <w:lang w:val="en-US"/>
+        </w:rPr>
+      </w:pPr>
+      <w:r>
+        <w:rPr>
+          <w:lang w:val="en-US"/>
+        </w:rPr>
+        <w:t>“</w:t>
+      </w:r>
+      <w:proofErr w:type="spellStart"/>
+      <w:r>
+        <w:rPr>
+          <w:rFonts w:ascii="Consolas" w:hAnsi="Consolas" w:cs="Consolas"/>
+          <w:color w:val="000000"/>
+          <w:kern w:val="0"/>
+          <w:sz w:val="19"/>
+          <w:szCs w:val="19"/>
+        </w:rPr>
+        <w:t>pMonthInfo</w:t>
+      </w:r>
+      <w:proofErr w:type="spellEnd"/>
+      <w:r>
+        <w:rPr>
+          <w:rFonts w:ascii="Consolas" w:hAnsi="Consolas" w:cs="Consolas"/>
+          <w:color w:val="000000"/>
+          <w:kern w:val="0"/>
+          <w:sz w:val="19"/>
+          <w:szCs w:val="19"/>
+        </w:rPr>
+        <w:t>-&gt;</w:t>
+      </w:r>
+      <w:proofErr w:type="spellStart"/>
+      <w:r>
+        <w:rPr>
+          <w:rFonts w:ascii="Consolas" w:hAnsi="Consolas" w:cs="Consolas"/>
+          <w:color w:val="000000"/>
+          <w:kern w:val="0"/>
+          <w:sz w:val="19"/>
+          <w:szCs w:val="19"/>
+        </w:rPr>
+        <w:t>SetUnpaid</w:t>
+      </w:r>
+      <w:proofErr w:type="spellEnd"/>
+      <w:r>
+        <w:rPr>
+          <w:rFonts w:ascii="Consolas" w:hAnsi="Consolas" w:cs="Consolas"/>
+          <w:color w:val="000000"/>
+          <w:kern w:val="0"/>
+          <w:sz w:val="19"/>
+          <w:szCs w:val="19"/>
+        </w:rPr>
+        <w:t>(</w:t>
+      </w:r>
+      <w:proofErr w:type="spellStart"/>
+      <w:r>
+        <w:rPr>
+          <w:rFonts w:ascii="Consolas" w:hAnsi="Consolas" w:cs="Consolas"/>
+          <w:color w:val="000000"/>
+          <w:kern w:val="0"/>
+          <w:sz w:val="19"/>
+          <w:szCs w:val="19"/>
+        </w:rPr>
+        <w:t>nToAssign</w:t>
+      </w:r>
+      <w:proofErr w:type="spellEnd"/>
+      <w:r>
+        <w:rPr>
+          <w:rFonts w:ascii="Consolas" w:hAnsi="Consolas" w:cs="Consolas"/>
+          <w:color w:val="000000"/>
+          <w:kern w:val="0"/>
+          <w:sz w:val="19"/>
+          <w:szCs w:val="19"/>
+        </w:rPr>
+        <w:t>);</w:t>
+      </w:r>
+      <w:r>
+        <w:rPr>
+          <w:lang w:val="en-US"/>
+        </w:rPr>
+        <w:t>”</w:t>
+      </w:r>
+    </w:p>
+    <w:p>
+      <w:pPr>
+        <w:pStyle w:val="Heading4"/>
+        <w:rPr>
+          <w:lang w:val="en-US"/>
+        </w:rPr>
+      </w:pPr>
+      <w:r>
+        <w:rPr>
+          <w:lang w:val="en-US"/>
+        </w:rPr>
+        <w:t>What to do for Maternity Leave?</w:t>
+      </w:r>
+    </w:p>
+    <w:p>
+      <w:pPr>
+        <w:rPr>
+          <w:lang w:val="en-US"/>
+        </w:rPr>
+      </w:pPr>
+      <w:r>
+        <w:rPr>
+          <w:lang w:val="en-US"/>
+        </w:rPr>
+        <w:t>No use of paid vacation days –</w:t>
+      </w:r>
+    </w:p>
+    <w:p>
+      <w:pPr>
+        <w:rPr>
+          <w:lang w:val="en-US"/>
+        </w:rPr>
+      </w:pPr>
+    </w:p>
+    <w:p>
+      <w:pPr>
+        <w:pStyle w:val="Heading4"/>
+        <w:rPr>
+          <w:lang w:val="en-US"/>
+        </w:rPr>
+      </w:pPr>
+    </w:p>
+    <w:p>
+      <w:pPr>
+        <w:rPr>
+          <w:lang w:val="en-US"/>
+        </w:rPr>
+      </w:pPr>
+    </w:p>
+    <w:p>
+      <w:pPr>
+        <w:pStyle w:val="Heading2"/>
+        <w:rPr>
+          <w:lang w:val="en-US"/>
+        </w:rPr>
+      </w:pPr>
+      <w:r>
+        <w:rPr>
+          <w:lang w:val="en-US"/>
+        </w:rPr>
         <w:t xml:space="preserve">Maternity Leave (ML) computations for </w:t>
       </w:r>
       <w:r>
@@ -233,6 +1065,7 @@
         <w:rPr>
           <w:lang w:val="en-US"/>
         </w:rPr>
+        <w:lastRenderedPageBreak/>
         <w:t>Feedback after first runs – 22/9/23</w:t>
       </w:r>
     </w:p>
@@ -726,7 +1559,6 @@
         <w:rPr>
           <w:lang w:val="en-US"/>
         </w:rPr>
-        <w:lastRenderedPageBreak/>
         <w:t xml:space="preserve">Unpaid maternity leave span was added to years – </w:t>
       </w:r>
     </w:p>
@@ -970,6 +1802,7 @@
         <w:rPr>
           <w:lang w:val="en-US"/>
         </w:rPr>
+        <w:lastRenderedPageBreak/>
         <w:t>Start Date for Pension – from Iris</w:t>
       </w:r>
     </w:p>
@@ -2153,7 +2986,6 @@
         <w:rPr>
           <w:lang w:val="en-US"/>
         </w:rPr>
-        <w:lastRenderedPageBreak/>
         <w:t>Reorganization of the work-spans definition – 16/9/23</w:t>
       </w:r>
     </w:p>
@@ -3112,7 +3944,6 @@
         <w:rPr>
           <w:lang w:val="en-US"/>
         </w:rPr>
-        <w:lastRenderedPageBreak/>
         <w:t xml:space="preserve">Checkbox for </w:t>
       </w:r>
       <w:r>
@@ -3432,6 +4263,7 @@
         <w:rPr>
           <w:lang w:val="en-US"/>
         </w:rPr>
+        <w:lastRenderedPageBreak/>
         <w:t>There will be “caregiver” checkbox in the main Dialog.</w:t>
       </w:r>
     </w:p>
@@ -3855,6 +4687,119 @@
     </w:lvl>
   </w:abstractNum>
   <w:abstractNum w:abstractNumId="2" w15:restartNumberingAfterBreak="0">
+    <w:nsid w:val="3A05107A"/>
+    <w:multiLevelType w:val="hybridMultilevel"/>
+    <w:tmpl w:val="96C471FC"/>
+    <w:lvl w:ilvl="0" w:tplc="20000001">
+      <w:start w:val="1"/>
+      <w:numFmt w:val="bullet"/>
+      <w:lvlText w:val=""/>
+      <w:lvlJc w:val="left"/>
+      <w:pPr>
+        <w:ind w:left="720" w:hanging="360"/>
+      </w:pPr>
+      <w:rPr>
+        <w:rFonts w:ascii="Symbol" w:hAnsi="Symbol" w:hint="default"/>
+      </w:rPr>
+    </w:lvl>
+    <w:lvl w:ilvl="1" w:tplc="20000003" w:tentative="1">
+      <w:start w:val="1"/>
+      <w:numFmt w:val="bullet"/>
+      <w:lvlText w:val="o"/>
+      <w:lvlJc w:val="left"/>
+      <w:pPr>
+        <w:ind w:left="1440" w:hanging="360"/>
+      </w:pPr>
+      <w:rPr>
+        <w:rFonts w:ascii="Courier New" w:hAnsi="Courier New" w:cs="Courier New" w:hint="default"/>
+      </w:rPr>
+    </w:lvl>
+    <w:lvl w:ilvl="2" w:tplc="20000005" w:tentative="1">
+      <w:start w:val="1"/>
+      <w:numFmt w:val="bullet"/>
+      <w:lvlText w:val=""/>
+      <w:lvlJc w:val="left"/>
+      <w:pPr>
+        <w:ind w:left="2160" w:hanging="360"/>
+      </w:pPr>
+      <w:rPr>
+        <w:rFonts w:ascii="Wingdings" w:hAnsi="Wingdings" w:hint="default"/>
+      </w:rPr>
+    </w:lvl>
+    <w:lvl w:ilvl="3" w:tplc="20000001" w:tentative="1">
+      <w:start w:val="1"/>
+      <w:numFmt w:val="bullet"/>
+      <w:lvlText w:val=""/>
+      <w:lvlJc w:val="left"/>
+      <w:pPr>
+        <w:ind w:left="2880" w:hanging="360"/>
+      </w:pPr>
+      <w:rPr>
+        <w:rFonts w:ascii="Symbol" w:hAnsi="Symbol" w:hint="default"/>
+      </w:rPr>
+    </w:lvl>
+    <w:lvl w:ilvl="4" w:tplc="20000003" w:tentative="1">
+      <w:start w:val="1"/>
+      <w:numFmt w:val="bullet"/>
+      <w:lvlText w:val="o"/>
+      <w:lvlJc w:val="left"/>
+      <w:pPr>
+        <w:ind w:left="3600" w:hanging="360"/>
+      </w:pPr>
+      <w:rPr>
+        <w:rFonts w:ascii="Courier New" w:hAnsi="Courier New" w:cs="Courier New" w:hint="default"/>
+      </w:rPr>
+    </w:lvl>
+    <w:lvl w:ilvl="5" w:tplc="20000005" w:tentative="1">
+      <w:start w:val="1"/>
+      <w:numFmt w:val="bullet"/>
+      <w:lvlText w:val=""/>
+      <w:lvlJc w:val="left"/>
+      <w:pPr>
+        <w:ind w:left="4320" w:hanging="360"/>
+      </w:pPr>
+      <w:rPr>
+        <w:rFonts w:ascii="Wingdings" w:hAnsi="Wingdings" w:hint="default"/>
+      </w:rPr>
+    </w:lvl>
+    <w:lvl w:ilvl="6" w:tplc="20000001" w:tentative="1">
+      <w:start w:val="1"/>
+      <w:numFmt w:val="bullet"/>
+      <w:lvlText w:val=""/>
+      <w:lvlJc w:val="left"/>
+      <w:pPr>
+        <w:ind w:left="5040" w:hanging="360"/>
+      </w:pPr>
+      <w:rPr>
+        <w:rFonts w:ascii="Symbol" w:hAnsi="Symbol" w:hint="default"/>
+      </w:rPr>
+    </w:lvl>
+    <w:lvl w:ilvl="7" w:tplc="20000003" w:tentative="1">
+      <w:start w:val="1"/>
+      <w:numFmt w:val="bullet"/>
+      <w:lvlText w:val="o"/>
+      <w:lvlJc w:val="left"/>
+      <w:pPr>
+        <w:ind w:left="5760" w:hanging="360"/>
+      </w:pPr>
+      <w:rPr>
+        <w:rFonts w:ascii="Courier New" w:hAnsi="Courier New" w:cs="Courier New" w:hint="default"/>
+      </w:rPr>
+    </w:lvl>
+    <w:lvl w:ilvl="8" w:tplc="20000005" w:tentative="1">
+      <w:start w:val="1"/>
+      <w:numFmt w:val="bullet"/>
+      <w:lvlText w:val=""/>
+      <w:lvlJc w:val="left"/>
+      <w:pPr>
+        <w:ind w:left="6480" w:hanging="360"/>
+      </w:pPr>
+      <w:rPr>
+        <w:rFonts w:ascii="Wingdings" w:hAnsi="Wingdings" w:hint="default"/>
+      </w:rPr>
+    </w:lvl>
+  </w:abstractNum>
+  <w:abstractNum w:abstractNumId="3" w15:restartNumberingAfterBreak="0">
     <w:nsid w:val="41B33BD0"/>
     <w:multiLevelType w:val="hybridMultilevel"/>
     <w:tmpl w:val="A322BC1E"/>
@@ -3940,7 +4885,7 @@
       </w:pPr>
     </w:lvl>
   </w:abstractNum>
-  <w:abstractNum w:abstractNumId="3" w15:restartNumberingAfterBreak="0">
+  <w:abstractNum w:abstractNumId="4" w15:restartNumberingAfterBreak="0">
     <w:nsid w:val="62F10FFC"/>
     <w:multiLevelType w:val="hybridMultilevel"/>
     <w:tmpl w:val="D9B48888"/>
@@ -4053,7 +4998,7 @@
       </w:rPr>
     </w:lvl>
   </w:abstractNum>
-  <w:abstractNum w:abstractNumId="4" w15:restartNumberingAfterBreak="0">
+  <w:abstractNum w:abstractNumId="5" w15:restartNumberingAfterBreak="0">
     <w:nsid w:val="6F584C68"/>
     <w:multiLevelType w:val="hybridMultilevel"/>
     <w:tmpl w:val="56E60CBC"/>
@@ -4142,7 +5087,7 @@
       </w:pPr>
     </w:lvl>
   </w:abstractNum>
-  <w:abstractNum w:abstractNumId="5" w15:restartNumberingAfterBreak="0">
+  <w:abstractNum w:abstractNumId="6" w15:restartNumberingAfterBreak="0">
     <w:nsid w:val="732649B8"/>
     <w:multiLevelType w:val="hybridMultilevel"/>
     <w:tmpl w:val="A580B9BA"/>
@@ -4255,7 +5200,7 @@
       </w:rPr>
     </w:lvl>
   </w:abstractNum>
-  <w:abstractNum w:abstractNumId="6" w15:restartNumberingAfterBreak="0">
+  <w:abstractNum w:abstractNumId="7" w15:restartNumberingAfterBreak="0">
     <w:nsid w:val="742B6E7B"/>
     <w:multiLevelType w:val="hybridMultilevel"/>
     <w:tmpl w:val="B53C52E2"/>
@@ -4344,7 +5289,96 @@
       </w:pPr>
     </w:lvl>
   </w:abstractNum>
-  <w:abstractNum w:abstractNumId="7" w15:restartNumberingAfterBreak="0">
+  <w:abstractNum w:abstractNumId="8" w15:restartNumberingAfterBreak="0">
+    <w:nsid w:val="7AB000B6"/>
+    <w:multiLevelType w:val="hybridMultilevel"/>
+    <w:tmpl w:val="4A62E2CE"/>
+    <w:lvl w:ilvl="0" w:tplc="20000011">
+      <w:start w:val="1"/>
+      <w:numFmt w:val="decimal"/>
+      <w:lvlText w:val="%1)"/>
+      <w:lvlJc w:val="left"/>
+      <w:pPr>
+        <w:ind w:left="720" w:hanging="360"/>
+      </w:pPr>
+      <w:rPr>
+        <w:rFonts w:hint="default"/>
+      </w:rPr>
+    </w:lvl>
+    <w:lvl w:ilvl="1" w:tplc="20000019" w:tentative="1">
+      <w:start w:val="1"/>
+      <w:numFmt w:val="lowerLetter"/>
+      <w:lvlText w:val="%2."/>
+      <w:lvlJc w:val="left"/>
+      <w:pPr>
+        <w:ind w:left="1440" w:hanging="360"/>
+      </w:pPr>
+    </w:lvl>
+    <w:lvl w:ilvl="2" w:tplc="2000001B" w:tentative="1">
+      <w:start w:val="1"/>
+      <w:numFmt w:val="lowerRoman"/>
+      <w:lvlText w:val="%3."/>
+      <w:lvlJc w:val="right"/>
+      <w:pPr>
+        <w:ind w:left="2160" w:hanging="180"/>
+      </w:pPr>
+    </w:lvl>
+    <w:lvl w:ilvl="3" w:tplc="2000000F" w:tentative="1">
+      <w:start w:val="1"/>
+      <w:numFmt w:val="decimal"/>
+      <w:lvlText w:val="%4."/>
+      <w:lvlJc w:val="left"/>
+      <w:pPr>
+        <w:ind w:left="2880" w:hanging="360"/>
+      </w:pPr>
+    </w:lvl>
+    <w:lvl w:ilvl="4" w:tplc="20000019" w:tentative="1">
+      <w:start w:val="1"/>
+      <w:numFmt w:val="lowerLetter"/>
+      <w:lvlText w:val="%5."/>
+      <w:lvlJc w:val="left"/>
+      <w:pPr>
+        <w:ind w:left="3600" w:hanging="360"/>
+      </w:pPr>
+    </w:lvl>
+    <w:lvl w:ilvl="5" w:tplc="2000001B" w:tentative="1">
+      <w:start w:val="1"/>
+      <w:numFmt w:val="lowerRoman"/>
+      <w:lvlText w:val="%6."/>
+      <w:lvlJc w:val="right"/>
+      <w:pPr>
+        <w:ind w:left="4320" w:hanging="180"/>
+      </w:pPr>
+    </w:lvl>
+    <w:lvl w:ilvl="6" w:tplc="2000000F" w:tentative="1">
+      <w:start w:val="1"/>
+      <w:numFmt w:val="decimal"/>
+      <w:lvlText w:val="%7."/>
+      <w:lvlJc w:val="left"/>
+      <w:pPr>
+        <w:ind w:left="5040" w:hanging="360"/>
+      </w:pPr>
+    </w:lvl>
+    <w:lvl w:ilvl="7" w:tplc="20000019" w:tentative="1">
+      <w:start w:val="1"/>
+      <w:numFmt w:val="lowerLetter"/>
+      <w:lvlText w:val="%8."/>
+      <w:lvlJc w:val="left"/>
+      <w:pPr>
+        <w:ind w:left="5760" w:hanging="360"/>
+      </w:pPr>
+    </w:lvl>
+    <w:lvl w:ilvl="8" w:tplc="2000001B" w:tentative="1">
+      <w:start w:val="1"/>
+      <w:numFmt w:val="lowerRoman"/>
+      <w:lvlText w:val="%9."/>
+      <w:lvlJc w:val="right"/>
+      <w:pPr>
+        <w:ind w:left="6480" w:hanging="180"/>
+      </w:pPr>
+    </w:lvl>
+  </w:abstractNum>
+  <w:abstractNum w:abstractNumId="9" w15:restartNumberingAfterBreak="0">
     <w:nsid w:val="7C2979C2"/>
     <w:multiLevelType w:val="hybridMultilevel"/>
     <w:tmpl w:val="6BE003E4"/>
@@ -4437,25 +5471,31 @@
     <w:abstractNumId w:val="0"/>
   </w:num>
   <w:num w:numId="2" w16cid:durableId="1048802387">
-    <w:abstractNumId w:val="6"/>
+    <w:abstractNumId w:val="7"/>
   </w:num>
   <w:num w:numId="3" w16cid:durableId="1623338798">
     <w:abstractNumId w:val="1"/>
   </w:num>
   <w:num w:numId="4" w16cid:durableId="623388622">
+    <w:abstractNumId w:val="3"/>
+  </w:num>
+  <w:num w:numId="5" w16cid:durableId="595989005">
+    <w:abstractNumId w:val="9"/>
+  </w:num>
+  <w:num w:numId="6" w16cid:durableId="1626765491">
+    <w:abstractNumId w:val="5"/>
+  </w:num>
+  <w:num w:numId="7" w16cid:durableId="1170946888">
+    <w:abstractNumId w:val="6"/>
+  </w:num>
+  <w:num w:numId="8" w16cid:durableId="1794206262">
+    <w:abstractNumId w:val="4"/>
+  </w:num>
+  <w:num w:numId="9" w16cid:durableId="853763333">
     <w:abstractNumId w:val="2"/>
   </w:num>
-  <w:num w:numId="5" w16cid:durableId="595989005">
-    <w:abstractNumId w:val="7"/>
-  </w:num>
-  <w:num w:numId="6" w16cid:durableId="1626765491">
-    <w:abstractNumId w:val="4"/>
-  </w:num>
-  <w:num w:numId="7" w16cid:durableId="1170946888">
-    <w:abstractNumId w:val="5"/>
-  </w:num>
-  <w:num w:numId="8" w16cid:durableId="1794206262">
-    <w:abstractNumId w:val="3"/>
+  <w:num w:numId="10" w16cid:durableId="98528600">
+    <w:abstractNumId w:val="8"/>
   </w:num>
 </w:numbering>
 </file>

</xml_diff>

<commit_message>
First day of integration of V1.3.3 - many issues corrected - produce beta 3
</commit_message>
<xml_diff>
--- a/Docs/Workers Rights Upgrade - 2023 b - Work Notes.docx
+++ b/Docs/Workers Rights Upgrade - 2023 b - Work Notes.docx
@@ -51,7 +51,224 @@
         <w:rPr>
           <w:lang w:val="en-US"/>
         </w:rPr>
-        <w:t>Maternity and Unpaid Vacations for Pension 0 24/9/23</w:t>
+        <w:t>Cases that failed to open by Iris (v1.3.3_beta2) – 25/9/23</w:t>
+      </w:r>
+    </w:p>
+    <w:p>
+      <w:pPr>
+        <w:rPr>
+          <w:lang w:val="en-US"/>
+        </w:rPr>
+      </w:pPr>
+      <w:r>
+        <w:rPr>
+          <w:lang w:val="en-US"/>
+        </w:rPr>
+        <w:t>Cases saved at “</w:t>
+      </w:r>
+      <w:r>
+        <w:rPr>
+          <w:lang w:val="en-US"/>
+        </w:rPr>
+        <w:t>D:\WRC\testing\</w:t>
+      </w:r>
+      <w:r>
+        <w:rPr>
+          <w:rFonts w:cs="Arial"/>
+          <w:rtl/>
+          <w:lang w:val="en-US" w:bidi="he-IL"/>
+        </w:rPr>
+        <w:t>מקרים שלא נפתחים</w:t>
+      </w:r>
+      <w:r>
+        <w:rPr>
+          <w:lang w:val="en-US"/>
+        </w:rPr>
+        <w:t>”</w:t>
+      </w:r>
+    </w:p>
+    <w:p>
+      <w:pPr>
+        <w:rPr>
+          <w:lang w:val="en-US"/>
+        </w:rPr>
+      </w:pPr>
+      <w:r>
+        <w:rPr>
+          <w:lang w:val="en-US"/>
+        </w:rPr>
+        <w:t>Work on “</w:t>
+      </w:r>
+      <w:r>
+        <w:rPr>
+          <w:lang w:val="en-US"/>
+        </w:rPr>
+        <w:t>lekharani.xml</w:t>
+      </w:r>
+      <w:r>
+        <w:rPr>
+          <w:lang w:val="en-US"/>
+        </w:rPr>
+        <w:t>”</w:t>
+      </w:r>
+    </w:p>
+    <w:p>
+      <w:pPr>
+        <w:rPr>
+          <w:lang w:val="en-US"/>
+        </w:rPr>
+      </w:pPr>
+      <w:r>
+        <w:rPr>
+          <w:lang w:val="en-US"/>
+        </w:rPr>
+        <w:t>There are only less than 2 years… due to unpaid vacations.</w:t>
+      </w:r>
+    </w:p>
+    <w:p>
+      <w:pPr>
+        <w:rPr>
+          <w:lang w:val="en-US"/>
+        </w:rPr>
+      </w:pPr>
+      <w:r>
+        <w:rPr>
+          <w:lang w:val="en-US"/>
+        </w:rPr>
+        <w:t>Somehow WRC show that there is holiday demand for previous 2 years – but I do not see it in the XML!</w:t>
+      </w:r>
+    </w:p>
+    <w:p>
+      <w:pPr>
+        <w:rPr>
+          <w:lang w:val="en-US"/>
+        </w:rPr>
+      </w:pPr>
+    </w:p>
+    <w:p>
+      <w:pPr>
+        <w:rPr>
+          <w:lang w:val="en-US"/>
+        </w:rPr>
+      </w:pPr>
+    </w:p>
+    <w:p>
+      <w:pPr>
+        <w:pStyle w:val="Heading2"/>
+        <w:rPr>
+          <w:lang w:val="en-US"/>
+        </w:rPr>
+      </w:pPr>
+      <w:r>
+        <w:rPr>
+          <w:lang w:val="en-US"/>
+        </w:rPr>
+        <w:t>Debugging Maternity Computations – 25/9/23</w:t>
+      </w:r>
+    </w:p>
+    <w:p>
+      <w:pPr>
+        <w:pStyle w:val="ListParagraph"/>
+        <w:numPr>
+          <w:ilvl w:val="0"/>
+          <w:numId w:val="11"/>
+        </w:numPr>
+        <w:rPr>
+          <w:lang w:val="en-US"/>
+        </w:rPr>
+      </w:pPr>
+      <w:r>
+        <w:rPr>
+          <w:lang w:val="en-US"/>
+        </w:rPr>
+        <w:t>In the letter – maternity requires special reference…</w:t>
+      </w:r>
+    </w:p>
+    <w:p>
+      <w:pPr>
+        <w:pStyle w:val="ListParagraph"/>
+        <w:numPr>
+          <w:ilvl w:val="1"/>
+          <w:numId w:val="11"/>
+        </w:numPr>
+        <w:rPr>
+          <w:lang w:val="en-US"/>
+        </w:rPr>
+      </w:pPr>
+      <w:r>
+        <w:rPr>
+          <w:lang w:val="en-US"/>
+        </w:rPr>
+        <w:t>Write ‘Maternity Leave”</w:t>
+      </w:r>
+    </w:p>
+    <w:p>
+      <w:pPr>
+        <w:pStyle w:val="ListParagraph"/>
+        <w:numPr>
+          <w:ilvl w:val="1"/>
+          <w:numId w:val="11"/>
+        </w:numPr>
+        <w:rPr>
+          <w:lang w:val="en-US"/>
+        </w:rPr>
+      </w:pPr>
+      <w:r>
+        <w:rPr>
+          <w:lang w:val="en-US"/>
+        </w:rPr>
+        <w:t>Consult Iris for rest of letter</w:t>
+      </w:r>
+    </w:p>
+    <w:p>
+      <w:pPr>
+        <w:pStyle w:val="ListParagraph"/>
+        <w:numPr>
+          <w:ilvl w:val="0"/>
+          <w:numId w:val="11"/>
+        </w:numPr>
+        <w:rPr>
+          <w:lang w:val="en-US"/>
+        </w:rPr>
+      </w:pPr>
+      <w:r>
+        <w:rPr>
+          <w:lang w:val="en-US"/>
+        </w:rPr>
+        <w:t>For some reason beginning of pension period was influenced by late maternity!</w:t>
+      </w:r>
+    </w:p>
+    <w:p>
+      <w:pPr>
+        <w:rPr>
+          <w:lang w:val="en-US"/>
+        </w:rPr>
+      </w:pPr>
+    </w:p>
+    <w:p>
+      <w:pPr>
+        <w:pStyle w:val="Heading2"/>
+        <w:rPr>
+          <w:lang w:val="en-US"/>
+        </w:rPr>
+      </w:pPr>
+      <w:r>
+        <w:rPr>
+          <w:lang w:val="en-US"/>
+        </w:rPr>
+        <w:t xml:space="preserve">Maternity and Unpaid Vacations for Pension </w:t>
+      </w:r>
+      <w:r>
+        <w:rPr>
+          <w:lang w:val="en-US"/>
+        </w:rPr>
+        <w:t>-</w:t>
+      </w:r>
+      <w:r>
+        <w:rPr>
+          <w:lang w:val="en-US"/>
+        </w:rPr>
+        <w:t xml:space="preserve"> 24/9/23</w:t>
       </w:r>
     </w:p>
     <w:p>
@@ -193,7 +410,6 @@
         </w:rPr>
         <w:t>“</w:t>
       </w:r>
-      <w:proofErr w:type="spellStart"/>
       <w:r>
         <w:rPr>
           <w:rFonts w:ascii="Consolas" w:hAnsi="Consolas" w:cs="Consolas"/>
@@ -204,7 +420,6 @@
         </w:rPr>
         <w:t>CMonthInfo</w:t>
       </w:r>
-      <w:proofErr w:type="spellEnd"/>
       <w:r>
         <w:rPr>
           <w:rFonts w:ascii="Consolas" w:hAnsi="Consolas" w:cs="Consolas"/>
@@ -215,7 +430,6 @@
         </w:rPr>
         <w:t xml:space="preserve"> *</w:t>
       </w:r>
-      <w:proofErr w:type="spellStart"/>
       <w:r>
         <w:rPr>
           <w:rFonts w:ascii="Consolas" w:hAnsi="Consolas" w:cs="Consolas"/>
@@ -226,38 +440,15 @@
         </w:rPr>
         <w:t>CWorkPeriod</w:t>
       </w:r>
-      <w:proofErr w:type="spellEnd"/>
-      <w:r>
-        <w:rPr>
-          <w:rFonts w:ascii="Consolas" w:hAnsi="Consolas" w:cs="Consolas"/>
-          <w:color w:val="000000"/>
-          <w:kern w:val="0"/>
-          <w:sz w:val="19"/>
-          <w:szCs w:val="19"/>
-        </w:rPr>
-        <w:t>::</w:t>
-      </w:r>
-      <w:proofErr w:type="spellStart"/>
-      <w:r>
-        <w:rPr>
-          <w:rFonts w:ascii="Consolas" w:hAnsi="Consolas" w:cs="Consolas"/>
-          <w:color w:val="000000"/>
-          <w:kern w:val="0"/>
-          <w:sz w:val="19"/>
-          <w:szCs w:val="19"/>
-        </w:rPr>
-        <w:t>GetMonthInfoFor</w:t>
-      </w:r>
-      <w:proofErr w:type="spellEnd"/>
-      <w:r>
-        <w:rPr>
-          <w:rFonts w:ascii="Consolas" w:hAnsi="Consolas" w:cs="Consolas"/>
-          <w:color w:val="000000"/>
-          <w:kern w:val="0"/>
-          <w:sz w:val="19"/>
-          <w:szCs w:val="19"/>
-        </w:rPr>
-        <w:t>(</w:t>
+      <w:r>
+        <w:rPr>
+          <w:rFonts w:ascii="Consolas" w:hAnsi="Consolas" w:cs="Consolas"/>
+          <w:color w:val="000000"/>
+          <w:kern w:val="0"/>
+          <w:sz w:val="19"/>
+          <w:szCs w:val="19"/>
+        </w:rPr>
+        <w:t>::GetMonthInfoFor(</w:t>
       </w:r>
       <w:r>
         <w:rPr>
@@ -503,7 +694,6 @@
         </w:rPr>
         <w:t xml:space="preserve"> </w:t>
       </w:r>
-      <w:proofErr w:type="spellStart"/>
       <w:r>
         <w:rPr>
           <w:rFonts w:ascii="Consolas" w:hAnsi="Consolas" w:cs="Consolas"/>
@@ -514,7 +704,6 @@
         </w:rPr>
         <w:t>CUsedVacations</w:t>
       </w:r>
-      <w:proofErr w:type="spellEnd"/>
       <w:r>
         <w:rPr>
           <w:rFonts w:ascii="Consolas" w:hAnsi="Consolas" w:cs="Consolas"/>
@@ -544,49 +733,15 @@
         </w:rPr>
         <w:t>For each vacation it calls “</w:t>
       </w:r>
-      <w:proofErr w:type="spellStart"/>
-      <w:r>
-        <w:rPr>
-          <w:rFonts w:ascii="Consolas" w:hAnsi="Consolas" w:cs="Consolas"/>
-          <w:color w:val="000000"/>
-          <w:kern w:val="0"/>
-          <w:sz w:val="19"/>
-          <w:szCs w:val="19"/>
-        </w:rPr>
-        <w:t>gVacationTable.ComputeNextVacation</w:t>
-      </w:r>
-      <w:proofErr w:type="spellEnd"/>
-      <w:r>
-        <w:rPr>
-          <w:rFonts w:ascii="Consolas" w:hAnsi="Consolas" w:cs="Consolas"/>
-          <w:color w:val="000000"/>
-          <w:kern w:val="0"/>
-          <w:sz w:val="19"/>
-          <w:szCs w:val="19"/>
-        </w:rPr>
-        <w:t>(*</w:t>
-      </w:r>
-      <w:proofErr w:type="spellStart"/>
-      <w:r>
-        <w:rPr>
-          <w:rFonts w:ascii="Consolas" w:hAnsi="Consolas" w:cs="Consolas"/>
-          <w:color w:val="000000"/>
-          <w:kern w:val="0"/>
-          <w:sz w:val="19"/>
-          <w:szCs w:val="19"/>
-        </w:rPr>
-        <w:t>pVac</w:t>
-      </w:r>
-      <w:proofErr w:type="spellEnd"/>
-      <w:r>
-        <w:rPr>
-          <w:rFonts w:ascii="Consolas" w:hAnsi="Consolas" w:cs="Consolas"/>
-          <w:color w:val="000000"/>
-          <w:kern w:val="0"/>
-          <w:sz w:val="19"/>
-          <w:szCs w:val="19"/>
-        </w:rPr>
-        <w:t>);</w:t>
+      <w:r>
+        <w:rPr>
+          <w:rFonts w:ascii="Consolas" w:hAnsi="Consolas" w:cs="Consolas"/>
+          <w:color w:val="000000"/>
+          <w:kern w:val="0"/>
+          <w:sz w:val="19"/>
+          <w:szCs w:val="19"/>
+        </w:rPr>
+        <w:t>gVacationTable.ComputeNextVacation(*pVac);</w:t>
       </w:r>
       <w:r>
         <w:rPr>
@@ -634,7 +789,6 @@
         </w:rPr>
         <w:t>“</w:t>
       </w:r>
-      <w:proofErr w:type="spellStart"/>
       <w:r>
         <w:rPr>
           <w:rFonts w:ascii="Consolas" w:hAnsi="Consolas" w:cs="Consolas"/>
@@ -653,18 +807,7 @@
           <w:sz w:val="19"/>
           <w:szCs w:val="19"/>
         </w:rPr>
-        <w:t>.SetPartiallyPaid</w:t>
-      </w:r>
-      <w:proofErr w:type="spellEnd"/>
-      <w:r>
-        <w:rPr>
-          <w:rFonts w:ascii="Consolas" w:hAnsi="Consolas" w:cs="Consolas"/>
-          <w:color w:val="000000"/>
-          <w:kern w:val="0"/>
-          <w:sz w:val="19"/>
-          <w:szCs w:val="19"/>
-        </w:rPr>
-        <w:t>((</w:t>
+        <w:t>.SetPartiallyPaid((</w:t>
       </w:r>
       <w:r>
         <w:rPr>
@@ -684,29 +827,7 @@
           <w:sz w:val="19"/>
           <w:szCs w:val="19"/>
         </w:rPr>
-        <w:t>)</w:t>
-      </w:r>
-      <w:proofErr w:type="spellStart"/>
-      <w:r>
-        <w:rPr>
-          <w:rFonts w:ascii="Consolas" w:hAnsi="Consolas" w:cs="Consolas"/>
-          <w:color w:val="000000"/>
-          <w:kern w:val="0"/>
-          <w:sz w:val="19"/>
-          <w:szCs w:val="19"/>
-        </w:rPr>
-        <w:t>mDueVacationLeft</w:t>
-      </w:r>
-      <w:proofErr w:type="spellEnd"/>
-      <w:r>
-        <w:rPr>
-          <w:rFonts w:ascii="Consolas" w:hAnsi="Consolas" w:cs="Consolas"/>
-          <w:color w:val="000000"/>
-          <w:kern w:val="0"/>
-          <w:sz w:val="19"/>
-          <w:szCs w:val="19"/>
-        </w:rPr>
-        <w:t>)</w:t>
+        <w:t>)mDueVacationLeft)</w:t>
       </w:r>
       <w:r>
         <w:rPr>
@@ -750,71 +871,15 @@
         </w:rPr>
         <w:t>“</w:t>
       </w:r>
-      <w:proofErr w:type="spellStart"/>
-      <w:r>
-        <w:rPr>
-          <w:rFonts w:ascii="Consolas" w:hAnsi="Consolas" w:cs="Consolas"/>
-          <w:color w:val="000000"/>
-          <w:kern w:val="0"/>
-          <w:sz w:val="19"/>
-          <w:szCs w:val="19"/>
-        </w:rPr>
-        <w:t>pMonthInfo</w:t>
-      </w:r>
-      <w:proofErr w:type="spellEnd"/>
-      <w:r>
-        <w:rPr>
-          <w:rFonts w:ascii="Consolas" w:hAnsi="Consolas" w:cs="Consolas"/>
-          <w:color w:val="000000"/>
-          <w:kern w:val="0"/>
-          <w:sz w:val="19"/>
-          <w:szCs w:val="19"/>
-        </w:rPr>
-        <w:t>-&gt;</w:t>
-      </w:r>
-      <w:proofErr w:type="spellStart"/>
-      <w:r>
-        <w:rPr>
-          <w:rFonts w:ascii="Consolas" w:hAnsi="Consolas" w:cs="Consolas"/>
-          <w:color w:val="000000"/>
-          <w:kern w:val="0"/>
-          <w:sz w:val="19"/>
-          <w:szCs w:val="19"/>
-        </w:rPr>
-        <w:t>SetUnpaid</w:t>
-      </w:r>
-      <w:proofErr w:type="spellEnd"/>
-      <w:r>
-        <w:rPr>
-          <w:rFonts w:ascii="Consolas" w:hAnsi="Consolas" w:cs="Consolas"/>
-          <w:color w:val="000000"/>
-          <w:kern w:val="0"/>
-          <w:sz w:val="19"/>
-          <w:szCs w:val="19"/>
-        </w:rPr>
-        <w:t>(</w:t>
-      </w:r>
-      <w:proofErr w:type="spellStart"/>
-      <w:r>
-        <w:rPr>
-          <w:rFonts w:ascii="Consolas" w:hAnsi="Consolas" w:cs="Consolas"/>
-          <w:color w:val="000000"/>
-          <w:kern w:val="0"/>
-          <w:sz w:val="19"/>
-          <w:szCs w:val="19"/>
-        </w:rPr>
-        <w:t>nToAssign</w:t>
-      </w:r>
-      <w:proofErr w:type="spellEnd"/>
-      <w:r>
-        <w:rPr>
-          <w:rFonts w:ascii="Consolas" w:hAnsi="Consolas" w:cs="Consolas"/>
-          <w:color w:val="000000"/>
-          <w:kern w:val="0"/>
-          <w:sz w:val="19"/>
-          <w:szCs w:val="19"/>
-        </w:rPr>
-        <w:t>);</w:t>
+      <w:r>
+        <w:rPr>
+          <w:rFonts w:ascii="Consolas" w:hAnsi="Consolas" w:cs="Consolas"/>
+          <w:color w:val="000000"/>
+          <w:kern w:val="0"/>
+          <w:sz w:val="19"/>
+          <w:szCs w:val="19"/>
+        </w:rPr>
+        <w:t>pMonthInfo-&gt;SetUnpaid(nToAssign);</w:t>
       </w:r>
       <w:r>
         <w:rPr>
@@ -856,6 +921,19 @@
           <w:lang w:val="en-US"/>
         </w:rPr>
       </w:pPr>
+      <w:r>
+        <w:rPr>
+          <w:lang w:val="en-US"/>
+        </w:rPr>
+        <w:t>All the maternity leave is “Set Unpaid” for month fraction</w:t>
+      </w:r>
+    </w:p>
+    <w:p>
+      <w:pPr>
+        <w:rPr>
+          <w:lang w:val="en-US"/>
+        </w:rPr>
+      </w:pPr>
     </w:p>
     <w:p>
       <w:pPr>
@@ -1065,7 +1143,6 @@
         <w:rPr>
           <w:lang w:val="en-US"/>
         </w:rPr>
-        <w:lastRenderedPageBreak/>
         <w:t>Feedback after first runs – 22/9/23</w:t>
       </w:r>
     </w:p>
@@ -1590,6 +1667,7 @@
         <w:rPr>
           <w:lang w:val="en-US"/>
         </w:rPr>
+        <w:lastRenderedPageBreak/>
         <w:t>Unpaid spans are logged in “</w:t>
       </w:r>
       <w:r>
@@ -1679,21 +1757,7 @@
         <w:rPr>
           <w:lang w:val="en-US"/>
         </w:rPr>
-        <w:t>As work years represent seniority (“</w:t>
-      </w:r>
-      <w:proofErr w:type="spellStart"/>
-      <w:r>
-        <w:rPr>
-          <w:lang w:val="en-US"/>
-        </w:rPr>
-        <w:t>vetek</w:t>
-      </w:r>
-      <w:proofErr w:type="spellEnd"/>
-      <w:r>
-        <w:rPr>
-          <w:lang w:val="en-US"/>
-        </w:rPr>
-        <w:t>”), they are frozen at unpaid vacations.</w:t>
+        <w:t>As work years represent seniority (“vetek”), they are frozen at unpaid vacations.</w:t>
       </w:r>
     </w:p>
     <w:p>
@@ -1802,7 +1866,6 @@
         <w:rPr>
           <w:lang w:val="en-US"/>
         </w:rPr>
-        <w:lastRenderedPageBreak/>
         <w:t>Start Date for Pension – from Iris</w:t>
       </w:r>
     </w:p>
@@ -1950,7 +2013,6 @@
         </w:rPr>
         <w:t xml:space="preserve"> </w:t>
       </w:r>
-      <w:proofErr w:type="spellStart"/>
       <w:r>
         <w:rPr>
           <w:rFonts w:ascii="Consolas" w:hAnsi="Consolas" w:cs="Consolas"/>
@@ -1961,38 +2023,15 @@
         </w:rPr>
         <w:t>CPension</w:t>
       </w:r>
-      <w:proofErr w:type="spellEnd"/>
-      <w:r>
-        <w:rPr>
-          <w:rFonts w:ascii="Consolas" w:hAnsi="Consolas" w:cs="Consolas"/>
-          <w:color w:val="000000"/>
-          <w:kern w:val="0"/>
-          <w:sz w:val="19"/>
-          <w:szCs w:val="19"/>
-        </w:rPr>
-        <w:t>::</w:t>
-      </w:r>
-      <w:proofErr w:type="spellStart"/>
-      <w:r>
-        <w:rPr>
-          <w:rFonts w:ascii="Consolas" w:hAnsi="Consolas" w:cs="Consolas"/>
-          <w:color w:val="000000"/>
-          <w:kern w:val="0"/>
-          <w:sz w:val="19"/>
-          <w:szCs w:val="19"/>
-        </w:rPr>
-        <w:t>UpdateStartDateForPension</w:t>
-      </w:r>
-      <w:proofErr w:type="spellEnd"/>
-      <w:r>
-        <w:rPr>
-          <w:rFonts w:ascii="Consolas" w:hAnsi="Consolas" w:cs="Consolas"/>
-          <w:color w:val="000000"/>
-          <w:kern w:val="0"/>
-          <w:sz w:val="19"/>
-          <w:szCs w:val="19"/>
-        </w:rPr>
-        <w:t>()</w:t>
+      <w:r>
+        <w:rPr>
+          <w:rFonts w:ascii="Consolas" w:hAnsi="Consolas" w:cs="Consolas"/>
+          <w:color w:val="000000"/>
+          <w:kern w:val="0"/>
+          <w:sz w:val="19"/>
+          <w:szCs w:val="19"/>
+        </w:rPr>
+        <w:t>::UpdateStartDateForPension()</w:t>
       </w:r>
     </w:p>
     <w:p>
@@ -2064,29 +2103,7 @@
           <w:sz w:val="19"/>
           <w:szCs w:val="19"/>
         </w:rPr>
-        <w:t xml:space="preserve"> (</w:t>
-      </w:r>
-      <w:proofErr w:type="spellStart"/>
-      <w:r>
-        <w:rPr>
-          <w:rFonts w:ascii="Consolas" w:hAnsi="Consolas" w:cs="Consolas"/>
-          <w:color w:val="000000"/>
-          <w:kern w:val="0"/>
-          <w:sz w:val="19"/>
-          <w:szCs w:val="19"/>
-        </w:rPr>
-        <w:t>mStartDateForPension</w:t>
-      </w:r>
-      <w:proofErr w:type="spellEnd"/>
-      <w:r>
-        <w:rPr>
-          <w:rFonts w:ascii="Consolas" w:hAnsi="Consolas" w:cs="Consolas"/>
-          <w:color w:val="000000"/>
-          <w:kern w:val="0"/>
-          <w:sz w:val="19"/>
-          <w:szCs w:val="19"/>
-        </w:rPr>
-        <w:t xml:space="preserve"> </w:t>
+        <w:t xml:space="preserve"> (mStartDateForPension </w:t>
       </w:r>
       <w:r>
         <w:rPr>
@@ -2106,29 +2123,7 @@
           <w:sz w:val="19"/>
           <w:szCs w:val="19"/>
         </w:rPr>
-        <w:t xml:space="preserve"> </w:t>
-      </w:r>
-      <w:proofErr w:type="spellStart"/>
-      <w:r>
-        <w:rPr>
-          <w:rFonts w:ascii="Consolas" w:hAnsi="Consolas" w:cs="Consolas"/>
-          <w:color w:val="000000"/>
-          <w:kern w:val="0"/>
-          <w:sz w:val="19"/>
-          <w:szCs w:val="19"/>
-        </w:rPr>
-        <w:t>gWorkPeriod.mFirst</w:t>
-      </w:r>
-      <w:proofErr w:type="spellEnd"/>
-      <w:r>
-        <w:rPr>
-          <w:rFonts w:ascii="Consolas" w:hAnsi="Consolas" w:cs="Consolas"/>
-          <w:color w:val="000000"/>
-          <w:kern w:val="0"/>
-          <w:sz w:val="19"/>
-          <w:szCs w:val="19"/>
-        </w:rPr>
-        <w:t>)</w:t>
+        <w:t xml:space="preserve"> gWorkPeriod.mFirst)</w:t>
       </w:r>
     </w:p>
     <w:p>
@@ -2248,7 +2243,6 @@
         </w:rPr>
         <w:tab/>
       </w:r>
-      <w:proofErr w:type="spellStart"/>
       <w:r>
         <w:rPr>
           <w:rFonts w:ascii="Consolas" w:hAnsi="Consolas" w:cs="Consolas"/>
@@ -2259,82 +2253,15 @@
         </w:rPr>
         <w:t>CWorkSpan</w:t>
       </w:r>
-      <w:proofErr w:type="spellEnd"/>
-      <w:r>
-        <w:rPr>
-          <w:rFonts w:ascii="Consolas" w:hAnsi="Consolas" w:cs="Consolas"/>
-          <w:color w:val="000000"/>
-          <w:kern w:val="0"/>
-          <w:sz w:val="19"/>
-          <w:szCs w:val="19"/>
-        </w:rPr>
-        <w:t xml:space="preserve"> </w:t>
-      </w:r>
-      <w:proofErr w:type="spellStart"/>
-      <w:r>
-        <w:rPr>
-          <w:rFonts w:ascii="Consolas" w:hAnsi="Consolas" w:cs="Consolas"/>
-          <w:color w:val="000000"/>
-          <w:kern w:val="0"/>
-          <w:sz w:val="19"/>
-          <w:szCs w:val="19"/>
-        </w:rPr>
-        <w:t>workBeforePension</w:t>
-      </w:r>
-      <w:proofErr w:type="spellEnd"/>
-      <w:r>
-        <w:rPr>
-          <w:rFonts w:ascii="Consolas" w:hAnsi="Consolas" w:cs="Consolas"/>
-          <w:color w:val="000000"/>
-          <w:kern w:val="0"/>
-          <w:sz w:val="19"/>
-          <w:szCs w:val="19"/>
-        </w:rPr>
-        <w:t>(</w:t>
-      </w:r>
-      <w:proofErr w:type="spellStart"/>
-      <w:r>
-        <w:rPr>
-          <w:rFonts w:ascii="Consolas" w:hAnsi="Consolas" w:cs="Consolas"/>
-          <w:color w:val="000000"/>
-          <w:kern w:val="0"/>
-          <w:sz w:val="19"/>
-          <w:szCs w:val="19"/>
-        </w:rPr>
-        <w:t>gWorkPeriod.mFirst</w:t>
-      </w:r>
-      <w:proofErr w:type="spellEnd"/>
-      <w:r>
-        <w:rPr>
-          <w:rFonts w:ascii="Consolas" w:hAnsi="Consolas" w:cs="Consolas"/>
-          <w:color w:val="000000"/>
-          <w:kern w:val="0"/>
-          <w:sz w:val="19"/>
-          <w:szCs w:val="19"/>
-        </w:rPr>
-        <w:t xml:space="preserve">, </w:t>
-      </w:r>
-      <w:proofErr w:type="spellStart"/>
-      <w:r>
-        <w:rPr>
-          <w:rFonts w:ascii="Consolas" w:hAnsi="Consolas" w:cs="Consolas"/>
-          <w:color w:val="000000"/>
-          <w:kern w:val="0"/>
-          <w:sz w:val="19"/>
-          <w:szCs w:val="19"/>
-        </w:rPr>
-        <w:t>mStartDateForPension</w:t>
-      </w:r>
-      <w:proofErr w:type="spellEnd"/>
-      <w:r>
-        <w:rPr>
-          <w:rFonts w:ascii="Consolas" w:hAnsi="Consolas" w:cs="Consolas"/>
-          <w:color w:val="000000"/>
-          <w:kern w:val="0"/>
-          <w:sz w:val="19"/>
-          <w:szCs w:val="19"/>
-        </w:rPr>
-        <w:t>);</w:t>
+      <w:r>
+        <w:rPr>
+          <w:rFonts w:ascii="Consolas" w:hAnsi="Consolas" w:cs="Consolas"/>
+          <w:color w:val="000000"/>
+          <w:kern w:val="0"/>
+          <w:sz w:val="19"/>
+          <w:szCs w:val="19"/>
+        </w:rPr>
+        <w:t xml:space="preserve"> workBeforePension(gWorkPeriod.mFirst, mStartDateForPension);</w:t>
       </w:r>
     </w:p>
     <w:p>
@@ -2380,29 +2307,7 @@
           <w:sz w:val="19"/>
           <w:szCs w:val="19"/>
         </w:rPr>
-        <w:t xml:space="preserve"> (</w:t>
-      </w:r>
-      <w:proofErr w:type="spellStart"/>
-      <w:r>
-        <w:rPr>
-          <w:rFonts w:ascii="Consolas" w:hAnsi="Consolas" w:cs="Consolas"/>
-          <w:color w:val="000000"/>
-          <w:kern w:val="0"/>
-          <w:sz w:val="19"/>
-          <w:szCs w:val="19"/>
-        </w:rPr>
-        <w:t>workBeforePension.mDayAfter</w:t>
-      </w:r>
-      <w:proofErr w:type="spellEnd"/>
-      <w:r>
-        <w:rPr>
-          <w:rFonts w:ascii="Consolas" w:hAnsi="Consolas" w:cs="Consolas"/>
-          <w:color w:val="000000"/>
-          <w:kern w:val="0"/>
-          <w:sz w:val="19"/>
-          <w:szCs w:val="19"/>
-        </w:rPr>
-        <w:t xml:space="preserve"> </w:t>
+        <w:t xml:space="preserve"> (workBeforePension.mDayAfter </w:t>
       </w:r>
       <w:r>
         <w:rPr>
@@ -2422,29 +2327,7 @@
           <w:sz w:val="19"/>
           <w:szCs w:val="19"/>
         </w:rPr>
-        <w:t xml:space="preserve"> </w:t>
-      </w:r>
-      <w:proofErr w:type="spellStart"/>
-      <w:r>
-        <w:rPr>
-          <w:rFonts w:ascii="Consolas" w:hAnsi="Consolas" w:cs="Consolas"/>
-          <w:color w:val="000000"/>
-          <w:kern w:val="0"/>
-          <w:sz w:val="19"/>
-          <w:szCs w:val="19"/>
-        </w:rPr>
-        <w:t>mStartDateForPension</w:t>
-      </w:r>
-      <w:proofErr w:type="spellEnd"/>
-      <w:r>
-        <w:rPr>
-          <w:rFonts w:ascii="Consolas" w:hAnsi="Consolas" w:cs="Consolas"/>
-          <w:color w:val="000000"/>
-          <w:kern w:val="0"/>
-          <w:sz w:val="19"/>
-          <w:szCs w:val="19"/>
-        </w:rPr>
-        <w:t>)</w:t>
+        <w:t xml:space="preserve"> mStartDateForPension)</w:t>
       </w:r>
     </w:p>
     <w:p>
@@ -2508,28 +2391,7 @@
           <w:szCs w:val="19"/>
         </w:rPr>
         <w:tab/>
-      </w:r>
-      <w:proofErr w:type="spellStart"/>
-      <w:r>
-        <w:rPr>
-          <w:rFonts w:ascii="Consolas" w:hAnsi="Consolas" w:cs="Consolas"/>
-          <w:color w:val="000000"/>
-          <w:kern w:val="0"/>
-          <w:sz w:val="19"/>
-          <w:szCs w:val="19"/>
-        </w:rPr>
-        <w:t>mStartDateForPension</w:t>
-      </w:r>
-      <w:proofErr w:type="spellEnd"/>
-      <w:r>
-        <w:rPr>
-          <w:rFonts w:ascii="Consolas" w:hAnsi="Consolas" w:cs="Consolas"/>
-          <w:color w:val="000000"/>
-          <w:kern w:val="0"/>
-          <w:sz w:val="19"/>
-          <w:szCs w:val="19"/>
-        </w:rPr>
-        <w:t xml:space="preserve"> </w:t>
+        <w:t xml:space="preserve">mStartDateForPension </w:t>
       </w:r>
       <w:r>
         <w:rPr>
@@ -2549,29 +2411,7 @@
           <w:sz w:val="19"/>
           <w:szCs w:val="19"/>
         </w:rPr>
-        <w:t xml:space="preserve"> </w:t>
-      </w:r>
-      <w:proofErr w:type="spellStart"/>
-      <w:r>
-        <w:rPr>
-          <w:rFonts w:ascii="Consolas" w:hAnsi="Consolas" w:cs="Consolas"/>
-          <w:color w:val="000000"/>
-          <w:kern w:val="0"/>
-          <w:sz w:val="19"/>
-          <w:szCs w:val="19"/>
-        </w:rPr>
-        <w:t>workBeforePension.mDayAfter</w:t>
-      </w:r>
-      <w:proofErr w:type="spellEnd"/>
-      <w:r>
-        <w:rPr>
-          <w:rFonts w:ascii="Consolas" w:hAnsi="Consolas" w:cs="Consolas"/>
-          <w:color w:val="000000"/>
-          <w:kern w:val="0"/>
-          <w:sz w:val="19"/>
-          <w:szCs w:val="19"/>
-        </w:rPr>
-        <w:t>;</w:t>
+        <w:t xml:space="preserve"> workBeforePension.mDayAfter;</w:t>
       </w:r>
     </w:p>
     <w:p>
@@ -2608,30 +2448,8 @@
           <w:szCs w:val="19"/>
         </w:rPr>
         <w:tab/>
-      </w:r>
-      <w:proofErr w:type="spellStart"/>
-      <w:r>
-        <w:rPr>
-          <w:rFonts w:ascii="Consolas" w:hAnsi="Consolas" w:cs="Consolas"/>
-          <w:color w:val="000000"/>
-          <w:kern w:val="0"/>
-          <w:sz w:val="19"/>
-          <w:szCs w:val="19"/>
-        </w:rPr>
-        <w:t>LogLine</w:t>
-      </w:r>
-      <w:proofErr w:type="spellEnd"/>
-      <w:r>
-        <w:rPr>
-          <w:rFonts w:ascii="Consolas" w:hAnsi="Consolas" w:cs="Consolas"/>
-          <w:color w:val="000000"/>
-          <w:kern w:val="0"/>
-          <w:sz w:val="19"/>
-          <w:szCs w:val="19"/>
-        </w:rPr>
-        <w:t>(</w:t>
-      </w:r>
-      <w:proofErr w:type="spellStart"/>
+        <w:t>LogLine(</w:t>
+      </w:r>
       <w:r>
         <w:rPr>
           <w:rFonts w:ascii="Consolas" w:hAnsi="Consolas" w:cs="Consolas"/>
@@ -2640,50 +2458,17 @@
           <w:sz w:val="19"/>
           <w:szCs w:val="19"/>
         </w:rPr>
-        <w:t>L"Start</w:t>
-      </w:r>
-      <w:proofErr w:type="spellEnd"/>
-      <w:r>
-        <w:rPr>
-          <w:rFonts w:ascii="Consolas" w:hAnsi="Consolas" w:cs="Consolas"/>
-          <w:color w:val="A31515"/>
-          <w:kern w:val="0"/>
-          <w:sz w:val="19"/>
-          <w:szCs w:val="19"/>
-        </w:rPr>
-        <w:t xml:space="preserve"> day for pension updated due to vacations"</w:t>
-      </w:r>
-      <w:r>
-        <w:rPr>
-          <w:rFonts w:ascii="Consolas" w:hAnsi="Consolas" w:cs="Consolas"/>
-          <w:color w:val="000000"/>
-          <w:kern w:val="0"/>
-          <w:sz w:val="19"/>
-          <w:szCs w:val="19"/>
-        </w:rPr>
-        <w:t xml:space="preserve">, </w:t>
-      </w:r>
-      <w:proofErr w:type="spellStart"/>
-      <w:r>
-        <w:rPr>
-          <w:rFonts w:ascii="Consolas" w:hAnsi="Consolas" w:cs="Consolas"/>
-          <w:color w:val="000000"/>
-          <w:kern w:val="0"/>
-          <w:sz w:val="19"/>
-          <w:szCs w:val="19"/>
-        </w:rPr>
-        <w:t>mStartDateForPension</w:t>
-      </w:r>
-      <w:proofErr w:type="spellEnd"/>
-      <w:r>
-        <w:rPr>
-          <w:rFonts w:ascii="Consolas" w:hAnsi="Consolas" w:cs="Consolas"/>
-          <w:color w:val="000000"/>
-          <w:kern w:val="0"/>
-          <w:sz w:val="19"/>
-          <w:szCs w:val="19"/>
-        </w:rPr>
-        <w:t>);</w:t>
+        <w:t>L"Start day for pension updated due to vacations"</w:t>
+      </w:r>
+      <w:r>
+        <w:rPr>
+          <w:rFonts w:ascii="Consolas" w:hAnsi="Consolas" w:cs="Consolas"/>
+          <w:color w:val="000000"/>
+          <w:kern w:val="0"/>
+          <w:sz w:val="19"/>
+          <w:szCs w:val="19"/>
+        </w:rPr>
+        <w:t>, mStartDateForPension);</w:t>
       </w:r>
     </w:p>
     <w:p>
@@ -2986,6 +2771,7 @@
         <w:rPr>
           <w:lang w:val="en-US"/>
         </w:rPr>
+        <w:lastRenderedPageBreak/>
         <w:t>Reorganization of the work-spans definition – 16/9/23</w:t>
       </w:r>
     </w:p>
@@ -3015,7 +2801,6 @@
         </w:rPr>
         <w:t xml:space="preserve">Class </w:t>
       </w:r>
-      <w:proofErr w:type="spellStart"/>
       <w:r>
         <w:rPr>
           <w:rFonts w:ascii="Consolas" w:hAnsi="Consolas" w:cs="Consolas"/>
@@ -3026,7 +2811,6 @@
         </w:rPr>
         <w:t>CUsedVacations</w:t>
       </w:r>
-      <w:proofErr w:type="spellEnd"/>
       <w:r>
         <w:rPr>
           <w:rFonts w:ascii="Consolas" w:hAnsi="Consolas" w:cs="Consolas"/>
@@ -3050,7 +2834,6 @@
         </w:rPr>
         <w:t>pointers to objects of class “</w:t>
       </w:r>
-      <w:proofErr w:type="spellStart"/>
       <w:r>
         <w:rPr>
           <w:rFonts w:ascii="Consolas" w:hAnsi="Consolas" w:cs="Consolas"/>
@@ -3061,7 +2844,6 @@
         </w:rPr>
         <w:t>CVacationUsed</w:t>
       </w:r>
-      <w:proofErr w:type="spellEnd"/>
       <w:r>
         <w:rPr>
           <w:lang w:val="en-US"/>
@@ -3087,7 +2869,6 @@
         </w:rPr>
         <w:t>Class “</w:t>
       </w:r>
-      <w:proofErr w:type="spellStart"/>
       <w:r>
         <w:rPr>
           <w:rFonts w:ascii="Consolas" w:hAnsi="Consolas" w:cs="Consolas"/>
@@ -3098,14 +2879,12 @@
         </w:rPr>
         <w:t>CMaternityLeave</w:t>
       </w:r>
-      <w:proofErr w:type="spellEnd"/>
       <w:r>
         <w:rPr>
           <w:lang w:val="en-US"/>
         </w:rPr>
         <w:t>” inherits “</w:t>
       </w:r>
-      <w:proofErr w:type="spellStart"/>
       <w:r>
         <w:rPr>
           <w:rFonts w:ascii="Consolas" w:hAnsi="Consolas" w:cs="Consolas"/>
@@ -3116,7 +2895,6 @@
         </w:rPr>
         <w:t>CVacationUsed</w:t>
       </w:r>
-      <w:proofErr w:type="spellEnd"/>
       <w:r>
         <w:rPr>
           <w:lang w:val="en-US"/>
@@ -3175,7 +2953,6 @@
         </w:rPr>
         <w:t>The class “</w:t>
       </w:r>
-      <w:proofErr w:type="spellStart"/>
       <w:r>
         <w:rPr>
           <w:rFonts w:ascii="Consolas" w:hAnsi="Consolas" w:cs="Consolas"/>
@@ -3186,7 +2963,6 @@
         </w:rPr>
         <w:t>CWorkSpan</w:t>
       </w:r>
-      <w:proofErr w:type="spellEnd"/>
       <w:r>
         <w:rPr>
           <w:lang w:val="en-US"/>
@@ -3211,7 +2987,6 @@
         </w:rPr>
         <w:t>The class “</w:t>
       </w:r>
-      <w:proofErr w:type="spellStart"/>
       <w:r>
         <w:rPr>
           <w:rFonts w:ascii="Consolas" w:hAnsi="Consolas" w:cs="Consolas"/>
@@ -3222,14 +2997,12 @@
         </w:rPr>
         <w:t>CWorkYear</w:t>
       </w:r>
-      <w:proofErr w:type="spellEnd"/>
       <w:r>
         <w:rPr>
           <w:lang w:val="en-US"/>
         </w:rPr>
         <w:t>” inherits “</w:t>
       </w:r>
-      <w:proofErr w:type="spellStart"/>
       <w:r>
         <w:rPr>
           <w:rFonts w:ascii="Consolas" w:hAnsi="Consolas" w:cs="Consolas"/>
@@ -3240,7 +3013,6 @@
         </w:rPr>
         <w:t>CWorkSpan</w:t>
       </w:r>
-      <w:proofErr w:type="spellEnd"/>
       <w:r>
         <w:rPr>
           <w:lang w:val="en-US"/>
@@ -3265,7 +3037,6 @@
         </w:rPr>
         <w:t>“</w:t>
       </w:r>
-      <w:proofErr w:type="spellStart"/>
       <w:r>
         <w:rPr>
           <w:rFonts w:ascii="Consolas" w:hAnsi="Consolas" w:cs="Consolas"/>
@@ -3276,14 +3047,12 @@
         </w:rPr>
         <w:t>CWorkSpan</w:t>
       </w:r>
-      <w:proofErr w:type="spellEnd"/>
       <w:r>
         <w:rPr>
           <w:lang w:val="en-US"/>
         </w:rPr>
         <w:t>” is used in “</w:t>
       </w:r>
-      <w:proofErr w:type="spellStart"/>
       <w:r>
         <w:rPr>
           <w:rFonts w:ascii="Consolas" w:hAnsi="Consolas" w:cs="Consolas"/>
@@ -3294,38 +3063,15 @@
         </w:rPr>
         <w:t>CPension</w:t>
       </w:r>
-      <w:proofErr w:type="spellEnd"/>
-      <w:r>
-        <w:rPr>
-          <w:rFonts w:ascii="Consolas" w:hAnsi="Consolas" w:cs="Consolas"/>
-          <w:color w:val="000000"/>
-          <w:kern w:val="0"/>
-          <w:sz w:val="19"/>
-          <w:szCs w:val="19"/>
-        </w:rPr>
-        <w:t>::</w:t>
-      </w:r>
-      <w:proofErr w:type="spellStart"/>
-      <w:r>
-        <w:rPr>
-          <w:rFonts w:ascii="Consolas" w:hAnsi="Consolas" w:cs="Consolas"/>
-          <w:color w:val="000000"/>
-          <w:kern w:val="0"/>
-          <w:sz w:val="19"/>
-          <w:szCs w:val="19"/>
-        </w:rPr>
-        <w:t>UpdateStartDateForPension</w:t>
-      </w:r>
-      <w:proofErr w:type="spellEnd"/>
-      <w:r>
-        <w:rPr>
-          <w:rFonts w:ascii="Consolas" w:hAnsi="Consolas" w:cs="Consolas"/>
-          <w:color w:val="000000"/>
-          <w:kern w:val="0"/>
-          <w:sz w:val="19"/>
-          <w:szCs w:val="19"/>
-        </w:rPr>
-        <w:t>()</w:t>
+      <w:r>
+        <w:rPr>
+          <w:rFonts w:ascii="Consolas" w:hAnsi="Consolas" w:cs="Consolas"/>
+          <w:color w:val="000000"/>
+          <w:kern w:val="0"/>
+          <w:sz w:val="19"/>
+          <w:szCs w:val="19"/>
+        </w:rPr>
+        <w:t>::UpdateStartDateForPension()</w:t>
       </w:r>
       <w:r>
         <w:rPr>
@@ -3372,7 +3118,6 @@
         </w:rPr>
         <w:t>Apparently, it can be “almost” united with “</w:t>
       </w:r>
-      <w:proofErr w:type="spellStart"/>
       <w:r>
         <w:rPr>
           <w:rFonts w:ascii="Consolas" w:hAnsi="Consolas" w:cs="Consolas"/>
@@ -3383,7 +3128,6 @@
         </w:rPr>
         <w:t>CWorkYear</w:t>
       </w:r>
-      <w:proofErr w:type="spellEnd"/>
       <w:r>
         <w:rPr>
           <w:lang w:val="en-US"/>
@@ -3944,6 +3688,7 @@
         <w:rPr>
           <w:lang w:val="en-US"/>
         </w:rPr>
+        <w:lastRenderedPageBreak/>
         <w:t xml:space="preserve">Checkbox for </w:t>
       </w:r>
       <w:r>
@@ -4263,7 +4008,6 @@
         <w:rPr>
           <w:lang w:val="en-US"/>
         </w:rPr>
-        <w:lastRenderedPageBreak/>
         <w:t>There will be “caregiver” checkbox in the main Dialog.</w:t>
       </w:r>
     </w:p>
@@ -4378,7 +4122,6 @@
         </w:rPr>
         <w:t xml:space="preserve"> </w:t>
       </w:r>
-      <w:proofErr w:type="spellStart"/>
       <w:r>
         <w:rPr>
           <w:rFonts w:ascii="Consolas" w:hAnsi="Consolas" w:cs="Consolas"/>
@@ -4389,38 +4132,15 @@
         </w:rPr>
         <w:t>CWorkPeriod</w:t>
       </w:r>
-      <w:proofErr w:type="spellEnd"/>
-      <w:r>
-        <w:rPr>
-          <w:rFonts w:ascii="Consolas" w:hAnsi="Consolas" w:cs="Consolas"/>
-          <w:color w:val="000000"/>
-          <w:kern w:val="0"/>
-          <w:sz w:val="19"/>
-          <w:szCs w:val="19"/>
-        </w:rPr>
-        <w:t>::</w:t>
-      </w:r>
-      <w:proofErr w:type="spellStart"/>
-      <w:r>
-        <w:rPr>
-          <w:rFonts w:ascii="Consolas" w:hAnsi="Consolas" w:cs="Consolas"/>
-          <w:color w:val="000000"/>
-          <w:kern w:val="0"/>
-          <w:sz w:val="19"/>
-          <w:szCs w:val="19"/>
-        </w:rPr>
-        <w:t>ComputeFamilyPartLastMonths</w:t>
-      </w:r>
-      <w:proofErr w:type="spellEnd"/>
-      <w:r>
-        <w:rPr>
-          <w:rFonts w:ascii="Consolas" w:hAnsi="Consolas" w:cs="Consolas"/>
-          <w:color w:val="000000"/>
-          <w:kern w:val="0"/>
-          <w:sz w:val="19"/>
-          <w:szCs w:val="19"/>
-        </w:rPr>
-        <w:t>(</w:t>
+      <w:r>
+        <w:rPr>
+          <w:rFonts w:ascii="Consolas" w:hAnsi="Consolas" w:cs="Consolas"/>
+          <w:color w:val="000000"/>
+          <w:kern w:val="0"/>
+          <w:sz w:val="19"/>
+          <w:szCs w:val="19"/>
+        </w:rPr>
+        <w:t>::ComputeFamilyPartLastMonths(</w:t>
       </w:r>
       <w:r>
         <w:rPr>
@@ -4442,7 +4162,6 @@
         </w:rPr>
         <w:t xml:space="preserve"> </w:t>
       </w:r>
-      <w:proofErr w:type="spellStart"/>
       <w:r>
         <w:rPr>
           <w:rFonts w:ascii="Consolas" w:hAnsi="Consolas" w:cs="Consolas"/>
@@ -4453,7 +4172,6 @@
         </w:rPr>
         <w:t>nMonthsWanted</w:t>
       </w:r>
-      <w:proofErr w:type="spellEnd"/>
       <w:r>
         <w:rPr>
           <w:rFonts w:ascii="Consolas" w:hAnsi="Consolas" w:cs="Consolas"/>
@@ -4886,6 +4604,95 @@
     </w:lvl>
   </w:abstractNum>
   <w:abstractNum w:abstractNumId="4" w15:restartNumberingAfterBreak="0">
+    <w:nsid w:val="47CC17F1"/>
+    <w:multiLevelType w:val="hybridMultilevel"/>
+    <w:tmpl w:val="534E3A18"/>
+    <w:lvl w:ilvl="0" w:tplc="20000011">
+      <w:start w:val="1"/>
+      <w:numFmt w:val="decimal"/>
+      <w:lvlText w:val="%1)"/>
+      <w:lvlJc w:val="left"/>
+      <w:pPr>
+        <w:ind w:left="720" w:hanging="360"/>
+      </w:pPr>
+      <w:rPr>
+        <w:rFonts w:hint="default"/>
+      </w:rPr>
+    </w:lvl>
+    <w:lvl w:ilvl="1" w:tplc="20000019">
+      <w:start w:val="1"/>
+      <w:numFmt w:val="lowerLetter"/>
+      <w:lvlText w:val="%2."/>
+      <w:lvlJc w:val="left"/>
+      <w:pPr>
+        <w:ind w:left="1440" w:hanging="360"/>
+      </w:pPr>
+    </w:lvl>
+    <w:lvl w:ilvl="2" w:tplc="2000001B" w:tentative="1">
+      <w:start w:val="1"/>
+      <w:numFmt w:val="lowerRoman"/>
+      <w:lvlText w:val="%3."/>
+      <w:lvlJc w:val="right"/>
+      <w:pPr>
+        <w:ind w:left="2160" w:hanging="180"/>
+      </w:pPr>
+    </w:lvl>
+    <w:lvl w:ilvl="3" w:tplc="2000000F" w:tentative="1">
+      <w:start w:val="1"/>
+      <w:numFmt w:val="decimal"/>
+      <w:lvlText w:val="%4."/>
+      <w:lvlJc w:val="left"/>
+      <w:pPr>
+        <w:ind w:left="2880" w:hanging="360"/>
+      </w:pPr>
+    </w:lvl>
+    <w:lvl w:ilvl="4" w:tplc="20000019" w:tentative="1">
+      <w:start w:val="1"/>
+      <w:numFmt w:val="lowerLetter"/>
+      <w:lvlText w:val="%5."/>
+      <w:lvlJc w:val="left"/>
+      <w:pPr>
+        <w:ind w:left="3600" w:hanging="360"/>
+      </w:pPr>
+    </w:lvl>
+    <w:lvl w:ilvl="5" w:tplc="2000001B" w:tentative="1">
+      <w:start w:val="1"/>
+      <w:numFmt w:val="lowerRoman"/>
+      <w:lvlText w:val="%6."/>
+      <w:lvlJc w:val="right"/>
+      <w:pPr>
+        <w:ind w:left="4320" w:hanging="180"/>
+      </w:pPr>
+    </w:lvl>
+    <w:lvl w:ilvl="6" w:tplc="2000000F" w:tentative="1">
+      <w:start w:val="1"/>
+      <w:numFmt w:val="decimal"/>
+      <w:lvlText w:val="%7."/>
+      <w:lvlJc w:val="left"/>
+      <w:pPr>
+        <w:ind w:left="5040" w:hanging="360"/>
+      </w:pPr>
+    </w:lvl>
+    <w:lvl w:ilvl="7" w:tplc="20000019" w:tentative="1">
+      <w:start w:val="1"/>
+      <w:numFmt w:val="lowerLetter"/>
+      <w:lvlText w:val="%8."/>
+      <w:lvlJc w:val="left"/>
+      <w:pPr>
+        <w:ind w:left="5760" w:hanging="360"/>
+      </w:pPr>
+    </w:lvl>
+    <w:lvl w:ilvl="8" w:tplc="2000001B" w:tentative="1">
+      <w:start w:val="1"/>
+      <w:numFmt w:val="lowerRoman"/>
+      <w:lvlText w:val="%9."/>
+      <w:lvlJc w:val="right"/>
+      <w:pPr>
+        <w:ind w:left="6480" w:hanging="180"/>
+      </w:pPr>
+    </w:lvl>
+  </w:abstractNum>
+  <w:abstractNum w:abstractNumId="5" w15:restartNumberingAfterBreak="0">
     <w:nsid w:val="62F10FFC"/>
     <w:multiLevelType w:val="hybridMultilevel"/>
     <w:tmpl w:val="D9B48888"/>
@@ -4998,7 +4805,7 @@
       </w:rPr>
     </w:lvl>
   </w:abstractNum>
-  <w:abstractNum w:abstractNumId="5" w15:restartNumberingAfterBreak="0">
+  <w:abstractNum w:abstractNumId="6" w15:restartNumberingAfterBreak="0">
     <w:nsid w:val="6F584C68"/>
     <w:multiLevelType w:val="hybridMultilevel"/>
     <w:tmpl w:val="56E60CBC"/>
@@ -5087,7 +4894,7 @@
       </w:pPr>
     </w:lvl>
   </w:abstractNum>
-  <w:abstractNum w:abstractNumId="6" w15:restartNumberingAfterBreak="0">
+  <w:abstractNum w:abstractNumId="7" w15:restartNumberingAfterBreak="0">
     <w:nsid w:val="732649B8"/>
     <w:multiLevelType w:val="hybridMultilevel"/>
     <w:tmpl w:val="A580B9BA"/>
@@ -5200,7 +5007,7 @@
       </w:rPr>
     </w:lvl>
   </w:abstractNum>
-  <w:abstractNum w:abstractNumId="7" w15:restartNumberingAfterBreak="0">
+  <w:abstractNum w:abstractNumId="8" w15:restartNumberingAfterBreak="0">
     <w:nsid w:val="742B6E7B"/>
     <w:multiLevelType w:val="hybridMultilevel"/>
     <w:tmpl w:val="B53C52E2"/>
@@ -5289,7 +5096,7 @@
       </w:pPr>
     </w:lvl>
   </w:abstractNum>
-  <w:abstractNum w:abstractNumId="8" w15:restartNumberingAfterBreak="0">
+  <w:abstractNum w:abstractNumId="9" w15:restartNumberingAfterBreak="0">
     <w:nsid w:val="7AB000B6"/>
     <w:multiLevelType w:val="hybridMultilevel"/>
     <w:tmpl w:val="4A62E2CE"/>
@@ -5378,7 +5185,7 @@
       </w:pPr>
     </w:lvl>
   </w:abstractNum>
-  <w:abstractNum w:abstractNumId="9" w15:restartNumberingAfterBreak="0">
+  <w:abstractNum w:abstractNumId="10" w15:restartNumberingAfterBreak="0">
     <w:nsid w:val="7C2979C2"/>
     <w:multiLevelType w:val="hybridMultilevel"/>
     <w:tmpl w:val="6BE003E4"/>
@@ -5471,7 +5278,7 @@
     <w:abstractNumId w:val="0"/>
   </w:num>
   <w:num w:numId="2" w16cid:durableId="1048802387">
-    <w:abstractNumId w:val="7"/>
+    <w:abstractNumId w:val="8"/>
   </w:num>
   <w:num w:numId="3" w16cid:durableId="1623338798">
     <w:abstractNumId w:val="1"/>
@@ -5480,22 +5287,25 @@
     <w:abstractNumId w:val="3"/>
   </w:num>
   <w:num w:numId="5" w16cid:durableId="595989005">
-    <w:abstractNumId w:val="9"/>
+    <w:abstractNumId w:val="10"/>
   </w:num>
   <w:num w:numId="6" w16cid:durableId="1626765491">
-    <w:abstractNumId w:val="5"/>
+    <w:abstractNumId w:val="6"/>
   </w:num>
   <w:num w:numId="7" w16cid:durableId="1170946888">
-    <w:abstractNumId w:val="6"/>
+    <w:abstractNumId w:val="7"/>
   </w:num>
   <w:num w:numId="8" w16cid:durableId="1794206262">
-    <w:abstractNumId w:val="4"/>
+    <w:abstractNumId w:val="5"/>
   </w:num>
   <w:num w:numId="9" w16cid:durableId="853763333">
     <w:abstractNumId w:val="2"/>
   </w:num>
   <w:num w:numId="10" w16cid:durableId="98528600">
-    <w:abstractNumId w:val="8"/>
+    <w:abstractNumId w:val="9"/>
+  </w:num>
+  <w:num w:numId="11" w16cid:durableId="944386645">
+    <w:abstractNumId w:val="4"/>
   </w:num>
 </w:numbering>
 </file>

</xml_diff>

<commit_message>
Mid-way in verification of v1.3.3 against previous computations
</commit_message>
<xml_diff>
--- a/Docs/Workers Rights Upgrade - 2023 b - Work Notes.docx
+++ b/Docs/Workers Rights Upgrade - 2023 b - Work Notes.docx
@@ -49,22 +49,2478 @@
       </w:pPr>
       <w:r>
         <w:rPr>
-          <w:lang w:val="en-US"/>
-        </w:rPr>
-        <w:t>Cases that failed to open by Iris (v1.3.3_beta2) – 25/9/23</w:t>
-      </w:r>
-    </w:p>
-    <w:p>
-      <w:pPr>
-        <w:rPr>
-          <w:lang w:val="en-US"/>
-        </w:rPr>
-      </w:pPr>
-      <w:r>
-        <w:rPr>
-          <w:lang w:val="en-US"/>
-        </w:rPr>
-        <w:t>Cases saved at “</w:t>
+          <w:highlight w:val="magenta"/>
+          <w:lang w:val="en-US"/>
+        </w:rPr>
+        <w:t>Check difference in</w:t>
+      </w:r>
+      <w:r>
+        <w:rPr>
+          <w:lang w:val="en-US"/>
+        </w:rPr>
+        <w:t xml:space="preserve"> “</w:t>
+      </w:r>
+      <w:r>
+        <w:rPr>
+          <w:lang w:val="en"/>
+        </w:rPr>
+        <w:t>Evangeline_Cruz_P5264121B</w:t>
+      </w:r>
+      <w:r>
+        <w:rPr>
+          <w:lang w:val="en"/>
+        </w:rPr>
+        <w:t xml:space="preserve">” - </w:t>
+      </w:r>
+      <w:r>
+        <w:rPr>
+          <w:lang w:val="en-US"/>
+        </w:rPr>
+        <w:t>7/10/23</w:t>
+      </w:r>
+    </w:p>
+    <w:p>
+      <w:pPr>
+        <w:rPr>
+          <w:lang w:val="en-US"/>
+        </w:rPr>
+      </w:pPr>
+      <w:r>
+        <w:rPr>
+          <w:lang w:val="en-US"/>
+        </w:rPr>
+        <w:t xml:space="preserve">Big differences in Vacation and Recuperation – </w:t>
+      </w:r>
+    </w:p>
+    <w:p>
+      <w:pPr>
+        <w:rPr>
+          <w:lang w:val="en-US"/>
+        </w:rPr>
+      </w:pPr>
+      <w:r>
+        <w:rPr>
+          <w:lang w:val="en-US"/>
+        </w:rPr>
+        <w:t>They were not saved correctly in the “Save” file – but saved better in the logs!</w:t>
+      </w:r>
+    </w:p>
+    <w:p>
+      <w:pPr>
+        <w:rPr>
+          <w:lang w:val="en-US"/>
+        </w:rPr>
+      </w:pPr>
+      <w:r>
+        <w:rPr>
+          <w:lang w:val="en-US"/>
+        </w:rPr>
+        <w:t>Read the final values from the relevant logs!</w:t>
+      </w:r>
+    </w:p>
+    <w:p>
+      <w:pPr>
+        <w:rPr>
+          <w:lang w:val="en-US"/>
+        </w:rPr>
+      </w:pPr>
+    </w:p>
+    <w:p>
+      <w:pPr>
+        <w:pStyle w:val="Heading2"/>
+        <w:rPr>
+          <w:lang w:val="en-US"/>
+        </w:rPr>
+      </w:pPr>
+      <w:r>
+        <w:rPr>
+          <w:highlight w:val="magenta"/>
+          <w:lang w:val="en-US"/>
+        </w:rPr>
+        <w:t>Check difference in</w:t>
+      </w:r>
+      <w:r>
+        <w:rPr>
+          <w:lang w:val="en-US"/>
+        </w:rPr>
+        <w:t xml:space="preserve"> “</w:t>
+      </w:r>
+      <w:r>
+        <w:rPr>
+          <w:lang w:val="en"/>
+        </w:rPr>
+        <w:t xml:space="preserve">Dulce Vicina Vicina” - </w:t>
+      </w:r>
+      <w:r>
+        <w:rPr>
+          <w:lang w:val="en-US"/>
+        </w:rPr>
+        <w:t>7/10/23</w:t>
+      </w:r>
+    </w:p>
+    <w:p>
+      <w:pPr>
+        <w:rPr>
+          <w:lang w:val="en-US"/>
+        </w:rPr>
+      </w:pPr>
+      <w:r>
+        <w:rPr>
+          <w:lang w:val="en-US"/>
+        </w:rPr>
+        <w:t xml:space="preserve">There is a significant difference in “notice” </w:t>
+      </w:r>
+    </w:p>
+    <w:p>
+      <w:pPr>
+        <w:rPr>
+          <w:lang w:val="en-US"/>
+        </w:rPr>
+      </w:pPr>
+      <w:r>
+        <w:rPr>
+          <w:lang w:val="en-US"/>
+        </w:rPr>
+        <w:t>Apparently due to new way to compute family part (last 3 month) –</w:t>
+      </w:r>
+    </w:p>
+    <w:p>
+      <w:pPr>
+        <w:rPr>
+          <w:lang w:val="en-US"/>
+        </w:rPr>
+      </w:pPr>
+      <w:r>
+        <w:rPr>
+          <w:lang w:val="en-US"/>
+        </w:rPr>
+        <w:t>Go back for compatibility to old way…</w:t>
+      </w:r>
+    </w:p>
+    <w:p>
+      <w:pPr>
+        <w:rPr>
+          <w:lang w:val="en-US"/>
+        </w:rPr>
+      </w:pPr>
+      <w:r>
+        <w:rPr>
+          <w:lang w:val="en-US"/>
+        </w:rPr>
+        <w:t xml:space="preserve">There is small difference in “Severance” </w:t>
+      </w:r>
+      <w:r>
+        <w:rPr>
+          <w:lang w:val="en-US"/>
+        </w:rPr>
+        <w:t>– not clear why…</w:t>
+      </w:r>
+    </w:p>
+    <w:p>
+      <w:pPr>
+        <w:rPr>
+          <w:lang w:val="en-US"/>
+        </w:rPr>
+      </w:pPr>
+    </w:p>
+    <w:p>
+      <w:pPr>
+        <w:pStyle w:val="Heading2"/>
+        <w:rPr>
+          <w:lang w:val="en-US"/>
+        </w:rPr>
+      </w:pPr>
+      <w:r>
+        <w:rPr>
+          <w:highlight w:val="magenta"/>
+          <w:lang w:val="en-US"/>
+        </w:rPr>
+        <w:t>Check difference in</w:t>
+      </w:r>
+      <w:r>
+        <w:rPr>
+          <w:lang w:val="en-US"/>
+        </w:rPr>
+        <w:t xml:space="preserve"> “</w:t>
+      </w:r>
+      <w:r>
+        <w:rPr>
+          <w:lang w:val="en-US"/>
+        </w:rPr>
+        <w:t>Deepa_HaridasanTry_S2037212</w:t>
+      </w:r>
+      <w:r>
+        <w:rPr>
+          <w:lang w:val="en-US"/>
+        </w:rPr>
+        <w:t>” recuperation – 7/10/23</w:t>
+      </w:r>
+    </w:p>
+    <w:p>
+      <w:pPr>
+        <w:rPr>
+          <w:lang w:val="en-US"/>
+        </w:rPr>
+      </w:pPr>
+      <w:r>
+        <w:rPr>
+          <w:lang w:val="en-US"/>
+        </w:rPr>
+        <w:t>Several differences in the English letter:</w:t>
+      </w:r>
+    </w:p>
+    <w:p>
+      <w:pPr>
+        <w:pStyle w:val="Heading4"/>
+        <w:rPr>
+          <w:lang w:val="en-US"/>
+        </w:rPr>
+      </w:pPr>
+      <w:r>
+        <w:rPr>
+          <w:lang w:val="en-US"/>
+        </w:rPr>
+        <w:t>Vacations</w:t>
+      </w:r>
+    </w:p>
+    <w:p>
+      <w:pPr>
+        <w:rPr>
+          <w:lang w:val="en-US"/>
+        </w:rPr>
+      </w:pPr>
+      <w:r>
+        <w:rPr>
+          <w:lang w:val="en-US"/>
+        </w:rPr>
+        <w:t>Old:</w:t>
+      </w:r>
+    </w:p>
+    <w:p>
+      <w:pPr>
+        <w:pStyle w:val="NormalWeb"/>
+        <w:rPr>
+          <w:lang w:val="en"/>
+        </w:rPr>
+      </w:pPr>
+      <w:r>
+        <w:rPr>
+          <w:lang w:val="en"/>
+        </w:rPr>
+        <w:t>Vacation: Tuesday, October 12, 2021 - Friday, November 19, 2021</w:t>
+      </w:r>
+      <w:r>
+        <w:rPr>
+          <w:highlight w:val="magenta"/>
+          <w:lang w:val="en"/>
+        </w:rPr>
+        <w:t>, work days 34, paid 34, unpaid 13</w:t>
+      </w:r>
+      <w:r>
+        <w:rPr>
+          <w:lang w:val="en"/>
+        </w:rPr>
+        <w:t xml:space="preserve"> – looks like a bug!</w:t>
+      </w:r>
+    </w:p>
+    <w:p>
+      <w:pPr>
+        <w:pStyle w:val="NormalWeb"/>
+        <w:rPr>
+          <w:lang w:val="en"/>
+        </w:rPr>
+      </w:pPr>
+      <w:r>
+        <w:rPr>
+          <w:lang w:val="en"/>
+        </w:rPr>
+        <w:t>New:</w:t>
+      </w:r>
+    </w:p>
+    <w:p>
+      <w:pPr>
+        <w:pStyle w:val="NormalWeb"/>
+        <w:rPr>
+          <w:lang w:val="en"/>
+        </w:rPr>
+      </w:pPr>
+      <w:r>
+        <w:rPr>
+          <w:lang w:val="en"/>
+        </w:rPr>
+        <w:t>Vacation: Tuesday, October 12, 2021 - Friday, November 19, 2021, work days 34, paid 34, unpaid 0</w:t>
+      </w:r>
+    </w:p>
+    <w:p>
+      <w:pPr>
+        <w:pStyle w:val="Heading4"/>
+        <w:rPr>
+          <w:lang w:val="en"/>
+        </w:rPr>
+      </w:pPr>
+      <w:r>
+        <w:rPr>
+          <w:lang w:val="en"/>
+        </w:rPr>
+        <w:t>Severance</w:t>
+      </w:r>
+    </w:p>
+    <w:p>
+      <w:pPr>
+        <w:rPr>
+          <w:lang w:val="en"/>
+        </w:rPr>
+      </w:pPr>
+      <w:r>
+        <w:rPr>
+          <w:lang w:val="en"/>
+        </w:rPr>
+        <w:t>Old:</w:t>
+      </w:r>
+    </w:p>
+    <w:tbl>
+      <w:tblPr>
+        <w:tblW w:w="5000" w:type="pct"/>
+        <w:tblCellSpacing w:w="15" w:type="dxa"/>
+        <w:tblBorders>
+          <w:top w:val="outset" w:sz="6" w:space="0" w:color="auto"/>
+          <w:left w:val="outset" w:sz="6" w:space="0" w:color="auto"/>
+          <w:bottom w:val="outset" w:sz="6" w:space="0" w:color="auto"/>
+          <w:right w:val="outset" w:sz="6" w:space="0" w:color="auto"/>
+        </w:tblBorders>
+        <w:tblCellMar>
+          <w:top w:w="15" w:type="dxa"/>
+          <w:left w:w="15" w:type="dxa"/>
+          <w:bottom w:w="15" w:type="dxa"/>
+          <w:right w:w="15" w:type="dxa"/>
+        </w:tblCellMar>
+        <w:tblLook w:val="04A0" w:firstRow="1" w:lastRow="0" w:firstColumn="1" w:lastColumn="0" w:noHBand="0" w:noVBand="1"/>
+      </w:tblPr>
+      <w:tblGrid>
+        <w:gridCol w:w="1271"/>
+        <w:gridCol w:w="5129"/>
+        <w:gridCol w:w="1161"/>
+        <w:gridCol w:w="1585"/>
+      </w:tblGrid>
+      <w:tr>
+        <w:trPr>
+          <w:tblCellSpacing w:w="15" w:type="dxa"/>
+        </w:trPr>
+        <w:tc>
+          <w:tcPr>
+            <w:tcW w:w="0" w:type="auto"/>
+            <w:tcBorders>
+              <w:top w:val="outset" w:sz="6" w:space="0" w:color="auto"/>
+              <w:left w:val="outset" w:sz="6" w:space="0" w:color="auto"/>
+              <w:bottom w:val="outset" w:sz="6" w:space="0" w:color="auto"/>
+              <w:right w:val="outset" w:sz="6" w:space="0" w:color="auto"/>
+            </w:tcBorders>
+            <w:vAlign w:val="center"/>
+            <w:hideMark/>
+          </w:tcPr>
+          <w:p>
+            <w:pPr>
+              <w:rPr>
+                <w:rFonts w:eastAsia="Times New Roman"/>
+                <w:rtl/>
+              </w:rPr>
+            </w:pPr>
+            <w:r>
+              <w:rPr>
+                <w:rFonts w:eastAsia="Times New Roman"/>
+              </w:rPr>
+              <w:t>Severance</w:t>
+            </w:r>
+          </w:p>
+        </w:tc>
+        <w:tc>
+          <w:tcPr>
+            <w:tcW w:w="0" w:type="auto"/>
+            <w:tcBorders>
+              <w:top w:val="outset" w:sz="6" w:space="0" w:color="auto"/>
+              <w:left w:val="outset" w:sz="6" w:space="0" w:color="auto"/>
+              <w:bottom w:val="outset" w:sz="6" w:space="0" w:color="auto"/>
+              <w:right w:val="outset" w:sz="6" w:space="0" w:color="auto"/>
+            </w:tcBorders>
+            <w:vAlign w:val="center"/>
+            <w:hideMark/>
+          </w:tcPr>
+          <w:p>
+            <w:pPr>
+              <w:rPr>
+                <w:rFonts w:eastAsia="Times New Roman"/>
+              </w:rPr>
+            </w:pPr>
+            <w:r>
+              <w:rPr>
+                <w:rFonts w:eastAsia="Times New Roman"/>
+                <w:highlight w:val="magenta"/>
+              </w:rPr>
+              <w:t>13.951</w:t>
+            </w:r>
+            <w:r>
+              <w:rPr>
+                <w:rFonts w:eastAsia="Times New Roman"/>
+              </w:rPr>
+              <w:t xml:space="preserve"> years * 5300.00, Family Part 100.00%</w:t>
+            </w:r>
+          </w:p>
+        </w:tc>
+        <w:tc>
+          <w:tcPr>
+            <w:tcW w:w="0" w:type="auto"/>
+            <w:tcBorders>
+              <w:top w:val="outset" w:sz="6" w:space="0" w:color="auto"/>
+              <w:left w:val="outset" w:sz="6" w:space="0" w:color="auto"/>
+              <w:bottom w:val="outset" w:sz="6" w:space="0" w:color="auto"/>
+              <w:right w:val="outset" w:sz="6" w:space="0" w:color="auto"/>
+            </w:tcBorders>
+            <w:vAlign w:val="center"/>
+            <w:hideMark/>
+          </w:tcPr>
+          <w:p>
+            <w:pPr>
+              <w:bidi/>
+              <w:rPr>
+                <w:rFonts w:eastAsia="Times New Roman"/>
+              </w:rPr>
+            </w:pPr>
+            <w:r>
+              <w:rPr>
+                <w:rFonts w:eastAsia="Times New Roman"/>
+                <w:rtl/>
+              </w:rPr>
+              <w:t>73939.00</w:t>
+            </w:r>
+          </w:p>
+        </w:tc>
+        <w:tc>
+          <w:tcPr>
+            <w:tcW w:w="0" w:type="auto"/>
+            <w:tcBorders>
+              <w:top w:val="outset" w:sz="6" w:space="0" w:color="auto"/>
+              <w:left w:val="outset" w:sz="6" w:space="0" w:color="auto"/>
+              <w:bottom w:val="outset" w:sz="6" w:space="0" w:color="auto"/>
+              <w:right w:val="outset" w:sz="6" w:space="0" w:color="auto"/>
+            </w:tcBorders>
+            <w:vAlign w:val="center"/>
+            <w:hideMark/>
+          </w:tcPr>
+          <w:p>
+            <w:pPr>
+              <w:bidi/>
+              <w:rPr>
+                <w:rFonts w:eastAsia="Times New Roman"/>
+                <w:rtl/>
+              </w:rPr>
+            </w:pPr>
+            <w:r>
+              <w:rPr>
+                <w:rFonts w:eastAsia="Times New Roman"/>
+                <w:rtl/>
+                <w:lang w:bidi="he-IL"/>
+              </w:rPr>
+              <w:t>פיצויי פיטורים</w:t>
+            </w:r>
+          </w:p>
+        </w:tc>
+      </w:tr>
+    </w:tbl>
+    <w:p>
+      <w:pPr>
+        <w:rPr>
+          <w:lang w:val="en"/>
+        </w:rPr>
+      </w:pPr>
+      <w:r>
+        <w:rPr>
+          <w:lang w:val="en"/>
+        </w:rPr>
+        <w:t>New:</w:t>
+      </w:r>
+    </w:p>
+    <w:tbl>
+      <w:tblPr>
+        <w:tblW w:w="5000" w:type="pct"/>
+        <w:tblCellSpacing w:w="15" w:type="dxa"/>
+        <w:tblBorders>
+          <w:top w:val="outset" w:sz="6" w:space="0" w:color="auto"/>
+          <w:left w:val="outset" w:sz="6" w:space="0" w:color="auto"/>
+          <w:bottom w:val="outset" w:sz="6" w:space="0" w:color="auto"/>
+          <w:right w:val="outset" w:sz="6" w:space="0" w:color="auto"/>
+        </w:tblBorders>
+        <w:tblCellMar>
+          <w:top w:w="15" w:type="dxa"/>
+          <w:left w:w="15" w:type="dxa"/>
+          <w:bottom w:w="15" w:type="dxa"/>
+          <w:right w:w="15" w:type="dxa"/>
+        </w:tblCellMar>
+        <w:tblLook w:val="04A0" w:firstRow="1" w:lastRow="0" w:firstColumn="1" w:lastColumn="0" w:noHBand="0" w:noVBand="1"/>
+      </w:tblPr>
+      <w:tblGrid>
+        <w:gridCol w:w="1271"/>
+        <w:gridCol w:w="5129"/>
+        <w:gridCol w:w="1161"/>
+        <w:gridCol w:w="1585"/>
+      </w:tblGrid>
+      <w:tr>
+        <w:trPr>
+          <w:tblCellSpacing w:w="15" w:type="dxa"/>
+        </w:trPr>
+        <w:tc>
+          <w:tcPr>
+            <w:tcW w:w="0" w:type="auto"/>
+            <w:tcBorders>
+              <w:top w:val="outset" w:sz="6" w:space="0" w:color="auto"/>
+              <w:left w:val="outset" w:sz="6" w:space="0" w:color="auto"/>
+              <w:bottom w:val="outset" w:sz="6" w:space="0" w:color="auto"/>
+              <w:right w:val="outset" w:sz="6" w:space="0" w:color="auto"/>
+            </w:tcBorders>
+            <w:vAlign w:val="center"/>
+            <w:hideMark/>
+          </w:tcPr>
+          <w:p>
+            <w:pPr>
+              <w:rPr>
+                <w:rFonts w:eastAsia="Times New Roman"/>
+                <w:rtl/>
+              </w:rPr>
+            </w:pPr>
+            <w:r>
+              <w:rPr>
+                <w:rFonts w:eastAsia="Times New Roman"/>
+              </w:rPr>
+              <w:t>Severance</w:t>
+            </w:r>
+          </w:p>
+        </w:tc>
+        <w:tc>
+          <w:tcPr>
+            <w:tcW w:w="0" w:type="auto"/>
+            <w:tcBorders>
+              <w:top w:val="outset" w:sz="6" w:space="0" w:color="auto"/>
+              <w:left w:val="outset" w:sz="6" w:space="0" w:color="auto"/>
+              <w:bottom w:val="outset" w:sz="6" w:space="0" w:color="auto"/>
+              <w:right w:val="outset" w:sz="6" w:space="0" w:color="auto"/>
+            </w:tcBorders>
+            <w:vAlign w:val="center"/>
+            <w:hideMark/>
+          </w:tcPr>
+          <w:p>
+            <w:pPr>
+              <w:rPr>
+                <w:rFonts w:eastAsia="Times New Roman"/>
+              </w:rPr>
+            </w:pPr>
+            <w:r>
+              <w:rPr>
+                <w:rFonts w:eastAsia="Times New Roman"/>
+              </w:rPr>
+              <w:t>13.989 years * 5300.00, Family Part 100.00%</w:t>
+            </w:r>
+          </w:p>
+        </w:tc>
+        <w:tc>
+          <w:tcPr>
+            <w:tcW w:w="0" w:type="auto"/>
+            <w:tcBorders>
+              <w:top w:val="outset" w:sz="6" w:space="0" w:color="auto"/>
+              <w:left w:val="outset" w:sz="6" w:space="0" w:color="auto"/>
+              <w:bottom w:val="outset" w:sz="6" w:space="0" w:color="auto"/>
+              <w:right w:val="outset" w:sz="6" w:space="0" w:color="auto"/>
+            </w:tcBorders>
+            <w:vAlign w:val="center"/>
+            <w:hideMark/>
+          </w:tcPr>
+          <w:p>
+            <w:pPr>
+              <w:bidi/>
+              <w:rPr>
+                <w:rFonts w:eastAsia="Times New Roman"/>
+              </w:rPr>
+            </w:pPr>
+            <w:r>
+              <w:rPr>
+                <w:rFonts w:eastAsia="Times New Roman"/>
+                <w:rtl/>
+              </w:rPr>
+              <w:t>74142.00</w:t>
+            </w:r>
+          </w:p>
+        </w:tc>
+        <w:tc>
+          <w:tcPr>
+            <w:tcW w:w="0" w:type="auto"/>
+            <w:tcBorders>
+              <w:top w:val="outset" w:sz="6" w:space="0" w:color="auto"/>
+              <w:left w:val="outset" w:sz="6" w:space="0" w:color="auto"/>
+              <w:bottom w:val="outset" w:sz="6" w:space="0" w:color="auto"/>
+              <w:right w:val="outset" w:sz="6" w:space="0" w:color="auto"/>
+            </w:tcBorders>
+            <w:vAlign w:val="center"/>
+            <w:hideMark/>
+          </w:tcPr>
+          <w:p>
+            <w:pPr>
+              <w:bidi/>
+              <w:rPr>
+                <w:rFonts w:eastAsia="Times New Roman"/>
+                <w:rtl/>
+              </w:rPr>
+            </w:pPr>
+            <w:r>
+              <w:rPr>
+                <w:rFonts w:eastAsia="Times New Roman"/>
+                <w:rtl/>
+                <w:lang w:bidi="he-IL"/>
+              </w:rPr>
+              <w:t>פיצויי פיטורים</w:t>
+            </w:r>
+          </w:p>
+        </w:tc>
+      </w:tr>
+    </w:tbl>
+    <w:p>
+      <w:pPr>
+        <w:pStyle w:val="Heading4"/>
+        <w:rPr>
+          <w:lang w:val="en"/>
+        </w:rPr>
+      </w:pPr>
+      <w:r>
+        <w:rPr>
+          <w:lang w:val="en"/>
+        </w:rPr>
+        <w:t>Vacation</w:t>
+      </w:r>
+    </w:p>
+    <w:p>
+      <w:pPr>
+        <w:rPr>
+          <w:lang w:val="en"/>
+        </w:rPr>
+      </w:pPr>
+      <w:r>
+        <w:rPr>
+          <w:lang w:val="en"/>
+        </w:rPr>
+        <w:t>Old</w:t>
+      </w:r>
+    </w:p>
+    <w:tbl>
+      <w:tblPr>
+        <w:tblW w:w="5000" w:type="pct"/>
+        <w:tblCellSpacing w:w="15" w:type="dxa"/>
+        <w:tblBorders>
+          <w:top w:val="outset" w:sz="6" w:space="0" w:color="auto"/>
+          <w:left w:val="outset" w:sz="6" w:space="0" w:color="auto"/>
+          <w:bottom w:val="outset" w:sz="6" w:space="0" w:color="auto"/>
+          <w:right w:val="outset" w:sz="6" w:space="0" w:color="auto"/>
+        </w:tblBorders>
+        <w:tblCellMar>
+          <w:top w:w="15" w:type="dxa"/>
+          <w:left w:w="15" w:type="dxa"/>
+          <w:bottom w:w="15" w:type="dxa"/>
+          <w:right w:w="15" w:type="dxa"/>
+        </w:tblCellMar>
+        <w:tblLook w:val="04A0" w:firstRow="1" w:lastRow="0" w:firstColumn="1" w:lastColumn="0" w:noHBand="0" w:noVBand="1"/>
+      </w:tblPr>
+      <w:tblGrid>
+        <w:gridCol w:w="1925"/>
+        <w:gridCol w:w="4189"/>
+        <w:gridCol w:w="1810"/>
+        <w:gridCol w:w="1222"/>
+      </w:tblGrid>
+      <w:tr>
+        <w:trPr>
+          <w:tblCellSpacing w:w="15" w:type="dxa"/>
+        </w:trPr>
+        <w:tc>
+          <w:tcPr>
+            <w:tcW w:w="0" w:type="auto"/>
+            <w:tcBorders>
+              <w:top w:val="outset" w:sz="6" w:space="0" w:color="auto"/>
+              <w:left w:val="outset" w:sz="6" w:space="0" w:color="auto"/>
+              <w:bottom w:val="outset" w:sz="6" w:space="0" w:color="auto"/>
+              <w:right w:val="outset" w:sz="6" w:space="0" w:color="auto"/>
+            </w:tcBorders>
+            <w:vAlign w:val="center"/>
+            <w:hideMark/>
+          </w:tcPr>
+          <w:p>
+            <w:pPr>
+              <w:rPr>
+                <w:rFonts w:eastAsia="Times New Roman"/>
+                <w:rtl/>
+              </w:rPr>
+            </w:pPr>
+            <w:r>
+              <w:rPr>
+                <w:rFonts w:eastAsia="Times New Roman"/>
+              </w:rPr>
+              <w:t>Vacation</w:t>
+            </w:r>
+          </w:p>
+        </w:tc>
+        <w:tc>
+          <w:tcPr>
+            <w:tcW w:w="0" w:type="auto"/>
+            <w:tcBorders>
+              <w:top w:val="outset" w:sz="6" w:space="0" w:color="auto"/>
+              <w:left w:val="outset" w:sz="6" w:space="0" w:color="auto"/>
+              <w:bottom w:val="outset" w:sz="6" w:space="0" w:color="auto"/>
+              <w:right w:val="outset" w:sz="6" w:space="0" w:color="auto"/>
+            </w:tcBorders>
+            <w:vAlign w:val="center"/>
+            <w:hideMark/>
+          </w:tcPr>
+          <w:p>
+            <w:pPr>
+              <w:rPr>
+                <w:rFonts w:eastAsia="Times New Roman"/>
+              </w:rPr>
+            </w:pPr>
+            <w:r>
+              <w:rPr>
+                <w:rFonts w:eastAsia="Times New Roman"/>
+                <w:highlight w:val="magenta"/>
+              </w:rPr>
+              <w:t>22.00</w:t>
+            </w:r>
+            <w:r>
+              <w:rPr>
+                <w:rFonts w:eastAsia="Times New Roman"/>
+              </w:rPr>
+              <w:t xml:space="preserve"> days * 212.00</w:t>
+            </w:r>
+          </w:p>
+        </w:tc>
+        <w:tc>
+          <w:tcPr>
+            <w:tcW w:w="0" w:type="auto"/>
+            <w:tcBorders>
+              <w:top w:val="outset" w:sz="6" w:space="0" w:color="auto"/>
+              <w:left w:val="outset" w:sz="6" w:space="0" w:color="auto"/>
+              <w:bottom w:val="outset" w:sz="6" w:space="0" w:color="auto"/>
+              <w:right w:val="outset" w:sz="6" w:space="0" w:color="auto"/>
+            </w:tcBorders>
+            <w:vAlign w:val="center"/>
+            <w:hideMark/>
+          </w:tcPr>
+          <w:p>
+            <w:pPr>
+              <w:bidi/>
+              <w:rPr>
+                <w:rFonts w:eastAsia="Times New Roman"/>
+              </w:rPr>
+            </w:pPr>
+            <w:r>
+              <w:rPr>
+                <w:rFonts w:eastAsia="Times New Roman"/>
+                <w:rtl/>
+              </w:rPr>
+              <w:t>4664.00</w:t>
+            </w:r>
+          </w:p>
+        </w:tc>
+        <w:tc>
+          <w:tcPr>
+            <w:tcW w:w="0" w:type="auto"/>
+            <w:tcBorders>
+              <w:top w:val="outset" w:sz="6" w:space="0" w:color="auto"/>
+              <w:left w:val="outset" w:sz="6" w:space="0" w:color="auto"/>
+              <w:bottom w:val="outset" w:sz="6" w:space="0" w:color="auto"/>
+              <w:right w:val="outset" w:sz="6" w:space="0" w:color="auto"/>
+            </w:tcBorders>
+            <w:vAlign w:val="center"/>
+            <w:hideMark/>
+          </w:tcPr>
+          <w:p>
+            <w:pPr>
+              <w:bidi/>
+              <w:rPr>
+                <w:rFonts w:eastAsia="Times New Roman"/>
+                <w:rtl/>
+              </w:rPr>
+            </w:pPr>
+            <w:r>
+              <w:rPr>
+                <w:rFonts w:eastAsia="Times New Roman"/>
+                <w:rtl/>
+                <w:lang w:bidi="he-IL"/>
+              </w:rPr>
+              <w:t>חופש</w:t>
+            </w:r>
+          </w:p>
+        </w:tc>
+      </w:tr>
+    </w:tbl>
+    <w:p>
+      <w:pPr>
+        <w:rPr>
+          <w:lang w:val="en"/>
+        </w:rPr>
+      </w:pPr>
+      <w:r>
+        <w:rPr>
+          <w:lang w:val="en"/>
+        </w:rPr>
+        <w:t>New</w:t>
+      </w:r>
+    </w:p>
+    <w:tbl>
+      <w:tblPr>
+        <w:tblW w:w="5000" w:type="pct"/>
+        <w:tblCellSpacing w:w="15" w:type="dxa"/>
+        <w:tblBorders>
+          <w:top w:val="outset" w:sz="6" w:space="0" w:color="auto"/>
+          <w:left w:val="outset" w:sz="6" w:space="0" w:color="auto"/>
+          <w:bottom w:val="outset" w:sz="6" w:space="0" w:color="auto"/>
+          <w:right w:val="outset" w:sz="6" w:space="0" w:color="auto"/>
+        </w:tblBorders>
+        <w:tblCellMar>
+          <w:top w:w="15" w:type="dxa"/>
+          <w:left w:w="15" w:type="dxa"/>
+          <w:bottom w:w="15" w:type="dxa"/>
+          <w:right w:w="15" w:type="dxa"/>
+        </w:tblCellMar>
+        <w:tblLook w:val="04A0" w:firstRow="1" w:lastRow="0" w:firstColumn="1" w:lastColumn="0" w:noHBand="0" w:noVBand="1"/>
+      </w:tblPr>
+      <w:tblGrid>
+        <w:gridCol w:w="1925"/>
+        <w:gridCol w:w="4189"/>
+        <w:gridCol w:w="1810"/>
+        <w:gridCol w:w="1222"/>
+      </w:tblGrid>
+      <w:tr>
+        <w:trPr>
+          <w:tblCellSpacing w:w="15" w:type="dxa"/>
+        </w:trPr>
+        <w:tc>
+          <w:tcPr>
+            <w:tcW w:w="0" w:type="auto"/>
+            <w:tcBorders>
+              <w:top w:val="outset" w:sz="6" w:space="0" w:color="auto"/>
+              <w:left w:val="outset" w:sz="6" w:space="0" w:color="auto"/>
+              <w:bottom w:val="outset" w:sz="6" w:space="0" w:color="auto"/>
+              <w:right w:val="outset" w:sz="6" w:space="0" w:color="auto"/>
+            </w:tcBorders>
+            <w:vAlign w:val="center"/>
+            <w:hideMark/>
+          </w:tcPr>
+          <w:p>
+            <w:pPr>
+              <w:rPr>
+                <w:rFonts w:eastAsia="Times New Roman"/>
+                <w:rtl/>
+              </w:rPr>
+            </w:pPr>
+            <w:r>
+              <w:rPr>
+                <w:rFonts w:eastAsia="Times New Roman"/>
+              </w:rPr>
+              <w:t>Vacation</w:t>
+            </w:r>
+          </w:p>
+        </w:tc>
+        <w:tc>
+          <w:tcPr>
+            <w:tcW w:w="0" w:type="auto"/>
+            <w:tcBorders>
+              <w:top w:val="outset" w:sz="6" w:space="0" w:color="auto"/>
+              <w:left w:val="outset" w:sz="6" w:space="0" w:color="auto"/>
+              <w:bottom w:val="outset" w:sz="6" w:space="0" w:color="auto"/>
+              <w:right w:val="outset" w:sz="6" w:space="0" w:color="auto"/>
+            </w:tcBorders>
+            <w:vAlign w:val="center"/>
+            <w:hideMark/>
+          </w:tcPr>
+          <w:p>
+            <w:pPr>
+              <w:rPr>
+                <w:rFonts w:eastAsia="Times New Roman"/>
+              </w:rPr>
+            </w:pPr>
+            <w:r>
+              <w:rPr>
+                <w:rFonts w:eastAsia="Times New Roman"/>
+              </w:rPr>
+              <w:t>23.00 days * 212.00</w:t>
+            </w:r>
+          </w:p>
+        </w:tc>
+        <w:tc>
+          <w:tcPr>
+            <w:tcW w:w="0" w:type="auto"/>
+            <w:tcBorders>
+              <w:top w:val="outset" w:sz="6" w:space="0" w:color="auto"/>
+              <w:left w:val="outset" w:sz="6" w:space="0" w:color="auto"/>
+              <w:bottom w:val="outset" w:sz="6" w:space="0" w:color="auto"/>
+              <w:right w:val="outset" w:sz="6" w:space="0" w:color="auto"/>
+            </w:tcBorders>
+            <w:vAlign w:val="center"/>
+            <w:hideMark/>
+          </w:tcPr>
+          <w:p>
+            <w:pPr>
+              <w:bidi/>
+              <w:rPr>
+                <w:rFonts w:eastAsia="Times New Roman"/>
+              </w:rPr>
+            </w:pPr>
+            <w:r>
+              <w:rPr>
+                <w:rFonts w:eastAsia="Times New Roman"/>
+                <w:rtl/>
+              </w:rPr>
+              <w:t>4876.00</w:t>
+            </w:r>
+          </w:p>
+        </w:tc>
+        <w:tc>
+          <w:tcPr>
+            <w:tcW w:w="0" w:type="auto"/>
+            <w:tcBorders>
+              <w:top w:val="outset" w:sz="6" w:space="0" w:color="auto"/>
+              <w:left w:val="outset" w:sz="6" w:space="0" w:color="auto"/>
+              <w:bottom w:val="outset" w:sz="6" w:space="0" w:color="auto"/>
+              <w:right w:val="outset" w:sz="6" w:space="0" w:color="auto"/>
+            </w:tcBorders>
+            <w:vAlign w:val="center"/>
+            <w:hideMark/>
+          </w:tcPr>
+          <w:p>
+            <w:pPr>
+              <w:bidi/>
+              <w:rPr>
+                <w:rFonts w:eastAsia="Times New Roman"/>
+                <w:rtl/>
+              </w:rPr>
+            </w:pPr>
+            <w:r>
+              <w:rPr>
+                <w:rFonts w:eastAsia="Times New Roman"/>
+                <w:rtl/>
+                <w:lang w:bidi="he-IL"/>
+              </w:rPr>
+              <w:t>חופש</w:t>
+            </w:r>
+          </w:p>
+        </w:tc>
+      </w:tr>
+    </w:tbl>
+    <w:p>
+      <w:pPr>
+        <w:pStyle w:val="Heading4"/>
+        <w:rPr>
+          <w:lang w:val="en"/>
+        </w:rPr>
+      </w:pPr>
+      <w:r>
+        <w:rPr>
+          <w:lang w:val="en"/>
+        </w:rPr>
+        <w:t>Recuperation</w:t>
+      </w:r>
+    </w:p>
+    <w:p>
+      <w:pPr>
+        <w:rPr>
+          <w:lang w:val="en"/>
+        </w:rPr>
+      </w:pPr>
+      <w:r>
+        <w:rPr>
+          <w:lang w:val="en"/>
+        </w:rPr>
+        <w:t>Old</w:t>
+      </w:r>
+    </w:p>
+    <w:tbl>
+      <w:tblPr>
+        <w:tblW w:w="5000" w:type="pct"/>
+        <w:tblCellSpacing w:w="15" w:type="dxa"/>
+        <w:tblBorders>
+          <w:top w:val="outset" w:sz="6" w:space="0" w:color="auto"/>
+          <w:left w:val="outset" w:sz="6" w:space="0" w:color="auto"/>
+          <w:bottom w:val="outset" w:sz="6" w:space="0" w:color="auto"/>
+          <w:right w:val="outset" w:sz="6" w:space="0" w:color="auto"/>
+        </w:tblBorders>
+        <w:tblCellMar>
+          <w:top w:w="15" w:type="dxa"/>
+          <w:left w:w="15" w:type="dxa"/>
+          <w:bottom w:w="15" w:type="dxa"/>
+          <w:right w:w="15" w:type="dxa"/>
+        </w:tblCellMar>
+        <w:tblLook w:val="04A0" w:firstRow="1" w:lastRow="0" w:firstColumn="1" w:lastColumn="0" w:noHBand="0" w:noVBand="1"/>
+      </w:tblPr>
+      <w:tblGrid>
+        <w:gridCol w:w="2389"/>
+        <w:gridCol w:w="3260"/>
+        <w:gridCol w:w="1502"/>
+        <w:gridCol w:w="1995"/>
+      </w:tblGrid>
+      <w:tr>
+        <w:trPr>
+          <w:tblCellSpacing w:w="15" w:type="dxa"/>
+        </w:trPr>
+        <w:tc>
+          <w:tcPr>
+            <w:tcW w:w="0" w:type="auto"/>
+            <w:tcBorders>
+              <w:top w:val="outset" w:sz="6" w:space="0" w:color="auto"/>
+              <w:left w:val="outset" w:sz="6" w:space="0" w:color="auto"/>
+              <w:bottom w:val="outset" w:sz="6" w:space="0" w:color="auto"/>
+              <w:right w:val="outset" w:sz="6" w:space="0" w:color="auto"/>
+            </w:tcBorders>
+            <w:vAlign w:val="center"/>
+            <w:hideMark/>
+          </w:tcPr>
+          <w:p>
+            <w:pPr>
+              <w:rPr>
+                <w:rFonts w:eastAsia="Times New Roman"/>
+                <w:rtl/>
+              </w:rPr>
+            </w:pPr>
+            <w:r>
+              <w:rPr>
+                <w:rFonts w:eastAsia="Times New Roman"/>
+              </w:rPr>
+              <w:t>Recuperation</w:t>
+            </w:r>
+          </w:p>
+        </w:tc>
+        <w:tc>
+          <w:tcPr>
+            <w:tcW w:w="0" w:type="auto"/>
+            <w:tcBorders>
+              <w:top w:val="outset" w:sz="6" w:space="0" w:color="auto"/>
+              <w:left w:val="outset" w:sz="6" w:space="0" w:color="auto"/>
+              <w:bottom w:val="outset" w:sz="6" w:space="0" w:color="auto"/>
+              <w:right w:val="outset" w:sz="6" w:space="0" w:color="auto"/>
+            </w:tcBorders>
+            <w:vAlign w:val="center"/>
+            <w:hideMark/>
+          </w:tcPr>
+          <w:p>
+            <w:pPr>
+              <w:rPr>
+                <w:rFonts w:eastAsia="Times New Roman"/>
+              </w:rPr>
+            </w:pPr>
+            <w:r>
+              <w:rPr>
+                <w:rFonts w:eastAsia="Times New Roman"/>
+                <w:highlight w:val="magenta"/>
+              </w:rPr>
+              <w:t>7.61</w:t>
+            </w:r>
+            <w:r>
+              <w:rPr>
+                <w:rFonts w:eastAsia="Times New Roman"/>
+              </w:rPr>
+              <w:t xml:space="preserve"> days * 378.00</w:t>
+            </w:r>
+          </w:p>
+        </w:tc>
+        <w:tc>
+          <w:tcPr>
+            <w:tcW w:w="0" w:type="auto"/>
+            <w:tcBorders>
+              <w:top w:val="outset" w:sz="6" w:space="0" w:color="auto"/>
+              <w:left w:val="outset" w:sz="6" w:space="0" w:color="auto"/>
+              <w:bottom w:val="outset" w:sz="6" w:space="0" w:color="auto"/>
+              <w:right w:val="outset" w:sz="6" w:space="0" w:color="auto"/>
+            </w:tcBorders>
+            <w:vAlign w:val="center"/>
+            <w:hideMark/>
+          </w:tcPr>
+          <w:p>
+            <w:pPr>
+              <w:bidi/>
+              <w:rPr>
+                <w:rFonts w:eastAsia="Times New Roman"/>
+              </w:rPr>
+            </w:pPr>
+            <w:r>
+              <w:rPr>
+                <w:rFonts w:eastAsia="Times New Roman"/>
+                <w:rtl/>
+              </w:rPr>
+              <w:t>2874.87</w:t>
+            </w:r>
+          </w:p>
+        </w:tc>
+        <w:tc>
+          <w:tcPr>
+            <w:tcW w:w="0" w:type="auto"/>
+            <w:tcBorders>
+              <w:top w:val="outset" w:sz="6" w:space="0" w:color="auto"/>
+              <w:left w:val="outset" w:sz="6" w:space="0" w:color="auto"/>
+              <w:bottom w:val="outset" w:sz="6" w:space="0" w:color="auto"/>
+              <w:right w:val="outset" w:sz="6" w:space="0" w:color="auto"/>
+            </w:tcBorders>
+            <w:vAlign w:val="center"/>
+            <w:hideMark/>
+          </w:tcPr>
+          <w:p>
+            <w:pPr>
+              <w:bidi/>
+              <w:rPr>
+                <w:rFonts w:eastAsia="Times New Roman"/>
+                <w:rtl/>
+              </w:rPr>
+            </w:pPr>
+            <w:r>
+              <w:rPr>
+                <w:rFonts w:eastAsia="Times New Roman"/>
+                <w:rtl/>
+                <w:lang w:bidi="he-IL"/>
+              </w:rPr>
+              <w:t>דמי הבראה</w:t>
+            </w:r>
+          </w:p>
+        </w:tc>
+      </w:tr>
+    </w:tbl>
+    <w:p>
+      <w:pPr>
+        <w:rPr>
+          <w:lang w:val="en"/>
+        </w:rPr>
+      </w:pPr>
+      <w:r>
+        <w:rPr>
+          <w:lang w:val="en"/>
+        </w:rPr>
+        <w:t>New</w:t>
+      </w:r>
+    </w:p>
+    <w:tbl>
+      <w:tblPr>
+        <w:tblW w:w="5000" w:type="pct"/>
+        <w:tblCellSpacing w:w="15" w:type="dxa"/>
+        <w:tblBorders>
+          <w:top w:val="outset" w:sz="6" w:space="0" w:color="auto"/>
+          <w:left w:val="outset" w:sz="6" w:space="0" w:color="auto"/>
+          <w:bottom w:val="outset" w:sz="6" w:space="0" w:color="auto"/>
+          <w:right w:val="outset" w:sz="6" w:space="0" w:color="auto"/>
+        </w:tblBorders>
+        <w:tblCellMar>
+          <w:top w:w="15" w:type="dxa"/>
+          <w:left w:w="15" w:type="dxa"/>
+          <w:bottom w:w="15" w:type="dxa"/>
+          <w:right w:w="15" w:type="dxa"/>
+        </w:tblCellMar>
+        <w:tblLook w:val="04A0" w:firstRow="1" w:lastRow="0" w:firstColumn="1" w:lastColumn="0" w:noHBand="0" w:noVBand="1"/>
+      </w:tblPr>
+      <w:tblGrid>
+        <w:gridCol w:w="2389"/>
+        <w:gridCol w:w="3260"/>
+        <w:gridCol w:w="1502"/>
+        <w:gridCol w:w="1995"/>
+      </w:tblGrid>
+      <w:tr>
+        <w:trPr>
+          <w:tblCellSpacing w:w="15" w:type="dxa"/>
+        </w:trPr>
+        <w:tc>
+          <w:tcPr>
+            <w:tcW w:w="0" w:type="auto"/>
+            <w:tcBorders>
+              <w:top w:val="outset" w:sz="6" w:space="0" w:color="auto"/>
+              <w:left w:val="outset" w:sz="6" w:space="0" w:color="auto"/>
+              <w:bottom w:val="outset" w:sz="6" w:space="0" w:color="auto"/>
+              <w:right w:val="outset" w:sz="6" w:space="0" w:color="auto"/>
+            </w:tcBorders>
+            <w:vAlign w:val="center"/>
+            <w:hideMark/>
+          </w:tcPr>
+          <w:p>
+            <w:pPr>
+              <w:rPr>
+                <w:rFonts w:eastAsia="Times New Roman"/>
+                <w:rtl/>
+              </w:rPr>
+            </w:pPr>
+            <w:r>
+              <w:rPr>
+                <w:rFonts w:eastAsia="Times New Roman"/>
+              </w:rPr>
+              <w:lastRenderedPageBreak/>
+              <w:t>Recuperation</w:t>
+            </w:r>
+          </w:p>
+        </w:tc>
+        <w:tc>
+          <w:tcPr>
+            <w:tcW w:w="0" w:type="auto"/>
+            <w:tcBorders>
+              <w:top w:val="outset" w:sz="6" w:space="0" w:color="auto"/>
+              <w:left w:val="outset" w:sz="6" w:space="0" w:color="auto"/>
+              <w:bottom w:val="outset" w:sz="6" w:space="0" w:color="auto"/>
+              <w:right w:val="outset" w:sz="6" w:space="0" w:color="auto"/>
+            </w:tcBorders>
+            <w:vAlign w:val="center"/>
+            <w:hideMark/>
+          </w:tcPr>
+          <w:p>
+            <w:pPr>
+              <w:rPr>
+                <w:rFonts w:eastAsia="Times New Roman"/>
+              </w:rPr>
+            </w:pPr>
+            <w:r>
+              <w:rPr>
+                <w:rFonts w:eastAsia="Times New Roman"/>
+              </w:rPr>
+              <w:t>7.91 days * 378.00</w:t>
+            </w:r>
+          </w:p>
+        </w:tc>
+        <w:tc>
+          <w:tcPr>
+            <w:tcW w:w="0" w:type="auto"/>
+            <w:tcBorders>
+              <w:top w:val="outset" w:sz="6" w:space="0" w:color="auto"/>
+              <w:left w:val="outset" w:sz="6" w:space="0" w:color="auto"/>
+              <w:bottom w:val="outset" w:sz="6" w:space="0" w:color="auto"/>
+              <w:right w:val="outset" w:sz="6" w:space="0" w:color="auto"/>
+            </w:tcBorders>
+            <w:vAlign w:val="center"/>
+            <w:hideMark/>
+          </w:tcPr>
+          <w:p>
+            <w:pPr>
+              <w:bidi/>
+              <w:rPr>
+                <w:rFonts w:eastAsia="Times New Roman"/>
+              </w:rPr>
+            </w:pPr>
+            <w:r>
+              <w:rPr>
+                <w:rFonts w:eastAsia="Times New Roman"/>
+                <w:rtl/>
+              </w:rPr>
+              <w:t>2990.86</w:t>
+            </w:r>
+          </w:p>
+        </w:tc>
+        <w:tc>
+          <w:tcPr>
+            <w:tcW w:w="0" w:type="auto"/>
+            <w:tcBorders>
+              <w:top w:val="outset" w:sz="6" w:space="0" w:color="auto"/>
+              <w:left w:val="outset" w:sz="6" w:space="0" w:color="auto"/>
+              <w:bottom w:val="outset" w:sz="6" w:space="0" w:color="auto"/>
+              <w:right w:val="outset" w:sz="6" w:space="0" w:color="auto"/>
+            </w:tcBorders>
+            <w:vAlign w:val="center"/>
+            <w:hideMark/>
+          </w:tcPr>
+          <w:p>
+            <w:pPr>
+              <w:bidi/>
+              <w:rPr>
+                <w:rFonts w:eastAsia="Times New Roman"/>
+                <w:rtl/>
+              </w:rPr>
+            </w:pPr>
+            <w:r>
+              <w:rPr>
+                <w:rFonts w:eastAsia="Times New Roman"/>
+                <w:rtl/>
+                <w:lang w:bidi="he-IL"/>
+              </w:rPr>
+              <w:t>דמי הבראה</w:t>
+            </w:r>
+          </w:p>
+        </w:tc>
+      </w:tr>
+    </w:tbl>
+    <w:p>
+      <w:pPr>
+        <w:rPr>
+          <w:lang w:val="en"/>
+        </w:rPr>
+      </w:pPr>
+    </w:p>
+    <w:p>
+      <w:pPr>
+        <w:rPr>
+          <w:lang w:val="en"/>
+        </w:rPr>
+      </w:pPr>
+    </w:p>
+    <w:p>
+      <w:pPr>
+        <w:rPr>
+          <w:lang w:val="en"/>
+        </w:rPr>
+      </w:pPr>
+    </w:p>
+    <w:p>
+      <w:pPr>
+        <w:pStyle w:val="Heading2"/>
+        <w:rPr>
+          <w:lang w:val="en-US"/>
+        </w:rPr>
+      </w:pPr>
+      <w:r>
+        <w:rPr>
+          <w:lang w:val="en-US"/>
+        </w:rPr>
+        <w:t>Check difference in “</w:t>
+      </w:r>
+      <w:r>
+        <w:rPr>
+          <w:lang w:val="en-US"/>
+        </w:rPr>
+        <w:t>Bibimol_John_T9714474</w:t>
+      </w:r>
+      <w:r>
+        <w:rPr>
+          <w:lang w:val="en-US"/>
+        </w:rPr>
+        <w:t>” recuperation – 7/10/23</w:t>
+      </w:r>
+    </w:p>
+    <w:p>
+      <w:pPr>
+        <w:rPr>
+          <w:lang w:val="en-US"/>
+        </w:rPr>
+      </w:pPr>
+      <w:r>
+        <w:rPr>
+          <w:lang w:val="en-US"/>
+        </w:rPr>
+        <w:t>There is a difference in the “last year fraction” due to unpaid vacation.</w:t>
+      </w:r>
+    </w:p>
+    <w:p>
+      <w:pPr>
+        <w:rPr>
+          <w:lang w:val="en-US"/>
+        </w:rPr>
+      </w:pPr>
+      <w:r>
+        <w:rPr>
+          <w:lang w:val="en-US"/>
+        </w:rPr>
+        <w:t>What is the truth?</w:t>
+      </w:r>
+    </w:p>
+    <w:p>
+      <w:pPr>
+        <w:pStyle w:val="ListParagraph"/>
+        <w:numPr>
+          <w:ilvl w:val="0"/>
+          <w:numId w:val="14"/>
+        </w:numPr>
+        <w:rPr>
+          <w:lang w:val="en-US"/>
+        </w:rPr>
+      </w:pPr>
+      <w:r>
+        <w:rPr>
+          <w:lang w:val="en-US"/>
+        </w:rPr>
+        <w:t xml:space="preserve">Check/Compare vacation report in letters – </w:t>
+      </w:r>
+    </w:p>
+    <w:p>
+      <w:pPr>
+        <w:rPr>
+          <w:lang w:val="en-US"/>
+        </w:rPr>
+      </w:pPr>
+      <w:r>
+        <w:rPr>
+          <w:lang w:val="en-US"/>
+        </w:rPr>
+        <w:t>Reference is the same:</w:t>
+      </w:r>
+    </w:p>
+    <w:p>
+      <w:pPr>
+        <w:pStyle w:val="NormalWeb"/>
+        <w:spacing w:before="0" w:beforeAutospacing="0" w:after="0" w:afterAutospacing="0"/>
+        <w:rPr>
+          <w:i/>
+          <w:iCs/>
+          <w:sz w:val="18"/>
+          <w:szCs w:val="18"/>
+          <w:lang w:val="en"/>
+        </w:rPr>
+      </w:pPr>
+      <w:r>
+        <w:rPr>
+          <w:i/>
+          <w:iCs/>
+          <w:sz w:val="18"/>
+          <w:szCs w:val="18"/>
+          <w:lang w:val="en"/>
+        </w:rPr>
+        <w:t>This computation takes into account the following 1 vacations:</w:t>
+      </w:r>
+      <w:r>
+        <w:rPr>
+          <w:i/>
+          <w:iCs/>
+          <w:sz w:val="18"/>
+          <w:szCs w:val="18"/>
+          <w:lang w:val="en"/>
+        </w:rPr>
+        <w:br/>
+        <w:t>Vacation: Sunday, December 23, 2018 - Saturday, January 26, 2019, work days 30, paid 20, unpaid 10</w:t>
+      </w:r>
+    </w:p>
+    <w:p>
+      <w:pPr>
+        <w:pStyle w:val="NormalWeb"/>
+        <w:spacing w:before="0" w:beforeAutospacing="0" w:after="0" w:afterAutospacing="0"/>
+        <w:rPr>
+          <w:i/>
+          <w:iCs/>
+          <w:sz w:val="18"/>
+          <w:szCs w:val="18"/>
+          <w:lang w:val="en"/>
+        </w:rPr>
+      </w:pPr>
+    </w:p>
+    <w:p>
+      <w:pPr>
+        <w:pStyle w:val="ListParagraph"/>
+        <w:numPr>
+          <w:ilvl w:val="0"/>
+          <w:numId w:val="14"/>
+        </w:numPr>
+        <w:rPr>
+          <w:lang w:val="en"/>
+        </w:rPr>
+      </w:pPr>
+      <w:r>
+        <w:rPr>
+          <w:lang w:val="en"/>
+        </w:rPr>
+        <w:t>Try to reproduce old version to get more logs</w:t>
+      </w:r>
+    </w:p>
+    <w:p>
+      <w:pPr>
+        <w:rPr>
+          <w:lang w:val="en"/>
+        </w:rPr>
+      </w:pPr>
+      <w:r>
+        <w:rPr>
+          <w:lang w:val="en"/>
+        </w:rPr>
+        <w:t>There is a difference in the setting of the year’s end after the vacation:</w:t>
+      </w:r>
+    </w:p>
+    <w:p>
+      <w:pPr>
+        <w:rPr>
+          <w:lang w:val="en"/>
+        </w:rPr>
+      </w:pPr>
+      <w:r>
+        <w:rPr>
+          <w:lang w:val="en"/>
+        </w:rPr>
+        <w:t>Old:</w:t>
+      </w:r>
+    </w:p>
+    <w:p>
+      <w:pPr>
+        <w:rPr>
+          <w:lang w:val="en"/>
+        </w:rPr>
+      </w:pPr>
+      <w:r>
+        <w:rPr>
+          <w:lang w:val="en"/>
+        </w:rPr>
+        <w:t>1: Sunday, June 18, 2017 - Sunday, June 17, 2018, 365 Days</w:t>
+      </w:r>
+    </w:p>
+    <w:p>
+      <w:pPr>
+        <w:rPr>
+          <w:lang w:val="en"/>
+        </w:rPr>
+      </w:pPr>
+      <w:r>
+        <w:rPr>
+          <w:lang w:val="en"/>
+        </w:rPr>
+        <w:t>2: Monday, June 18, 2018 - Friday, June 28, 2019, Unpaid Vacation 11/376 Days</w:t>
+      </w:r>
+    </w:p>
+    <w:p>
+      <w:pPr>
+        <w:rPr>
+          <w:lang w:val="en"/>
+        </w:rPr>
+      </w:pPr>
+      <w:r>
+        <w:rPr>
+          <w:lang w:val="en"/>
+        </w:rPr>
+        <w:t>(Year’s end postponed by 11 days)</w:t>
+      </w:r>
+    </w:p>
+    <w:p>
+      <w:pPr>
+        <w:rPr>
+          <w:lang w:val="en"/>
+        </w:rPr>
+      </w:pPr>
+      <w:r>
+        <w:rPr>
+          <w:lang w:val="en"/>
+        </w:rPr>
+        <w:t>New:</w:t>
+      </w:r>
+    </w:p>
+    <w:p>
+      <w:pPr>
+        <w:rPr>
+          <w:lang w:val="en"/>
+        </w:rPr>
+      </w:pPr>
+      <w:r>
+        <w:rPr>
+          <w:lang w:val="en"/>
+        </w:rPr>
+        <w:t>1: Sunday, June 18, 2017 - Sunday, June 17, 2018, 365 Days</w:t>
+      </w:r>
+    </w:p>
+    <w:p>
+      <w:pPr>
+        <w:rPr>
+          <w:lang w:val="en"/>
+        </w:rPr>
+      </w:pPr>
+      <w:r>
+        <w:rPr>
+          <w:lang w:val="en"/>
+        </w:rPr>
+        <w:t xml:space="preserve"> 2: Monday, June 18, 2018 - Saturday, June 29, 2019, Unpaid Vacation 12/377 Days</w:t>
+      </w:r>
+    </w:p>
+    <w:p>
+      <w:pPr>
+        <w:rPr>
+          <w:lang w:val="en"/>
+        </w:rPr>
+      </w:pPr>
+      <w:r>
+        <w:rPr>
+          <w:lang w:val="en"/>
+        </w:rPr>
+        <w:t>Unpaid: Tuesday, January 15, 2019 - Saturday, January 26, 2019 (work days 10/12)</w:t>
+      </w:r>
+    </w:p>
+    <w:p>
+      <w:pPr>
+        <w:rPr>
+          <w:lang w:val="en"/>
+        </w:rPr>
+      </w:pPr>
+      <w:r>
+        <w:rPr>
+          <w:lang w:val="en"/>
+        </w:rPr>
+        <w:t xml:space="preserve"> 3: Sunday, June 30, 2019 - Monday, June 29, 2020, 366 Days</w:t>
+      </w:r>
+    </w:p>
+    <w:p>
+      <w:pPr>
+        <w:rPr>
+          <w:lang w:val="en"/>
+        </w:rPr>
+      </w:pPr>
+    </w:p>
+    <w:p>
+      <w:pPr>
+        <w:pStyle w:val="Heading2"/>
+        <w:rPr>
+          <w:lang w:val="en-US"/>
+        </w:rPr>
+      </w:pPr>
+      <w:r>
+        <w:rPr>
+          <w:lang w:val="en-US"/>
+        </w:rPr>
+        <w:t xml:space="preserve">BUG: “Prev Day” for “1.7.2017” gives “17.7.2017” </w:t>
+      </w:r>
+    </w:p>
+    <w:p>
+      <w:pPr>
+        <w:rPr>
+          <w:lang w:val="en-US"/>
+        </w:rPr>
+      </w:pPr>
+      <w:r>
+        <w:rPr>
+          <w:lang w:val="en-US"/>
+        </w:rPr>
+        <w:t>Why?</w:t>
+      </w:r>
+    </w:p>
+    <w:p>
+      <w:pPr>
+        <w:rPr>
+          <w:lang w:val="en-US"/>
+        </w:rPr>
+      </w:pPr>
+      <w:r>
+        <w:rPr>
+          <w:lang w:val="en-US"/>
+        </w:rPr>
+        <w:t>There is a basic problem with direct assignments of year, month and/or day.</w:t>
+      </w:r>
+    </w:p>
+    <w:p>
+      <w:pPr>
+        <w:rPr>
+          <w:lang w:val="en-US"/>
+        </w:rPr>
+      </w:pPr>
+      <w:r>
+        <w:rPr>
+          <w:lang w:val="en-US"/>
+        </w:rPr>
+        <w:t>Time itself is not changing!</w:t>
+      </w:r>
+    </w:p>
+    <w:p>
+      <w:pPr>
+        <w:rPr>
+          <w:lang w:val="en-US"/>
+        </w:rPr>
+      </w:pPr>
+      <w:r>
+        <w:rPr>
+          <w:lang w:val="en-US"/>
+        </w:rPr>
+        <w:t>Should use constructor or “Set” function!!!</w:t>
+      </w:r>
+    </w:p>
+    <w:p>
+      <w:pPr>
+        <w:pStyle w:val="Heading2"/>
+        <w:rPr>
+          <w:lang w:val="en-US"/>
+        </w:rPr>
+      </w:pPr>
+      <w:r>
+        <w:rPr>
+          <w:lang w:val="en-US"/>
+        </w:rPr>
+        <w:t>Continue comparing</w:t>
+      </w:r>
+      <w:r>
+        <w:rPr>
+          <w:lang w:val="en-US"/>
+        </w:rPr>
+        <w:t xml:space="preserve"> 1</w:t>
+      </w:r>
+      <w:r>
+        <w:rPr>
+          <w:vertAlign w:val="superscript"/>
+          <w:lang w:val="en-US"/>
+        </w:rPr>
+        <w:t>st</w:t>
+      </w:r>
+      <w:r>
+        <w:rPr>
+          <w:lang w:val="en-US"/>
+        </w:rPr>
+        <w:t xml:space="preserve"> case: </w:t>
+      </w:r>
+      <w:r>
+        <w:rPr>
+          <w:lang w:val="en-US"/>
+        </w:rPr>
+        <w:t>Airen_O._Araniego_P5462872B</w:t>
+      </w:r>
+      <w:r>
+        <w:rPr>
+          <w:lang w:val="en-US"/>
+        </w:rPr>
+        <w:t xml:space="preserve"> – 6/10/23</w:t>
+      </w:r>
+    </w:p>
+    <w:p>
+      <w:pPr>
+        <w:rPr>
+          <w:lang w:val="en-US"/>
+        </w:rPr>
+      </w:pPr>
+      <w:r>
+        <w:rPr>
+          <w:lang w:val="en-US"/>
+        </w:rPr>
+        <w:t>There was a problem with adding “unpaid” to months…</w:t>
+      </w:r>
+    </w:p>
+    <w:p>
+      <w:pPr>
+        <w:rPr>
+          <w:lang w:val="en-US"/>
+        </w:rPr>
+      </w:pPr>
+      <w:r>
+        <w:rPr>
+          <w:lang w:val="en-US"/>
+        </w:rPr>
+        <w:t>The whole unpaid period was added to the first month instead of being divided.</w:t>
+      </w:r>
+    </w:p>
+    <w:p>
+      <w:pPr>
+        <w:rPr>
+          <w:lang w:val="en-US"/>
+        </w:rPr>
+      </w:pPr>
+      <w:r>
+        <w:rPr>
+          <w:lang w:val="en-US"/>
+        </w:rPr>
+        <w:t>New SW reorganization with C Month Info now inheriting “C Work Span”.</w:t>
+      </w:r>
+    </w:p>
+    <w:p>
+      <w:pPr>
+        <w:rPr>
+          <w:lang w:val="en-US"/>
+        </w:rPr>
+      </w:pPr>
+      <w:r>
+        <w:rPr>
+          <w:lang w:val="en-US"/>
+        </w:rPr>
+        <w:t>Try to repeat good result:</w:t>
+      </w:r>
+    </w:p>
+    <w:p>
+      <w:pPr>
+        <w:rPr>
+          <w:lang w:val="en-US"/>
+        </w:rPr>
+      </w:pPr>
+      <w:r>
+        <w:rPr>
+          <w:lang w:val="en-US"/>
+        </w:rPr>
+        <w:t>Running “</w:t>
+      </w:r>
+      <w:r>
+        <w:rPr>
+          <w:lang w:val="en-US"/>
+        </w:rPr>
+        <w:t>D:\WRC\Install\WorkersRights_v1.3.2.beta0</w:t>
+      </w:r>
+      <w:r>
+        <w:rPr>
+          <w:lang w:val="en-US"/>
+        </w:rPr>
+        <w:t>” differs from both versions!</w:t>
+      </w:r>
+    </w:p>
+    <w:p>
+      <w:pPr>
+        <w:rPr>
+          <w:lang w:val="en-US"/>
+        </w:rPr>
+      </w:pPr>
+      <w:r>
+        <w:rPr>
+          <w:lang w:val="en-US"/>
+        </w:rPr>
+        <w:t>New pension log seems OK!</w:t>
+      </w:r>
+    </w:p>
+    <w:p>
+      <w:pPr>
+        <w:rPr>
+          <w:lang w:val="en-US"/>
+        </w:rPr>
+      </w:pPr>
+    </w:p>
+    <w:p>
+      <w:pPr>
+        <w:pStyle w:val="Heading2"/>
+        <w:rPr>
+          <w:lang w:val="en-US"/>
+        </w:rPr>
+      </w:pPr>
+      <w:r>
+        <w:rPr>
+          <w:lang w:val="en-US"/>
+        </w:rPr>
+        <w:t>Start with 1</w:t>
+      </w:r>
+      <w:r>
+        <w:rPr>
+          <w:vertAlign w:val="superscript"/>
+          <w:lang w:val="en-US"/>
+        </w:rPr>
+        <w:t>st</w:t>
+      </w:r>
+      <w:r>
+        <w:rPr>
+          <w:lang w:val="en-US"/>
+        </w:rPr>
+        <w:t xml:space="preserve"> case: </w:t>
+      </w:r>
+      <w:r>
+        <w:rPr>
+          <w:lang w:val="en-US"/>
+        </w:rPr>
+        <w:t>Airen_O._Araniego_P5462872B</w:t>
+      </w:r>
+    </w:p>
+    <w:p>
+      <w:pPr>
+        <w:rPr>
+          <w:lang w:val="en-US"/>
+        </w:rPr>
+      </w:pPr>
+      <w:r>
+        <w:rPr>
+          <w:lang w:val="en-US"/>
+        </w:rPr>
+        <w:t>Its save file says “</w:t>
+      </w:r>
+      <w:r>
+        <w:rPr>
+          <w:lang w:val="en-US"/>
+        </w:rPr>
+        <w:t>v1.3.2.beta0</w:t>
+      </w:r>
+      <w:r>
+        <w:rPr>
+          <w:lang w:val="en-US"/>
+        </w:rPr>
+        <w:t>”</w:t>
+      </w:r>
+    </w:p>
+    <w:p>
+      <w:pPr>
+        <w:rPr>
+          <w:lang w:val="en-US"/>
+        </w:rPr>
+      </w:pPr>
+      <w:r>
+        <w:rPr>
+          <w:lang w:val="en-US"/>
+        </w:rPr>
+        <w:tab/>
+        <w:t>Set legacy version to 132</w:t>
+      </w:r>
+    </w:p>
+    <w:p>
+      <w:pPr>
+        <w:rPr>
+          <w:lang w:val="en-US"/>
+        </w:rPr>
+      </w:pPr>
+      <w:r>
+        <w:rPr>
+          <w:lang w:val="en-US"/>
+        </w:rPr>
+        <w:t xml:space="preserve">Some change </w:t>
+      </w:r>
+      <w:r>
+        <w:rPr>
+          <w:lang w:val="en-US"/>
+        </w:rPr>
+        <w:t xml:space="preserve">– from false to true </w:t>
+      </w:r>
+      <w:r>
+        <w:rPr>
+          <w:lang w:val="en-US"/>
+        </w:rPr>
+        <w:t>in:</w:t>
+      </w:r>
+    </w:p>
+    <w:p>
+      <w:pPr>
+        <w:rPr>
+          <w:lang w:val="en-US"/>
+        </w:rPr>
+      </w:pPr>
+      <w:r>
+        <w:rPr>
+          <w:lang w:val="en-US"/>
+        </w:rPr>
+        <w:t xml:space="preserve">   &lt;b_extra_holiday_hours_for_live_in_applied&gt; false &lt;/b_extra_holiday_hours_for_live_in_applied&gt;</w:t>
+      </w:r>
+    </w:p>
+    <w:p>
+      <w:pPr>
+        <w:rPr>
+          <w:lang w:val="en-US"/>
+        </w:rPr>
+      </w:pPr>
+      <w:r>
+        <w:rPr>
+          <w:lang w:val="en-US"/>
+        </w:rPr>
+        <w:t>BUT: This value is just saved for evidence – it is not used for computations.</w:t>
+      </w:r>
+    </w:p>
+    <w:p>
+      <w:pPr>
+        <w:rPr>
+          <w:lang w:val="en-US"/>
+        </w:rPr>
+      </w:pPr>
+      <w:r>
+        <w:rPr>
+          <w:lang w:val="en-US"/>
+        </w:rPr>
+        <w:lastRenderedPageBreak/>
+        <w:t>AND: It makes more sense to be “true” if you loop on years from start to end…</w:t>
+      </w:r>
+    </w:p>
+    <w:p>
+      <w:pPr>
+        <w:rPr>
+          <w:lang w:val="en-US"/>
+        </w:rPr>
+      </w:pPr>
+      <w:r>
+        <w:rPr>
+          <w:lang w:val="en-US"/>
+        </w:rPr>
+        <w:t>Legacy:</w:t>
+      </w:r>
+    </w:p>
+    <w:tbl>
+      <w:tblPr>
+        <w:tblW w:w="5000" w:type="pct"/>
+        <w:tblCellSpacing w:w="15" w:type="dxa"/>
+        <w:tblBorders>
+          <w:top w:val="outset" w:sz="6" w:space="0" w:color="auto"/>
+          <w:left w:val="outset" w:sz="6" w:space="0" w:color="auto"/>
+          <w:bottom w:val="outset" w:sz="6" w:space="0" w:color="auto"/>
+          <w:right w:val="outset" w:sz="6" w:space="0" w:color="auto"/>
+        </w:tblBorders>
+        <w:tblCellMar>
+          <w:top w:w="15" w:type="dxa"/>
+          <w:left w:w="15" w:type="dxa"/>
+          <w:bottom w:w="15" w:type="dxa"/>
+          <w:right w:w="15" w:type="dxa"/>
+        </w:tblCellMar>
+        <w:tblLook w:val="04A0" w:firstRow="1" w:lastRow="0" w:firstColumn="1" w:lastColumn="0" w:noHBand="0" w:noVBand="1"/>
+      </w:tblPr>
+      <w:tblGrid>
+        <w:gridCol w:w="868"/>
+        <w:gridCol w:w="6620"/>
+        <w:gridCol w:w="997"/>
+        <w:gridCol w:w="661"/>
+      </w:tblGrid>
+      <w:tr>
+        <w:trPr>
+          <w:tblCellSpacing w:w="15" w:type="dxa"/>
+        </w:trPr>
+        <w:tc>
+          <w:tcPr>
+            <w:tcW w:w="0" w:type="auto"/>
+            <w:tcBorders>
+              <w:top w:val="outset" w:sz="6" w:space="0" w:color="auto"/>
+              <w:left w:val="outset" w:sz="6" w:space="0" w:color="auto"/>
+              <w:bottom w:val="outset" w:sz="6" w:space="0" w:color="auto"/>
+              <w:right w:val="outset" w:sz="6" w:space="0" w:color="auto"/>
+            </w:tcBorders>
+            <w:vAlign w:val="center"/>
+            <w:hideMark/>
+          </w:tcPr>
+          <w:p>
+            <w:pPr>
+              <w:jc w:val="left"/>
+              <w:rPr>
+                <w:rFonts w:eastAsia="Times New Roman"/>
+              </w:rPr>
+            </w:pPr>
+            <w:r>
+              <w:rPr>
+                <w:rFonts w:eastAsia="Times New Roman"/>
+              </w:rPr>
+              <w:t>Pension</w:t>
+            </w:r>
+          </w:p>
+        </w:tc>
+        <w:tc>
+          <w:tcPr>
+            <w:tcW w:w="0" w:type="auto"/>
+            <w:tcBorders>
+              <w:top w:val="outset" w:sz="6" w:space="0" w:color="auto"/>
+              <w:left w:val="outset" w:sz="6" w:space="0" w:color="auto"/>
+              <w:bottom w:val="outset" w:sz="6" w:space="0" w:color="auto"/>
+              <w:right w:val="outset" w:sz="6" w:space="0" w:color="auto"/>
+            </w:tcBorders>
+            <w:vAlign w:val="center"/>
+            <w:hideMark/>
+          </w:tcPr>
+          <w:p>
+            <w:pPr>
+              <w:rPr>
+                <w:rFonts w:eastAsia="Times New Roman"/>
+              </w:rPr>
+            </w:pPr>
+            <w:r>
+              <w:rPr>
+                <w:rFonts w:eastAsia="Times New Roman"/>
+              </w:rPr>
+              <w:t>Family Part, Severance 28292.04 + Pension 30418.30 (see appendix)</w:t>
+            </w:r>
+          </w:p>
+        </w:tc>
+        <w:tc>
+          <w:tcPr>
+            <w:tcW w:w="0" w:type="auto"/>
+            <w:tcBorders>
+              <w:top w:val="outset" w:sz="6" w:space="0" w:color="auto"/>
+              <w:left w:val="outset" w:sz="6" w:space="0" w:color="auto"/>
+              <w:bottom w:val="outset" w:sz="6" w:space="0" w:color="auto"/>
+              <w:right w:val="outset" w:sz="6" w:space="0" w:color="auto"/>
+            </w:tcBorders>
+            <w:vAlign w:val="center"/>
+            <w:hideMark/>
+          </w:tcPr>
+          <w:p>
+            <w:pPr>
+              <w:bidi/>
+              <w:rPr>
+                <w:rFonts w:eastAsia="Times New Roman"/>
+              </w:rPr>
+            </w:pPr>
+            <w:r>
+              <w:rPr>
+                <w:rFonts w:eastAsia="Times New Roman"/>
+                <w:rtl/>
+              </w:rPr>
+              <w:t>58710.34</w:t>
+            </w:r>
+          </w:p>
+        </w:tc>
+        <w:tc>
+          <w:tcPr>
+            <w:tcW w:w="0" w:type="auto"/>
+            <w:tcBorders>
+              <w:top w:val="outset" w:sz="6" w:space="0" w:color="auto"/>
+              <w:left w:val="outset" w:sz="6" w:space="0" w:color="auto"/>
+              <w:bottom w:val="outset" w:sz="6" w:space="0" w:color="auto"/>
+              <w:right w:val="outset" w:sz="6" w:space="0" w:color="auto"/>
+            </w:tcBorders>
+            <w:vAlign w:val="center"/>
+            <w:hideMark/>
+          </w:tcPr>
+          <w:p>
+            <w:pPr>
+              <w:bidi/>
+              <w:rPr>
+                <w:rFonts w:eastAsia="Times New Roman"/>
+                <w:rtl/>
+              </w:rPr>
+            </w:pPr>
+            <w:r>
+              <w:rPr>
+                <w:rFonts w:eastAsia="Times New Roman"/>
+                <w:rtl/>
+                <w:lang w:bidi="he-IL"/>
+              </w:rPr>
+              <w:t>פנסיה</w:t>
+            </w:r>
+          </w:p>
+        </w:tc>
+      </w:tr>
+    </w:tbl>
+    <w:p>
+      <w:pPr>
+        <w:rPr>
+          <w:lang w:val="en-US"/>
+        </w:rPr>
+      </w:pPr>
+    </w:p>
+    <w:p>
+      <w:pPr>
+        <w:pStyle w:val="Heading4"/>
+        <w:rPr>
+          <w:lang w:val="en-US"/>
+        </w:rPr>
+      </w:pPr>
+      <w:r>
+        <w:rPr>
+          <w:lang w:val="en-US"/>
+        </w:rPr>
+        <w:t>Difference in pension log</w:t>
+      </w:r>
+    </w:p>
+    <w:p>
+      <w:pPr>
+        <w:rPr>
+          <w:lang w:val="en-US"/>
+        </w:rPr>
+      </w:pPr>
+      <w:r>
+        <w:rPr>
+          <w:lang w:val="en-US"/>
+        </w:rPr>
+        <w:t>Old:</w:t>
+      </w:r>
+    </w:p>
+    <w:p>
+      <w:pPr>
+        <w:rPr>
+          <w:lang w:val="en-US"/>
+        </w:rPr>
+      </w:pPr>
+      <w:r>
+        <w:rPr>
+          <w:lang w:val="en-US"/>
+        </w:rPr>
+        <w:t>2016 12: 0.692 4825.00 - 0.06250 208.77 - 0.06000 200.42 = 409.20</w:t>
+      </w:r>
+    </w:p>
+    <w:p>
+      <w:pPr>
+        <w:rPr>
+          <w:lang w:val="en-US"/>
+        </w:rPr>
+      </w:pPr>
+      <w:r>
+        <w:rPr>
+          <w:lang w:val="en-US"/>
+        </w:rPr>
+        <w:t>2017 1: 0.556 5000.00 - 0.06500 180.56 - 0.06000 166.67 = 347.22</w:t>
+      </w:r>
+    </w:p>
+    <w:p>
+      <w:pPr>
+        <w:rPr>
+          <w:lang w:val="en-US"/>
+        </w:rPr>
+      </w:pPr>
+      <w:r>
+        <w:rPr>
+          <w:lang w:val="en-US"/>
+        </w:rPr>
+        <w:t>(Sum 1.248)</w:t>
+      </w:r>
+    </w:p>
+    <w:p>
+      <w:pPr>
+        <w:rPr>
+          <w:lang w:val="en-US"/>
+        </w:rPr>
+      </w:pPr>
+      <w:r>
+        <w:rPr>
+          <w:lang w:val="en-US"/>
+        </w:rPr>
+        <w:t>New:</w:t>
+      </w:r>
+    </w:p>
+    <w:p>
+      <w:pPr>
+        <w:rPr>
+          <w:lang w:val="en-US"/>
+        </w:rPr>
+      </w:pPr>
+      <w:r>
+        <w:rPr>
+          <w:lang w:val="en-US"/>
+        </w:rPr>
+        <w:t>2016 12: 0.231 4825.00 - 0.06250 69.59 - 0.06000 66.81 = 136.40</w:t>
+      </w:r>
+    </w:p>
+    <w:p>
+      <w:pPr>
+        <w:rPr>
+          <w:lang w:val="en-US"/>
+        </w:rPr>
+      </w:pPr>
+      <w:r>
+        <w:rPr>
+          <w:lang w:val="en-US"/>
+        </w:rPr>
+        <w:t>2017 1: 1.000 5000.00 - 0.06500 325.00 - 0.06000 300.00 = 625.00</w:t>
+      </w:r>
+    </w:p>
+    <w:p>
+      <w:pPr>
+        <w:rPr>
+          <w:lang w:val="en-US"/>
+        </w:rPr>
+      </w:pPr>
+      <w:r>
+        <w:rPr>
+          <w:lang w:val="en-US"/>
+        </w:rPr>
+        <w:t>Relevant vacation:</w:t>
+      </w:r>
+    </w:p>
+    <w:p>
+      <w:pPr>
+        <w:rPr>
+          <w:lang w:val="en-US"/>
+        </w:rPr>
+      </w:pPr>
+      <w:r>
+        <w:rPr>
+          <w:lang w:val="en-US"/>
+        </w:rPr>
+        <w:t xml:space="preserve">      &lt;Vacation&gt;</w:t>
+      </w:r>
+    </w:p>
+    <w:p>
+      <w:pPr>
+        <w:rPr>
+          <w:lang w:val="en-US"/>
+        </w:rPr>
+      </w:pPr>
+      <w:r>
+        <w:rPr>
+          <w:lang w:val="en-US"/>
+        </w:rPr>
+        <w:t xml:space="preserve">        &lt;FirstDay&gt; &lt;time&gt; 1480543200 &lt;/time&gt; &lt;date&gt; 1.12.2016 &lt;/date&gt; &lt;/FirstDay&gt;</w:t>
+      </w:r>
+    </w:p>
+    <w:p>
+      <w:pPr>
+        <w:rPr>
+          <w:lang w:val="en-US"/>
+        </w:rPr>
+      </w:pPr>
+      <w:r>
+        <w:rPr>
+          <w:lang w:val="en-US"/>
+        </w:rPr>
+        <w:t xml:space="preserve">        &lt;LastDay&gt; &lt;time&gt; 1484344800 &lt;/time&gt; &lt;date&gt; 14.1.2017 &lt;/date&gt; &lt;/LastDay&gt;</w:t>
+      </w:r>
+    </w:p>
+    <w:p>
+      <w:pPr>
+        <w:rPr>
+          <w:lang w:val="en-US"/>
+        </w:rPr>
+      </w:pPr>
+      <w:r>
+        <w:rPr>
+          <w:lang w:val="en-US"/>
+        </w:rPr>
+        <w:t xml:space="preserve">      &lt;/Vacation&gt;</w:t>
+      </w:r>
+    </w:p>
+    <w:p>
+      <w:pPr>
+        <w:rPr>
+          <w:lang w:val="en-US"/>
+        </w:rPr>
+      </w:pPr>
+      <w:r>
+        <w:rPr>
+          <w:lang w:val="en-US"/>
+        </w:rPr>
+        <w:t xml:space="preserve">Apparently, something is wrong wit the new v1.3.3 – </w:t>
+      </w:r>
+    </w:p>
+    <w:p>
+      <w:pPr>
+        <w:rPr>
+          <w:lang w:val="en-US"/>
+        </w:rPr>
+      </w:pPr>
+      <w:r>
+        <w:rPr>
+          <w:lang w:val="en-US"/>
+        </w:rPr>
+        <w:t>How come a vacation that extends to 2017 was all in the 12/2016 computation?</w:t>
+      </w:r>
+    </w:p>
+    <w:p>
+      <w:pPr>
+        <w:rPr>
+          <w:lang w:val="en-US"/>
+        </w:rPr>
+      </w:pPr>
+      <w:r>
+        <w:rPr>
+          <w:lang w:val="en-US"/>
+        </w:rPr>
+        <w:t>Also: should better write number of paid/unpaid days in the save</w:t>
+      </w:r>
+    </w:p>
+    <w:p>
+      <w:pPr>
+        <w:rPr>
+          <w:lang w:val="en-US"/>
+        </w:rPr>
+      </w:pPr>
+    </w:p>
+    <w:p>
+      <w:pPr>
+        <w:pStyle w:val="Heading2"/>
+        <w:rPr>
+          <w:lang w:val="en-US"/>
+        </w:rPr>
+      </w:pPr>
+      <w:r>
+        <w:rPr>
+          <w:lang w:val="en-US"/>
+        </w:rPr>
+        <w:t>Improve batch testing – 29/9/23</w:t>
+      </w:r>
+    </w:p>
+    <w:p>
+      <w:pPr>
+        <w:pStyle w:val="ListParagraph"/>
+        <w:numPr>
+          <w:ilvl w:val="0"/>
+          <w:numId w:val="12"/>
+        </w:numPr>
+        <w:rPr>
+          <w:lang w:val="en-US"/>
+        </w:rPr>
+      </w:pPr>
+      <w:r>
+        <w:rPr>
+          <w:lang w:val="en-US"/>
+        </w:rPr>
+        <w:t xml:space="preserve">Use titles </w:t>
+      </w:r>
+      <w:r>
+        <w:rPr>
+          <w:lang w:val="en-US"/>
+        </w:rPr>
+        <w:t>in the CSV file</w:t>
+      </w:r>
+    </w:p>
+    <w:p>
+      <w:pPr>
+        <w:pStyle w:val="ListParagraph"/>
+        <w:numPr>
+          <w:ilvl w:val="0"/>
+          <w:numId w:val="12"/>
+        </w:numPr>
+        <w:rPr>
+          <w:lang w:val="en-US"/>
+        </w:rPr>
+      </w:pPr>
+      <w:r>
+        <w:rPr>
+          <w:lang w:val="en-US"/>
+        </w:rPr>
+        <w:t>Special treatment of “failed” cases</w:t>
+      </w:r>
+    </w:p>
+    <w:p>
+      <w:pPr>
+        <w:pStyle w:val="ListParagraph"/>
+        <w:numPr>
+          <w:ilvl w:val="0"/>
+          <w:numId w:val="12"/>
+        </w:numPr>
+        <w:rPr>
+          <w:lang w:val="en-US"/>
+        </w:rPr>
+      </w:pPr>
+      <w:r>
+        <w:rPr>
+          <w:lang w:val="en-US"/>
+        </w:rPr>
+        <w:t>Compute “sum abs diff” and “max abs diff”</w:t>
+      </w:r>
+    </w:p>
+    <w:p>
+      <w:pPr>
+        <w:pStyle w:val="ListParagraph"/>
+        <w:numPr>
+          <w:ilvl w:val="0"/>
+          <w:numId w:val="12"/>
+        </w:numPr>
+        <w:rPr>
+          <w:lang w:val="en-US"/>
+        </w:rPr>
+      </w:pPr>
+      <w:r>
+        <w:rPr>
+          <w:lang w:val="en-US"/>
+        </w:rPr>
+        <w:t>Need “bottom line” with some statistics</w:t>
+      </w:r>
+    </w:p>
+    <w:p>
+      <w:pPr>
+        <w:pStyle w:val="ListParagraph"/>
+        <w:numPr>
+          <w:ilvl w:val="0"/>
+          <w:numId w:val="12"/>
+        </w:numPr>
+        <w:rPr>
+          <w:lang w:val="en-US"/>
+        </w:rPr>
+      </w:pPr>
+      <w:r>
+        <w:rPr>
+          <w:lang w:val="en-US"/>
+        </w:rPr>
+        <w:t>Identify version of legacy case – and act accordingly</w:t>
+      </w:r>
+    </w:p>
+    <w:p>
+      <w:pPr>
+        <w:rPr>
+          <w:lang w:val="en-US"/>
+        </w:rPr>
+      </w:pPr>
+    </w:p>
+    <w:p>
+      <w:pPr>
+        <w:pStyle w:val="Heading2"/>
+        <w:rPr>
+          <w:lang w:val="en-US"/>
+        </w:rPr>
+      </w:pPr>
+      <w:r>
+        <w:rPr>
+          <w:lang w:val="en-US"/>
+        </w:rPr>
+        <w:t xml:space="preserve">Testing </w:t>
+      </w:r>
+      <w:r>
+        <w:rPr>
+          <w:lang w:val="en-US"/>
+        </w:rPr>
+        <w:t>WorkersRights_v1.3.3_beta3</w:t>
+      </w:r>
+      <w:r>
+        <w:rPr>
+          <w:lang w:val="en-US"/>
+        </w:rPr>
+        <w:t xml:space="preserve"> – 29/9/23</w:t>
+      </w:r>
+    </w:p>
+    <w:p>
+      <w:pPr>
+        <w:rPr>
+          <w:lang w:val="en-US"/>
+        </w:rPr>
+      </w:pPr>
+      <w:r>
+        <w:rPr>
+          <w:lang w:val="en-US"/>
+        </w:rPr>
+        <w:t>346 cases from Iris were saved in “</w:t>
       </w:r>
       <w:r>
         <w:rPr>
@@ -78,6 +2534,170 @@
           <w:rtl/>
           <w:lang w:val="en-US" w:bidi="he-IL"/>
         </w:rPr>
+        <w:t>חישובים</w:t>
+      </w:r>
+      <w:r>
+        <w:rPr>
+          <w:lang w:val="en-US"/>
+        </w:rPr>
+        <w:t>”</w:t>
+      </w:r>
+    </w:p>
+    <w:p>
+      <w:pPr>
+        <w:rPr>
+          <w:lang w:val="en-US"/>
+        </w:rPr>
+      </w:pPr>
+      <w:r>
+        <w:rPr>
+          <w:lang w:val="en-US"/>
+        </w:rPr>
+        <w:t>There are also partial sets under “</w:t>
+      </w:r>
+      <w:r>
+        <w:rPr>
+          <w:lang w:val="en-US"/>
+        </w:rPr>
+        <w:t>D:\WRC\testing</w:t>
+      </w:r>
+      <w:r>
+        <w:rPr>
+          <w:lang w:val="en-US"/>
+        </w:rPr>
+        <w:t>”, start with “</w:t>
+      </w:r>
+      <w:r>
+        <w:rPr>
+          <w:lang w:val="en-US"/>
+        </w:rPr>
+        <w:t>D:\WRC\testing\Test10</w:t>
+      </w:r>
+      <w:r>
+        <w:rPr>
+          <w:lang w:val="en-US"/>
+        </w:rPr>
+        <w:t>”</w:t>
+      </w:r>
+    </w:p>
+    <w:p>
+      <w:pPr>
+        <w:rPr>
+          <w:lang w:val="en-US"/>
+        </w:rPr>
+      </w:pPr>
+      <w:r>
+        <w:rPr>
+          <w:lang w:val="en-US"/>
+        </w:rPr>
+        <w:t xml:space="preserve">I have old versions in </w:t>
+      </w:r>
+    </w:p>
+    <w:p>
+      <w:pPr>
+        <w:pStyle w:val="ListParagraph"/>
+        <w:numPr>
+          <w:ilvl w:val="0"/>
+          <w:numId w:val="13"/>
+        </w:numPr>
+        <w:rPr>
+          <w:lang w:val="en-US"/>
+        </w:rPr>
+      </w:pPr>
+      <w:r>
+        <w:rPr>
+          <w:lang w:val="en-US"/>
+        </w:rPr>
+        <w:t>“</w:t>
+      </w:r>
+      <w:r>
+        <w:rPr>
+          <w:lang w:val="en-US"/>
+        </w:rPr>
+        <w:t>D:\WRC\Install\WorkersRights_v1.3.1.beta1</w:t>
+      </w:r>
+      <w:r>
+        <w:rPr>
+          <w:lang w:val="en-US"/>
+        </w:rPr>
+        <w:t>”</w:t>
+      </w:r>
+    </w:p>
+    <w:p>
+      <w:pPr>
+        <w:pStyle w:val="ListParagraph"/>
+        <w:numPr>
+          <w:ilvl w:val="0"/>
+          <w:numId w:val="13"/>
+        </w:numPr>
+        <w:rPr>
+          <w:lang w:val="en-US"/>
+        </w:rPr>
+      </w:pPr>
+      <w:r>
+        <w:rPr>
+          <w:lang w:val="en-US"/>
+        </w:rPr>
+        <w:t>“</w:t>
+      </w:r>
+      <w:r>
+        <w:rPr>
+          <w:lang w:val="en-US"/>
+        </w:rPr>
+        <w:t>D:\WRC\Install\WorkersRights_v1.3.2.beta0</w:t>
+      </w:r>
+      <w:r>
+        <w:rPr>
+          <w:lang w:val="en-US"/>
+        </w:rPr>
+        <w:t>”</w:t>
+      </w:r>
+    </w:p>
+    <w:p>
+      <w:pPr>
+        <w:rPr>
+          <w:lang w:val="en-US"/>
+        </w:rPr>
+      </w:pPr>
+    </w:p>
+    <w:p>
+      <w:pPr>
+        <w:pStyle w:val="Heading2"/>
+        <w:rPr>
+          <w:lang w:val="en-US"/>
+        </w:rPr>
+      </w:pPr>
+      <w:r>
+        <w:rPr>
+          <w:lang w:val="en-US"/>
+        </w:rPr>
+        <w:t>Cases that failed to open by Iris (v1.3.3_beta2) – 25/9/23</w:t>
+      </w:r>
+    </w:p>
+    <w:p>
+      <w:pPr>
+        <w:rPr>
+          <w:lang w:val="en-US"/>
+        </w:rPr>
+      </w:pPr>
+      <w:r>
+        <w:rPr>
+          <w:lang w:val="en-US"/>
+        </w:rPr>
+        <w:t>Cases saved at “</w:t>
+      </w:r>
+      <w:r>
+        <w:rPr>
+          <w:lang w:val="en-US"/>
+        </w:rPr>
+        <w:t>D:\WRC\testing\</w:t>
+      </w:r>
+      <w:r>
+        <w:rPr>
+          <w:rFonts w:cs="Arial"/>
+          <w:rtl/>
+          <w:lang w:val="en-US" w:bidi="he-IL"/>
+        </w:rPr>
         <w:t>מקרים שלא נפתחים</w:t>
       </w:r>
       <w:r>
@@ -163,6 +2783,7 @@
         <w:rPr>
           <w:lang w:val="en-US"/>
         </w:rPr>
+        <w:lastRenderedPageBreak/>
         <w:t>Debugging Maternity Computations – 25/9/23</w:t>
       </w:r>
     </w:p>
@@ -633,19 +3254,7 @@
         <w:rPr>
           <w:lang w:val="en-US"/>
         </w:rPr>
-        <w:t>Compute family part</w:t>
-      </w:r>
-      <w:r>
-        <w:rPr>
-          <w:lang w:val="en-US"/>
-        </w:rPr>
-        <w:t xml:space="preserve"> </w:t>
-      </w:r>
-      <w:r>
-        <w:rPr>
-          <w:lang w:val="en-US"/>
-        </w:rPr>
-        <w:t>– should not include paid maternity</w:t>
+        <w:t>Compute family part – should not include paid maternity</w:t>
       </w:r>
     </w:p>
     <w:p>
@@ -961,31 +3570,7 @@
         <w:rPr>
           <w:lang w:val="en-US"/>
         </w:rPr>
-        <w:t xml:space="preserve">Maternity Leave (ML) computations for </w:t>
-      </w:r>
-      <w:r>
-        <w:rPr>
-          <w:lang w:val="en-US"/>
-        </w:rPr>
-        <w:t>Holidays</w:t>
-      </w:r>
-      <w:r>
-        <w:rPr>
-          <w:lang w:val="en-US"/>
-        </w:rPr>
-        <w:t xml:space="preserve"> – 2</w:t>
-      </w:r>
-      <w:r>
-        <w:rPr>
-          <w:lang w:val="en-US"/>
-        </w:rPr>
-        <w:t>4</w:t>
-      </w:r>
-      <w:r>
-        <w:rPr>
-          <w:lang w:val="en-US"/>
-        </w:rPr>
-        <w:t>/9/23</w:t>
+        <w:t>Maternity Leave (ML) computations for Holidays – 24/9/23</w:t>
       </w:r>
     </w:p>
     <w:p>
@@ -1122,6 +3707,7 @@
         <w:rPr>
           <w:lang w:val="en-US"/>
         </w:rPr>
+        <w:lastRenderedPageBreak/>
         <w:t>Paid maternity leave is subtracted from due vacation.</w:t>
       </w:r>
     </w:p>
@@ -1667,7 +4253,6 @@
         <w:rPr>
           <w:lang w:val="en-US"/>
         </w:rPr>
-        <w:lastRenderedPageBreak/>
         <w:t>Unpaid spans are logged in “</w:t>
       </w:r>
       <w:r>
@@ -2771,7 +5356,6 @@
         <w:rPr>
           <w:lang w:val="en-US"/>
         </w:rPr>
-        <w:lastRenderedPageBreak/>
         <w:t>Reorganization of the work-spans definition – 16/9/23</w:t>
       </w:r>
     </w:p>
@@ -3208,6 +5792,7 @@
         <w:rPr>
           <w:lang w:val="en-US"/>
         </w:rPr>
+        <w:lastRenderedPageBreak/>
         <w:t xml:space="preserve">The paid part should be accumulated separately – </w:t>
       </w:r>
       <w:r>
@@ -3688,7 +6273,6 @@
         <w:rPr>
           <w:lang w:val="en-US"/>
         </w:rPr>
-        <w:lastRenderedPageBreak/>
         <w:t xml:space="preserve">Checkbox for </w:t>
       </w:r>
       <w:r>
@@ -3995,6 +6579,7 @@
         <w:rPr>
           <w:lang w:val="en-US"/>
         </w:rPr>
+        <w:lastRenderedPageBreak/>
         <w:t>The next version will only include changes that are required for caregivers.</w:t>
       </w:r>
     </w:p>
@@ -4604,6 +7189,208 @@
     </w:lvl>
   </w:abstractNum>
   <w:abstractNum w:abstractNumId="4" w15:restartNumberingAfterBreak="0">
+    <w:nsid w:val="420F70E8"/>
+    <w:multiLevelType w:val="hybridMultilevel"/>
+    <w:tmpl w:val="45A41CE8"/>
+    <w:lvl w:ilvl="0" w:tplc="20000011">
+      <w:start w:val="1"/>
+      <w:numFmt w:val="decimal"/>
+      <w:lvlText w:val="%1)"/>
+      <w:lvlJc w:val="left"/>
+      <w:pPr>
+        <w:ind w:left="720" w:hanging="360"/>
+      </w:pPr>
+      <w:rPr>
+        <w:rFonts w:hint="default"/>
+      </w:rPr>
+    </w:lvl>
+    <w:lvl w:ilvl="1" w:tplc="20000019" w:tentative="1">
+      <w:start w:val="1"/>
+      <w:numFmt w:val="lowerLetter"/>
+      <w:lvlText w:val="%2."/>
+      <w:lvlJc w:val="left"/>
+      <w:pPr>
+        <w:ind w:left="1440" w:hanging="360"/>
+      </w:pPr>
+    </w:lvl>
+    <w:lvl w:ilvl="2" w:tplc="2000001B" w:tentative="1">
+      <w:start w:val="1"/>
+      <w:numFmt w:val="lowerRoman"/>
+      <w:lvlText w:val="%3."/>
+      <w:lvlJc w:val="right"/>
+      <w:pPr>
+        <w:ind w:left="2160" w:hanging="180"/>
+      </w:pPr>
+    </w:lvl>
+    <w:lvl w:ilvl="3" w:tplc="2000000F" w:tentative="1">
+      <w:start w:val="1"/>
+      <w:numFmt w:val="decimal"/>
+      <w:lvlText w:val="%4."/>
+      <w:lvlJc w:val="left"/>
+      <w:pPr>
+        <w:ind w:left="2880" w:hanging="360"/>
+      </w:pPr>
+    </w:lvl>
+    <w:lvl w:ilvl="4" w:tplc="20000019" w:tentative="1">
+      <w:start w:val="1"/>
+      <w:numFmt w:val="lowerLetter"/>
+      <w:lvlText w:val="%5."/>
+      <w:lvlJc w:val="left"/>
+      <w:pPr>
+        <w:ind w:left="3600" w:hanging="360"/>
+      </w:pPr>
+    </w:lvl>
+    <w:lvl w:ilvl="5" w:tplc="2000001B" w:tentative="1">
+      <w:start w:val="1"/>
+      <w:numFmt w:val="lowerRoman"/>
+      <w:lvlText w:val="%6."/>
+      <w:lvlJc w:val="right"/>
+      <w:pPr>
+        <w:ind w:left="4320" w:hanging="180"/>
+      </w:pPr>
+    </w:lvl>
+    <w:lvl w:ilvl="6" w:tplc="2000000F" w:tentative="1">
+      <w:start w:val="1"/>
+      <w:numFmt w:val="decimal"/>
+      <w:lvlText w:val="%7."/>
+      <w:lvlJc w:val="left"/>
+      <w:pPr>
+        <w:ind w:left="5040" w:hanging="360"/>
+      </w:pPr>
+    </w:lvl>
+    <w:lvl w:ilvl="7" w:tplc="20000019" w:tentative="1">
+      <w:start w:val="1"/>
+      <w:numFmt w:val="lowerLetter"/>
+      <w:lvlText w:val="%8."/>
+      <w:lvlJc w:val="left"/>
+      <w:pPr>
+        <w:ind w:left="5760" w:hanging="360"/>
+      </w:pPr>
+    </w:lvl>
+    <w:lvl w:ilvl="8" w:tplc="2000001B" w:tentative="1">
+      <w:start w:val="1"/>
+      <w:numFmt w:val="lowerRoman"/>
+      <w:lvlText w:val="%9."/>
+      <w:lvlJc w:val="right"/>
+      <w:pPr>
+        <w:ind w:left="6480" w:hanging="180"/>
+      </w:pPr>
+    </w:lvl>
+  </w:abstractNum>
+  <w:abstractNum w:abstractNumId="5" w15:restartNumberingAfterBreak="0">
+    <w:nsid w:val="44721B28"/>
+    <w:multiLevelType w:val="hybridMultilevel"/>
+    <w:tmpl w:val="0F8231C0"/>
+    <w:lvl w:ilvl="0" w:tplc="20000001">
+      <w:start w:val="1"/>
+      <w:numFmt w:val="bullet"/>
+      <w:lvlText w:val=""/>
+      <w:lvlJc w:val="left"/>
+      <w:pPr>
+        <w:ind w:left="720" w:hanging="360"/>
+      </w:pPr>
+      <w:rPr>
+        <w:rFonts w:ascii="Symbol" w:hAnsi="Symbol" w:hint="default"/>
+      </w:rPr>
+    </w:lvl>
+    <w:lvl w:ilvl="1" w:tplc="20000003" w:tentative="1">
+      <w:start w:val="1"/>
+      <w:numFmt w:val="bullet"/>
+      <w:lvlText w:val="o"/>
+      <w:lvlJc w:val="left"/>
+      <w:pPr>
+        <w:ind w:left="1440" w:hanging="360"/>
+      </w:pPr>
+      <w:rPr>
+        <w:rFonts w:ascii="Courier New" w:hAnsi="Courier New" w:cs="Courier New" w:hint="default"/>
+      </w:rPr>
+    </w:lvl>
+    <w:lvl w:ilvl="2" w:tplc="20000005" w:tentative="1">
+      <w:start w:val="1"/>
+      <w:numFmt w:val="bullet"/>
+      <w:lvlText w:val=""/>
+      <w:lvlJc w:val="left"/>
+      <w:pPr>
+        <w:ind w:left="2160" w:hanging="360"/>
+      </w:pPr>
+      <w:rPr>
+        <w:rFonts w:ascii="Wingdings" w:hAnsi="Wingdings" w:hint="default"/>
+      </w:rPr>
+    </w:lvl>
+    <w:lvl w:ilvl="3" w:tplc="20000001" w:tentative="1">
+      <w:start w:val="1"/>
+      <w:numFmt w:val="bullet"/>
+      <w:lvlText w:val=""/>
+      <w:lvlJc w:val="left"/>
+      <w:pPr>
+        <w:ind w:left="2880" w:hanging="360"/>
+      </w:pPr>
+      <w:rPr>
+        <w:rFonts w:ascii="Symbol" w:hAnsi="Symbol" w:hint="default"/>
+      </w:rPr>
+    </w:lvl>
+    <w:lvl w:ilvl="4" w:tplc="20000003" w:tentative="1">
+      <w:start w:val="1"/>
+      <w:numFmt w:val="bullet"/>
+      <w:lvlText w:val="o"/>
+      <w:lvlJc w:val="left"/>
+      <w:pPr>
+        <w:ind w:left="3600" w:hanging="360"/>
+      </w:pPr>
+      <w:rPr>
+        <w:rFonts w:ascii="Courier New" w:hAnsi="Courier New" w:cs="Courier New" w:hint="default"/>
+      </w:rPr>
+    </w:lvl>
+    <w:lvl w:ilvl="5" w:tplc="20000005" w:tentative="1">
+      <w:start w:val="1"/>
+      <w:numFmt w:val="bullet"/>
+      <w:lvlText w:val=""/>
+      <w:lvlJc w:val="left"/>
+      <w:pPr>
+        <w:ind w:left="4320" w:hanging="360"/>
+      </w:pPr>
+      <w:rPr>
+        <w:rFonts w:ascii="Wingdings" w:hAnsi="Wingdings" w:hint="default"/>
+      </w:rPr>
+    </w:lvl>
+    <w:lvl w:ilvl="6" w:tplc="20000001" w:tentative="1">
+      <w:start w:val="1"/>
+      <w:numFmt w:val="bullet"/>
+      <w:lvlText w:val=""/>
+      <w:lvlJc w:val="left"/>
+      <w:pPr>
+        <w:ind w:left="5040" w:hanging="360"/>
+      </w:pPr>
+      <w:rPr>
+        <w:rFonts w:ascii="Symbol" w:hAnsi="Symbol" w:hint="default"/>
+      </w:rPr>
+    </w:lvl>
+    <w:lvl w:ilvl="7" w:tplc="20000003" w:tentative="1">
+      <w:start w:val="1"/>
+      <w:numFmt w:val="bullet"/>
+      <w:lvlText w:val="o"/>
+      <w:lvlJc w:val="left"/>
+      <w:pPr>
+        <w:ind w:left="5760" w:hanging="360"/>
+      </w:pPr>
+      <w:rPr>
+        <w:rFonts w:ascii="Courier New" w:hAnsi="Courier New" w:cs="Courier New" w:hint="default"/>
+      </w:rPr>
+    </w:lvl>
+    <w:lvl w:ilvl="8" w:tplc="20000005" w:tentative="1">
+      <w:start w:val="1"/>
+      <w:numFmt w:val="bullet"/>
+      <w:lvlText w:val=""/>
+      <w:lvlJc w:val="left"/>
+      <w:pPr>
+        <w:ind w:left="6480" w:hanging="360"/>
+      </w:pPr>
+      <w:rPr>
+        <w:rFonts w:ascii="Wingdings" w:hAnsi="Wingdings" w:hint="default"/>
+      </w:rPr>
+    </w:lvl>
+  </w:abstractNum>
+  <w:abstractNum w:abstractNumId="6" w15:restartNumberingAfterBreak="0">
     <w:nsid w:val="47CC17F1"/>
     <w:multiLevelType w:val="hybridMultilevel"/>
     <w:tmpl w:val="534E3A18"/>
@@ -4692,7 +7479,7 @@
       </w:pPr>
     </w:lvl>
   </w:abstractNum>
-  <w:abstractNum w:abstractNumId="5" w15:restartNumberingAfterBreak="0">
+  <w:abstractNum w:abstractNumId="7" w15:restartNumberingAfterBreak="0">
     <w:nsid w:val="62F10FFC"/>
     <w:multiLevelType w:val="hybridMultilevel"/>
     <w:tmpl w:val="D9B48888"/>
@@ -4805,7 +7592,7 @@
       </w:rPr>
     </w:lvl>
   </w:abstractNum>
-  <w:abstractNum w:abstractNumId="6" w15:restartNumberingAfterBreak="0">
+  <w:abstractNum w:abstractNumId="8" w15:restartNumberingAfterBreak="0">
     <w:nsid w:val="6F584C68"/>
     <w:multiLevelType w:val="hybridMultilevel"/>
     <w:tmpl w:val="56E60CBC"/>
@@ -4894,7 +7681,7 @@
       </w:pPr>
     </w:lvl>
   </w:abstractNum>
-  <w:abstractNum w:abstractNumId="7" w15:restartNumberingAfterBreak="0">
+  <w:abstractNum w:abstractNumId="9" w15:restartNumberingAfterBreak="0">
     <w:nsid w:val="732649B8"/>
     <w:multiLevelType w:val="hybridMultilevel"/>
     <w:tmpl w:val="A580B9BA"/>
@@ -5007,7 +7794,7 @@
       </w:rPr>
     </w:lvl>
   </w:abstractNum>
-  <w:abstractNum w:abstractNumId="8" w15:restartNumberingAfterBreak="0">
+  <w:abstractNum w:abstractNumId="10" w15:restartNumberingAfterBreak="0">
     <w:nsid w:val="742B6E7B"/>
     <w:multiLevelType w:val="hybridMultilevel"/>
     <w:tmpl w:val="B53C52E2"/>
@@ -5096,7 +7883,7 @@
       </w:pPr>
     </w:lvl>
   </w:abstractNum>
-  <w:abstractNum w:abstractNumId="9" w15:restartNumberingAfterBreak="0">
+  <w:abstractNum w:abstractNumId="11" w15:restartNumberingAfterBreak="0">
     <w:nsid w:val="7AB000B6"/>
     <w:multiLevelType w:val="hybridMultilevel"/>
     <w:tmpl w:val="4A62E2CE"/>
@@ -5185,7 +7972,7 @@
       </w:pPr>
     </w:lvl>
   </w:abstractNum>
-  <w:abstractNum w:abstractNumId="10" w15:restartNumberingAfterBreak="0">
+  <w:abstractNum w:abstractNumId="12" w15:restartNumberingAfterBreak="0">
     <w:nsid w:val="7C2979C2"/>
     <w:multiLevelType w:val="hybridMultilevel"/>
     <w:tmpl w:val="6BE003E4"/>
@@ -5272,13 +8059,126 @@
       <w:pPr>
         <w:ind w:left="6480" w:hanging="180"/>
       </w:pPr>
+    </w:lvl>
+  </w:abstractNum>
+  <w:abstractNum w:abstractNumId="13" w15:restartNumberingAfterBreak="0">
+    <w:nsid w:val="7F0D63DD"/>
+    <w:multiLevelType w:val="hybridMultilevel"/>
+    <w:tmpl w:val="B562266A"/>
+    <w:lvl w:ilvl="0" w:tplc="20000001">
+      <w:start w:val="1"/>
+      <w:numFmt w:val="bullet"/>
+      <w:lvlText w:val=""/>
+      <w:lvlJc w:val="left"/>
+      <w:pPr>
+        <w:ind w:left="720" w:hanging="360"/>
+      </w:pPr>
+      <w:rPr>
+        <w:rFonts w:ascii="Symbol" w:hAnsi="Symbol" w:hint="default"/>
+      </w:rPr>
+    </w:lvl>
+    <w:lvl w:ilvl="1" w:tplc="20000003" w:tentative="1">
+      <w:start w:val="1"/>
+      <w:numFmt w:val="bullet"/>
+      <w:lvlText w:val="o"/>
+      <w:lvlJc w:val="left"/>
+      <w:pPr>
+        <w:ind w:left="1440" w:hanging="360"/>
+      </w:pPr>
+      <w:rPr>
+        <w:rFonts w:ascii="Courier New" w:hAnsi="Courier New" w:cs="Courier New" w:hint="default"/>
+      </w:rPr>
+    </w:lvl>
+    <w:lvl w:ilvl="2" w:tplc="20000005" w:tentative="1">
+      <w:start w:val="1"/>
+      <w:numFmt w:val="bullet"/>
+      <w:lvlText w:val=""/>
+      <w:lvlJc w:val="left"/>
+      <w:pPr>
+        <w:ind w:left="2160" w:hanging="360"/>
+      </w:pPr>
+      <w:rPr>
+        <w:rFonts w:ascii="Wingdings" w:hAnsi="Wingdings" w:hint="default"/>
+      </w:rPr>
+    </w:lvl>
+    <w:lvl w:ilvl="3" w:tplc="20000001" w:tentative="1">
+      <w:start w:val="1"/>
+      <w:numFmt w:val="bullet"/>
+      <w:lvlText w:val=""/>
+      <w:lvlJc w:val="left"/>
+      <w:pPr>
+        <w:ind w:left="2880" w:hanging="360"/>
+      </w:pPr>
+      <w:rPr>
+        <w:rFonts w:ascii="Symbol" w:hAnsi="Symbol" w:hint="default"/>
+      </w:rPr>
+    </w:lvl>
+    <w:lvl w:ilvl="4" w:tplc="20000003" w:tentative="1">
+      <w:start w:val="1"/>
+      <w:numFmt w:val="bullet"/>
+      <w:lvlText w:val="o"/>
+      <w:lvlJc w:val="left"/>
+      <w:pPr>
+        <w:ind w:left="3600" w:hanging="360"/>
+      </w:pPr>
+      <w:rPr>
+        <w:rFonts w:ascii="Courier New" w:hAnsi="Courier New" w:cs="Courier New" w:hint="default"/>
+      </w:rPr>
+    </w:lvl>
+    <w:lvl w:ilvl="5" w:tplc="20000005" w:tentative="1">
+      <w:start w:val="1"/>
+      <w:numFmt w:val="bullet"/>
+      <w:lvlText w:val=""/>
+      <w:lvlJc w:val="left"/>
+      <w:pPr>
+        <w:ind w:left="4320" w:hanging="360"/>
+      </w:pPr>
+      <w:rPr>
+        <w:rFonts w:ascii="Wingdings" w:hAnsi="Wingdings" w:hint="default"/>
+      </w:rPr>
+    </w:lvl>
+    <w:lvl w:ilvl="6" w:tplc="20000001" w:tentative="1">
+      <w:start w:val="1"/>
+      <w:numFmt w:val="bullet"/>
+      <w:lvlText w:val=""/>
+      <w:lvlJc w:val="left"/>
+      <w:pPr>
+        <w:ind w:left="5040" w:hanging="360"/>
+      </w:pPr>
+      <w:rPr>
+        <w:rFonts w:ascii="Symbol" w:hAnsi="Symbol" w:hint="default"/>
+      </w:rPr>
+    </w:lvl>
+    <w:lvl w:ilvl="7" w:tplc="20000003" w:tentative="1">
+      <w:start w:val="1"/>
+      <w:numFmt w:val="bullet"/>
+      <w:lvlText w:val="o"/>
+      <w:lvlJc w:val="left"/>
+      <w:pPr>
+        <w:ind w:left="5760" w:hanging="360"/>
+      </w:pPr>
+      <w:rPr>
+        <w:rFonts w:ascii="Courier New" w:hAnsi="Courier New" w:cs="Courier New" w:hint="default"/>
+      </w:rPr>
+    </w:lvl>
+    <w:lvl w:ilvl="8" w:tplc="20000005" w:tentative="1">
+      <w:start w:val="1"/>
+      <w:numFmt w:val="bullet"/>
+      <w:lvlText w:val=""/>
+      <w:lvlJc w:val="left"/>
+      <w:pPr>
+        <w:ind w:left="6480" w:hanging="360"/>
+      </w:pPr>
+      <w:rPr>
+        <w:rFonts w:ascii="Wingdings" w:hAnsi="Wingdings" w:hint="default"/>
+      </w:rPr>
     </w:lvl>
   </w:abstractNum>
   <w:num w:numId="1" w16cid:durableId="1981299105">
     <w:abstractNumId w:val="0"/>
   </w:num>
   <w:num w:numId="2" w16cid:durableId="1048802387">
-    <w:abstractNumId w:val="8"/>
+    <w:abstractNumId w:val="10"/>
   </w:num>
   <w:num w:numId="3" w16cid:durableId="1623338798">
     <w:abstractNumId w:val="1"/>
@@ -5287,24 +8187,33 @@
     <w:abstractNumId w:val="3"/>
   </w:num>
   <w:num w:numId="5" w16cid:durableId="595989005">
-    <w:abstractNumId w:val="10"/>
+    <w:abstractNumId w:val="12"/>
   </w:num>
   <w:num w:numId="6" w16cid:durableId="1626765491">
-    <w:abstractNumId w:val="6"/>
+    <w:abstractNumId w:val="8"/>
   </w:num>
   <w:num w:numId="7" w16cid:durableId="1170946888">
-    <w:abstractNumId w:val="7"/>
+    <w:abstractNumId w:val="9"/>
   </w:num>
   <w:num w:numId="8" w16cid:durableId="1794206262">
-    <w:abstractNumId w:val="5"/>
+    <w:abstractNumId w:val="7"/>
   </w:num>
   <w:num w:numId="9" w16cid:durableId="853763333">
     <w:abstractNumId w:val="2"/>
   </w:num>
   <w:num w:numId="10" w16cid:durableId="98528600">
-    <w:abstractNumId w:val="9"/>
+    <w:abstractNumId w:val="11"/>
   </w:num>
   <w:num w:numId="11" w16cid:durableId="944386645">
+    <w:abstractNumId w:val="6"/>
+  </w:num>
+  <w:num w:numId="12" w16cid:durableId="573852695">
+    <w:abstractNumId w:val="5"/>
+  </w:num>
+  <w:num w:numId="13" w16cid:durableId="411048884">
+    <w:abstractNumId w:val="13"/>
+  </w:num>
+  <w:num w:numId="14" w16cid:durableId="456140382">
     <w:abstractNumId w:val="4"/>
   </w:num>
 </w:numbering>
@@ -5710,7 +8619,7 @@
   <w:style w:type="paragraph" w:default="1" w:styleId="Normal">
     <w:name w:val="Normal"/>
     <w:qFormat/>
-    <w:rsid w:val="00EA3923"/>
+    <w:rsid w:val="005E3912"/>
     <w:pPr>
       <w:spacing w:after="60" w:line="240" w:lineRule="auto"/>
       <w:jc w:val="both"/>
@@ -5892,6 +8801,24 @@
       <w:ind w:left="720"/>
       <w:contextualSpacing/>
     </w:pPr>
+  </w:style>
+  <w:style w:type="paragraph" w:styleId="NormalWeb">
+    <w:name w:val="Normal (Web)"/>
+    <w:basedOn w:val="Normal"/>
+    <w:uiPriority w:val="99"/>
+    <w:unhideWhenUsed/>
+    <w:rsid w:val="00E55693"/>
+    <w:pPr>
+      <w:spacing w:before="100" w:beforeAutospacing="1" w:after="100" w:afterAutospacing="1"/>
+      <w:jc w:val="left"/>
+    </w:pPr>
+    <w:rPr>
+      <w:rFonts w:ascii="Times New Roman" w:eastAsiaTheme="minorEastAsia" w:hAnsi="Times New Roman" w:cs="Times New Roman"/>
+      <w:kern w:val="0"/>
+      <w:sz w:val="24"/>
+      <w:szCs w:val="24"/>
+      <w:lang w:eastAsia="en-IL"/>
+    </w:rPr>
   </w:style>
 </w:styles>
 </file>

</xml_diff>